<commit_message>
I have update my records
</commit_message>
<xml_diff>
--- a/Thesis/Project Thesis.docx
+++ b/Thesis/Project Thesis.docx
@@ -569,7 +569,27 @@
                       <w:sz w:val="28"/>
                       <w:szCs w:val="28"/>
                     </w:rPr>
-                    <w:t xml:space="preserve">Sir Mukhtiar </w:t>
+                    <w:t xml:space="preserve">Sir </w:t>
+                  </w:r>
+                  <w:proofErr w:type="spellStart"/>
+                  <w:r>
+                    <w:rPr>
+                      <w:rFonts w:ascii="Times New Roman" w:hAnsi="Times New Roman" w:cs="Times New Roman"/>
+                      <w:b/>
+                      <w:sz w:val="28"/>
+                      <w:szCs w:val="28"/>
+                    </w:rPr>
+                    <w:t>Mukhtiar</w:t>
+                  </w:r>
+                  <w:proofErr w:type="spellEnd"/>
+                  <w:r>
+                    <w:rPr>
+                      <w:rFonts w:ascii="Times New Roman" w:hAnsi="Times New Roman" w:cs="Times New Roman"/>
+                      <w:b/>
+                      <w:sz w:val="28"/>
+                      <w:szCs w:val="28"/>
+                    </w:rPr>
+                    <w:t xml:space="preserve"> </w:t>
                   </w:r>
                   <w:r>
                     <w:rPr>
@@ -971,174 +991,6 @@
         </w:rPr>
       </w:pPr>
     </w:p>
-    <w:p>
-      <w:pPr>
-        <w:rPr>
-          <w:rFonts w:ascii="Verdana" w:hAnsi="Verdana"/>
-        </w:rPr>
-      </w:pPr>
-    </w:p>
-    <w:p>
-      <w:pPr>
-        <w:rPr>
-          <w:rFonts w:ascii="Verdana" w:hAnsi="Verdana"/>
-        </w:rPr>
-      </w:pPr>
-    </w:p>
-    <w:p>
-      <w:pPr>
-        <w:rPr>
-          <w:rFonts w:ascii="Verdana" w:hAnsi="Verdana"/>
-        </w:rPr>
-      </w:pPr>
-    </w:p>
-    <w:p>
-      <w:pPr>
-        <w:rPr>
-          <w:rFonts w:ascii="Verdana" w:hAnsi="Verdana"/>
-        </w:rPr>
-      </w:pPr>
-    </w:p>
-    <w:p>
-      <w:pPr>
-        <w:rPr>
-          <w:rFonts w:ascii="Verdana" w:hAnsi="Verdana"/>
-        </w:rPr>
-      </w:pPr>
-    </w:p>
-    <w:p>
-      <w:pPr>
-        <w:rPr>
-          <w:rFonts w:ascii="Verdana" w:hAnsi="Verdana"/>
-        </w:rPr>
-      </w:pPr>
-    </w:p>
-    <w:p>
-      <w:pPr>
-        <w:rPr>
-          <w:rFonts w:ascii="Verdana" w:hAnsi="Verdana"/>
-        </w:rPr>
-      </w:pPr>
-    </w:p>
-    <w:p>
-      <w:pPr>
-        <w:rPr>
-          <w:rFonts w:ascii="Verdana" w:hAnsi="Verdana"/>
-        </w:rPr>
-      </w:pPr>
-    </w:p>
-    <w:p>
-      <w:pPr>
-        <w:rPr>
-          <w:rFonts w:ascii="Verdana" w:hAnsi="Verdana"/>
-        </w:rPr>
-      </w:pPr>
-    </w:p>
-    <w:p>
-      <w:pPr>
-        <w:rPr>
-          <w:rFonts w:ascii="Verdana" w:hAnsi="Verdana"/>
-        </w:rPr>
-      </w:pPr>
-    </w:p>
-    <w:p>
-      <w:pPr>
-        <w:rPr>
-          <w:rFonts w:ascii="Verdana" w:hAnsi="Verdana"/>
-        </w:rPr>
-      </w:pPr>
-    </w:p>
-    <w:p>
-      <w:pPr>
-        <w:rPr>
-          <w:rFonts w:ascii="Verdana" w:hAnsi="Verdana"/>
-        </w:rPr>
-      </w:pPr>
-    </w:p>
-    <w:p>
-      <w:pPr>
-        <w:rPr>
-          <w:rFonts w:ascii="Verdana" w:hAnsi="Verdana"/>
-        </w:rPr>
-      </w:pPr>
-    </w:p>
-    <w:p>
-      <w:pPr>
-        <w:rPr>
-          <w:rFonts w:ascii="Verdana" w:hAnsi="Verdana"/>
-        </w:rPr>
-      </w:pPr>
-    </w:p>
-    <w:p>
-      <w:pPr>
-        <w:rPr>
-          <w:rFonts w:ascii="Verdana" w:hAnsi="Verdana"/>
-        </w:rPr>
-      </w:pPr>
-    </w:p>
-    <w:p>
-      <w:pPr>
-        <w:rPr>
-          <w:rFonts w:ascii="Verdana" w:hAnsi="Verdana"/>
-        </w:rPr>
-      </w:pPr>
-    </w:p>
-    <w:p>
-      <w:pPr>
-        <w:rPr>
-          <w:rFonts w:ascii="Verdana" w:hAnsi="Verdana"/>
-        </w:rPr>
-      </w:pPr>
-    </w:p>
-    <w:p>
-      <w:pPr>
-        <w:rPr>
-          <w:rFonts w:ascii="Verdana" w:hAnsi="Verdana"/>
-        </w:rPr>
-      </w:pPr>
-    </w:p>
-    <w:p>
-      <w:pPr>
-        <w:rPr>
-          <w:rFonts w:ascii="Verdana" w:hAnsi="Verdana"/>
-        </w:rPr>
-      </w:pPr>
-    </w:p>
-    <w:p>
-      <w:pPr>
-        <w:rPr>
-          <w:rFonts w:ascii="Verdana" w:hAnsi="Verdana"/>
-        </w:rPr>
-      </w:pPr>
-    </w:p>
-    <w:p>
-      <w:pPr>
-        <w:rPr>
-          <w:rFonts w:ascii="Verdana" w:hAnsi="Verdana"/>
-        </w:rPr>
-      </w:pPr>
-    </w:p>
-    <w:p>
-      <w:pPr>
-        <w:rPr>
-          <w:rFonts w:ascii="Verdana" w:hAnsi="Verdana"/>
-        </w:rPr>
-      </w:pPr>
-    </w:p>
-    <w:p>
-      <w:pPr>
-        <w:rPr>
-          <w:rFonts w:ascii="Verdana" w:hAnsi="Verdana"/>
-        </w:rPr>
-      </w:pPr>
-    </w:p>
-    <w:p>
-      <w:pPr>
-        <w:rPr>
-          <w:rFonts w:ascii="Verdana" w:hAnsi="Verdana"/>
-        </w:rPr>
-      </w:pPr>
-    </w:p>
     <w:sdt>
       <w:sdtPr>
         <w:rPr>
@@ -2410,8 +2262,13 @@
         <w:jc w:val="center"/>
       </w:pPr>
       <w:r>
-        <w:t>AHMAD HUSSAIN ???</w:t>
-      </w:r>
+        <w:t xml:space="preserve">AHMAD </w:t>
+      </w:r>
+      <w:proofErr w:type="gramStart"/>
+      <w:r>
+        <w:t>HUSSAIN ???</w:t>
+      </w:r>
+      <w:proofErr w:type="gramEnd"/>
     </w:p>
     <w:p>
       <w:pPr>
@@ -2498,7 +2355,25 @@
           <w:sz w:val="24"/>
           <w:szCs w:val="24"/>
         </w:rPr>
-        <w:t>The system designed is equipped with the latest software so that the processing time is kept to the minimum. The system is also capable of taking on huge workload without any lag and also equipped with top-notch features which allows it to manage many tasks at once</w:t>
+        <w:t xml:space="preserve">The system designed is equipped with the latest software so that the processing time is kept to the minimum. The system is also capable of taking on huge workload without any lag </w:t>
+      </w:r>
+      <w:proofErr w:type="gramStart"/>
+      <w:r>
+        <w:rPr>
+          <w:rFonts w:ascii="Times New Roman" w:hAnsi="Times New Roman" w:cs="Times New Roman"/>
+          <w:sz w:val="24"/>
+          <w:szCs w:val="24"/>
+        </w:rPr>
+        <w:t>and also</w:t>
+      </w:r>
+      <w:proofErr w:type="gramEnd"/>
+      <w:r>
+        <w:rPr>
+          <w:rFonts w:ascii="Times New Roman" w:hAnsi="Times New Roman" w:cs="Times New Roman"/>
+          <w:sz w:val="24"/>
+          <w:szCs w:val="24"/>
+        </w:rPr>
+        <w:t xml:space="preserve"> equipped with top-notch features which allows it to manage many tasks at once</w:t>
       </w:r>
       <w:r>
         <w:rPr>
@@ -2612,7 +2487,25 @@
           <w:sz w:val="24"/>
           <w:szCs w:val="24"/>
         </w:rPr>
-        <w:t>Due to all the security features included in the package the system is deemed unbreakable, the security features include account creation, password generation etc so that only authorized personnel can access the system.</w:t>
+        <w:t xml:space="preserve">Due to all the security features included in the package the system is deemed unbreakable, the security features include account creation, password generation </w:t>
+      </w:r>
+      <w:proofErr w:type="spellStart"/>
+      <w:r>
+        <w:rPr>
+          <w:rFonts w:ascii="Times New Roman" w:hAnsi="Times New Roman" w:cs="Times New Roman"/>
+          <w:sz w:val="24"/>
+          <w:szCs w:val="24"/>
+        </w:rPr>
+        <w:t>etc</w:t>
+      </w:r>
+      <w:proofErr w:type="spellEnd"/>
+      <w:r>
+        <w:rPr>
+          <w:rFonts w:ascii="Times New Roman" w:hAnsi="Times New Roman" w:cs="Times New Roman"/>
+          <w:sz w:val="24"/>
+          <w:szCs w:val="24"/>
+        </w:rPr>
+        <w:t xml:space="preserve"> so that only authorized personnel can access the system.</w:t>
       </w:r>
     </w:p>
     <w:p>
@@ -2685,7 +2578,25 @@
           <w:sz w:val="24"/>
           <w:szCs w:val="24"/>
         </w:rPr>
-        <w:t>Portability is a main feature of the system as it can be accessed through any medium i.e windows, mac etc. it is compatible with any software device with certain specifications.</w:t>
+        <w:t xml:space="preserve">Portability is a main feature of the system as it can be accessed through any medium </w:t>
+      </w:r>
+      <w:proofErr w:type="spellStart"/>
+      <w:r>
+        <w:rPr>
+          <w:rFonts w:ascii="Times New Roman" w:hAnsi="Times New Roman" w:cs="Times New Roman"/>
+          <w:sz w:val="24"/>
+          <w:szCs w:val="24"/>
+        </w:rPr>
+        <w:t>i.e</w:t>
+      </w:r>
+      <w:proofErr w:type="spellEnd"/>
+      <w:r>
+        <w:rPr>
+          <w:rFonts w:ascii="Times New Roman" w:hAnsi="Times New Roman" w:cs="Times New Roman"/>
+          <w:sz w:val="24"/>
+          <w:szCs w:val="24"/>
+        </w:rPr>
+        <w:t xml:space="preserve"> windows, mac etc. it is compatible with any software device with certain specifications.</w:t>
       </w:r>
     </w:p>
     <w:p>
@@ -2758,14 +2669,32 @@
           <w:sz w:val="24"/>
           <w:szCs w:val="24"/>
         </w:rPr>
-        <w:t>For capacity the system offers two options either all items and stuff is stored in the user provided storage or it is stored in the system provided capacity. Either way in both cases the system’s output will be maximum</w:t>
-      </w:r>
+        <w:t xml:space="preserve">For capacity the system offers two options either all items and stuff </w:t>
+      </w:r>
+      <w:proofErr w:type="gramStart"/>
       <w:r>
         <w:rPr>
           <w:rFonts w:ascii="Times New Roman" w:hAnsi="Times New Roman" w:cs="Times New Roman"/>
           <w:sz w:val="24"/>
           <w:szCs w:val="24"/>
         </w:rPr>
+        <w:t>is</w:t>
+      </w:r>
+      <w:proofErr w:type="gramEnd"/>
+      <w:r>
+        <w:rPr>
+          <w:rFonts w:ascii="Times New Roman" w:hAnsi="Times New Roman" w:cs="Times New Roman"/>
+          <w:sz w:val="24"/>
+          <w:szCs w:val="24"/>
+        </w:rPr>
+        <w:t xml:space="preserve"> stored in the user provided storage or it is stored in the system provided capacity. Either way in both cases the system’s output will be maximum</w:t>
+      </w:r>
+      <w:r>
+        <w:rPr>
+          <w:rFonts w:ascii="Times New Roman" w:hAnsi="Times New Roman" w:cs="Times New Roman"/>
+          <w:sz w:val="24"/>
+          <w:szCs w:val="24"/>
+        </w:rPr>
         <w:t>.</w:t>
       </w:r>
     </w:p>
@@ -3186,7 +3115,27 @@
           <w:iCs/>
           <w:szCs w:val="24"/>
         </w:rPr>
-        <w:t xml:space="preserve"> is equipped to the right hardware and it will also remove any harmful bugs that may become a speed bump in the process.</w:t>
+        <w:t xml:space="preserve"> is equipped to the right </w:t>
+      </w:r>
+      <w:proofErr w:type="gramStart"/>
+      <w:r>
+        <w:rPr>
+          <w:b w:val="0"/>
+          <w:bCs/>
+          <w:iCs/>
+          <w:szCs w:val="24"/>
+        </w:rPr>
+        <w:t>hardware</w:t>
+      </w:r>
+      <w:proofErr w:type="gramEnd"/>
+      <w:r>
+        <w:rPr>
+          <w:b w:val="0"/>
+          <w:bCs/>
+          <w:iCs/>
+          <w:szCs w:val="24"/>
+        </w:rPr>
+        <w:t xml:space="preserve"> and it will also remove any harmful bugs that may become a speed bump in the process.</w:t>
       </w:r>
     </w:p>
     <w:p>
@@ -3458,7 +3407,31 @@
         <w:t xml:space="preserve"> </w:t>
       </w:r>
       <w:r>
-        <w:t>(Primary Actor) access the system through specified credentials, after aquirng access, system provide him transport site where he make check over vehicles, loading labor and drivers availability, departure and arrival of specific vehicle including it’s timing, date, destination. After wards he updates the ongoing vehicle activities and status of vehicles with time and the system have updated information about vehicles.</w:t>
+        <w:t xml:space="preserve">(Primary Actor) access the system through specified credentials, after </w:t>
+      </w:r>
+      <w:proofErr w:type="spellStart"/>
+      <w:r>
+        <w:t>aquirng</w:t>
+      </w:r>
+      <w:proofErr w:type="spellEnd"/>
+      <w:r>
+        <w:t xml:space="preserve"> access, system provide him transport site where he </w:t>
+      </w:r>
+      <w:proofErr w:type="gramStart"/>
+      <w:r>
+        <w:t>make</w:t>
+      </w:r>
+      <w:proofErr w:type="gramEnd"/>
+      <w:r>
+        <w:t xml:space="preserve"> check over vehicles, loading labor and drivers availability, departure and arrival of specific vehicle including </w:t>
+      </w:r>
+      <w:proofErr w:type="spellStart"/>
+      <w:r>
+        <w:t>it’s</w:t>
+      </w:r>
+      <w:proofErr w:type="spellEnd"/>
+      <w:r>
+        <w:t xml:space="preserve"> timing, date, destination. After wards he updates the ongoing vehicle activities and status of vehicles with time and the system have updated information about vehicles.</w:t>
       </w:r>
     </w:p>
     <w:p>
@@ -3504,8 +3477,13 @@
       </w:r>
     </w:p>
     <w:p>
-      <w:r>
-        <w:t xml:space="preserve">User start session on system and access the interface of transportation’s maintenance area, then </w:t>
+      <w:proofErr w:type="gramStart"/>
+      <w:r>
+        <w:t>User</w:t>
+      </w:r>
+      <w:proofErr w:type="gramEnd"/>
+      <w:r>
+        <w:t xml:space="preserve"> start session on system and access the interface of transportation’s maintenance area, then </w:t>
       </w:r>
       <w:r>
         <w:t>he views the maintenance details of vehicles and save or update any new details if required.</w:t>
@@ -3642,7 +3620,25 @@
           <w:sz w:val="28"/>
           <w:szCs w:val="28"/>
         </w:rPr>
-        <w:t>The Finance Officer or the Accountant will be able to Manage the assets as all the records of the assets will be stored in the database which includes assets, Capital and Liabilities and in liabilities, the accountant can check the status of those liabilities. The accountant will also be able to make profit and loss calculation as the total amount and investments and all other financial details will be stored in the database of the software. The accountant will also be able to check the sales and purchase revenue. Transport cost will also be stored in the database and the accountant will be able to interact with it. The software will be able to generate a final report of all the costs.</w:t>
+        <w:t xml:space="preserve">The Finance Officer or the Accountant will be able to Manage the assets as all the records of the assets will be stored in the database which includes assets, </w:t>
+      </w:r>
+      <w:proofErr w:type="gramStart"/>
+      <w:r>
+        <w:rPr>
+          <w:rFonts w:asciiTheme="minorHAnsi" w:hAnsiTheme="minorHAnsi" w:cstheme="minorHAnsi"/>
+          <w:sz w:val="28"/>
+          <w:szCs w:val="28"/>
+        </w:rPr>
+        <w:t>Capital</w:t>
+      </w:r>
+      <w:proofErr w:type="gramEnd"/>
+      <w:r>
+        <w:rPr>
+          <w:rFonts w:asciiTheme="minorHAnsi" w:hAnsiTheme="minorHAnsi" w:cstheme="minorHAnsi"/>
+          <w:sz w:val="28"/>
+          <w:szCs w:val="28"/>
+        </w:rPr>
+        <w:t xml:space="preserve"> and Liabilities and in liabilities, the accountant can check the status of those liabilities. The accountant will also be able to make profit and loss calculation as the total amount and investments and all other financial details will be stored in the database of the software. The accountant will also be able to check the sales and purchase revenue. Transport cost will also be stored in the database and the accountant will be able to interact with it. The software will be able to generate a final report of all the costs.</w:t>
       </w:r>
     </w:p>
     <w:p/>
@@ -3707,29 +3703,9 @@
           <w:sz w:val="28"/>
           <w:szCs w:val="28"/>
         </w:rPr>
-        <w:t xml:space="preserve">Select Supplier &amp; order placed </w:t>
-      </w:r>
-    </w:p>
-    <w:p>
-      <w:pPr>
-        <w:rPr>
-          <w:rFonts w:ascii="Times New Roman" w:hAnsi="Times New Roman" w:cs="Times New Roman"/>
-          <w:sz w:val="28"/>
-          <w:szCs w:val="28"/>
-        </w:rPr>
-      </w:pPr>
-      <w:r>
-        <w:rPr>
-          <w:rFonts w:ascii="Times New Roman" w:hAnsi="Times New Roman" w:cs="Times New Roman"/>
-          <w:sz w:val="28"/>
-          <w:szCs w:val="28"/>
-        </w:rPr>
-        <w:t>In Select supplier use case we will select the supplier including his sale information and will place the order according to our requirements (Chemical, bottle etc.) and then the order will be tracked until it arrives.</w:t>
-      </w:r>
-    </w:p>
-    <w:p>
-      <w:pPr>
-        <w:pStyle w:val="Heading4"/>
+        <w:t>Check &amp; Update</w:t>
+      </w:r>
+      <w:r>
         <w:rPr>
           <w:rFonts w:ascii="Times New Roman" w:hAnsi="Times New Roman" w:cs="Times New Roman"/>
           <w:b/>
@@ -3740,7 +3716,8 @@
           <w:sz w:val="28"/>
           <w:szCs w:val="28"/>
         </w:rPr>
-      </w:pPr>
+        <w:t xml:space="preserve"> </w:t>
+      </w:r>
       <w:r>
         <w:rPr>
           <w:rFonts w:ascii="Times New Roman" w:hAnsi="Times New Roman" w:cs="Times New Roman"/>
@@ -3752,6 +3729,51 @@
           <w:sz w:val="28"/>
           <w:szCs w:val="28"/>
         </w:rPr>
+        <w:t xml:space="preserve">Raw Material </w:t>
+      </w:r>
+    </w:p>
+    <w:p>
+      <w:pPr>
+        <w:rPr>
+          <w:rFonts w:ascii="Times New Roman" w:hAnsi="Times New Roman" w:cs="Times New Roman"/>
+          <w:sz w:val="28"/>
+          <w:szCs w:val="28"/>
+        </w:rPr>
+      </w:pPr>
+      <w:r>
+        <w:rPr>
+          <w:rFonts w:ascii="Times New Roman" w:hAnsi="Times New Roman" w:cs="Times New Roman"/>
+          <w:sz w:val="28"/>
+          <w:szCs w:val="28"/>
+        </w:rPr>
+        <w:t>In Select supplier use case we will select the supplier including his sale information and will place the order according to our requirements (Chemical, bottle etc.) and then the order will be tracked until it arrives.</w:t>
+      </w:r>
+    </w:p>
+    <w:p>
+      <w:pPr>
+        <w:pStyle w:val="Heading4"/>
+        <w:rPr>
+          <w:rFonts w:ascii="Times New Roman" w:hAnsi="Times New Roman" w:cs="Times New Roman"/>
+          <w:b/>
+          <w:bCs/>
+          <w:i w:val="0"/>
+          <w:iCs w:val="0"/>
+          <w:color w:val="auto"/>
+          <w:sz w:val="28"/>
+          <w:szCs w:val="28"/>
+        </w:rPr>
+      </w:pPr>
+      <w:r>
+        <w:rPr>
+          <w:rFonts w:ascii="Times New Roman" w:hAnsi="Times New Roman" w:cs="Times New Roman"/>
+          <w:b/>
+          <w:bCs/>
+          <w:i w:val="0"/>
+          <w:iCs w:val="0"/>
+          <w:color w:val="auto"/>
+          <w:sz w:val="28"/>
+          <w:szCs w:val="28"/>
+        </w:rPr>
         <w:t>Use Case: Make Invoice and Payment;</w:t>
       </w:r>
     </w:p>
@@ -4081,7 +4103,27 @@
           <w:sz w:val="28"/>
           <w:szCs w:val="28"/>
         </w:rPr>
-        <w:t>In this use the user open the make payment section to pay the payment to the supplier which is necessary for the delivery of product and the all the system transfer to the production department and they start the production with the raw materials.</w:t>
+        <w:t xml:space="preserve">In this use the user open the make payment section to pay the payment to the supplier which is necessary for the delivery of product and the all the system transfer to the production </w:t>
+      </w:r>
+      <w:proofErr w:type="gramStart"/>
+      <w:r>
+        <w:rPr>
+          <w:rFonts w:asciiTheme="minorHAnsi" w:hAnsiTheme="minorHAnsi" w:cstheme="minorHAnsi"/>
+          <w:bCs/>
+          <w:sz w:val="28"/>
+          <w:szCs w:val="28"/>
+        </w:rPr>
+        <w:t>department</w:t>
+      </w:r>
+      <w:proofErr w:type="gramEnd"/>
+      <w:r>
+        <w:rPr>
+          <w:rFonts w:asciiTheme="minorHAnsi" w:hAnsiTheme="minorHAnsi" w:cstheme="minorHAnsi"/>
+          <w:bCs/>
+          <w:sz w:val="28"/>
+          <w:szCs w:val="28"/>
+        </w:rPr>
+        <w:t xml:space="preserve"> and they start the production with the raw materials.</w:t>
       </w:r>
     </w:p>
     <w:p>
@@ -4108,21 +4150,23 @@
           <w:szCs w:val="32"/>
         </w:rPr>
       </w:pPr>
+      <w:proofErr w:type="spellStart"/>
       <w:r>
         <w:rPr>
           <w:color w:val="365F91" w:themeColor="accent1" w:themeShade="BF"/>
           <w:sz w:val="32"/>
           <w:szCs w:val="32"/>
         </w:rPr>
-        <w:t>Hassaan-Bin</w:t>
-      </w:r>
+        <w:t>Hassaan</w:t>
+      </w:r>
+      <w:proofErr w:type="spellEnd"/>
       <w:r>
         <w:rPr>
           <w:color w:val="365F91" w:themeColor="accent1" w:themeShade="BF"/>
           <w:sz w:val="32"/>
           <w:szCs w:val="32"/>
         </w:rPr>
-        <w:t>-</w:t>
+        <w:t>-Bin</w:t>
       </w:r>
       <w:r>
         <w:rPr>
@@ -4130,6 +4174,14 @@
           <w:sz w:val="32"/>
           <w:szCs w:val="32"/>
         </w:rPr>
+        <w:t>-</w:t>
+      </w:r>
+      <w:r>
+        <w:rPr>
+          <w:color w:val="365F91" w:themeColor="accent1" w:themeShade="BF"/>
+          <w:sz w:val="32"/>
+          <w:szCs w:val="32"/>
+        </w:rPr>
         <w:t>Abid (FA20-BSE-080)</w:t>
       </w:r>
     </w:p>
@@ -4271,7 +4323,25 @@
           <w:sz w:val="28"/>
           <w:szCs w:val="28"/>
         </w:rPr>
-        <w:t>Ali Sher Khan(FA20-BSE-078)</w:t>
+        <w:t xml:space="preserve">Ali Sher </w:t>
+      </w:r>
+      <w:proofErr w:type="gramStart"/>
+      <w:r>
+        <w:rPr>
+          <w:rFonts w:asciiTheme="minorHAnsi" w:hAnsiTheme="minorHAnsi" w:cstheme="minorHAnsi"/>
+          <w:sz w:val="28"/>
+          <w:szCs w:val="28"/>
+        </w:rPr>
+        <w:t>Khan(</w:t>
+      </w:r>
+      <w:proofErr w:type="gramEnd"/>
+      <w:r>
+        <w:rPr>
+          <w:rFonts w:asciiTheme="minorHAnsi" w:hAnsiTheme="minorHAnsi" w:cstheme="minorHAnsi"/>
+          <w:sz w:val="28"/>
+          <w:szCs w:val="28"/>
+        </w:rPr>
+        <w:t>FA20-BSE-078)</w:t>
       </w:r>
       <w:bookmarkEnd w:id="25"/>
       <w:bookmarkEnd w:id="26"/>
@@ -4485,7 +4555,43 @@
           <w:sz w:val="28"/>
           <w:szCs w:val="28"/>
         </w:rPr>
-        <w:t xml:space="preserve">The attendance of the labor will be marked at any point where they enter the factory and this attendance will be saved. In case of any mishap the manager will know which labor was present where. The records of mishaps will be saved and the software will be able to reschedule an event if any labor is injured or any other factor. At the end of the day a report of the labor will be generated which will include their working hours for the day and their progress and will also provide the schedule for the next day. </w:t>
+        <w:t xml:space="preserve">The attendance of the labor will be marked at any point where they enter the </w:t>
+      </w:r>
+      <w:proofErr w:type="gramStart"/>
+      <w:r>
+        <w:rPr>
+          <w:rFonts w:asciiTheme="minorHAnsi" w:hAnsiTheme="minorHAnsi" w:cstheme="minorHAnsi"/>
+          <w:sz w:val="28"/>
+          <w:szCs w:val="28"/>
+        </w:rPr>
+        <w:t>factory</w:t>
+      </w:r>
+      <w:proofErr w:type="gramEnd"/>
+      <w:r>
+        <w:rPr>
+          <w:rFonts w:asciiTheme="minorHAnsi" w:hAnsiTheme="minorHAnsi" w:cstheme="minorHAnsi"/>
+          <w:sz w:val="28"/>
+          <w:szCs w:val="28"/>
+        </w:rPr>
+        <w:t xml:space="preserve"> and this attendance will be saved. In case of any mishap the manager will know which labor was present where. The records of mishaps will be </w:t>
+      </w:r>
+      <w:proofErr w:type="gramStart"/>
+      <w:r>
+        <w:rPr>
+          <w:rFonts w:asciiTheme="minorHAnsi" w:hAnsiTheme="minorHAnsi" w:cstheme="minorHAnsi"/>
+          <w:sz w:val="28"/>
+          <w:szCs w:val="28"/>
+        </w:rPr>
+        <w:t>saved</w:t>
+      </w:r>
+      <w:proofErr w:type="gramEnd"/>
+      <w:r>
+        <w:rPr>
+          <w:rFonts w:asciiTheme="minorHAnsi" w:hAnsiTheme="minorHAnsi" w:cstheme="minorHAnsi"/>
+          <w:sz w:val="28"/>
+          <w:szCs w:val="28"/>
+        </w:rPr>
+        <w:t xml:space="preserve"> and the software will be able to reschedule an event if any labor is injured or any other factor. At the end of the day a report of the labor will be generated which will include their working hours for the day and their progress and will also provide the schedule for the next day. </w:t>
       </w:r>
     </w:p>
     <w:p>
@@ -4636,7 +4742,25 @@
           <w:sz w:val="28"/>
           <w:szCs w:val="28"/>
         </w:rPr>
-        <w:t xml:space="preserve">The software will show how much labor is free and how much labor is working. </w:t>
+        <w:t xml:space="preserve">The software will show how much labor is free and how much labor </w:t>
+      </w:r>
+      <w:proofErr w:type="gramStart"/>
+      <w:r>
+        <w:rPr>
+          <w:rFonts w:asciiTheme="minorHAnsi" w:hAnsiTheme="minorHAnsi" w:cstheme="minorHAnsi"/>
+          <w:sz w:val="28"/>
+          <w:szCs w:val="28"/>
+        </w:rPr>
+        <w:t>is</w:t>
+      </w:r>
+      <w:proofErr w:type="gramEnd"/>
+      <w:r>
+        <w:rPr>
+          <w:rFonts w:asciiTheme="minorHAnsi" w:hAnsiTheme="minorHAnsi" w:cstheme="minorHAnsi"/>
+          <w:sz w:val="28"/>
+          <w:szCs w:val="28"/>
+        </w:rPr>
+        <w:t xml:space="preserve"> working. </w:t>
       </w:r>
     </w:p>
     <w:p>
@@ -4794,7 +4918,25 @@
           <w:sz w:val="28"/>
           <w:szCs w:val="28"/>
         </w:rPr>
-        <w:t>Lenovo monitors with ultra HD display.</w:t>
+        <w:t xml:space="preserve">Lenovo monitors with </w:t>
+      </w:r>
+      <w:proofErr w:type="gramStart"/>
+      <w:r>
+        <w:rPr>
+          <w:rFonts w:asciiTheme="minorHAnsi" w:hAnsiTheme="minorHAnsi" w:cstheme="minorHAnsi"/>
+          <w:sz w:val="28"/>
+          <w:szCs w:val="28"/>
+        </w:rPr>
+        <w:t>ultra HD</w:t>
+      </w:r>
+      <w:proofErr w:type="gramEnd"/>
+      <w:r>
+        <w:rPr>
+          <w:rFonts w:asciiTheme="minorHAnsi" w:hAnsiTheme="minorHAnsi" w:cstheme="minorHAnsi"/>
+          <w:sz w:val="28"/>
+          <w:szCs w:val="28"/>
+        </w:rPr>
+        <w:t xml:space="preserve"> display.</w:t>
       </w:r>
     </w:p>
     <w:p>
@@ -4956,8 +5098,18 @@
                 <w:sz w:val="28"/>
                 <w:szCs w:val="28"/>
               </w:rPr>
-              <w:t>UseCaseUC2:FinanceManagement</w:t>
-            </w:r>
+              <w:t>UseCaseUC</w:t>
+            </w:r>
+            <w:proofErr w:type="gramStart"/>
+            <w:r>
+              <w:rPr>
+                <w:rFonts w:asciiTheme="minorHAnsi" w:hAnsiTheme="minorHAnsi" w:cstheme="minorHAnsi"/>
+                <w:sz w:val="28"/>
+                <w:szCs w:val="28"/>
+              </w:rPr>
+              <w:t>2:FinanceManagement</w:t>
+            </w:r>
+            <w:proofErr w:type="gramEnd"/>
           </w:p>
         </w:tc>
       </w:tr>
@@ -5186,7 +5338,25 @@
           <w:sz w:val="28"/>
           <w:szCs w:val="28"/>
         </w:rPr>
-        <w:t xml:space="preserve">The software will record all the activities that are financial in its database and will calculate the final results. The finance manager will not have the permission to make alterations in the details and will only be accountable for the calculation of the expenses and the tax. </w:t>
+        <w:t xml:space="preserve">The software will record all the activities that are financial in its database and will calculate the </w:t>
+      </w:r>
+      <w:proofErr w:type="gramStart"/>
+      <w:r>
+        <w:rPr>
+          <w:rFonts w:asciiTheme="minorHAnsi" w:hAnsiTheme="minorHAnsi" w:cstheme="minorHAnsi"/>
+          <w:sz w:val="28"/>
+          <w:szCs w:val="28"/>
+        </w:rPr>
+        <w:t>final results</w:t>
+      </w:r>
+      <w:proofErr w:type="gramEnd"/>
+      <w:r>
+        <w:rPr>
+          <w:rFonts w:asciiTheme="minorHAnsi" w:hAnsiTheme="minorHAnsi" w:cstheme="minorHAnsi"/>
+          <w:sz w:val="28"/>
+          <w:szCs w:val="28"/>
+        </w:rPr>
+        <w:t xml:space="preserve">. The finance manager will not have the permission to make alterations in the details and will only be accountable for the calculation of the expenses and the tax. </w:t>
       </w:r>
     </w:p>
     <w:p>
@@ -5479,7 +5649,25 @@
           <w:sz w:val="28"/>
           <w:szCs w:val="28"/>
         </w:rPr>
-        <w:t>Lenovo monitors with ultra HD display.</w:t>
+        <w:t xml:space="preserve">Lenovo monitors with </w:t>
+      </w:r>
+      <w:proofErr w:type="gramStart"/>
+      <w:r>
+        <w:rPr>
+          <w:rFonts w:asciiTheme="minorHAnsi" w:hAnsiTheme="minorHAnsi" w:cstheme="minorHAnsi"/>
+          <w:sz w:val="28"/>
+          <w:szCs w:val="28"/>
+        </w:rPr>
+        <w:t>ultra HD</w:t>
+      </w:r>
+      <w:proofErr w:type="gramEnd"/>
+      <w:r>
+        <w:rPr>
+          <w:rFonts w:asciiTheme="minorHAnsi" w:hAnsiTheme="minorHAnsi" w:cstheme="minorHAnsi"/>
+          <w:sz w:val="28"/>
+          <w:szCs w:val="28"/>
+        </w:rPr>
+        <w:t xml:space="preserve"> display.</w:t>
       </w:r>
     </w:p>
     <w:p>
@@ -6706,14 +6894,32 @@
           <w:sz w:val="24"/>
           <w:szCs w:val="24"/>
         </w:rPr>
-        <w:t xml:space="preserve"> drivers and vehicles and have updated details of  vehicles and drivers in order to </w:t>
-      </w:r>
+        <w:t xml:space="preserve"> drivers and vehicles and have updated details </w:t>
+      </w:r>
+      <w:proofErr w:type="gramStart"/>
       <w:r>
         <w:rPr>
           <w:rStyle w:val="docemphstrong"/>
           <w:sz w:val="24"/>
           <w:szCs w:val="24"/>
         </w:rPr>
+        <w:t>of  vehicles</w:t>
+      </w:r>
+      <w:proofErr w:type="gramEnd"/>
+      <w:r>
+        <w:rPr>
+          <w:rStyle w:val="docemphstrong"/>
+          <w:sz w:val="24"/>
+          <w:szCs w:val="24"/>
+        </w:rPr>
+        <w:t xml:space="preserve"> and drivers in order to </w:t>
+      </w:r>
+      <w:r>
+        <w:rPr>
+          <w:rStyle w:val="docemphstrong"/>
+          <w:sz w:val="24"/>
+          <w:szCs w:val="24"/>
+        </w:rPr>
         <w:t xml:space="preserve"> work easily and avoid any miss detailing and have updated information about vehicles, and drivers.  </w:t>
       </w:r>
     </w:p>
@@ -6907,7 +7113,19 @@
         <w:rPr>
           <w:rStyle w:val="docemphstrong"/>
         </w:rPr>
-        <w:t>View supplier Detail</w:t>
+        <w:t xml:space="preserve">Check &amp; </w:t>
+      </w:r>
+      <w:r>
+        <w:rPr>
+          <w:rStyle w:val="docemphstrong"/>
+        </w:rPr>
+        <w:t>Update</w:t>
+      </w:r>
+      <w:r>
+        <w:rPr>
+          <w:rStyle w:val="docemphstrong"/>
+        </w:rPr>
+        <w:t xml:space="preserve"> Raw Material</w:t>
       </w:r>
     </w:p>
     <w:p>
@@ -6936,7 +7154,14 @@
           <w:sz w:val="26"/>
           <w:szCs w:val="26"/>
         </w:rPr>
-        <w:t>Maintaining Supplier Details</w:t>
+        <w:t xml:space="preserve">Maintaining </w:t>
+      </w:r>
+      <w:r>
+        <w:rPr>
+          <w:sz w:val="26"/>
+          <w:szCs w:val="26"/>
+        </w:rPr>
+        <w:t xml:space="preserve">Raw material </w:t>
       </w:r>
     </w:p>
     <w:p>
@@ -7037,22 +7262,13 @@
       <w:pPr>
         <w:spacing w:after="240"/>
         <w:ind w:firstLine="450"/>
-        <w:rPr>
-          <w:rFonts w:ascii="Times New Roman" w:hAnsi="Times New Roman" w:cs="Times New Roman"/>
-          <w:sz w:val="24"/>
-          <w:szCs w:val="24"/>
-        </w:rPr>
-      </w:pPr>
-      <w:r>
         <w:rPr>
           <w:rStyle w:val="doctext1"/>
           <w:rFonts w:ascii="Times New Roman" w:hAnsi="Times New Roman" w:cs="Times New Roman"/>
           <w:sz w:val="24"/>
           <w:szCs w:val="24"/>
         </w:rPr>
-        <w:lastRenderedPageBreak/>
-        <w:t xml:space="preserve">Purchaser </w:t>
-      </w:r>
+      </w:pPr>
       <w:r>
         <w:rPr>
           <w:rStyle w:val="doctext1"/>
@@ -7060,7 +7276,8 @@
           <w:sz w:val="24"/>
           <w:szCs w:val="24"/>
         </w:rPr>
-        <w:t>w</w:t>
+        <w:lastRenderedPageBreak/>
+        <w:t>Raw Material Man</w:t>
       </w:r>
       <w:r>
         <w:rPr>
@@ -7069,7 +7286,45 @@
           <w:sz w:val="24"/>
           <w:szCs w:val="24"/>
         </w:rPr>
-        <w:t>ants purchase and fast service with minimal effort. And he Want to purchase all require Raw material from Supplier.  And placed order according to their need. And manage the order like Order quantity, Order transportation, payments etc.</w:t>
+        <w:t>a</w:t>
+      </w:r>
+      <w:r>
+        <w:rPr>
+          <w:rStyle w:val="doctext1"/>
+          <w:rFonts w:ascii="Times New Roman" w:hAnsi="Times New Roman" w:cs="Times New Roman"/>
+          <w:sz w:val="24"/>
+          <w:szCs w:val="24"/>
+        </w:rPr>
+        <w:t xml:space="preserve">ger </w:t>
+      </w:r>
+      <w:r>
+        <w:rPr>
+          <w:rStyle w:val="doctext1"/>
+          <w:rFonts w:ascii="Times New Roman" w:hAnsi="Times New Roman" w:cs="Times New Roman"/>
+          <w:sz w:val="24"/>
+          <w:szCs w:val="24"/>
+        </w:rPr>
+        <w:t xml:space="preserve">maintain the inventory. Managers use </w:t>
+      </w:r>
+      <w:proofErr w:type="gramStart"/>
+      <w:r>
+        <w:rPr>
+          <w:rStyle w:val="doctext1"/>
+          <w:rFonts w:ascii="Times New Roman" w:hAnsi="Times New Roman" w:cs="Times New Roman"/>
+          <w:sz w:val="24"/>
+          <w:szCs w:val="24"/>
+        </w:rPr>
+        <w:t>this scenarios</w:t>
+      </w:r>
+      <w:proofErr w:type="gramEnd"/>
+      <w:r>
+        <w:rPr>
+          <w:rStyle w:val="doctext1"/>
+          <w:rFonts w:ascii="Times New Roman" w:hAnsi="Times New Roman" w:cs="Times New Roman"/>
+          <w:sz w:val="24"/>
+          <w:szCs w:val="24"/>
+        </w:rPr>
+        <w:t xml:space="preserve"> to update the new Raw material records</w:t>
       </w:r>
     </w:p>
     <w:p>
@@ -7260,34 +7515,7 @@
           <w:sz w:val="28"/>
           <w:szCs w:val="28"/>
         </w:rPr>
-        <w:t>P</w:t>
-      </w:r>
-      <w:r>
-        <w:rPr>
-          <w:rStyle w:val="docemphstrong"/>
-          <w:color w:val="4F81BD" w:themeColor="accent1"/>
-          <w:sz w:val="28"/>
-          <w:szCs w:val="28"/>
-        </w:rPr>
-        <w:t xml:space="preserve">laced </w:t>
-      </w:r>
-      <w:r>
-        <w:rPr>
-          <w:rStyle w:val="docemphstrong"/>
-          <w:color w:val="4F81BD" w:themeColor="accent1"/>
-          <w:sz w:val="28"/>
-          <w:szCs w:val="28"/>
-        </w:rPr>
-        <w:t>O</w:t>
-      </w:r>
-      <w:r>
-        <w:rPr>
-          <w:rStyle w:val="docemphstrong"/>
-          <w:color w:val="4F81BD" w:themeColor="accent1"/>
-          <w:sz w:val="28"/>
-          <w:szCs w:val="28"/>
-        </w:rPr>
-        <w:t>rder</w:t>
+        <w:t>Enter Order</w:t>
       </w:r>
     </w:p>
     <w:p>
@@ -7406,7 +7634,63 @@
           <w:sz w:val="24"/>
           <w:szCs w:val="24"/>
         </w:rPr>
-        <w:t>Supplier: It takes the order and Respond on it. If all the require Entities are available then the accept order. And make a invoice.</w:t>
+        <w:t xml:space="preserve">Supplier: It takes the order and </w:t>
+      </w:r>
+      <w:proofErr w:type="gramStart"/>
+      <w:r>
+        <w:rPr>
+          <w:rFonts w:ascii="Times New Roman" w:hAnsi="Times New Roman" w:cs="Times New Roman"/>
+          <w:sz w:val="24"/>
+          <w:szCs w:val="24"/>
+        </w:rPr>
+        <w:t>Respond</w:t>
+      </w:r>
+      <w:proofErr w:type="gramEnd"/>
+      <w:r>
+        <w:rPr>
+          <w:rFonts w:ascii="Times New Roman" w:hAnsi="Times New Roman" w:cs="Times New Roman"/>
+          <w:sz w:val="24"/>
+          <w:szCs w:val="24"/>
+        </w:rPr>
+        <w:t xml:space="preserve"> on it. If all the require Entities are </w:t>
+      </w:r>
+      <w:proofErr w:type="gramStart"/>
+      <w:r>
+        <w:rPr>
+          <w:rFonts w:ascii="Times New Roman" w:hAnsi="Times New Roman" w:cs="Times New Roman"/>
+          <w:sz w:val="24"/>
+          <w:szCs w:val="24"/>
+        </w:rPr>
+        <w:t>available</w:t>
+      </w:r>
+      <w:proofErr w:type="gramEnd"/>
+      <w:r>
+        <w:rPr>
+          <w:rFonts w:ascii="Times New Roman" w:hAnsi="Times New Roman" w:cs="Times New Roman"/>
+          <w:sz w:val="24"/>
+          <w:szCs w:val="24"/>
+        </w:rPr>
+        <w:t xml:space="preserve"> then the accept order. And make </w:t>
+      </w:r>
+      <w:proofErr w:type="spellStart"/>
+      <w:proofErr w:type="gramStart"/>
+      <w:r>
+        <w:rPr>
+          <w:rFonts w:ascii="Times New Roman" w:hAnsi="Times New Roman" w:cs="Times New Roman"/>
+          <w:sz w:val="24"/>
+          <w:szCs w:val="24"/>
+        </w:rPr>
+        <w:t>a</w:t>
+      </w:r>
+      <w:proofErr w:type="spellEnd"/>
+      <w:proofErr w:type="gramEnd"/>
+      <w:r>
+        <w:rPr>
+          <w:rFonts w:ascii="Times New Roman" w:hAnsi="Times New Roman" w:cs="Times New Roman"/>
+          <w:sz w:val="24"/>
+          <w:szCs w:val="24"/>
+        </w:rPr>
+        <w:t xml:space="preserve"> invoice.</w:t>
       </w:r>
     </w:p>
     <w:p>
@@ -7544,7 +7828,15 @@
         </w:numPr>
       </w:pPr>
       <w:r>
-        <w:t>System give more information to purchaser like product name etc.</w:t>
+        <w:t xml:space="preserve">System </w:t>
+      </w:r>
+      <w:proofErr w:type="gramStart"/>
+      <w:r>
+        <w:t>give</w:t>
+      </w:r>
+      <w:proofErr w:type="gramEnd"/>
+      <w:r>
+        <w:t xml:space="preserve"> more information to purchaser like product name etc.</w:t>
       </w:r>
     </w:p>
     <w:p>
@@ -7576,7 +7868,21 @@
           <w:color w:val="000000" w:themeColor="text1"/>
         </w:rPr>
         <w:tab/>
-        <w:t>Lenovo monitors with ultra HD display.</w:t>
+        <w:t xml:space="preserve">Lenovo monitors with </w:t>
+      </w:r>
+      <w:proofErr w:type="gramStart"/>
+      <w:r>
+        <w:rPr>
+          <w:color w:val="000000" w:themeColor="text1"/>
+        </w:rPr>
+        <w:t>ultra HD</w:t>
+      </w:r>
+      <w:proofErr w:type="gramEnd"/>
+      <w:r>
+        <w:rPr>
+          <w:color w:val="000000" w:themeColor="text1"/>
+        </w:rPr>
+        <w:t xml:space="preserve"> display.</w:t>
       </w:r>
     </w:p>
     <w:p>
@@ -7803,10 +8109,25 @@
         <w:rPr>
           <w:color w:val="4F81BD" w:themeColor="accent1"/>
         </w:rPr>
-        <w:t>: Make Invoice and payment</w:t>
-      </w:r>
-      <w:r>
+        <w:t>:</w:t>
+      </w:r>
+      <w:r>
+        <w:rPr>
+          <w:color w:val="4F81BD" w:themeColor="accent1"/>
+        </w:rPr>
         <w:t xml:space="preserve"> </w:t>
+      </w:r>
+      <w:r>
+        <w:rPr>
+          <w:color w:val="4F81BD" w:themeColor="accent1"/>
+        </w:rPr>
+        <w:t>Make pay</w:t>
+      </w:r>
+      <w:r>
+        <w:rPr>
+          <w:color w:val="4F81BD" w:themeColor="accent1"/>
+        </w:rPr>
+        <w:t>ment</w:t>
       </w:r>
     </w:p>
     <w:p>
@@ -7883,7 +8204,49 @@
         <w:rPr>
           <w:rStyle w:val="doctext1"/>
         </w:rPr>
-        <w:t>-Purchaser: Purchaser make invoice about order. And send to the account office to verifications. After verification Account officer pay the invoice through online or baking system.</w:t>
+        <w:t>Raw material manager</w:t>
+      </w:r>
+      <w:r>
+        <w:rPr>
+          <w:rStyle w:val="doctext1"/>
+        </w:rPr>
+        <w:t>:</w:t>
+      </w:r>
+      <w:r>
+        <w:rPr>
+          <w:rStyle w:val="doctext1"/>
+        </w:rPr>
+        <w:t xml:space="preserve"> </w:t>
+      </w:r>
+      <w:r>
+        <w:rPr>
+          <w:rStyle w:val="doctext1"/>
+        </w:rPr>
+        <w:t>Raw material manager</w:t>
+      </w:r>
+      <w:r>
+        <w:rPr>
+          <w:rStyle w:val="doctext1"/>
+        </w:rPr>
+        <w:t xml:space="preserve"> </w:t>
+      </w:r>
+      <w:r>
+        <w:rPr>
+          <w:rStyle w:val="doctext1"/>
+        </w:rPr>
+        <w:t>make invoice about order. And send to the account office to verifications. After verification Account officer pay the invoice</w:t>
+      </w:r>
+      <w:r>
+        <w:rPr>
+          <w:rStyle w:val="doctext1"/>
+        </w:rPr>
+        <w:t xml:space="preserve"> amount</w:t>
+      </w:r>
+      <w:r>
+        <w:rPr>
+          <w:rStyle w:val="doctext1"/>
+        </w:rPr>
+        <w:t xml:space="preserve"> through online or baking system.</w:t>
       </w:r>
     </w:p>
     <w:p>
@@ -8076,7 +8439,21 @@
           <w:color w:val="000000" w:themeColor="text1"/>
         </w:rPr>
         <w:tab/>
-        <w:t>Lenovo monitors with ultra HD display.</w:t>
+        <w:t xml:space="preserve">Lenovo monitors with </w:t>
+      </w:r>
+      <w:proofErr w:type="gramStart"/>
+      <w:r>
+        <w:rPr>
+          <w:color w:val="000000" w:themeColor="text1"/>
+        </w:rPr>
+        <w:t>ultra HD</w:t>
+      </w:r>
+      <w:proofErr w:type="gramEnd"/>
+      <w:r>
+        <w:rPr>
+          <w:color w:val="000000" w:themeColor="text1"/>
+        </w:rPr>
+        <w:t xml:space="preserve"> display.</w:t>
       </w:r>
     </w:p>
     <w:p>
@@ -8345,14 +8722,45 @@
           <w:szCs w:val="28"/>
         </w:rPr>
       </w:pPr>
-      <w:r>
-        <w:rPr>
-          <w:rFonts w:asciiTheme="minorHAnsi" w:hAnsiTheme="minorHAnsi" w:cstheme="minorHAnsi"/>
-          <w:b/>
-          <w:sz w:val="28"/>
-          <w:szCs w:val="28"/>
-        </w:rPr>
-        <w:t>Hassaan-Bin-Abid(FA20-BSE_080)</w:t>
+      <w:proofErr w:type="spellStart"/>
+      <w:r>
+        <w:rPr>
+          <w:rFonts w:asciiTheme="minorHAnsi" w:hAnsiTheme="minorHAnsi" w:cstheme="minorHAnsi"/>
+          <w:b/>
+          <w:sz w:val="28"/>
+          <w:szCs w:val="28"/>
+        </w:rPr>
+        <w:t>Hassaan</w:t>
+      </w:r>
+      <w:proofErr w:type="spellEnd"/>
+      <w:r>
+        <w:rPr>
+          <w:rFonts w:asciiTheme="minorHAnsi" w:hAnsiTheme="minorHAnsi" w:cstheme="minorHAnsi"/>
+          <w:b/>
+          <w:sz w:val="28"/>
+          <w:szCs w:val="28"/>
+        </w:rPr>
+        <w:t>-Bin-</w:t>
+      </w:r>
+      <w:proofErr w:type="gramStart"/>
+      <w:r>
+        <w:rPr>
+          <w:rFonts w:asciiTheme="minorHAnsi" w:hAnsiTheme="minorHAnsi" w:cstheme="minorHAnsi"/>
+          <w:b/>
+          <w:sz w:val="28"/>
+          <w:szCs w:val="28"/>
+        </w:rPr>
+        <w:t>Abid(</w:t>
+      </w:r>
+      <w:proofErr w:type="gramEnd"/>
+      <w:r>
+        <w:rPr>
+          <w:rFonts w:asciiTheme="minorHAnsi" w:hAnsiTheme="minorHAnsi" w:cstheme="minorHAnsi"/>
+          <w:b/>
+          <w:sz w:val="28"/>
+          <w:szCs w:val="28"/>
+        </w:rPr>
+        <w:t>FA20-BSE_080)</w:t>
       </w:r>
     </w:p>
     <w:p>
@@ -8428,7 +8836,27 @@
           <w:sz w:val="28"/>
           <w:szCs w:val="28"/>
         </w:rPr>
-        <w:t>Lab technician: The lab technician’s job is to overlook all the necessary steps to give the end product on time and without any defects in the final product</w:t>
+        <w:t xml:space="preserve">Lab technician: The lab technician’s job is to overlook all the necessary steps to give the </w:t>
+      </w:r>
+      <w:proofErr w:type="gramStart"/>
+      <w:r>
+        <w:rPr>
+          <w:rFonts w:asciiTheme="minorHAnsi" w:hAnsiTheme="minorHAnsi" w:cstheme="minorHAnsi"/>
+          <w:bCs/>
+          <w:sz w:val="28"/>
+          <w:szCs w:val="28"/>
+        </w:rPr>
+        <w:t>end product</w:t>
+      </w:r>
+      <w:proofErr w:type="gramEnd"/>
+      <w:r>
+        <w:rPr>
+          <w:rFonts w:asciiTheme="minorHAnsi" w:hAnsiTheme="minorHAnsi" w:cstheme="minorHAnsi"/>
+          <w:bCs/>
+          <w:sz w:val="28"/>
+          <w:szCs w:val="28"/>
+        </w:rPr>
+        <w:t xml:space="preserve"> on time and without any defects in the final product</w:t>
       </w:r>
     </w:p>
     <w:p>
@@ -8446,7 +8874,25 @@
           <w:szCs w:val="28"/>
         </w:rPr>
         <w:lastRenderedPageBreak/>
-        <w:t xml:space="preserve">Company: The company wants the technician to keep the end product to the company’s quality standards </w:t>
+        <w:t xml:space="preserve">Company: The company wants the technician to keep the </w:t>
+      </w:r>
+      <w:proofErr w:type="gramStart"/>
+      <w:r>
+        <w:rPr>
+          <w:rFonts w:asciiTheme="minorHAnsi" w:hAnsiTheme="minorHAnsi" w:cstheme="minorHAnsi"/>
+          <w:sz w:val="28"/>
+          <w:szCs w:val="28"/>
+        </w:rPr>
+        <w:t>end product</w:t>
+      </w:r>
+      <w:proofErr w:type="gramEnd"/>
+      <w:r>
+        <w:rPr>
+          <w:rFonts w:asciiTheme="minorHAnsi" w:hAnsiTheme="minorHAnsi" w:cstheme="minorHAnsi"/>
+          <w:sz w:val="28"/>
+          <w:szCs w:val="28"/>
+        </w:rPr>
+        <w:t xml:space="preserve"> to the company’s quality standards </w:t>
       </w:r>
     </w:p>
     <w:p>
@@ -8622,7 +9068,27 @@
           <w:sz w:val="28"/>
           <w:szCs w:val="28"/>
         </w:rPr>
-        <w:t>The end product is loaded and sent for further testing</w:t>
+        <w:t xml:space="preserve">The </w:t>
+      </w:r>
+      <w:proofErr w:type="gramStart"/>
+      <w:r>
+        <w:rPr>
+          <w:rFonts w:asciiTheme="minorHAnsi" w:hAnsiTheme="minorHAnsi" w:cstheme="minorHAnsi"/>
+          <w:bCs/>
+          <w:sz w:val="28"/>
+          <w:szCs w:val="28"/>
+        </w:rPr>
+        <w:t>end product</w:t>
+      </w:r>
+      <w:proofErr w:type="gramEnd"/>
+      <w:r>
+        <w:rPr>
+          <w:rFonts w:asciiTheme="minorHAnsi" w:hAnsiTheme="minorHAnsi" w:cstheme="minorHAnsi"/>
+          <w:bCs/>
+          <w:sz w:val="28"/>
+          <w:szCs w:val="28"/>
+        </w:rPr>
+        <w:t xml:space="preserve"> is loaded and sent for further testing</w:t>
       </w:r>
     </w:p>
     <w:p>
@@ -8682,13 +9148,41 @@
           <w:szCs w:val="28"/>
         </w:rPr>
       </w:pPr>
-      <w:r>
-        <w:rPr>
-          <w:rFonts w:asciiTheme="minorHAnsi" w:hAnsiTheme="minorHAnsi" w:cstheme="minorHAnsi"/>
-          <w:sz w:val="28"/>
-          <w:szCs w:val="28"/>
-        </w:rPr>
-        <w:t>samsung monitors with ultra HD display.</w:t>
+      <w:proofErr w:type="spellStart"/>
+      <w:r>
+        <w:rPr>
+          <w:rFonts w:asciiTheme="minorHAnsi" w:hAnsiTheme="minorHAnsi" w:cstheme="minorHAnsi"/>
+          <w:sz w:val="28"/>
+          <w:szCs w:val="28"/>
+        </w:rPr>
+        <w:t>samsung</w:t>
+      </w:r>
+      <w:proofErr w:type="spellEnd"/>
+      <w:r>
+        <w:rPr>
+          <w:rFonts w:asciiTheme="minorHAnsi" w:hAnsiTheme="minorHAnsi" w:cstheme="minorHAnsi"/>
+          <w:sz w:val="28"/>
+          <w:szCs w:val="28"/>
+        </w:rPr>
+        <w:t xml:space="preserve"> monitors with </w:t>
+      </w:r>
+      <w:proofErr w:type="gramStart"/>
+      <w:r>
+        <w:rPr>
+          <w:rFonts w:asciiTheme="minorHAnsi" w:hAnsiTheme="minorHAnsi" w:cstheme="minorHAnsi"/>
+          <w:sz w:val="28"/>
+          <w:szCs w:val="28"/>
+        </w:rPr>
+        <w:t>ultra HD</w:t>
+      </w:r>
+      <w:proofErr w:type="gramEnd"/>
+      <w:r>
+        <w:rPr>
+          <w:rFonts w:asciiTheme="minorHAnsi" w:hAnsiTheme="minorHAnsi" w:cstheme="minorHAnsi"/>
+          <w:sz w:val="28"/>
+          <w:szCs w:val="28"/>
+        </w:rPr>
+        <w:t xml:space="preserve"> display.</w:t>
       </w:r>
     </w:p>
     <w:p>
@@ -8903,7 +9397,25 @@
           <w:sz w:val="28"/>
           <w:szCs w:val="28"/>
         </w:rPr>
-        <w:t>The Company wants to make sure that the end product is free of any defects and it meets the company’s quality standards</w:t>
+        <w:t xml:space="preserve">The Company wants to make sure that the end product is free of any </w:t>
+      </w:r>
+      <w:proofErr w:type="gramStart"/>
+      <w:r>
+        <w:rPr>
+          <w:rFonts w:asciiTheme="minorHAnsi" w:hAnsiTheme="minorHAnsi" w:cstheme="minorHAnsi"/>
+          <w:sz w:val="28"/>
+          <w:szCs w:val="28"/>
+        </w:rPr>
+        <w:t>defects</w:t>
+      </w:r>
+      <w:proofErr w:type="gramEnd"/>
+      <w:r>
+        <w:rPr>
+          <w:rFonts w:asciiTheme="minorHAnsi" w:hAnsiTheme="minorHAnsi" w:cstheme="minorHAnsi"/>
+          <w:sz w:val="28"/>
+          <w:szCs w:val="28"/>
+        </w:rPr>
+        <w:t xml:space="preserve"> and it meets the company’s quality standards</w:t>
       </w:r>
     </w:p>
     <w:p>
@@ -8921,7 +9433,25 @@
           <w:szCs w:val="28"/>
         </w:rPr>
         <w:lastRenderedPageBreak/>
-        <w:t>Lab technician is there to make sure that all the tests are performed smoothly and without any discrepancies so that the end product is perfect</w:t>
+        <w:t xml:space="preserve">Lab technician is there to make sure that all the tests are performed smoothly and without any discrepancies so that the </w:t>
+      </w:r>
+      <w:proofErr w:type="gramStart"/>
+      <w:r>
+        <w:rPr>
+          <w:rFonts w:asciiTheme="minorHAnsi" w:hAnsiTheme="minorHAnsi" w:cstheme="minorHAnsi"/>
+          <w:sz w:val="28"/>
+          <w:szCs w:val="28"/>
+        </w:rPr>
+        <w:t>end product</w:t>
+      </w:r>
+      <w:proofErr w:type="gramEnd"/>
+      <w:r>
+        <w:rPr>
+          <w:rFonts w:asciiTheme="minorHAnsi" w:hAnsiTheme="minorHAnsi" w:cstheme="minorHAnsi"/>
+          <w:sz w:val="28"/>
+          <w:szCs w:val="28"/>
+        </w:rPr>
+        <w:t xml:space="preserve"> is perfect</w:t>
       </w:r>
     </w:p>
     <w:p>
@@ -8959,7 +9489,27 @@
           <w:sz w:val="28"/>
           <w:szCs w:val="28"/>
         </w:rPr>
-        <w:t>All the testing stages are done smoothly and swiftly and the end product is without any defects.</w:t>
+        <w:t xml:space="preserve">All the testing stages are done smoothly and </w:t>
+      </w:r>
+      <w:proofErr w:type="gramStart"/>
+      <w:r>
+        <w:rPr>
+          <w:rFonts w:asciiTheme="minorHAnsi" w:hAnsiTheme="minorHAnsi" w:cstheme="minorHAnsi"/>
+          <w:bCs/>
+          <w:sz w:val="28"/>
+          <w:szCs w:val="28"/>
+        </w:rPr>
+        <w:t>swiftly</w:t>
+      </w:r>
+      <w:proofErr w:type="gramEnd"/>
+      <w:r>
+        <w:rPr>
+          <w:rFonts w:asciiTheme="minorHAnsi" w:hAnsiTheme="minorHAnsi" w:cstheme="minorHAnsi"/>
+          <w:bCs/>
+          <w:sz w:val="28"/>
+          <w:szCs w:val="28"/>
+        </w:rPr>
+        <w:t xml:space="preserve"> and the end product is without any defects.</w:t>
       </w:r>
     </w:p>
     <w:p>
@@ -9134,13 +9684,41 @@
           <w:szCs w:val="28"/>
         </w:rPr>
       </w:pPr>
-      <w:r>
-        <w:rPr>
-          <w:rFonts w:asciiTheme="minorHAnsi" w:hAnsiTheme="minorHAnsi" w:cstheme="minorHAnsi"/>
-          <w:sz w:val="28"/>
-          <w:szCs w:val="28"/>
-        </w:rPr>
-        <w:t>samsung monitors with ultra HD display.</w:t>
+      <w:proofErr w:type="spellStart"/>
+      <w:r>
+        <w:rPr>
+          <w:rFonts w:asciiTheme="minorHAnsi" w:hAnsiTheme="minorHAnsi" w:cstheme="minorHAnsi"/>
+          <w:sz w:val="28"/>
+          <w:szCs w:val="28"/>
+        </w:rPr>
+        <w:t>samsung</w:t>
+      </w:r>
+      <w:proofErr w:type="spellEnd"/>
+      <w:r>
+        <w:rPr>
+          <w:rFonts w:asciiTheme="minorHAnsi" w:hAnsiTheme="minorHAnsi" w:cstheme="minorHAnsi"/>
+          <w:sz w:val="28"/>
+          <w:szCs w:val="28"/>
+        </w:rPr>
+        <w:t xml:space="preserve"> monitors with </w:t>
+      </w:r>
+      <w:proofErr w:type="gramStart"/>
+      <w:r>
+        <w:rPr>
+          <w:rFonts w:asciiTheme="minorHAnsi" w:hAnsiTheme="minorHAnsi" w:cstheme="minorHAnsi"/>
+          <w:sz w:val="28"/>
+          <w:szCs w:val="28"/>
+        </w:rPr>
+        <w:t>ultra HD</w:t>
+      </w:r>
+      <w:proofErr w:type="gramEnd"/>
+      <w:r>
+        <w:rPr>
+          <w:rFonts w:asciiTheme="minorHAnsi" w:hAnsiTheme="minorHAnsi" w:cstheme="minorHAnsi"/>
+          <w:sz w:val="28"/>
+          <w:szCs w:val="28"/>
+        </w:rPr>
+        <w:t xml:space="preserve"> display.</w:t>
       </w:r>
     </w:p>
     <w:p>
@@ -9322,7 +9900,15 @@
     </w:p>
     <w:p>
       <w:r>
-        <w:t xml:space="preserve">In the checking of availability of product the sales manager check the product which are available in the stock and will place order according to the requirement and then generate a report on the stock which is available </w:t>
+        <w:t xml:space="preserve">In the checking of availability of </w:t>
+      </w:r>
+      <w:proofErr w:type="gramStart"/>
+      <w:r>
+        <w:t>product</w:t>
+      </w:r>
+      <w:proofErr w:type="gramEnd"/>
+      <w:r>
+        <w:t xml:space="preserve"> the sales manager check the product which are available in the stock and will place order according to the requirement and then generate a report on the stock which is available </w:t>
       </w:r>
     </w:p>
     <w:p>
@@ -9340,7 +9926,15 @@
     </w:p>
     <w:p>
       <w:r>
-        <w:t xml:space="preserve">After checking the available stock sales manager check the sales details .Check the sales of the product </w:t>
+        <w:t xml:space="preserve">After checking the available stock sales manager check the sales </w:t>
+      </w:r>
+      <w:proofErr w:type="gramStart"/>
+      <w:r>
+        <w:t>details .Check</w:t>
+      </w:r>
+      <w:proofErr w:type="gramEnd"/>
+      <w:r>
+        <w:t xml:space="preserve"> the sales of the product </w:t>
       </w:r>
     </w:p>
     <w:p>
@@ -9358,7 +9952,21 @@
         <w:rPr>
           <w:color w:val="4F81BD" w:themeColor="accent1"/>
         </w:rPr>
-        <w:t>Use Case: prepare order recipt:</w:t>
+        <w:t xml:space="preserve">Use Case: prepare order </w:t>
+      </w:r>
+      <w:proofErr w:type="spellStart"/>
+      <w:r>
+        <w:rPr>
+          <w:color w:val="4F81BD" w:themeColor="accent1"/>
+        </w:rPr>
+        <w:t>recipt</w:t>
+      </w:r>
+      <w:proofErr w:type="spellEnd"/>
+      <w:r>
+        <w:rPr>
+          <w:color w:val="4F81BD" w:themeColor="accent1"/>
+        </w:rPr>
+        <w:t>:</w:t>
       </w:r>
     </w:p>
     <w:p>
@@ -9371,7 +9979,29 @@
         <w:rPr>
           <w:color w:val="000000" w:themeColor="text1"/>
         </w:rPr>
-        <w:t xml:space="preserve">After checking sales sale dealer prepare order recipt .Also check the order details .Sales dealer prepare order for the customer .Sales dealer fulfill the need of the client </w:t>
+        <w:t xml:space="preserve">After checking sales sale dealer prepare order </w:t>
+      </w:r>
+      <w:proofErr w:type="spellStart"/>
+      <w:proofErr w:type="gramStart"/>
+      <w:r>
+        <w:rPr>
+          <w:color w:val="000000" w:themeColor="text1"/>
+        </w:rPr>
+        <w:t>recipt</w:t>
+      </w:r>
+      <w:proofErr w:type="spellEnd"/>
+      <w:r>
+        <w:rPr>
+          <w:color w:val="000000" w:themeColor="text1"/>
+        </w:rPr>
+        <w:t xml:space="preserve"> .Also</w:t>
+      </w:r>
+      <w:proofErr w:type="gramEnd"/>
+      <w:r>
+        <w:rPr>
+          <w:color w:val="000000" w:themeColor="text1"/>
+        </w:rPr>
+        <w:t xml:space="preserve"> check the order details .Sales dealer prepare order for the customer .Sales dealer fulfill the need of the client </w:t>
       </w:r>
     </w:p>
     <w:p>
@@ -9384,8 +10014,16 @@
         <w:rPr>
           <w:color w:val="4F81BD" w:themeColor="accent1"/>
         </w:rPr>
-        <w:t>Use Case: provide order details :</w:t>
-      </w:r>
+        <w:t xml:space="preserve">Use Case: provide order </w:t>
+      </w:r>
+      <w:proofErr w:type="gramStart"/>
+      <w:r>
+        <w:rPr>
+          <w:color w:val="4F81BD" w:themeColor="accent1"/>
+        </w:rPr>
+        <w:t>details :</w:t>
+      </w:r>
+      <w:proofErr w:type="gramEnd"/>
     </w:p>
     <w:p>
       <w:pPr>
@@ -9397,21 +10035,49 @@
         <w:rPr>
           <w:color w:val="000000" w:themeColor="text1"/>
         </w:rPr>
-        <w:t>After prepare order paid the purchase employees will go over the order details whether the quantity and quality and all other requirement components of the order are according to the order placed .Also give the details to the client either order is accepted or order is rejected or order is rejected .</w:t>
-      </w:r>
-    </w:p>
-    <w:p>
-      <w:pPr>
+        <w:t xml:space="preserve">After prepare order paid the purchase employees will go over the order details whether the quantity and quality and all other requirement components of the order are according to the order </w:t>
+      </w:r>
+      <w:proofErr w:type="gramStart"/>
+      <w:r>
         <w:rPr>
           <w:color w:val="000000" w:themeColor="text1"/>
         </w:rPr>
-      </w:pPr>
+        <w:t>placed .Also</w:t>
+      </w:r>
+      <w:proofErr w:type="gramEnd"/>
       <w:r>
         <w:rPr>
           <w:color w:val="000000" w:themeColor="text1"/>
         </w:rPr>
+        <w:t xml:space="preserve"> give the details to the client either order is accepted or order is rejected or order is rejected .</w:t>
+      </w:r>
+    </w:p>
+    <w:p>
+      <w:pPr>
+        <w:rPr>
+          <w:color w:val="000000" w:themeColor="text1"/>
+        </w:rPr>
+      </w:pPr>
+      <w:r>
+        <w:rPr>
+          <w:color w:val="000000" w:themeColor="text1"/>
+        </w:rPr>
         <w:lastRenderedPageBreak/>
-        <w:t xml:space="preserve">order for the customer .Sales dealer fulfill the need of the client </w:t>
+        <w:t xml:space="preserve">order for the </w:t>
+      </w:r>
+      <w:proofErr w:type="gramStart"/>
+      <w:r>
+        <w:rPr>
+          <w:color w:val="000000" w:themeColor="text1"/>
+        </w:rPr>
+        <w:t>customer .Sales</w:t>
+      </w:r>
+      <w:proofErr w:type="gramEnd"/>
+      <w:r>
+        <w:rPr>
+          <w:color w:val="000000" w:themeColor="text1"/>
+        </w:rPr>
+        <w:t xml:space="preserve"> dealer fulfill the need of the client </w:t>
       </w:r>
     </w:p>
     <w:p>
@@ -9424,8 +10090,16 @@
         <w:rPr>
           <w:color w:val="4F81BD" w:themeColor="accent1"/>
         </w:rPr>
-        <w:t>Use Case: save order and client details :</w:t>
-      </w:r>
+        <w:t xml:space="preserve">Use Case: save order and client </w:t>
+      </w:r>
+      <w:proofErr w:type="gramStart"/>
+      <w:r>
+        <w:rPr>
+          <w:color w:val="4F81BD" w:themeColor="accent1"/>
+        </w:rPr>
+        <w:t>details :</w:t>
+      </w:r>
+      <w:proofErr w:type="gramEnd"/>
     </w:p>
     <w:p>
       <w:pPr>
@@ -9438,7 +10112,21 @@
         <w:rPr>
           <w:color w:val="000000" w:themeColor="text1"/>
         </w:rPr>
-        <w:t>After order details sale dealer save order details order quality quantity and other requirement and also save the details of the client ,client name client id and other necessary requirement.</w:t>
+        <w:t xml:space="preserve">After order details sale dealer save order details order quality quantity and other requirement and also save the details of the </w:t>
+      </w:r>
+      <w:proofErr w:type="gramStart"/>
+      <w:r>
+        <w:rPr>
+          <w:color w:val="000000" w:themeColor="text1"/>
+        </w:rPr>
+        <w:t>client ,client</w:t>
+      </w:r>
+      <w:proofErr w:type="gramEnd"/>
+      <w:r>
+        <w:rPr>
+          <w:color w:val="000000" w:themeColor="text1"/>
+        </w:rPr>
+        <w:t xml:space="preserve"> name client id and other necessary requirement.</w:t>
       </w:r>
     </w:p>
     <w:p>
@@ -9722,7 +10410,25 @@
           <w:sz w:val="24"/>
           <w:szCs w:val="24"/>
         </w:rPr>
-        <w:t xml:space="preserve">check availabilty of product </w:t>
+        <w:t xml:space="preserve">check </w:t>
+      </w:r>
+      <w:proofErr w:type="spellStart"/>
+      <w:r>
+        <w:rPr>
+          <w:color w:val="0D0D0D" w:themeColor="text1" w:themeTint="F2"/>
+          <w:sz w:val="24"/>
+          <w:szCs w:val="24"/>
+        </w:rPr>
+        <w:t>availabilty</w:t>
+      </w:r>
+      <w:proofErr w:type="spellEnd"/>
+      <w:r>
+        <w:rPr>
+          <w:color w:val="0D0D0D" w:themeColor="text1" w:themeTint="F2"/>
+          <w:sz w:val="24"/>
+          <w:szCs w:val="24"/>
+        </w:rPr>
+        <w:t xml:space="preserve"> of product </w:t>
       </w:r>
     </w:p>
     <w:p>
@@ -9768,8 +10474,18 @@
           <w:sz w:val="24"/>
           <w:szCs w:val="24"/>
         </w:rPr>
-        <w:t>prepare order rececipt</w:t>
-      </w:r>
+        <w:t xml:space="preserve">prepare order </w:t>
+      </w:r>
+      <w:proofErr w:type="spellStart"/>
+      <w:r>
+        <w:rPr>
+          <w:color w:val="0D0D0D" w:themeColor="text1" w:themeTint="F2"/>
+          <w:sz w:val="24"/>
+          <w:szCs w:val="24"/>
+        </w:rPr>
+        <w:t>rececipt</w:t>
+      </w:r>
+      <w:proofErr w:type="spellEnd"/>
     </w:p>
     <w:p>
       <w:pPr>
@@ -9814,8 +10530,18 @@
           <w:sz w:val="24"/>
           <w:szCs w:val="24"/>
         </w:rPr>
-        <w:t>save order &amp; client deatil</w:t>
-      </w:r>
+        <w:t xml:space="preserve">save order &amp; client </w:t>
+      </w:r>
+      <w:proofErr w:type="spellStart"/>
+      <w:r>
+        <w:rPr>
+          <w:color w:val="0D0D0D" w:themeColor="text1" w:themeTint="F2"/>
+          <w:sz w:val="24"/>
+          <w:szCs w:val="24"/>
+        </w:rPr>
+        <w:t>deatil</w:t>
+      </w:r>
+      <w:proofErr w:type="spellEnd"/>
     </w:p>
     <w:p>
       <w:pPr>
@@ -10167,7 +10893,21 @@
               <w:rPr>
                 <w:sz w:val="28"/>
               </w:rPr>
-              <w:t xml:space="preserve">Sale manager ,  production dealer, production manager </w:t>
+              <w:t xml:space="preserve">Sale </w:t>
+            </w:r>
+            <w:proofErr w:type="gramStart"/>
+            <w:r>
+              <w:rPr>
+                <w:sz w:val="28"/>
+              </w:rPr>
+              <w:t>manager ,</w:t>
+            </w:r>
+            <w:proofErr w:type="gramEnd"/>
+            <w:r>
+              <w:rPr>
+                <w:sz w:val="28"/>
+              </w:rPr>
+              <w:t xml:space="preserve">  production dealer, production manager </w:t>
             </w:r>
           </w:p>
         </w:tc>
@@ -10286,7 +11026,21 @@
               <w:rPr>
                 <w:sz w:val="28"/>
               </w:rPr>
-              <w:t>Sale manager  will open Check production list</w:t>
+              <w:t xml:space="preserve">Sale </w:t>
+            </w:r>
+            <w:proofErr w:type="gramStart"/>
+            <w:r>
+              <w:rPr>
+                <w:sz w:val="28"/>
+              </w:rPr>
+              <w:t>manager  will</w:t>
+            </w:r>
+            <w:proofErr w:type="gramEnd"/>
+            <w:r>
+              <w:rPr>
+                <w:sz w:val="28"/>
+              </w:rPr>
+              <w:t xml:space="preserve"> open Check production list</w:t>
             </w:r>
           </w:p>
           <w:p>
@@ -10365,7 +11119,23 @@
                 <w:b/>
                 <w:sz w:val="28"/>
               </w:rPr>
-              <w:t>Verify prodution details</w:t>
+              <w:t xml:space="preserve">Verify </w:t>
+            </w:r>
+            <w:proofErr w:type="spellStart"/>
+            <w:r>
+              <w:rPr>
+                <w:b/>
+                <w:sz w:val="28"/>
+              </w:rPr>
+              <w:t>prodution</w:t>
+            </w:r>
+            <w:proofErr w:type="spellEnd"/>
+            <w:r>
+              <w:rPr>
+                <w:b/>
+                <w:sz w:val="28"/>
+              </w:rPr>
+              <w:t xml:space="preserve"> details</w:t>
             </w:r>
           </w:p>
           <w:p>
@@ -10385,7 +11155,21 @@
               <w:rPr>
                 <w:sz w:val="28"/>
               </w:rPr>
-              <w:t>Sale manger  will check the available product</w:t>
+              <w:t xml:space="preserve">Sale </w:t>
+            </w:r>
+            <w:proofErr w:type="gramStart"/>
+            <w:r>
+              <w:rPr>
+                <w:sz w:val="28"/>
+              </w:rPr>
+              <w:t>manger  will</w:t>
+            </w:r>
+            <w:proofErr w:type="gramEnd"/>
+            <w:r>
+              <w:rPr>
+                <w:sz w:val="28"/>
+              </w:rPr>
+              <w:t xml:space="preserve"> check the available product</w:t>
             </w:r>
           </w:p>
           <w:p>
@@ -10425,8 +11209,16 @@
               <w:rPr>
                 <w:sz w:val="28"/>
               </w:rPr>
-              <w:t>System will ask for available product report report</w:t>
-            </w:r>
+              <w:t xml:space="preserve">System will ask for available product report </w:t>
+            </w:r>
+            <w:proofErr w:type="spellStart"/>
+            <w:r>
+              <w:rPr>
+                <w:sz w:val="28"/>
+              </w:rPr>
+              <w:t>report</w:t>
+            </w:r>
+            <w:proofErr w:type="spellEnd"/>
           </w:p>
           <w:p>
             <w:pPr>
@@ -10445,7 +11237,21 @@
               <w:rPr>
                 <w:sz w:val="28"/>
               </w:rPr>
-              <w:t>sale manger  will select the option</w:t>
+              <w:t xml:space="preserve">sale </w:t>
+            </w:r>
+            <w:proofErr w:type="gramStart"/>
+            <w:r>
+              <w:rPr>
+                <w:sz w:val="28"/>
+              </w:rPr>
+              <w:t>manger  will</w:t>
+            </w:r>
+            <w:proofErr w:type="gramEnd"/>
+            <w:r>
+              <w:rPr>
+                <w:sz w:val="28"/>
+              </w:rPr>
+              <w:t xml:space="preserve"> select the option</w:t>
             </w:r>
           </w:p>
           <w:p>
@@ -10485,7 +11291,21 @@
               <w:rPr>
                 <w:sz w:val="28"/>
               </w:rPr>
-              <w:t>Sale manager  will enter the verification code</w:t>
+              <w:t xml:space="preserve">Sale </w:t>
+            </w:r>
+            <w:proofErr w:type="gramStart"/>
+            <w:r>
+              <w:rPr>
+                <w:sz w:val="28"/>
+              </w:rPr>
+              <w:t>manager  will</w:t>
+            </w:r>
+            <w:proofErr w:type="gramEnd"/>
+            <w:r>
+              <w:rPr>
+                <w:sz w:val="28"/>
+              </w:rPr>
+              <w:t xml:space="preserve"> enter the verification code</w:t>
             </w:r>
           </w:p>
           <w:p>
@@ -10682,7 +11502,21 @@
               <w:rPr>
                 <w:sz w:val="28"/>
               </w:rPr>
-              <w:t>Sale manager  must be login to the system</w:t>
+              <w:t xml:space="preserve">Sale </w:t>
+            </w:r>
+            <w:proofErr w:type="gramStart"/>
+            <w:r>
+              <w:rPr>
+                <w:sz w:val="28"/>
+              </w:rPr>
+              <w:t>manager  must</w:t>
+            </w:r>
+            <w:proofErr w:type="gramEnd"/>
+            <w:r>
+              <w:rPr>
+                <w:sz w:val="28"/>
+              </w:rPr>
+              <w:t xml:space="preserve"> be login to the system</w:t>
             </w:r>
           </w:p>
           <w:p>
@@ -10977,8 +11811,16 @@
               <w:rPr>
                 <w:sz w:val="28"/>
               </w:rPr>
-              <w:t>Manager can login though finger print</w:t>
-            </w:r>
+              <w:t xml:space="preserve">Manager can login though </w:t>
+            </w:r>
+            <w:proofErr w:type="gramStart"/>
+            <w:r>
+              <w:rPr>
+                <w:sz w:val="28"/>
+              </w:rPr>
+              <w:t>finger print</w:t>
+            </w:r>
+            <w:proofErr w:type="gramEnd"/>
           </w:p>
           <w:p>
             <w:pPr>
@@ -11180,7 +12022,21 @@
               <w:rPr>
                 <w:sz w:val="28"/>
               </w:rPr>
-              <w:t xml:space="preserve">Sale manger , sale dealer, </w:t>
+              <w:t xml:space="preserve">Sale </w:t>
+            </w:r>
+            <w:proofErr w:type="gramStart"/>
+            <w:r>
+              <w:rPr>
+                <w:sz w:val="28"/>
+              </w:rPr>
+              <w:t>manger ,</w:t>
+            </w:r>
+            <w:proofErr w:type="gramEnd"/>
+            <w:r>
+              <w:rPr>
+                <w:sz w:val="28"/>
+              </w:rPr>
+              <w:t xml:space="preserve"> sale dealer, </w:t>
             </w:r>
           </w:p>
         </w:tc>
@@ -11295,7 +12151,21 @@
               <w:rPr>
                 <w:sz w:val="28"/>
               </w:rPr>
-              <w:t>Sale manger , sale dealer, product manger</w:t>
+              <w:t xml:space="preserve">Sale </w:t>
+            </w:r>
+            <w:proofErr w:type="gramStart"/>
+            <w:r>
+              <w:rPr>
+                <w:sz w:val="28"/>
+              </w:rPr>
+              <w:t>manger ,</w:t>
+            </w:r>
+            <w:proofErr w:type="gramEnd"/>
+            <w:r>
+              <w:rPr>
+                <w:sz w:val="28"/>
+              </w:rPr>
+              <w:t xml:space="preserve"> sale dealer, product manger</w:t>
             </w:r>
           </w:p>
         </w:tc>
@@ -11395,7 +12265,21 @@
               <w:rPr>
                 <w:sz w:val="28"/>
               </w:rPr>
-              <w:t xml:space="preserve">After verifying the user system will prompt the sale  Menu </w:t>
+              <w:t xml:space="preserve">After verifying the user system will prompt the </w:t>
+            </w:r>
+            <w:proofErr w:type="gramStart"/>
+            <w:r>
+              <w:rPr>
+                <w:sz w:val="28"/>
+              </w:rPr>
+              <w:t>sale  Menu</w:t>
+            </w:r>
+            <w:proofErr w:type="gramEnd"/>
+            <w:r>
+              <w:rPr>
+                <w:sz w:val="28"/>
+              </w:rPr>
+              <w:t xml:space="preserve"> </w:t>
             </w:r>
           </w:p>
           <w:p>
@@ -11436,7 +12320,21 @@
                 <w:sz w:val="28"/>
               </w:rPr>
               <w:lastRenderedPageBreak/>
-              <w:t xml:space="preserve">After watching the  sales detail list   manger will start future panning </w:t>
+              <w:t xml:space="preserve">After watching </w:t>
+            </w:r>
+            <w:proofErr w:type="gramStart"/>
+            <w:r>
+              <w:rPr>
+                <w:sz w:val="28"/>
+              </w:rPr>
+              <w:t>the  sales</w:t>
+            </w:r>
+            <w:proofErr w:type="gramEnd"/>
+            <w:r>
+              <w:rPr>
+                <w:sz w:val="28"/>
+              </w:rPr>
+              <w:t xml:space="preserve"> detail list   manger will start future panning </w:t>
             </w:r>
           </w:p>
         </w:tc>
@@ -11467,7 +12365,6 @@
               <w:rPr>
                 <w:sz w:val="28"/>
               </w:rPr>
-              <w:lastRenderedPageBreak/>
               <w:t>Alternate Flow</w:t>
             </w:r>
           </w:p>
@@ -11560,7 +12457,35 @@
               <w:rPr>
                 <w:sz w:val="28"/>
               </w:rPr>
-              <w:t>System will ask for option of verification i-e verify through Email or phone no.</w:t>
+              <w:t xml:space="preserve">System will ask for option of verification </w:t>
+            </w:r>
+            <w:proofErr w:type="spellStart"/>
+            <w:r>
+              <w:rPr>
+                <w:sz w:val="28"/>
+              </w:rPr>
+              <w:t>i</w:t>
+            </w:r>
+            <w:proofErr w:type="spellEnd"/>
+            <w:r>
+              <w:rPr>
+                <w:sz w:val="28"/>
+              </w:rPr>
+              <w:t xml:space="preserve">-e verify through </w:t>
+            </w:r>
+            <w:proofErr w:type="gramStart"/>
+            <w:r>
+              <w:rPr>
+                <w:sz w:val="28"/>
+              </w:rPr>
+              <w:t>Email</w:t>
+            </w:r>
+            <w:proofErr w:type="gramEnd"/>
+            <w:r>
+              <w:rPr>
+                <w:sz w:val="28"/>
+              </w:rPr>
+              <w:t xml:space="preserve"> or phone no.</w:t>
             </w:r>
           </w:p>
           <w:p>
@@ -11776,7 +12701,21 @@
               <w:rPr>
                 <w:sz w:val="28"/>
               </w:rPr>
-              <w:t>sale manager  must Register to the system</w:t>
+              <w:t xml:space="preserve">sale </w:t>
+            </w:r>
+            <w:proofErr w:type="gramStart"/>
+            <w:r>
+              <w:rPr>
+                <w:sz w:val="28"/>
+              </w:rPr>
+              <w:t>manager  must</w:t>
+            </w:r>
+            <w:proofErr w:type="gramEnd"/>
+            <w:r>
+              <w:rPr>
+                <w:sz w:val="28"/>
+              </w:rPr>
+              <w:t xml:space="preserve"> Register to the system</w:t>
             </w:r>
           </w:p>
           <w:p>
@@ -12461,7 +13400,23 @@
                 <w:sz w:val="28"/>
                 <w:szCs w:val="28"/>
               </w:rPr>
-              <w:t xml:space="preserve">Sale manager ,sale dealer </w:t>
+              <w:t xml:space="preserve">Sale </w:t>
+            </w:r>
+            <w:proofErr w:type="gramStart"/>
+            <w:r>
+              <w:rPr>
+                <w:sz w:val="28"/>
+                <w:szCs w:val="28"/>
+              </w:rPr>
+              <w:t>manager ,sale</w:t>
+            </w:r>
+            <w:proofErr w:type="gramEnd"/>
+            <w:r>
+              <w:rPr>
+                <w:sz w:val="28"/>
+                <w:szCs w:val="28"/>
+              </w:rPr>
+              <w:t xml:space="preserve"> dealer </w:t>
             </w:r>
           </w:p>
         </w:tc>
@@ -12583,7 +13538,21 @@
               <w:rPr>
                 <w:sz w:val="28"/>
               </w:rPr>
-              <w:t>System Request the Actor to enter the user name and password</w:t>
+              <w:t xml:space="preserve">System Request the Actor to enter the </w:t>
+            </w:r>
+            <w:proofErr w:type="gramStart"/>
+            <w:r>
+              <w:rPr>
+                <w:sz w:val="28"/>
+              </w:rPr>
+              <w:t>user name</w:t>
+            </w:r>
+            <w:proofErr w:type="gramEnd"/>
+            <w:r>
+              <w:rPr>
+                <w:sz w:val="28"/>
+              </w:rPr>
+              <w:t xml:space="preserve"> and password</w:t>
             </w:r>
           </w:p>
           <w:p>
@@ -12599,11 +13568,19 @@
                 <w:sz w:val="28"/>
               </w:rPr>
             </w:pPr>
-            <w:r>
-              <w:rPr>
-                <w:sz w:val="28"/>
-              </w:rPr>
-              <w:t>User enter the user name and password</w:t>
+            <w:proofErr w:type="gramStart"/>
+            <w:r>
+              <w:rPr>
+                <w:sz w:val="28"/>
+              </w:rPr>
+              <w:t>User</w:t>
+            </w:r>
+            <w:proofErr w:type="gramEnd"/>
+            <w:r>
+              <w:rPr>
+                <w:sz w:val="28"/>
+              </w:rPr>
+              <w:t xml:space="preserve"> enter the user name and password</w:t>
             </w:r>
           </w:p>
           <w:p>
@@ -12623,7 +13600,21 @@
               <w:rPr>
                 <w:sz w:val="28"/>
               </w:rPr>
-              <w:t xml:space="preserve">The system validates the user name and password, and show Sale Menu </w:t>
+              <w:t xml:space="preserve">The system validates the </w:t>
+            </w:r>
+            <w:proofErr w:type="gramStart"/>
+            <w:r>
+              <w:rPr>
+                <w:sz w:val="28"/>
+              </w:rPr>
+              <w:t>user name</w:t>
+            </w:r>
+            <w:proofErr w:type="gramEnd"/>
+            <w:r>
+              <w:rPr>
+                <w:sz w:val="28"/>
+              </w:rPr>
+              <w:t xml:space="preserve"> and password, and show Sale Menu </w:t>
             </w:r>
           </w:p>
           <w:p>
@@ -12915,7 +13906,23 @@
                 <w:sz w:val="28"/>
                 <w:szCs w:val="28"/>
               </w:rPr>
-              <w:t xml:space="preserve">Sales dealer provide the order information </w:t>
+              <w:t xml:space="preserve">Sales </w:t>
+            </w:r>
+            <w:proofErr w:type="gramStart"/>
+            <w:r>
+              <w:rPr>
+                <w:sz w:val="28"/>
+                <w:szCs w:val="28"/>
+              </w:rPr>
+              <w:t>dealer</w:t>
+            </w:r>
+            <w:proofErr w:type="gramEnd"/>
+            <w:r>
+              <w:rPr>
+                <w:sz w:val="28"/>
+                <w:szCs w:val="28"/>
+              </w:rPr>
+              <w:t xml:space="preserve"> provide the order information </w:t>
             </w:r>
           </w:p>
           <w:p>
@@ -12955,7 +13962,21 @@
               <w:rPr>
                 <w:sz w:val="28"/>
               </w:rPr>
-              <w:t xml:space="preserve">sales manager give details of order to client </w:t>
+              <w:t xml:space="preserve">sales </w:t>
+            </w:r>
+            <w:proofErr w:type="gramStart"/>
+            <w:r>
+              <w:rPr>
+                <w:sz w:val="28"/>
+              </w:rPr>
+              <w:t>manager</w:t>
+            </w:r>
+            <w:proofErr w:type="gramEnd"/>
+            <w:r>
+              <w:rPr>
+                <w:sz w:val="28"/>
+              </w:rPr>
+              <w:t xml:space="preserve"> give details of order to client </w:t>
             </w:r>
           </w:p>
           <w:p>
@@ -13281,7 +14302,23 @@
                 <w:sz w:val="28"/>
                 <w:szCs w:val="28"/>
               </w:rPr>
-              <w:t xml:space="preserve">Sales dealer provide the order information </w:t>
+              <w:t xml:space="preserve">Sales </w:t>
+            </w:r>
+            <w:proofErr w:type="gramStart"/>
+            <w:r>
+              <w:rPr>
+                <w:sz w:val="28"/>
+                <w:szCs w:val="28"/>
+              </w:rPr>
+              <w:t>dealer</w:t>
+            </w:r>
+            <w:proofErr w:type="gramEnd"/>
+            <w:r>
+              <w:rPr>
+                <w:sz w:val="28"/>
+                <w:szCs w:val="28"/>
+              </w:rPr>
+              <w:t xml:space="preserve"> provide the order information </w:t>
             </w:r>
           </w:p>
           <w:p>
@@ -13321,7 +14358,21 @@
               <w:rPr>
                 <w:sz w:val="28"/>
               </w:rPr>
-              <w:t xml:space="preserve">sales manager give details of order to client </w:t>
+              <w:t xml:space="preserve">sales </w:t>
+            </w:r>
+            <w:proofErr w:type="gramStart"/>
+            <w:r>
+              <w:rPr>
+                <w:sz w:val="28"/>
+              </w:rPr>
+              <w:t>manager</w:t>
+            </w:r>
+            <w:proofErr w:type="gramEnd"/>
+            <w:r>
+              <w:rPr>
+                <w:sz w:val="28"/>
+              </w:rPr>
+              <w:t xml:space="preserve"> give details of order to client </w:t>
             </w:r>
           </w:p>
           <w:p>
@@ -14193,7 +15244,25 @@
                 <w:sz w:val="28"/>
                 <w:szCs w:val="28"/>
               </w:rPr>
-              <w:t>If user is already logged in the login page does not shown to the user</w:t>
+              <w:t xml:space="preserve">If user is already logged in the login page does not </w:t>
+            </w:r>
+            <w:proofErr w:type="gramStart"/>
+            <w:r>
+              <w:rPr>
+                <w:bCs/>
+                <w:sz w:val="28"/>
+                <w:szCs w:val="28"/>
+              </w:rPr>
+              <w:t>shown</w:t>
+            </w:r>
+            <w:proofErr w:type="gramEnd"/>
+            <w:r>
+              <w:rPr>
+                <w:bCs/>
+                <w:sz w:val="28"/>
+                <w:szCs w:val="28"/>
+              </w:rPr>
+              <w:t xml:space="preserve"> to the user</w:t>
             </w:r>
             <w:r>
               <w:rPr>
@@ -14281,7 +15350,25 @@
                 <w:sz w:val="28"/>
                 <w:szCs w:val="28"/>
               </w:rPr>
-              <w:t>If the user want to show the dashboard the system does not open the menu bar.</w:t>
+              <w:t xml:space="preserve">If the user </w:t>
+            </w:r>
+            <w:proofErr w:type="gramStart"/>
+            <w:r>
+              <w:rPr>
+                <w:bCs/>
+                <w:sz w:val="28"/>
+                <w:szCs w:val="28"/>
+              </w:rPr>
+              <w:t>want</w:t>
+            </w:r>
+            <w:proofErr w:type="gramEnd"/>
+            <w:r>
+              <w:rPr>
+                <w:bCs/>
+                <w:sz w:val="28"/>
+                <w:szCs w:val="28"/>
+              </w:rPr>
+              <w:t xml:space="preserve"> to show the dashboard the system does not open the menu bar.</w:t>
             </w:r>
           </w:p>
           <w:p>
@@ -14317,7 +15404,25 @@
                 <w:sz w:val="28"/>
                 <w:szCs w:val="28"/>
               </w:rPr>
-              <w:t>If user clicks to view history then the system show the history.</w:t>
+              <w:t xml:space="preserve">If user clicks to view </w:t>
+            </w:r>
+            <w:proofErr w:type="gramStart"/>
+            <w:r>
+              <w:rPr>
+                <w:bCs/>
+                <w:sz w:val="28"/>
+                <w:szCs w:val="28"/>
+              </w:rPr>
+              <w:t>history</w:t>
+            </w:r>
+            <w:proofErr w:type="gramEnd"/>
+            <w:r>
+              <w:rPr>
+                <w:bCs/>
+                <w:sz w:val="28"/>
+                <w:szCs w:val="28"/>
+              </w:rPr>
+              <w:t xml:space="preserve"> then the system show the history.</w:t>
             </w:r>
           </w:p>
           <w:p>
@@ -14616,7 +15721,21 @@
               <w:rPr>
                 <w:sz w:val="28"/>
               </w:rPr>
-              <w:t>System should must be encrypted by the modern standards of encryption.</w:t>
+              <w:t xml:space="preserve">System </w:t>
+            </w:r>
+            <w:proofErr w:type="gramStart"/>
+            <w:r>
+              <w:rPr>
+                <w:sz w:val="28"/>
+              </w:rPr>
+              <w:t>should must</w:t>
+            </w:r>
+            <w:proofErr w:type="gramEnd"/>
+            <w:r>
+              <w:rPr>
+                <w:sz w:val="28"/>
+              </w:rPr>
+              <w:t xml:space="preserve"> be encrypted by the modern standards of encryption.</w:t>
             </w:r>
           </w:p>
           <w:p>
@@ -15159,7 +16278,25 @@
                 <w:sz w:val="28"/>
                 <w:szCs w:val="28"/>
               </w:rPr>
-              <w:t>If user is already logged in the login page does not shown to the user</w:t>
+              <w:t xml:space="preserve">If user is already logged in the login page does not </w:t>
+            </w:r>
+            <w:proofErr w:type="gramStart"/>
+            <w:r>
+              <w:rPr>
+                <w:bCs/>
+                <w:sz w:val="28"/>
+                <w:szCs w:val="28"/>
+              </w:rPr>
+              <w:t>shown</w:t>
+            </w:r>
+            <w:proofErr w:type="gramEnd"/>
+            <w:r>
+              <w:rPr>
+                <w:bCs/>
+                <w:sz w:val="28"/>
+                <w:szCs w:val="28"/>
+              </w:rPr>
+              <w:t xml:space="preserve"> to the user</w:t>
             </w:r>
             <w:r>
               <w:rPr>
@@ -15247,7 +16384,25 @@
                 <w:sz w:val="28"/>
                 <w:szCs w:val="28"/>
               </w:rPr>
-              <w:t xml:space="preserve">If the user want to show the dashboard the system </w:t>
+              <w:t xml:space="preserve">If the user </w:t>
+            </w:r>
+            <w:proofErr w:type="gramStart"/>
+            <w:r>
+              <w:rPr>
+                <w:bCs/>
+                <w:sz w:val="28"/>
+                <w:szCs w:val="28"/>
+              </w:rPr>
+              <w:t>want</w:t>
+            </w:r>
+            <w:proofErr w:type="gramEnd"/>
+            <w:r>
+              <w:rPr>
+                <w:bCs/>
+                <w:sz w:val="28"/>
+                <w:szCs w:val="28"/>
+              </w:rPr>
+              <w:t xml:space="preserve"> to show the dashboard the system </w:t>
             </w:r>
             <w:r>
               <w:rPr>
@@ -15292,7 +16447,25 @@
                 <w:sz w:val="28"/>
                 <w:szCs w:val="28"/>
               </w:rPr>
-              <w:t>If user clicks to view inventory level then the system shows inventory level.</w:t>
+              <w:t xml:space="preserve">If user clicks to view inventory </w:t>
+            </w:r>
+            <w:proofErr w:type="gramStart"/>
+            <w:r>
+              <w:rPr>
+                <w:bCs/>
+                <w:sz w:val="28"/>
+                <w:szCs w:val="28"/>
+              </w:rPr>
+              <w:t>level</w:t>
+            </w:r>
+            <w:proofErr w:type="gramEnd"/>
+            <w:r>
+              <w:rPr>
+                <w:bCs/>
+                <w:sz w:val="28"/>
+                <w:szCs w:val="28"/>
+              </w:rPr>
+              <w:t xml:space="preserve"> then the system shows inventory level.</w:t>
             </w:r>
           </w:p>
           <w:p>
@@ -15328,7 +16501,25 @@
                 <w:sz w:val="28"/>
                 <w:szCs w:val="28"/>
               </w:rPr>
-              <w:t>If the user does not want to generate order then it does not further proceed.</w:t>
+              <w:t xml:space="preserve">If the user does not want to generate </w:t>
+            </w:r>
+            <w:proofErr w:type="gramStart"/>
+            <w:r>
+              <w:rPr>
+                <w:bCs/>
+                <w:sz w:val="28"/>
+                <w:szCs w:val="28"/>
+              </w:rPr>
+              <w:t>order</w:t>
+            </w:r>
+            <w:proofErr w:type="gramEnd"/>
+            <w:r>
+              <w:rPr>
+                <w:bCs/>
+                <w:sz w:val="28"/>
+                <w:szCs w:val="28"/>
+              </w:rPr>
+              <w:t xml:space="preserve"> then it does not further proceed.</w:t>
             </w:r>
           </w:p>
         </w:tc>
@@ -15356,7 +16547,6 @@
               <w:rPr>
                 <w:sz w:val="28"/>
               </w:rPr>
-              <w:lastRenderedPageBreak/>
               <w:t>Pre-Condition</w:t>
             </w:r>
           </w:p>
@@ -15591,7 +16781,21 @@
               <w:rPr>
                 <w:sz w:val="28"/>
               </w:rPr>
-              <w:t>System should must be encrypted by the modern standards of encryption.</w:t>
+              <w:t xml:space="preserve">System </w:t>
+            </w:r>
+            <w:proofErr w:type="gramStart"/>
+            <w:r>
+              <w:rPr>
+                <w:sz w:val="28"/>
+              </w:rPr>
+              <w:t>should must</w:t>
+            </w:r>
+            <w:proofErr w:type="gramEnd"/>
+            <w:r>
+              <w:rPr>
+                <w:sz w:val="28"/>
+              </w:rPr>
+              <w:t xml:space="preserve"> be encrypted by the modern standards of encryption.</w:t>
             </w:r>
           </w:p>
           <w:p>
@@ -15913,7 +17117,6 @@
               <w:rPr>
                 <w:sz w:val="28"/>
               </w:rPr>
-              <w:lastRenderedPageBreak/>
               <w:t>Main success Scenario</w:t>
             </w:r>
           </w:p>
@@ -16214,7 +17417,25 @@
                 <w:sz w:val="28"/>
                 <w:szCs w:val="28"/>
               </w:rPr>
-              <w:t>If the user want to show the dashboard the system does not open the menu bar.</w:t>
+              <w:t xml:space="preserve">If the user </w:t>
+            </w:r>
+            <w:proofErr w:type="gramStart"/>
+            <w:r>
+              <w:rPr>
+                <w:bCs/>
+                <w:sz w:val="28"/>
+                <w:szCs w:val="28"/>
+              </w:rPr>
+              <w:t>want</w:t>
+            </w:r>
+            <w:proofErr w:type="gramEnd"/>
+            <w:r>
+              <w:rPr>
+                <w:bCs/>
+                <w:sz w:val="28"/>
+                <w:szCs w:val="28"/>
+              </w:rPr>
+              <w:t xml:space="preserve"> to show the dashboard the system does not open the menu bar.</w:t>
             </w:r>
           </w:p>
           <w:p>
@@ -16250,7 +17471,25 @@
                 <w:sz w:val="28"/>
                 <w:szCs w:val="28"/>
               </w:rPr>
-              <w:t>If user clicks to view inventory level then the system shows inventory level.</w:t>
+              <w:t xml:space="preserve">If user clicks to view inventory </w:t>
+            </w:r>
+            <w:proofErr w:type="gramStart"/>
+            <w:r>
+              <w:rPr>
+                <w:bCs/>
+                <w:sz w:val="28"/>
+                <w:szCs w:val="28"/>
+              </w:rPr>
+              <w:t>level</w:t>
+            </w:r>
+            <w:proofErr w:type="gramEnd"/>
+            <w:r>
+              <w:rPr>
+                <w:bCs/>
+                <w:sz w:val="28"/>
+                <w:szCs w:val="28"/>
+              </w:rPr>
+              <w:t xml:space="preserve"> then the system shows inventory level.</w:t>
             </w:r>
           </w:p>
           <w:p>
@@ -16286,7 +17525,25 @@
                 <w:sz w:val="28"/>
                 <w:szCs w:val="28"/>
               </w:rPr>
-              <w:t>If the user does not want to make payment then it does not further proceed.</w:t>
+              <w:t xml:space="preserve">If the user does not want to make </w:t>
+            </w:r>
+            <w:proofErr w:type="gramStart"/>
+            <w:r>
+              <w:rPr>
+                <w:bCs/>
+                <w:sz w:val="28"/>
+                <w:szCs w:val="28"/>
+              </w:rPr>
+              <w:t>payment</w:t>
+            </w:r>
+            <w:proofErr w:type="gramEnd"/>
+            <w:r>
+              <w:rPr>
+                <w:bCs/>
+                <w:sz w:val="28"/>
+                <w:szCs w:val="28"/>
+              </w:rPr>
+              <w:t xml:space="preserve"> then it does not further proceed.</w:t>
             </w:r>
           </w:p>
         </w:tc>
@@ -16424,11 +17681,19 @@
                 <w:sz w:val="28"/>
               </w:rPr>
             </w:pPr>
-            <w:r>
-              <w:rPr>
-                <w:sz w:val="28"/>
-              </w:rPr>
-              <w:t>Supplier deliver the order.</w:t>
+            <w:proofErr w:type="gramStart"/>
+            <w:r>
+              <w:rPr>
+                <w:sz w:val="28"/>
+              </w:rPr>
+              <w:t>Supplier</w:t>
+            </w:r>
+            <w:proofErr w:type="gramEnd"/>
+            <w:r>
+              <w:rPr>
+                <w:sz w:val="28"/>
+              </w:rPr>
+              <w:t xml:space="preserve"> deliver the order.</w:t>
             </w:r>
           </w:p>
           <w:p>
@@ -16549,7 +17814,21 @@
                 <w:sz w:val="28"/>
               </w:rPr>
               <w:lastRenderedPageBreak/>
-              <w:t>System should must be encrypted by the modern standards of encryption.</w:t>
+              <w:t xml:space="preserve">System </w:t>
+            </w:r>
+            <w:proofErr w:type="gramStart"/>
+            <w:r>
+              <w:rPr>
+                <w:sz w:val="28"/>
+              </w:rPr>
+              <w:t>should must</w:t>
+            </w:r>
+            <w:proofErr w:type="gramEnd"/>
+            <w:r>
+              <w:rPr>
+                <w:sz w:val="28"/>
+              </w:rPr>
+              <w:t xml:space="preserve"> be encrypted by the modern standards of encryption.</w:t>
             </w:r>
           </w:p>
           <w:p>
@@ -16624,6 +17903,7 @@
         </w:rPr>
         <w:t xml:space="preserve">Use case: </w:t>
       </w:r>
+      <w:proofErr w:type="spellStart"/>
       <w:r>
         <w:rPr>
           <w:b/>
@@ -16633,6 +17913,7 @@
         </w:rPr>
         <w:t>ViewInventoryItems</w:t>
       </w:r>
+      <w:proofErr w:type="spellEnd"/>
     </w:p>
     <w:p>
       <w:pPr>
@@ -16703,7 +17984,23 @@
           <w:sz w:val="28"/>
           <w:szCs w:val="28"/>
         </w:rPr>
-        <w:t xml:space="preserve"> Use case: ViewInventoryItems.</w:t>
+        <w:t xml:space="preserve"> Use case: </w:t>
+      </w:r>
+      <w:proofErr w:type="spellStart"/>
+      <w:r>
+        <w:rPr>
+          <w:sz w:val="28"/>
+          <w:szCs w:val="28"/>
+        </w:rPr>
+        <w:t>ViewInventoryItems</w:t>
+      </w:r>
+      <w:proofErr w:type="spellEnd"/>
+      <w:r>
+        <w:rPr>
+          <w:sz w:val="28"/>
+          <w:szCs w:val="28"/>
+        </w:rPr>
+        <w:t>.</w:t>
       </w:r>
     </w:p>
     <w:p>
@@ -16861,7 +18158,23 @@
           <w:sz w:val="28"/>
           <w:szCs w:val="28"/>
         </w:rPr>
-        <w:t xml:space="preserve"> Use case: ViewInventoryItems.</w:t>
+        <w:t xml:space="preserve"> Use case: </w:t>
+      </w:r>
+      <w:proofErr w:type="spellStart"/>
+      <w:r>
+        <w:rPr>
+          <w:sz w:val="28"/>
+          <w:szCs w:val="28"/>
+        </w:rPr>
+        <w:t>ViewInventoryItems</w:t>
+      </w:r>
+      <w:proofErr w:type="spellEnd"/>
+      <w:r>
+        <w:rPr>
+          <w:sz w:val="28"/>
+          <w:szCs w:val="28"/>
+        </w:rPr>
+        <w:t>.</w:t>
       </w:r>
     </w:p>
     <w:p>
@@ -16940,7 +18253,23 @@
           <w:szCs w:val="28"/>
         </w:rPr>
         <w:lastRenderedPageBreak/>
-        <w:t xml:space="preserve">                               -the system update the status of that item.</w:t>
+        <w:t xml:space="preserve">                               -the system </w:t>
+      </w:r>
+      <w:proofErr w:type="gramStart"/>
+      <w:r>
+        <w:rPr>
+          <w:sz w:val="28"/>
+          <w:szCs w:val="28"/>
+        </w:rPr>
+        <w:t>update</w:t>
+      </w:r>
+      <w:proofErr w:type="gramEnd"/>
+      <w:r>
+        <w:rPr>
+          <w:sz w:val="28"/>
+          <w:szCs w:val="28"/>
+        </w:rPr>
+        <w:t xml:space="preserve"> the status of that item.</w:t>
       </w:r>
     </w:p>
     <w:p>
@@ -17020,7 +18349,23 @@
           <w:sz w:val="28"/>
           <w:szCs w:val="28"/>
         </w:rPr>
-        <w:t xml:space="preserve"> Use case: ViewInventoryItems.</w:t>
+        <w:t xml:space="preserve"> Use case: </w:t>
+      </w:r>
+      <w:proofErr w:type="spellStart"/>
+      <w:r>
+        <w:rPr>
+          <w:sz w:val="28"/>
+          <w:szCs w:val="28"/>
+        </w:rPr>
+        <w:t>ViewInventoryItems</w:t>
+      </w:r>
+      <w:proofErr w:type="spellEnd"/>
+      <w:r>
+        <w:rPr>
+          <w:sz w:val="28"/>
+          <w:szCs w:val="28"/>
+        </w:rPr>
+        <w:t>.</w:t>
       </w:r>
     </w:p>
     <w:p>
@@ -17044,7 +18389,23 @@
           <w:sz w:val="28"/>
           <w:szCs w:val="28"/>
         </w:rPr>
-        <w:t xml:space="preserve"> The order has to be placed.</w:t>
+        <w:t xml:space="preserve"> The order </w:t>
+      </w:r>
+      <w:proofErr w:type="gramStart"/>
+      <w:r>
+        <w:rPr>
+          <w:sz w:val="28"/>
+          <w:szCs w:val="28"/>
+        </w:rPr>
+        <w:t>has to</w:t>
+      </w:r>
+      <w:proofErr w:type="gramEnd"/>
+      <w:r>
+        <w:rPr>
+          <w:sz w:val="28"/>
+          <w:szCs w:val="28"/>
+        </w:rPr>
+        <w:t xml:space="preserve"> be placed.</w:t>
       </w:r>
     </w:p>
     <w:p>
@@ -17118,8 +18479,9 @@
           <w:sz w:val="36"/>
           <w:szCs w:val="36"/>
         </w:rPr>
-        <w:t>Use case: O</w:t>
-      </w:r>
+        <w:t xml:space="preserve">Use case: </w:t>
+      </w:r>
+      <w:proofErr w:type="spellStart"/>
       <w:r>
         <w:rPr>
           <w:b/>
@@ -17127,8 +18489,18 @@
           <w:sz w:val="36"/>
           <w:szCs w:val="36"/>
         </w:rPr>
+        <w:t>O</w:t>
+      </w:r>
+      <w:r>
+        <w:rPr>
+          <w:b/>
+          <w:bCs/>
+          <w:sz w:val="36"/>
+          <w:szCs w:val="36"/>
+        </w:rPr>
         <w:t>nlinePayment</w:t>
       </w:r>
+      <w:proofErr w:type="spellEnd"/>
     </w:p>
     <w:p>
       <w:pPr>
@@ -17199,7 +18571,23 @@
           <w:sz w:val="28"/>
           <w:szCs w:val="28"/>
         </w:rPr>
-        <w:t xml:space="preserve"> Use case: OnlinePayment.</w:t>
+        <w:t xml:space="preserve"> Use case: </w:t>
+      </w:r>
+      <w:proofErr w:type="spellStart"/>
+      <w:r>
+        <w:rPr>
+          <w:sz w:val="28"/>
+          <w:szCs w:val="28"/>
+        </w:rPr>
+        <w:t>OnlinePayment</w:t>
+      </w:r>
+      <w:proofErr w:type="spellEnd"/>
+      <w:r>
+        <w:rPr>
+          <w:sz w:val="28"/>
+          <w:szCs w:val="28"/>
+        </w:rPr>
+        <w:t>.</w:t>
       </w:r>
     </w:p>
     <w:p>
@@ -17349,7 +18737,23 @@
           <w:sz w:val="28"/>
           <w:szCs w:val="28"/>
         </w:rPr>
-        <w:t xml:space="preserve"> Use case: OnlinePayment.</w:t>
+        <w:t xml:space="preserve"> Use case: </w:t>
+      </w:r>
+      <w:proofErr w:type="spellStart"/>
+      <w:r>
+        <w:rPr>
+          <w:sz w:val="28"/>
+          <w:szCs w:val="28"/>
+        </w:rPr>
+        <w:t>OnlinePayment</w:t>
+      </w:r>
+      <w:proofErr w:type="spellEnd"/>
+      <w:r>
+        <w:rPr>
+          <w:sz w:val="28"/>
+          <w:szCs w:val="28"/>
+        </w:rPr>
+        <w:t>.</w:t>
       </w:r>
     </w:p>
     <w:p>
@@ -17373,7 +18777,23 @@
           <w:sz w:val="28"/>
           <w:szCs w:val="28"/>
         </w:rPr>
-        <w:t xml:space="preserve"> The user has to choose a payment option to complete payment.</w:t>
+        <w:t xml:space="preserve"> The user </w:t>
+      </w:r>
+      <w:proofErr w:type="gramStart"/>
+      <w:r>
+        <w:rPr>
+          <w:sz w:val="28"/>
+          <w:szCs w:val="28"/>
+        </w:rPr>
+        <w:t>has to</w:t>
+      </w:r>
+      <w:proofErr w:type="gramEnd"/>
+      <w:r>
+        <w:rPr>
+          <w:sz w:val="28"/>
+          <w:szCs w:val="28"/>
+        </w:rPr>
+        <w:t xml:space="preserve"> choose a payment option to complete payment.</w:t>
       </w:r>
     </w:p>
     <w:p>
@@ -17500,7 +18920,23 @@
           <w:sz w:val="28"/>
           <w:szCs w:val="28"/>
         </w:rPr>
-        <w:t xml:space="preserve"> Use case: OnlinePayment.</w:t>
+        <w:t xml:space="preserve"> Use case: </w:t>
+      </w:r>
+      <w:proofErr w:type="spellStart"/>
+      <w:r>
+        <w:rPr>
+          <w:sz w:val="28"/>
+          <w:szCs w:val="28"/>
+        </w:rPr>
+        <w:t>OnlinePayment</w:t>
+      </w:r>
+      <w:proofErr w:type="spellEnd"/>
+      <w:r>
+        <w:rPr>
+          <w:sz w:val="28"/>
+          <w:szCs w:val="28"/>
+        </w:rPr>
+        <w:t>.</w:t>
       </w:r>
     </w:p>
     <w:p>
@@ -17524,7 +18960,23 @@
           <w:sz w:val="28"/>
           <w:szCs w:val="28"/>
         </w:rPr>
-        <w:t xml:space="preserve"> The user has to approve the payment through the security pin/passcode.</w:t>
+        <w:t xml:space="preserve"> The user </w:t>
+      </w:r>
+      <w:proofErr w:type="gramStart"/>
+      <w:r>
+        <w:rPr>
+          <w:sz w:val="28"/>
+          <w:szCs w:val="28"/>
+        </w:rPr>
+        <w:t>has to</w:t>
+      </w:r>
+      <w:proofErr w:type="gramEnd"/>
+      <w:r>
+        <w:rPr>
+          <w:sz w:val="28"/>
+          <w:szCs w:val="28"/>
+        </w:rPr>
+        <w:t xml:space="preserve"> approve the payment through the security pin/passcode.</w:t>
       </w:r>
     </w:p>
     <w:p>

</xml_diff>

<commit_message>
I have add diagrams
</commit_message>
<xml_diff>
--- a/Thesis/Project Thesis.docx
+++ b/Thesis/Project Thesis.docx
@@ -569,16 +569,7 @@
                       <w:sz w:val="28"/>
                       <w:szCs w:val="28"/>
                     </w:rPr>
-                    <w:t xml:space="preserve">Sir </w:t>
-                  </w:r>
-                  <w:r>
-                    <w:rPr>
-                      <w:rFonts w:ascii="Times New Roman" w:hAnsi="Times New Roman" w:cs="Times New Roman"/>
-                      <w:b/>
-                      <w:sz w:val="28"/>
-                      <w:szCs w:val="28"/>
-                    </w:rPr>
-                    <w:t xml:space="preserve">Mukhtiar </w:t>
+                    <w:t xml:space="preserve">Sir Mukhtiar </w:t>
                   </w:r>
                   <w:r>
                     <w:rPr>
@@ -2864,7 +2855,25 @@
           <w:sz w:val="24"/>
           <w:szCs w:val="24"/>
         </w:rPr>
-        <w:t>The system designed is equipped with the latest software so that the processing time is kept to the minimum. The system is also capable of taking on huge workload without any lag and also equipped with top-notch features which allows it to manage many tasks at once</w:t>
+        <w:t xml:space="preserve">The system designed is equipped with the latest software so that the processing time is kept to the minimum. The system is also capable of taking on huge workload without any lag </w:t>
+      </w:r>
+      <w:proofErr w:type="gramStart"/>
+      <w:r>
+        <w:rPr>
+          <w:rFonts w:ascii="Times New Roman" w:hAnsi="Times New Roman" w:cs="Times New Roman"/>
+          <w:sz w:val="24"/>
+          <w:szCs w:val="24"/>
+        </w:rPr>
+        <w:t>and also</w:t>
+      </w:r>
+      <w:proofErr w:type="gramEnd"/>
+      <w:r>
+        <w:rPr>
+          <w:rFonts w:ascii="Times New Roman" w:hAnsi="Times New Roman" w:cs="Times New Roman"/>
+          <w:sz w:val="24"/>
+          <w:szCs w:val="24"/>
+        </w:rPr>
+        <w:t xml:space="preserve"> equipped with top-notch features which allows it to manage many tasks at once</w:t>
       </w:r>
       <w:r>
         <w:rPr>
@@ -3134,14 +3143,32 @@
           <w:sz w:val="24"/>
           <w:szCs w:val="24"/>
         </w:rPr>
-        <w:t>For capacity the system offers two options either all items and stuff is stored in the user provided storage or it is stored in the system provided capacity. Either way in both cases the system’s output will be maximum</w:t>
-      </w:r>
+        <w:t xml:space="preserve">For capacity the system offers two options either all items and stuff </w:t>
+      </w:r>
+      <w:proofErr w:type="gramStart"/>
       <w:r>
         <w:rPr>
           <w:rFonts w:ascii="Times New Roman" w:hAnsi="Times New Roman" w:cs="Times New Roman"/>
           <w:sz w:val="24"/>
           <w:szCs w:val="24"/>
         </w:rPr>
+        <w:t>is</w:t>
+      </w:r>
+      <w:proofErr w:type="gramEnd"/>
+      <w:r>
+        <w:rPr>
+          <w:rFonts w:ascii="Times New Roman" w:hAnsi="Times New Roman" w:cs="Times New Roman"/>
+          <w:sz w:val="24"/>
+          <w:szCs w:val="24"/>
+        </w:rPr>
+        <w:t xml:space="preserve"> stored in the user provided storage or it is stored in the system provided capacity. Either way in both cases the system’s output will be maximum</w:t>
+      </w:r>
+      <w:r>
+        <w:rPr>
+          <w:rFonts w:ascii="Times New Roman" w:hAnsi="Times New Roman" w:cs="Times New Roman"/>
+          <w:sz w:val="24"/>
+          <w:szCs w:val="24"/>
+        </w:rPr>
         <w:t>.</w:t>
       </w:r>
     </w:p>
@@ -3605,7 +3632,27 @@
           <w:iCs/>
           <w:szCs w:val="24"/>
         </w:rPr>
-        <w:t xml:space="preserve"> is equipped to the right hardware and it will also remove any harmful bugs that may become a speed bump in the process.</w:t>
+        <w:t xml:space="preserve"> is equipped to the right </w:t>
+      </w:r>
+      <w:proofErr w:type="gramStart"/>
+      <w:r>
+        <w:rPr>
+          <w:b w:val="0"/>
+          <w:bCs/>
+          <w:iCs/>
+          <w:szCs w:val="24"/>
+        </w:rPr>
+        <w:t>hardware</w:t>
+      </w:r>
+      <w:proofErr w:type="gramEnd"/>
+      <w:r>
+        <w:rPr>
+          <w:b w:val="0"/>
+          <w:bCs/>
+          <w:iCs/>
+          <w:szCs w:val="24"/>
+        </w:rPr>
+        <w:t xml:space="preserve"> and it will also remove any harmful bugs that may become a speed bump in the process.</w:t>
       </w:r>
       <w:bookmarkEnd w:id="33"/>
       <w:bookmarkEnd w:id="34"/>
@@ -3836,7 +3883,15 @@
         <w:t xml:space="preserve"> drivers and ask the user to select specific driver to see its details.</w:t>
       </w:r>
       <w:r>
-        <w:t xml:space="preserve"> Also user can add new driver to the list </w:t>
+        <w:t xml:space="preserve"> </w:t>
+      </w:r>
+      <w:proofErr w:type="gramStart"/>
+      <w:r>
+        <w:t>Also</w:t>
+      </w:r>
+      <w:proofErr w:type="gramEnd"/>
+      <w:r>
+        <w:t xml:space="preserve"> user can add new driver to the list </w:t>
       </w:r>
       <w:proofErr w:type="spellStart"/>
       <w:r>
@@ -3899,7 +3954,15 @@
       </w:r>
       <w:proofErr w:type="spellEnd"/>
       <w:r>
-        <w:t xml:space="preserve"> access, system provide him transport site where he make check over vehicles, loading labor and drivers availability, departure and arrival of specific vehicle including </w:t>
+        <w:t xml:space="preserve"> access, system provide him transport site where he </w:t>
+      </w:r>
+      <w:proofErr w:type="gramStart"/>
+      <w:r>
+        <w:t>make</w:t>
+      </w:r>
+      <w:proofErr w:type="gramEnd"/>
+      <w:r>
+        <w:t xml:space="preserve"> check over vehicles, loading labor and drivers availability, departure and arrival of specific vehicle including </w:t>
       </w:r>
       <w:proofErr w:type="spellStart"/>
       <w:r>
@@ -3953,8 +4016,13 @@
       </w:r>
     </w:p>
     <w:p>
-      <w:r>
-        <w:t xml:space="preserve">User start session on system and access the interface of transportation’s maintenance area, then </w:t>
+      <w:proofErr w:type="gramStart"/>
+      <w:r>
+        <w:t>User</w:t>
+      </w:r>
+      <w:proofErr w:type="gramEnd"/>
+      <w:r>
+        <w:t xml:space="preserve"> start session on system and access the interface of transportation’s maintenance area, then </w:t>
       </w:r>
       <w:r>
         <w:t>he views the maintenance details of vehicles and save or update any new details if required.</w:t>
@@ -4094,7 +4162,25 @@
           <w:sz w:val="28"/>
           <w:szCs w:val="28"/>
         </w:rPr>
-        <w:t xml:space="preserve">The Finance Officer or the Accountant will be able to Manage the assets as all the records of the assets will be stored in the database which includes assets, Capital </w:t>
+        <w:t xml:space="preserve">The Finance Officer or the Accountant will be able to Manage the assets as all the records of the assets will be stored in the database which includes assets, </w:t>
+      </w:r>
+      <w:proofErr w:type="gramStart"/>
+      <w:r>
+        <w:rPr>
+          <w:rFonts w:asciiTheme="minorHAnsi" w:hAnsiTheme="minorHAnsi" w:cstheme="minorHAnsi"/>
+          <w:sz w:val="28"/>
+          <w:szCs w:val="28"/>
+        </w:rPr>
+        <w:t>Capital</w:t>
+      </w:r>
+      <w:proofErr w:type="gramEnd"/>
+      <w:r>
+        <w:rPr>
+          <w:rFonts w:asciiTheme="minorHAnsi" w:hAnsiTheme="minorHAnsi" w:cstheme="minorHAnsi"/>
+          <w:sz w:val="28"/>
+          <w:szCs w:val="28"/>
+        </w:rPr>
+        <w:t xml:space="preserve"> </w:t>
       </w:r>
       <w:r>
         <w:rPr>
@@ -4580,7 +4666,27 @@
           <w:sz w:val="28"/>
           <w:szCs w:val="28"/>
         </w:rPr>
-        <w:t>In this use the user open the make payment section to pay the payment to the supplier which is necessary for the delivery of product and the all the system transfer to the production department and they start the production with the raw materials.</w:t>
+        <w:t xml:space="preserve">In this use the user open the make payment section to pay the payment to the supplier which is necessary for the delivery of product and the all the system transfer to the production </w:t>
+      </w:r>
+      <w:proofErr w:type="gramStart"/>
+      <w:r>
+        <w:rPr>
+          <w:rFonts w:asciiTheme="minorHAnsi" w:hAnsiTheme="minorHAnsi" w:cstheme="minorHAnsi"/>
+          <w:bCs/>
+          <w:sz w:val="28"/>
+          <w:szCs w:val="28"/>
+        </w:rPr>
+        <w:t>department</w:t>
+      </w:r>
+      <w:proofErr w:type="gramEnd"/>
+      <w:r>
+        <w:rPr>
+          <w:rFonts w:asciiTheme="minorHAnsi" w:hAnsiTheme="minorHAnsi" w:cstheme="minorHAnsi"/>
+          <w:bCs/>
+          <w:sz w:val="28"/>
+          <w:szCs w:val="28"/>
+        </w:rPr>
+        <w:t xml:space="preserve"> and they start the production with the raw materials.</w:t>
       </w:r>
     </w:p>
     <w:p>
@@ -4804,7 +4910,25 @@
           <w:sz w:val="28"/>
           <w:szCs w:val="28"/>
         </w:rPr>
-        <w:t>Ali Sher Khan(FA20-BSE-078)</w:t>
+        <w:t xml:space="preserve">Ali Sher </w:t>
+      </w:r>
+      <w:proofErr w:type="gramStart"/>
+      <w:r>
+        <w:rPr>
+          <w:rFonts w:asciiTheme="minorHAnsi" w:hAnsiTheme="minorHAnsi" w:cstheme="minorHAnsi"/>
+          <w:sz w:val="28"/>
+          <w:szCs w:val="28"/>
+        </w:rPr>
+        <w:t>Khan(</w:t>
+      </w:r>
+      <w:proofErr w:type="gramEnd"/>
+      <w:r>
+        <w:rPr>
+          <w:rFonts w:asciiTheme="minorHAnsi" w:hAnsiTheme="minorHAnsi" w:cstheme="minorHAnsi"/>
+          <w:sz w:val="28"/>
+          <w:szCs w:val="28"/>
+        </w:rPr>
+        <w:t>FA20-BSE-078)</w:t>
       </w:r>
       <w:bookmarkEnd w:id="50"/>
       <w:bookmarkEnd w:id="51"/>
@@ -5017,7 +5141,43 @@
           <w:sz w:val="28"/>
           <w:szCs w:val="28"/>
         </w:rPr>
-        <w:t xml:space="preserve">The attendance of the labor will be marked at any point where they enter the factory and this attendance will be saved. In case of any mishap the manager will know which labor was present where. The records of mishaps will be saved and the software will be able to reschedule an event if any labor is injured or any other factor. At the end of the day a report of the labor will be generated which will include their working hours for the day and their progress and will also provide the schedule for the next day. </w:t>
+        <w:t xml:space="preserve">The attendance of the labor will be marked at any point where they enter the </w:t>
+      </w:r>
+      <w:proofErr w:type="gramStart"/>
+      <w:r>
+        <w:rPr>
+          <w:rFonts w:asciiTheme="minorHAnsi" w:hAnsiTheme="minorHAnsi" w:cstheme="minorHAnsi"/>
+          <w:sz w:val="28"/>
+          <w:szCs w:val="28"/>
+        </w:rPr>
+        <w:t>factory</w:t>
+      </w:r>
+      <w:proofErr w:type="gramEnd"/>
+      <w:r>
+        <w:rPr>
+          <w:rFonts w:asciiTheme="minorHAnsi" w:hAnsiTheme="minorHAnsi" w:cstheme="minorHAnsi"/>
+          <w:sz w:val="28"/>
+          <w:szCs w:val="28"/>
+        </w:rPr>
+        <w:t xml:space="preserve"> and this attendance will be saved. In case of any mishap the manager will know which labor was present where. The records of mishaps will be </w:t>
+      </w:r>
+      <w:proofErr w:type="gramStart"/>
+      <w:r>
+        <w:rPr>
+          <w:rFonts w:asciiTheme="minorHAnsi" w:hAnsiTheme="minorHAnsi" w:cstheme="minorHAnsi"/>
+          <w:sz w:val="28"/>
+          <w:szCs w:val="28"/>
+        </w:rPr>
+        <w:t>saved</w:t>
+      </w:r>
+      <w:proofErr w:type="gramEnd"/>
+      <w:r>
+        <w:rPr>
+          <w:rFonts w:asciiTheme="minorHAnsi" w:hAnsiTheme="minorHAnsi" w:cstheme="minorHAnsi"/>
+          <w:sz w:val="28"/>
+          <w:szCs w:val="28"/>
+        </w:rPr>
+        <w:t xml:space="preserve"> and the software will be able to reschedule an event if any labor is injured or any other factor. At the end of the day a report of the labor will be generated which will include their working hours for the day and their progress and will also provide the schedule for the next day. </w:t>
       </w:r>
     </w:p>
     <w:p>
@@ -5169,7 +5329,25 @@
           <w:sz w:val="28"/>
           <w:szCs w:val="28"/>
         </w:rPr>
-        <w:t xml:space="preserve">The software will show how much labor is free and how much labor is working. </w:t>
+        <w:t xml:space="preserve">The software will show how much labor is free and how much labor </w:t>
+      </w:r>
+      <w:proofErr w:type="gramStart"/>
+      <w:r>
+        <w:rPr>
+          <w:rFonts w:asciiTheme="minorHAnsi" w:hAnsiTheme="minorHAnsi" w:cstheme="minorHAnsi"/>
+          <w:sz w:val="28"/>
+          <w:szCs w:val="28"/>
+        </w:rPr>
+        <w:t>is</w:t>
+      </w:r>
+      <w:proofErr w:type="gramEnd"/>
+      <w:r>
+        <w:rPr>
+          <w:rFonts w:asciiTheme="minorHAnsi" w:hAnsiTheme="minorHAnsi" w:cstheme="minorHAnsi"/>
+          <w:sz w:val="28"/>
+          <w:szCs w:val="28"/>
+        </w:rPr>
+        <w:t xml:space="preserve"> working. </w:t>
       </w:r>
     </w:p>
     <w:p>
@@ -5326,7 +5504,25 @@
           <w:sz w:val="28"/>
           <w:szCs w:val="28"/>
         </w:rPr>
-        <w:t>Lenovo monitors with ultra HD display.</w:t>
+        <w:t xml:space="preserve">Lenovo monitors with </w:t>
+      </w:r>
+      <w:proofErr w:type="gramStart"/>
+      <w:r>
+        <w:rPr>
+          <w:rFonts w:asciiTheme="minorHAnsi" w:hAnsiTheme="minorHAnsi" w:cstheme="minorHAnsi"/>
+          <w:sz w:val="28"/>
+          <w:szCs w:val="28"/>
+        </w:rPr>
+        <w:t>ultra HD</w:t>
+      </w:r>
+      <w:proofErr w:type="gramEnd"/>
+      <w:r>
+        <w:rPr>
+          <w:rFonts w:asciiTheme="minorHAnsi" w:hAnsiTheme="minorHAnsi" w:cstheme="minorHAnsi"/>
+          <w:sz w:val="28"/>
+          <w:szCs w:val="28"/>
+        </w:rPr>
+        <w:t xml:space="preserve"> display.</w:t>
       </w:r>
     </w:p>
     <w:p>
@@ -5491,8 +5687,18 @@
                 <w:sz w:val="28"/>
                 <w:szCs w:val="28"/>
               </w:rPr>
-              <w:t>UseCaseUC2:FinanceManagement</w:t>
-            </w:r>
+              <w:t>UseCaseUC</w:t>
+            </w:r>
+            <w:proofErr w:type="gramStart"/>
+            <w:r>
+              <w:rPr>
+                <w:rFonts w:asciiTheme="minorHAnsi" w:hAnsiTheme="minorHAnsi" w:cstheme="minorHAnsi"/>
+                <w:sz w:val="28"/>
+                <w:szCs w:val="28"/>
+              </w:rPr>
+              <w:t>2:FinanceManagement</w:t>
+            </w:r>
+            <w:proofErr w:type="gramEnd"/>
           </w:p>
         </w:tc>
       </w:tr>
@@ -5720,7 +5926,25 @@
           <w:sz w:val="28"/>
           <w:szCs w:val="28"/>
         </w:rPr>
-        <w:t xml:space="preserve">The software will record all the activities that are financial in its database and will calculate the final results. The finance manager will not have the permission to make alterations in the details and will only be accountable for the calculation of the expenses and the tax. </w:t>
+        <w:t xml:space="preserve">The software will record all the activities that are financial in its database and will calculate the </w:t>
+      </w:r>
+      <w:proofErr w:type="gramStart"/>
+      <w:r>
+        <w:rPr>
+          <w:rFonts w:asciiTheme="minorHAnsi" w:hAnsiTheme="minorHAnsi" w:cstheme="minorHAnsi"/>
+          <w:sz w:val="28"/>
+          <w:szCs w:val="28"/>
+        </w:rPr>
+        <w:t>final results</w:t>
+      </w:r>
+      <w:proofErr w:type="gramEnd"/>
+      <w:r>
+        <w:rPr>
+          <w:rFonts w:asciiTheme="minorHAnsi" w:hAnsiTheme="minorHAnsi" w:cstheme="minorHAnsi"/>
+          <w:sz w:val="28"/>
+          <w:szCs w:val="28"/>
+        </w:rPr>
+        <w:t xml:space="preserve">. The finance manager will not have the permission to make alterations in the details and will only be accountable for the calculation of the expenses and the tax. </w:t>
       </w:r>
     </w:p>
     <w:p>
@@ -6013,7 +6237,25 @@
           <w:sz w:val="28"/>
           <w:szCs w:val="28"/>
         </w:rPr>
-        <w:t>Lenovo monitors with ultra HD display.</w:t>
+        <w:t xml:space="preserve">Lenovo monitors with </w:t>
+      </w:r>
+      <w:proofErr w:type="gramStart"/>
+      <w:r>
+        <w:rPr>
+          <w:rFonts w:asciiTheme="minorHAnsi" w:hAnsiTheme="minorHAnsi" w:cstheme="minorHAnsi"/>
+          <w:sz w:val="28"/>
+          <w:szCs w:val="28"/>
+        </w:rPr>
+        <w:t>ultra HD</w:t>
+      </w:r>
+      <w:proofErr w:type="gramEnd"/>
+      <w:r>
+        <w:rPr>
+          <w:rFonts w:asciiTheme="minorHAnsi" w:hAnsiTheme="minorHAnsi" w:cstheme="minorHAnsi"/>
+          <w:sz w:val="28"/>
+          <w:szCs w:val="28"/>
+        </w:rPr>
+        <w:t xml:space="preserve"> display.</w:t>
       </w:r>
     </w:p>
     <w:p>
@@ -7240,7 +7482,25 @@
           <w:sz w:val="24"/>
           <w:szCs w:val="24"/>
         </w:rPr>
-        <w:t xml:space="preserve"> drivers and vehicles and have updated details of  vehicles and drivers in order to </w:t>
+        <w:t xml:space="preserve"> drivers and vehicles and have updated details </w:t>
+      </w:r>
+      <w:proofErr w:type="gramStart"/>
+      <w:r>
+        <w:rPr>
+          <w:rStyle w:val="docemphstrong"/>
+          <w:sz w:val="24"/>
+          <w:szCs w:val="24"/>
+        </w:rPr>
+        <w:t>of  vehicles</w:t>
+      </w:r>
+      <w:proofErr w:type="gramEnd"/>
+      <w:r>
+        <w:rPr>
+          <w:rStyle w:val="docemphstrong"/>
+          <w:sz w:val="24"/>
+          <w:szCs w:val="24"/>
+        </w:rPr>
+        <w:t xml:space="preserve"> and drivers in order to </w:t>
       </w:r>
       <w:r>
         <w:rPr>
@@ -7632,7 +7892,27 @@
           <w:sz w:val="24"/>
           <w:szCs w:val="24"/>
         </w:rPr>
-        <w:t>maintain the inventory. Managers use this scenarios to update the new Raw material records</w:t>
+        <w:t xml:space="preserve">maintain the inventory. Managers use </w:t>
+      </w:r>
+      <w:proofErr w:type="gramStart"/>
+      <w:r>
+        <w:rPr>
+          <w:rStyle w:val="doctext1"/>
+          <w:rFonts w:ascii="Times New Roman" w:hAnsi="Times New Roman" w:cs="Times New Roman"/>
+          <w:sz w:val="24"/>
+          <w:szCs w:val="24"/>
+        </w:rPr>
+        <w:t>this scenarios</w:t>
+      </w:r>
+      <w:proofErr w:type="gramEnd"/>
+      <w:r>
+        <w:rPr>
+          <w:rStyle w:val="doctext1"/>
+          <w:rFonts w:ascii="Times New Roman" w:hAnsi="Times New Roman" w:cs="Times New Roman"/>
+          <w:sz w:val="24"/>
+          <w:szCs w:val="24"/>
+        </w:rPr>
+        <w:t xml:space="preserve"> to update the new Raw material records</w:t>
       </w:r>
     </w:p>
     <w:p>
@@ -7942,18 +8222,56 @@
           <w:sz w:val="24"/>
           <w:szCs w:val="24"/>
         </w:rPr>
-        <w:t xml:space="preserve">Supplier: It takes the order and Respond on it. If all the require Entities are available then the accept order. And make </w:t>
-      </w:r>
-      <w:proofErr w:type="spellStart"/>
+        <w:t xml:space="preserve">Supplier: It takes the order and </w:t>
+      </w:r>
+      <w:proofErr w:type="gramStart"/>
       <w:r>
         <w:rPr>
           <w:rFonts w:ascii="Times New Roman" w:hAnsi="Times New Roman" w:cs="Times New Roman"/>
           <w:sz w:val="24"/>
           <w:szCs w:val="24"/>
         </w:rPr>
+        <w:t>Respond</w:t>
+      </w:r>
+      <w:proofErr w:type="gramEnd"/>
+      <w:r>
+        <w:rPr>
+          <w:rFonts w:ascii="Times New Roman" w:hAnsi="Times New Roman" w:cs="Times New Roman"/>
+          <w:sz w:val="24"/>
+          <w:szCs w:val="24"/>
+        </w:rPr>
+        <w:t xml:space="preserve"> on it. If all the require Entities are </w:t>
+      </w:r>
+      <w:proofErr w:type="gramStart"/>
+      <w:r>
+        <w:rPr>
+          <w:rFonts w:ascii="Times New Roman" w:hAnsi="Times New Roman" w:cs="Times New Roman"/>
+          <w:sz w:val="24"/>
+          <w:szCs w:val="24"/>
+        </w:rPr>
+        <w:t>available</w:t>
+      </w:r>
+      <w:proofErr w:type="gramEnd"/>
+      <w:r>
+        <w:rPr>
+          <w:rFonts w:ascii="Times New Roman" w:hAnsi="Times New Roman" w:cs="Times New Roman"/>
+          <w:sz w:val="24"/>
+          <w:szCs w:val="24"/>
+        </w:rPr>
+        <w:t xml:space="preserve"> then the accept order. And make </w:t>
+      </w:r>
+      <w:proofErr w:type="spellStart"/>
+      <w:proofErr w:type="gramStart"/>
+      <w:r>
+        <w:rPr>
+          <w:rFonts w:ascii="Times New Roman" w:hAnsi="Times New Roman" w:cs="Times New Roman"/>
+          <w:sz w:val="24"/>
+          <w:szCs w:val="24"/>
+        </w:rPr>
         <w:t>a</w:t>
       </w:r>
       <w:proofErr w:type="spellEnd"/>
+      <w:proofErr w:type="gramEnd"/>
       <w:r>
         <w:rPr>
           <w:rFonts w:ascii="Times New Roman" w:hAnsi="Times New Roman" w:cs="Times New Roman"/>
@@ -8098,7 +8416,15 @@
         </w:numPr>
       </w:pPr>
       <w:r>
-        <w:t>System give more information to purchaser like product name etc.</w:t>
+        <w:t xml:space="preserve">System </w:t>
+      </w:r>
+      <w:proofErr w:type="gramStart"/>
+      <w:r>
+        <w:t>give</w:t>
+      </w:r>
+      <w:proofErr w:type="gramEnd"/>
+      <w:r>
+        <w:t xml:space="preserve"> more information to purchaser like product name etc.</w:t>
       </w:r>
     </w:p>
     <w:p>
@@ -8130,7 +8456,21 @@
           <w:color w:val="000000" w:themeColor="text1"/>
         </w:rPr>
         <w:tab/>
-        <w:t>Lenovo monitors with ultra HD display.</w:t>
+        <w:t xml:space="preserve">Lenovo monitors with </w:t>
+      </w:r>
+      <w:proofErr w:type="gramStart"/>
+      <w:r>
+        <w:rPr>
+          <w:color w:val="000000" w:themeColor="text1"/>
+        </w:rPr>
+        <w:t>ultra HD</w:t>
+      </w:r>
+      <w:proofErr w:type="gramEnd"/>
+      <w:r>
+        <w:rPr>
+          <w:color w:val="000000" w:themeColor="text1"/>
+        </w:rPr>
+        <w:t xml:space="preserve"> display.</w:t>
       </w:r>
     </w:p>
     <w:p>
@@ -8681,7 +9021,21 @@
           <w:color w:val="000000" w:themeColor="text1"/>
         </w:rPr>
         <w:tab/>
-        <w:t>Lenovo monitors with ultra HD display.</w:t>
+        <w:t xml:space="preserve">Lenovo monitors with </w:t>
+      </w:r>
+      <w:proofErr w:type="gramStart"/>
+      <w:r>
+        <w:rPr>
+          <w:color w:val="000000" w:themeColor="text1"/>
+        </w:rPr>
+        <w:t>ultra HD</w:t>
+      </w:r>
+      <w:proofErr w:type="gramEnd"/>
+      <w:r>
+        <w:rPr>
+          <w:color w:val="000000" w:themeColor="text1"/>
+        </w:rPr>
+        <w:t xml:space="preserve"> display.</w:t>
       </w:r>
     </w:p>
     <w:p>
@@ -8968,7 +9322,27 @@
           <w:sz w:val="28"/>
           <w:szCs w:val="28"/>
         </w:rPr>
-        <w:t>-Bin-Abid(FA20-BSE_080)</w:t>
+        <w:t>-Bin-</w:t>
+      </w:r>
+      <w:proofErr w:type="gramStart"/>
+      <w:r>
+        <w:rPr>
+          <w:rFonts w:asciiTheme="minorHAnsi" w:hAnsiTheme="minorHAnsi" w:cstheme="minorHAnsi"/>
+          <w:b/>
+          <w:sz w:val="28"/>
+          <w:szCs w:val="28"/>
+        </w:rPr>
+        <w:t>Abid(</w:t>
+      </w:r>
+      <w:proofErr w:type="gramEnd"/>
+      <w:r>
+        <w:rPr>
+          <w:rFonts w:asciiTheme="minorHAnsi" w:hAnsiTheme="minorHAnsi" w:cstheme="minorHAnsi"/>
+          <w:b/>
+          <w:sz w:val="28"/>
+          <w:szCs w:val="28"/>
+        </w:rPr>
+        <w:t>FA20-BSE_080)</w:t>
       </w:r>
     </w:p>
     <w:p>
@@ -9044,7 +9418,27 @@
           <w:sz w:val="28"/>
           <w:szCs w:val="28"/>
         </w:rPr>
-        <w:t>Lab technician: The lab technician’s job is to overlook all the necessary steps to give the end product on time and without any defects in the final product</w:t>
+        <w:t xml:space="preserve">Lab technician: The lab technician’s job is to overlook all the necessary steps to give the </w:t>
+      </w:r>
+      <w:proofErr w:type="gramStart"/>
+      <w:r>
+        <w:rPr>
+          <w:rFonts w:asciiTheme="minorHAnsi" w:hAnsiTheme="minorHAnsi" w:cstheme="minorHAnsi"/>
+          <w:bCs/>
+          <w:sz w:val="28"/>
+          <w:szCs w:val="28"/>
+        </w:rPr>
+        <w:t>end product</w:t>
+      </w:r>
+      <w:proofErr w:type="gramEnd"/>
+      <w:r>
+        <w:rPr>
+          <w:rFonts w:asciiTheme="minorHAnsi" w:hAnsiTheme="minorHAnsi" w:cstheme="minorHAnsi"/>
+          <w:bCs/>
+          <w:sz w:val="28"/>
+          <w:szCs w:val="28"/>
+        </w:rPr>
+        <w:t xml:space="preserve"> on time and without any defects in the final product</w:t>
       </w:r>
     </w:p>
     <w:p>
@@ -9062,7 +9456,25 @@
           <w:szCs w:val="28"/>
         </w:rPr>
         <w:lastRenderedPageBreak/>
-        <w:t xml:space="preserve">Company: The company wants the technician to keep the end product to the company’s quality standards </w:t>
+        <w:t xml:space="preserve">Company: The company wants the technician to keep the </w:t>
+      </w:r>
+      <w:proofErr w:type="gramStart"/>
+      <w:r>
+        <w:rPr>
+          <w:rFonts w:asciiTheme="minorHAnsi" w:hAnsiTheme="minorHAnsi" w:cstheme="minorHAnsi"/>
+          <w:sz w:val="28"/>
+          <w:szCs w:val="28"/>
+        </w:rPr>
+        <w:t>end product</w:t>
+      </w:r>
+      <w:proofErr w:type="gramEnd"/>
+      <w:r>
+        <w:rPr>
+          <w:rFonts w:asciiTheme="minorHAnsi" w:hAnsiTheme="minorHAnsi" w:cstheme="minorHAnsi"/>
+          <w:sz w:val="28"/>
+          <w:szCs w:val="28"/>
+        </w:rPr>
+        <w:t xml:space="preserve"> to the company’s quality standards </w:t>
       </w:r>
     </w:p>
     <w:p>
@@ -9238,7 +9650,27 @@
           <w:sz w:val="28"/>
           <w:szCs w:val="28"/>
         </w:rPr>
-        <w:t>The end product is loaded and sent for further testing</w:t>
+        <w:t xml:space="preserve">The </w:t>
+      </w:r>
+      <w:proofErr w:type="gramStart"/>
+      <w:r>
+        <w:rPr>
+          <w:rFonts w:asciiTheme="minorHAnsi" w:hAnsiTheme="minorHAnsi" w:cstheme="minorHAnsi"/>
+          <w:bCs/>
+          <w:sz w:val="28"/>
+          <w:szCs w:val="28"/>
+        </w:rPr>
+        <w:t>end product</w:t>
+      </w:r>
+      <w:proofErr w:type="gramEnd"/>
+      <w:r>
+        <w:rPr>
+          <w:rFonts w:asciiTheme="minorHAnsi" w:hAnsiTheme="minorHAnsi" w:cstheme="minorHAnsi"/>
+          <w:bCs/>
+          <w:sz w:val="28"/>
+          <w:szCs w:val="28"/>
+        </w:rPr>
+        <w:t xml:space="preserve"> is loaded and sent for further testing</w:t>
       </w:r>
     </w:p>
     <w:p>
@@ -9314,7 +9746,25 @@
           <w:sz w:val="28"/>
           <w:szCs w:val="28"/>
         </w:rPr>
-        <w:t xml:space="preserve"> monitors with ultra HD display.</w:t>
+        <w:t xml:space="preserve"> monitors with </w:t>
+      </w:r>
+      <w:proofErr w:type="gramStart"/>
+      <w:r>
+        <w:rPr>
+          <w:rFonts w:asciiTheme="minorHAnsi" w:hAnsiTheme="minorHAnsi" w:cstheme="minorHAnsi"/>
+          <w:sz w:val="28"/>
+          <w:szCs w:val="28"/>
+        </w:rPr>
+        <w:t>ultra HD</w:t>
+      </w:r>
+      <w:proofErr w:type="gramEnd"/>
+      <w:r>
+        <w:rPr>
+          <w:rFonts w:asciiTheme="minorHAnsi" w:hAnsiTheme="minorHAnsi" w:cstheme="minorHAnsi"/>
+          <w:sz w:val="28"/>
+          <w:szCs w:val="28"/>
+        </w:rPr>
+        <w:t xml:space="preserve"> display.</w:t>
       </w:r>
     </w:p>
     <w:p>
@@ -9529,7 +9979,25 @@
           <w:sz w:val="28"/>
           <w:szCs w:val="28"/>
         </w:rPr>
-        <w:t>The Company wants to make sure that the end product is free of any defects and it meets the company’s quality standards</w:t>
+        <w:t xml:space="preserve">The Company wants to make sure that the end product is free of any </w:t>
+      </w:r>
+      <w:proofErr w:type="gramStart"/>
+      <w:r>
+        <w:rPr>
+          <w:rFonts w:asciiTheme="minorHAnsi" w:hAnsiTheme="minorHAnsi" w:cstheme="minorHAnsi"/>
+          <w:sz w:val="28"/>
+          <w:szCs w:val="28"/>
+        </w:rPr>
+        <w:t>defects</w:t>
+      </w:r>
+      <w:proofErr w:type="gramEnd"/>
+      <w:r>
+        <w:rPr>
+          <w:rFonts w:asciiTheme="minorHAnsi" w:hAnsiTheme="minorHAnsi" w:cstheme="minorHAnsi"/>
+          <w:sz w:val="28"/>
+          <w:szCs w:val="28"/>
+        </w:rPr>
+        <w:t xml:space="preserve"> and it meets the company’s quality standards</w:t>
       </w:r>
     </w:p>
     <w:p>
@@ -9547,7 +10015,25 @@
           <w:szCs w:val="28"/>
         </w:rPr>
         <w:lastRenderedPageBreak/>
-        <w:t>Lab technician is there to make sure that all the tests are performed smoothly and without any discrepancies so that the end product is perfect</w:t>
+        <w:t xml:space="preserve">Lab technician is there to make sure that all the tests are performed smoothly and without any discrepancies so that the </w:t>
+      </w:r>
+      <w:proofErr w:type="gramStart"/>
+      <w:r>
+        <w:rPr>
+          <w:rFonts w:asciiTheme="minorHAnsi" w:hAnsiTheme="minorHAnsi" w:cstheme="minorHAnsi"/>
+          <w:sz w:val="28"/>
+          <w:szCs w:val="28"/>
+        </w:rPr>
+        <w:t>end product</w:t>
+      </w:r>
+      <w:proofErr w:type="gramEnd"/>
+      <w:r>
+        <w:rPr>
+          <w:rFonts w:asciiTheme="minorHAnsi" w:hAnsiTheme="minorHAnsi" w:cstheme="minorHAnsi"/>
+          <w:sz w:val="28"/>
+          <w:szCs w:val="28"/>
+        </w:rPr>
+        <w:t xml:space="preserve"> is perfect</w:t>
       </w:r>
     </w:p>
     <w:p>
@@ -9585,7 +10071,27 @@
           <w:sz w:val="28"/>
           <w:szCs w:val="28"/>
         </w:rPr>
-        <w:t>All the testing stages are done smoothly and swiftly and the end product is without any defects.</w:t>
+        <w:t xml:space="preserve">All the testing stages are done smoothly and </w:t>
+      </w:r>
+      <w:proofErr w:type="gramStart"/>
+      <w:r>
+        <w:rPr>
+          <w:rFonts w:asciiTheme="minorHAnsi" w:hAnsiTheme="minorHAnsi" w:cstheme="minorHAnsi"/>
+          <w:bCs/>
+          <w:sz w:val="28"/>
+          <w:szCs w:val="28"/>
+        </w:rPr>
+        <w:t>swiftly</w:t>
+      </w:r>
+      <w:proofErr w:type="gramEnd"/>
+      <w:r>
+        <w:rPr>
+          <w:rFonts w:asciiTheme="minorHAnsi" w:hAnsiTheme="minorHAnsi" w:cstheme="minorHAnsi"/>
+          <w:bCs/>
+          <w:sz w:val="28"/>
+          <w:szCs w:val="28"/>
+        </w:rPr>
+        <w:t xml:space="preserve"> and the end product is without any defects.</w:t>
       </w:r>
     </w:p>
     <w:p>
@@ -9776,7 +10282,25 @@
           <w:sz w:val="28"/>
           <w:szCs w:val="28"/>
         </w:rPr>
-        <w:t xml:space="preserve"> monitors with ultra HD display.</w:t>
+        <w:t xml:space="preserve"> monitors with </w:t>
+      </w:r>
+      <w:proofErr w:type="gramStart"/>
+      <w:r>
+        <w:rPr>
+          <w:rFonts w:asciiTheme="minorHAnsi" w:hAnsiTheme="minorHAnsi" w:cstheme="minorHAnsi"/>
+          <w:sz w:val="28"/>
+          <w:szCs w:val="28"/>
+        </w:rPr>
+        <w:t>ultra HD</w:t>
+      </w:r>
+      <w:proofErr w:type="gramEnd"/>
+      <w:r>
+        <w:rPr>
+          <w:rFonts w:asciiTheme="minorHAnsi" w:hAnsiTheme="minorHAnsi" w:cstheme="minorHAnsi"/>
+          <w:sz w:val="28"/>
+          <w:szCs w:val="28"/>
+        </w:rPr>
+        <w:t xml:space="preserve"> display.</w:t>
       </w:r>
     </w:p>
     <w:p>
@@ -9960,7 +10484,15 @@
     </w:p>
     <w:p>
       <w:r>
-        <w:t xml:space="preserve">In the checking of availability of product the sales manager check the product which are available in the stock and will place order according to the requirement and then generate a report on the stock which is available </w:t>
+        <w:t xml:space="preserve">In the checking of availability of </w:t>
+      </w:r>
+      <w:proofErr w:type="gramStart"/>
+      <w:r>
+        <w:t>product</w:t>
+      </w:r>
+      <w:proofErr w:type="gramEnd"/>
+      <w:r>
+        <w:t xml:space="preserve"> the sales manager check the product which are available in the stock and will place order according to the requirement and then generate a report on the stock which is available </w:t>
       </w:r>
     </w:p>
     <w:p>
@@ -9978,7 +10510,15 @@
     </w:p>
     <w:p>
       <w:r>
-        <w:t xml:space="preserve">After checking the available stock sales manager check the sales details .Check the sales of the product </w:t>
+        <w:t xml:space="preserve">After checking the available stock sales manager check the sales </w:t>
+      </w:r>
+      <w:proofErr w:type="gramStart"/>
+      <w:r>
+        <w:t>details .Check</w:t>
+      </w:r>
+      <w:proofErr w:type="gramEnd"/>
+      <w:r>
+        <w:t xml:space="preserve"> the sales of the product </w:t>
       </w:r>
     </w:p>
     <w:p>
@@ -10026,6 +10566,7 @@
         <w:t xml:space="preserve">After checking sales sale dealer prepare order </w:t>
       </w:r>
       <w:proofErr w:type="spellStart"/>
+      <w:proofErr w:type="gramStart"/>
       <w:r>
         <w:rPr>
           <w:color w:val="000000" w:themeColor="text1"/>
@@ -10037,7 +10578,14 @@
         <w:rPr>
           <w:color w:val="000000" w:themeColor="text1"/>
         </w:rPr>
-        <w:t xml:space="preserve"> .Also check the order details .Sales dealer prepare order for the customer .Sales dealer fulfill the need of the client </w:t>
+        <w:t xml:space="preserve"> .Also</w:t>
+      </w:r>
+      <w:proofErr w:type="gramEnd"/>
+      <w:r>
+        <w:rPr>
+          <w:color w:val="000000" w:themeColor="text1"/>
+        </w:rPr>
+        <w:t xml:space="preserve"> check the order details .Sales dealer prepare order for the customer .Sales dealer fulfill the need of the client </w:t>
       </w:r>
     </w:p>
     <w:p>
@@ -10050,8 +10598,16 @@
         <w:rPr>
           <w:color w:val="4F81BD" w:themeColor="accent1"/>
         </w:rPr>
-        <w:t>Use Case: provide order details :</w:t>
-      </w:r>
+        <w:t xml:space="preserve">Use Case: provide order </w:t>
+      </w:r>
+      <w:proofErr w:type="gramStart"/>
+      <w:r>
+        <w:rPr>
+          <w:color w:val="4F81BD" w:themeColor="accent1"/>
+        </w:rPr>
+        <w:t>details :</w:t>
+      </w:r>
+      <w:proofErr w:type="gramEnd"/>
     </w:p>
     <w:p>
       <w:pPr>
@@ -10063,21 +10619,49 @@
         <w:rPr>
           <w:color w:val="000000" w:themeColor="text1"/>
         </w:rPr>
-        <w:t>After prepare order paid the purchase employees will go over the order details whether the quantity and quality and all other requirement components of the order are according to the order placed .Also give the details to the client either order is accepted or order is rejected or order is rejected .</w:t>
-      </w:r>
-    </w:p>
-    <w:p>
-      <w:pPr>
+        <w:t xml:space="preserve">After prepare order paid the purchase employees will go over the order details whether the quantity and quality and all other requirement components of the order are according to the order </w:t>
+      </w:r>
+      <w:proofErr w:type="gramStart"/>
+      <w:r>
         <w:rPr>
           <w:color w:val="000000" w:themeColor="text1"/>
         </w:rPr>
-      </w:pPr>
+        <w:t>placed .Also</w:t>
+      </w:r>
+      <w:proofErr w:type="gramEnd"/>
       <w:r>
         <w:rPr>
           <w:color w:val="000000" w:themeColor="text1"/>
         </w:rPr>
+        <w:t xml:space="preserve"> give the details to the client either order is accepted or order is rejected or order is rejected .</w:t>
+      </w:r>
+    </w:p>
+    <w:p>
+      <w:pPr>
+        <w:rPr>
+          <w:color w:val="000000" w:themeColor="text1"/>
+        </w:rPr>
+      </w:pPr>
+      <w:r>
+        <w:rPr>
+          <w:color w:val="000000" w:themeColor="text1"/>
+        </w:rPr>
         <w:lastRenderedPageBreak/>
-        <w:t xml:space="preserve">order for the customer .Sales dealer fulfill the need of the client </w:t>
+        <w:t xml:space="preserve">order for the </w:t>
+      </w:r>
+      <w:proofErr w:type="gramStart"/>
+      <w:r>
+        <w:rPr>
+          <w:color w:val="000000" w:themeColor="text1"/>
+        </w:rPr>
+        <w:t>customer .Sales</w:t>
+      </w:r>
+      <w:proofErr w:type="gramEnd"/>
+      <w:r>
+        <w:rPr>
+          <w:color w:val="000000" w:themeColor="text1"/>
+        </w:rPr>
+        <w:t xml:space="preserve"> dealer fulfill the need of the client </w:t>
       </w:r>
     </w:p>
     <w:p>
@@ -10090,8 +10674,16 @@
         <w:rPr>
           <w:color w:val="4F81BD" w:themeColor="accent1"/>
         </w:rPr>
-        <w:t>Use Case: save order and client details :</w:t>
-      </w:r>
+        <w:t xml:space="preserve">Use Case: save order and client </w:t>
+      </w:r>
+      <w:proofErr w:type="gramStart"/>
+      <w:r>
+        <w:rPr>
+          <w:color w:val="4F81BD" w:themeColor="accent1"/>
+        </w:rPr>
+        <w:t>details :</w:t>
+      </w:r>
+      <w:proofErr w:type="gramEnd"/>
     </w:p>
     <w:p>
       <w:pPr>
@@ -10104,7 +10696,21 @@
         <w:rPr>
           <w:color w:val="000000" w:themeColor="text1"/>
         </w:rPr>
-        <w:t>After order details sale dealer save order details order quality quantity and other requirement and also save the details of the client ,client name client id and other necessary requirement.</w:t>
+        <w:t xml:space="preserve">After order details sale dealer save order details order quality quantity and other requirement and also save the details of the </w:t>
+      </w:r>
+      <w:proofErr w:type="gramStart"/>
+      <w:r>
+        <w:rPr>
+          <w:color w:val="000000" w:themeColor="text1"/>
+        </w:rPr>
+        <w:t>client ,client</w:t>
+      </w:r>
+      <w:proofErr w:type="gramEnd"/>
+      <w:r>
+        <w:rPr>
+          <w:color w:val="000000" w:themeColor="text1"/>
+        </w:rPr>
+        <w:t xml:space="preserve"> name client id and other necessary requirement.</w:t>
       </w:r>
     </w:p>
     <w:p>
@@ -10871,7 +11477,21 @@
               <w:rPr>
                 <w:sz w:val="28"/>
               </w:rPr>
-              <w:t xml:space="preserve">Sale manager ,  production dealer, production manager </w:t>
+              <w:t xml:space="preserve">Sale </w:t>
+            </w:r>
+            <w:proofErr w:type="gramStart"/>
+            <w:r>
+              <w:rPr>
+                <w:sz w:val="28"/>
+              </w:rPr>
+              <w:t>manager ,</w:t>
+            </w:r>
+            <w:proofErr w:type="gramEnd"/>
+            <w:r>
+              <w:rPr>
+                <w:sz w:val="28"/>
+              </w:rPr>
+              <w:t xml:space="preserve">  production dealer, production manager </w:t>
             </w:r>
           </w:p>
         </w:tc>
@@ -10990,7 +11610,21 @@
               <w:rPr>
                 <w:sz w:val="28"/>
               </w:rPr>
-              <w:t>Sale manager  will open Check production list</w:t>
+              <w:t xml:space="preserve">Sale </w:t>
+            </w:r>
+            <w:proofErr w:type="gramStart"/>
+            <w:r>
+              <w:rPr>
+                <w:sz w:val="28"/>
+              </w:rPr>
+              <w:t>manager  will</w:t>
+            </w:r>
+            <w:proofErr w:type="gramEnd"/>
+            <w:r>
+              <w:rPr>
+                <w:sz w:val="28"/>
+              </w:rPr>
+              <w:t xml:space="preserve"> open Check production list</w:t>
             </w:r>
           </w:p>
           <w:p>
@@ -11105,7 +11739,21 @@
               <w:rPr>
                 <w:sz w:val="28"/>
               </w:rPr>
-              <w:t>Sale manger  will check the available product</w:t>
+              <w:t xml:space="preserve">Sale </w:t>
+            </w:r>
+            <w:proofErr w:type="gramStart"/>
+            <w:r>
+              <w:rPr>
+                <w:sz w:val="28"/>
+              </w:rPr>
+              <w:t>manger  will</w:t>
+            </w:r>
+            <w:proofErr w:type="gramEnd"/>
+            <w:r>
+              <w:rPr>
+                <w:sz w:val="28"/>
+              </w:rPr>
+              <w:t xml:space="preserve"> check the available product</w:t>
             </w:r>
           </w:p>
           <w:p>
@@ -11173,7 +11821,21 @@
               <w:rPr>
                 <w:sz w:val="28"/>
               </w:rPr>
-              <w:t>sale manger  will select the option</w:t>
+              <w:t xml:space="preserve">sale </w:t>
+            </w:r>
+            <w:proofErr w:type="gramStart"/>
+            <w:r>
+              <w:rPr>
+                <w:sz w:val="28"/>
+              </w:rPr>
+              <w:t>manger  will</w:t>
+            </w:r>
+            <w:proofErr w:type="gramEnd"/>
+            <w:r>
+              <w:rPr>
+                <w:sz w:val="28"/>
+              </w:rPr>
+              <w:t xml:space="preserve"> select the option</w:t>
             </w:r>
           </w:p>
           <w:p>
@@ -11213,7 +11875,21 @@
               <w:rPr>
                 <w:sz w:val="28"/>
               </w:rPr>
-              <w:t>Sale manager  will enter the verification code</w:t>
+              <w:t xml:space="preserve">Sale </w:t>
+            </w:r>
+            <w:proofErr w:type="gramStart"/>
+            <w:r>
+              <w:rPr>
+                <w:sz w:val="28"/>
+              </w:rPr>
+              <w:t>manager  will</w:t>
+            </w:r>
+            <w:proofErr w:type="gramEnd"/>
+            <w:r>
+              <w:rPr>
+                <w:sz w:val="28"/>
+              </w:rPr>
+              <w:t xml:space="preserve"> enter the verification code</w:t>
             </w:r>
           </w:p>
           <w:p>
@@ -11410,7 +12086,21 @@
               <w:rPr>
                 <w:sz w:val="28"/>
               </w:rPr>
-              <w:t>Sale manager  must be login to the system</w:t>
+              <w:t xml:space="preserve">Sale </w:t>
+            </w:r>
+            <w:proofErr w:type="gramStart"/>
+            <w:r>
+              <w:rPr>
+                <w:sz w:val="28"/>
+              </w:rPr>
+              <w:t>manager  must</w:t>
+            </w:r>
+            <w:proofErr w:type="gramEnd"/>
+            <w:r>
+              <w:rPr>
+                <w:sz w:val="28"/>
+              </w:rPr>
+              <w:t xml:space="preserve"> be login to the system</w:t>
             </w:r>
           </w:p>
           <w:p>
@@ -11705,8 +12395,16 @@
               <w:rPr>
                 <w:sz w:val="28"/>
               </w:rPr>
-              <w:t>Manager can login though finger print</w:t>
-            </w:r>
+              <w:t xml:space="preserve">Manager can login though </w:t>
+            </w:r>
+            <w:proofErr w:type="gramStart"/>
+            <w:r>
+              <w:rPr>
+                <w:sz w:val="28"/>
+              </w:rPr>
+              <w:t>finger print</w:t>
+            </w:r>
+            <w:proofErr w:type="gramEnd"/>
           </w:p>
           <w:p>
             <w:pPr>
@@ -11908,7 +12606,21 @@
               <w:rPr>
                 <w:sz w:val="28"/>
               </w:rPr>
-              <w:t xml:space="preserve">Sale manger , sale dealer, </w:t>
+              <w:t xml:space="preserve">Sale </w:t>
+            </w:r>
+            <w:proofErr w:type="gramStart"/>
+            <w:r>
+              <w:rPr>
+                <w:sz w:val="28"/>
+              </w:rPr>
+              <w:t>manger ,</w:t>
+            </w:r>
+            <w:proofErr w:type="gramEnd"/>
+            <w:r>
+              <w:rPr>
+                <w:sz w:val="28"/>
+              </w:rPr>
+              <w:t xml:space="preserve"> sale dealer, </w:t>
             </w:r>
           </w:p>
         </w:tc>
@@ -12023,7 +12735,21 @@
               <w:rPr>
                 <w:sz w:val="28"/>
               </w:rPr>
-              <w:t>Sale manger , sale dealer, product manger</w:t>
+              <w:t xml:space="preserve">Sale </w:t>
+            </w:r>
+            <w:proofErr w:type="gramStart"/>
+            <w:r>
+              <w:rPr>
+                <w:sz w:val="28"/>
+              </w:rPr>
+              <w:t>manger ,</w:t>
+            </w:r>
+            <w:proofErr w:type="gramEnd"/>
+            <w:r>
+              <w:rPr>
+                <w:sz w:val="28"/>
+              </w:rPr>
+              <w:t xml:space="preserve"> sale dealer, product manger</w:t>
             </w:r>
           </w:p>
         </w:tc>
@@ -12123,7 +12849,21 @@
               <w:rPr>
                 <w:sz w:val="28"/>
               </w:rPr>
-              <w:t xml:space="preserve">After verifying the user system will prompt the sale  Menu </w:t>
+              <w:t xml:space="preserve">After verifying the user system will prompt the </w:t>
+            </w:r>
+            <w:proofErr w:type="gramStart"/>
+            <w:r>
+              <w:rPr>
+                <w:sz w:val="28"/>
+              </w:rPr>
+              <w:t>sale  Menu</w:t>
+            </w:r>
+            <w:proofErr w:type="gramEnd"/>
+            <w:r>
+              <w:rPr>
+                <w:sz w:val="28"/>
+              </w:rPr>
+              <w:t xml:space="preserve"> </w:t>
             </w:r>
           </w:p>
           <w:p>
@@ -12164,7 +12904,21 @@
                 <w:sz w:val="28"/>
               </w:rPr>
               <w:lastRenderedPageBreak/>
-              <w:t xml:space="preserve">After watching the  sales detail list   manger will start future panning </w:t>
+              <w:t xml:space="preserve">After watching </w:t>
+            </w:r>
+            <w:proofErr w:type="gramStart"/>
+            <w:r>
+              <w:rPr>
+                <w:sz w:val="28"/>
+              </w:rPr>
+              <w:t>the  sales</w:t>
+            </w:r>
+            <w:proofErr w:type="gramEnd"/>
+            <w:r>
+              <w:rPr>
+                <w:sz w:val="28"/>
+              </w:rPr>
+              <w:t xml:space="preserve"> detail list   manger will start future panning </w:t>
             </w:r>
           </w:p>
         </w:tc>
@@ -12302,7 +13056,21 @@
               <w:rPr>
                 <w:sz w:val="28"/>
               </w:rPr>
-              <w:t>-e verify through Email or phone no.</w:t>
+              <w:t xml:space="preserve">-e verify through </w:t>
+            </w:r>
+            <w:proofErr w:type="gramStart"/>
+            <w:r>
+              <w:rPr>
+                <w:sz w:val="28"/>
+              </w:rPr>
+              <w:t>Email</w:t>
+            </w:r>
+            <w:proofErr w:type="gramEnd"/>
+            <w:r>
+              <w:rPr>
+                <w:sz w:val="28"/>
+              </w:rPr>
+              <w:t xml:space="preserve"> or phone no.</w:t>
             </w:r>
           </w:p>
           <w:p>
@@ -12518,7 +13286,21 @@
               <w:rPr>
                 <w:sz w:val="28"/>
               </w:rPr>
-              <w:t>sale manager  must Register to the system</w:t>
+              <w:t xml:space="preserve">sale </w:t>
+            </w:r>
+            <w:proofErr w:type="gramStart"/>
+            <w:r>
+              <w:rPr>
+                <w:sz w:val="28"/>
+              </w:rPr>
+              <w:t>manager  must</w:t>
+            </w:r>
+            <w:proofErr w:type="gramEnd"/>
+            <w:r>
+              <w:rPr>
+                <w:sz w:val="28"/>
+              </w:rPr>
+              <w:t xml:space="preserve"> Register to the system</w:t>
             </w:r>
           </w:p>
           <w:p>
@@ -13203,7 +13985,23 @@
                 <w:sz w:val="28"/>
                 <w:szCs w:val="28"/>
               </w:rPr>
-              <w:t xml:space="preserve">Sale manager ,sale dealer </w:t>
+              <w:t xml:space="preserve">Sale </w:t>
+            </w:r>
+            <w:proofErr w:type="gramStart"/>
+            <w:r>
+              <w:rPr>
+                <w:sz w:val="28"/>
+                <w:szCs w:val="28"/>
+              </w:rPr>
+              <w:t>manager ,sale</w:t>
+            </w:r>
+            <w:proofErr w:type="gramEnd"/>
+            <w:r>
+              <w:rPr>
+                <w:sz w:val="28"/>
+                <w:szCs w:val="28"/>
+              </w:rPr>
+              <w:t xml:space="preserve"> dealer </w:t>
             </w:r>
           </w:p>
         </w:tc>
@@ -13325,7 +14123,21 @@
               <w:rPr>
                 <w:sz w:val="28"/>
               </w:rPr>
-              <w:t>System Request the Actor to enter the user name and password</w:t>
+              <w:t xml:space="preserve">System Request the Actor to enter the </w:t>
+            </w:r>
+            <w:proofErr w:type="gramStart"/>
+            <w:r>
+              <w:rPr>
+                <w:sz w:val="28"/>
+              </w:rPr>
+              <w:t>user name</w:t>
+            </w:r>
+            <w:proofErr w:type="gramEnd"/>
+            <w:r>
+              <w:rPr>
+                <w:sz w:val="28"/>
+              </w:rPr>
+              <w:t xml:space="preserve"> and password</w:t>
             </w:r>
           </w:p>
           <w:p>
@@ -13341,11 +14153,19 @@
                 <w:sz w:val="28"/>
               </w:rPr>
             </w:pPr>
-            <w:r>
-              <w:rPr>
-                <w:sz w:val="28"/>
-              </w:rPr>
-              <w:t>User enter the user name and password</w:t>
+            <w:proofErr w:type="gramStart"/>
+            <w:r>
+              <w:rPr>
+                <w:sz w:val="28"/>
+              </w:rPr>
+              <w:t>User</w:t>
+            </w:r>
+            <w:proofErr w:type="gramEnd"/>
+            <w:r>
+              <w:rPr>
+                <w:sz w:val="28"/>
+              </w:rPr>
+              <w:t xml:space="preserve"> enter the user name and password</w:t>
             </w:r>
           </w:p>
           <w:p>
@@ -13365,7 +14185,21 @@
               <w:rPr>
                 <w:sz w:val="28"/>
               </w:rPr>
-              <w:t xml:space="preserve">The system validates the user name and password, and show Sale Menu </w:t>
+              <w:t xml:space="preserve">The system validates the </w:t>
+            </w:r>
+            <w:proofErr w:type="gramStart"/>
+            <w:r>
+              <w:rPr>
+                <w:sz w:val="28"/>
+              </w:rPr>
+              <w:t>user name</w:t>
+            </w:r>
+            <w:proofErr w:type="gramEnd"/>
+            <w:r>
+              <w:rPr>
+                <w:sz w:val="28"/>
+              </w:rPr>
+              <w:t xml:space="preserve"> and password, and show Sale Menu </w:t>
             </w:r>
           </w:p>
           <w:p>
@@ -13657,7 +14491,23 @@
                 <w:sz w:val="28"/>
                 <w:szCs w:val="28"/>
               </w:rPr>
-              <w:t xml:space="preserve">Sales dealer provide the order information </w:t>
+              <w:t xml:space="preserve">Sales </w:t>
+            </w:r>
+            <w:proofErr w:type="gramStart"/>
+            <w:r>
+              <w:rPr>
+                <w:sz w:val="28"/>
+                <w:szCs w:val="28"/>
+              </w:rPr>
+              <w:t>dealer</w:t>
+            </w:r>
+            <w:proofErr w:type="gramEnd"/>
+            <w:r>
+              <w:rPr>
+                <w:sz w:val="28"/>
+                <w:szCs w:val="28"/>
+              </w:rPr>
+              <w:t xml:space="preserve"> provide the order information </w:t>
             </w:r>
           </w:p>
           <w:p>
@@ -13697,7 +14547,21 @@
               <w:rPr>
                 <w:sz w:val="28"/>
               </w:rPr>
-              <w:t xml:space="preserve">sales manager give details of order to client </w:t>
+              <w:t xml:space="preserve">sales </w:t>
+            </w:r>
+            <w:proofErr w:type="gramStart"/>
+            <w:r>
+              <w:rPr>
+                <w:sz w:val="28"/>
+              </w:rPr>
+              <w:t>manager</w:t>
+            </w:r>
+            <w:proofErr w:type="gramEnd"/>
+            <w:r>
+              <w:rPr>
+                <w:sz w:val="28"/>
+              </w:rPr>
+              <w:t xml:space="preserve"> give details of order to client </w:t>
             </w:r>
           </w:p>
           <w:p>
@@ -14023,7 +14887,23 @@
                 <w:sz w:val="28"/>
                 <w:szCs w:val="28"/>
               </w:rPr>
-              <w:t xml:space="preserve">Sales dealer provide the order information </w:t>
+              <w:t xml:space="preserve">Sales </w:t>
+            </w:r>
+            <w:proofErr w:type="gramStart"/>
+            <w:r>
+              <w:rPr>
+                <w:sz w:val="28"/>
+                <w:szCs w:val="28"/>
+              </w:rPr>
+              <w:t>dealer</w:t>
+            </w:r>
+            <w:proofErr w:type="gramEnd"/>
+            <w:r>
+              <w:rPr>
+                <w:sz w:val="28"/>
+                <w:szCs w:val="28"/>
+              </w:rPr>
+              <w:t xml:space="preserve"> provide the order information </w:t>
             </w:r>
           </w:p>
           <w:p>
@@ -14063,7 +14943,21 @@
               <w:rPr>
                 <w:sz w:val="28"/>
               </w:rPr>
-              <w:t xml:space="preserve">sales manager give details of order to client </w:t>
+              <w:t xml:space="preserve">sales </w:t>
+            </w:r>
+            <w:proofErr w:type="gramStart"/>
+            <w:r>
+              <w:rPr>
+                <w:sz w:val="28"/>
+              </w:rPr>
+              <w:t>manager</w:t>
+            </w:r>
+            <w:proofErr w:type="gramEnd"/>
+            <w:r>
+              <w:rPr>
+                <w:sz w:val="28"/>
+              </w:rPr>
+              <w:t xml:space="preserve"> give details of order to client </w:t>
             </w:r>
           </w:p>
           <w:p>
@@ -14826,7 +15720,25 @@
                 <w:sz w:val="28"/>
                 <w:szCs w:val="28"/>
               </w:rPr>
-              <w:t>If user is already logged in the login page does not shown to the user</w:t>
+              <w:t xml:space="preserve">If user is already logged in the login page does not </w:t>
+            </w:r>
+            <w:proofErr w:type="gramStart"/>
+            <w:r>
+              <w:rPr>
+                <w:bCs/>
+                <w:sz w:val="28"/>
+                <w:szCs w:val="28"/>
+              </w:rPr>
+              <w:t>shown</w:t>
+            </w:r>
+            <w:proofErr w:type="gramEnd"/>
+            <w:r>
+              <w:rPr>
+                <w:bCs/>
+                <w:sz w:val="28"/>
+                <w:szCs w:val="28"/>
+              </w:rPr>
+              <w:t xml:space="preserve"> to the user</w:t>
             </w:r>
             <w:r>
               <w:rPr>
@@ -14914,7 +15826,25 @@
                 <w:sz w:val="28"/>
                 <w:szCs w:val="28"/>
               </w:rPr>
-              <w:t>If the user want to show the dashboard the system does not open the menu bar.</w:t>
+              <w:t xml:space="preserve">If the user </w:t>
+            </w:r>
+            <w:proofErr w:type="gramStart"/>
+            <w:r>
+              <w:rPr>
+                <w:bCs/>
+                <w:sz w:val="28"/>
+                <w:szCs w:val="28"/>
+              </w:rPr>
+              <w:t>want</w:t>
+            </w:r>
+            <w:proofErr w:type="gramEnd"/>
+            <w:r>
+              <w:rPr>
+                <w:bCs/>
+                <w:sz w:val="28"/>
+                <w:szCs w:val="28"/>
+              </w:rPr>
+              <w:t xml:space="preserve"> to show the dashboard the system does not open the menu bar.</w:t>
             </w:r>
           </w:p>
           <w:p>
@@ -14950,7 +15880,25 @@
                 <w:sz w:val="28"/>
                 <w:szCs w:val="28"/>
               </w:rPr>
-              <w:t>If user clicks to view history then the system show the history.</w:t>
+              <w:t xml:space="preserve">If user clicks to view </w:t>
+            </w:r>
+            <w:proofErr w:type="gramStart"/>
+            <w:r>
+              <w:rPr>
+                <w:bCs/>
+                <w:sz w:val="28"/>
+                <w:szCs w:val="28"/>
+              </w:rPr>
+              <w:t>history</w:t>
+            </w:r>
+            <w:proofErr w:type="gramEnd"/>
+            <w:r>
+              <w:rPr>
+                <w:bCs/>
+                <w:sz w:val="28"/>
+                <w:szCs w:val="28"/>
+              </w:rPr>
+              <w:t xml:space="preserve"> then the system show the history.</w:t>
             </w:r>
           </w:p>
           <w:p>
@@ -15249,7 +16197,21 @@
               <w:rPr>
                 <w:sz w:val="28"/>
               </w:rPr>
-              <w:t>System should must be encrypted by the modern standards of encryption.</w:t>
+              <w:t xml:space="preserve">System </w:t>
+            </w:r>
+            <w:proofErr w:type="gramStart"/>
+            <w:r>
+              <w:rPr>
+                <w:sz w:val="28"/>
+              </w:rPr>
+              <w:t>should must</w:t>
+            </w:r>
+            <w:proofErr w:type="gramEnd"/>
+            <w:r>
+              <w:rPr>
+                <w:sz w:val="28"/>
+              </w:rPr>
+              <w:t xml:space="preserve"> be encrypted by the modern standards of encryption.</w:t>
             </w:r>
           </w:p>
           <w:p>
@@ -15792,7 +16754,25 @@
                 <w:sz w:val="28"/>
                 <w:szCs w:val="28"/>
               </w:rPr>
-              <w:t>If user is already logged in the login page does not shown to the user</w:t>
+              <w:t xml:space="preserve">If user is already logged in the login page does not </w:t>
+            </w:r>
+            <w:proofErr w:type="gramStart"/>
+            <w:r>
+              <w:rPr>
+                <w:bCs/>
+                <w:sz w:val="28"/>
+                <w:szCs w:val="28"/>
+              </w:rPr>
+              <w:t>shown</w:t>
+            </w:r>
+            <w:proofErr w:type="gramEnd"/>
+            <w:r>
+              <w:rPr>
+                <w:bCs/>
+                <w:sz w:val="28"/>
+                <w:szCs w:val="28"/>
+              </w:rPr>
+              <w:t xml:space="preserve"> to the user</w:t>
             </w:r>
             <w:r>
               <w:rPr>
@@ -15881,7 +16861,25 @@
                 <w:sz w:val="28"/>
                 <w:szCs w:val="28"/>
               </w:rPr>
-              <w:t>If the user want to show the dashboard the system does not open the menu bar.</w:t>
+              <w:t xml:space="preserve">If the user </w:t>
+            </w:r>
+            <w:proofErr w:type="gramStart"/>
+            <w:r>
+              <w:rPr>
+                <w:bCs/>
+                <w:sz w:val="28"/>
+                <w:szCs w:val="28"/>
+              </w:rPr>
+              <w:t>want</w:t>
+            </w:r>
+            <w:proofErr w:type="gramEnd"/>
+            <w:r>
+              <w:rPr>
+                <w:bCs/>
+                <w:sz w:val="28"/>
+                <w:szCs w:val="28"/>
+              </w:rPr>
+              <w:t xml:space="preserve"> to show the dashboard the system does not open the menu bar.</w:t>
             </w:r>
           </w:p>
           <w:p>
@@ -15917,7 +16915,25 @@
                 <w:sz w:val="28"/>
                 <w:szCs w:val="28"/>
               </w:rPr>
-              <w:t>If user clicks to view inventory level then the system shows inventory level.</w:t>
+              <w:t xml:space="preserve">If user clicks to view inventory </w:t>
+            </w:r>
+            <w:proofErr w:type="gramStart"/>
+            <w:r>
+              <w:rPr>
+                <w:bCs/>
+                <w:sz w:val="28"/>
+                <w:szCs w:val="28"/>
+              </w:rPr>
+              <w:t>level</w:t>
+            </w:r>
+            <w:proofErr w:type="gramEnd"/>
+            <w:r>
+              <w:rPr>
+                <w:bCs/>
+                <w:sz w:val="28"/>
+                <w:szCs w:val="28"/>
+              </w:rPr>
+              <w:t xml:space="preserve"> then the system shows inventory level.</w:t>
             </w:r>
           </w:p>
           <w:p>
@@ -15953,7 +16969,25 @@
                 <w:sz w:val="28"/>
                 <w:szCs w:val="28"/>
               </w:rPr>
-              <w:t>If the user does not want to generate order then it does not further proceed.</w:t>
+              <w:t xml:space="preserve">If the user does not want to generate </w:t>
+            </w:r>
+            <w:proofErr w:type="gramStart"/>
+            <w:r>
+              <w:rPr>
+                <w:bCs/>
+                <w:sz w:val="28"/>
+                <w:szCs w:val="28"/>
+              </w:rPr>
+              <w:t>order</w:t>
+            </w:r>
+            <w:proofErr w:type="gramEnd"/>
+            <w:r>
+              <w:rPr>
+                <w:bCs/>
+                <w:sz w:val="28"/>
+                <w:szCs w:val="28"/>
+              </w:rPr>
+              <w:t xml:space="preserve"> then it does not further proceed.</w:t>
             </w:r>
           </w:p>
         </w:tc>
@@ -16216,7 +17250,21 @@
               <w:rPr>
                 <w:sz w:val="28"/>
               </w:rPr>
-              <w:t>System should must be encrypted by the modern standards of encryption.</w:t>
+              <w:t xml:space="preserve">System </w:t>
+            </w:r>
+            <w:proofErr w:type="gramStart"/>
+            <w:r>
+              <w:rPr>
+                <w:sz w:val="28"/>
+              </w:rPr>
+              <w:t>should must</w:t>
+            </w:r>
+            <w:proofErr w:type="gramEnd"/>
+            <w:r>
+              <w:rPr>
+                <w:sz w:val="28"/>
+              </w:rPr>
+              <w:t xml:space="preserve"> be encrypted by the modern standards of encryption.</w:t>
             </w:r>
           </w:p>
           <w:p>
@@ -16832,7 +17880,25 @@
                 <w:sz w:val="28"/>
                 <w:szCs w:val="28"/>
               </w:rPr>
-              <w:t>If the user want to show the dashboard the system does not open the menu bar.</w:t>
+              <w:t xml:space="preserve">If the user </w:t>
+            </w:r>
+            <w:proofErr w:type="gramStart"/>
+            <w:r>
+              <w:rPr>
+                <w:bCs/>
+                <w:sz w:val="28"/>
+                <w:szCs w:val="28"/>
+              </w:rPr>
+              <w:t>want</w:t>
+            </w:r>
+            <w:proofErr w:type="gramEnd"/>
+            <w:r>
+              <w:rPr>
+                <w:bCs/>
+                <w:sz w:val="28"/>
+                <w:szCs w:val="28"/>
+              </w:rPr>
+              <w:t xml:space="preserve"> to show the dashboard the system does not open the menu bar.</w:t>
             </w:r>
           </w:p>
           <w:p>
@@ -16868,7 +17934,25 @@
                 <w:sz w:val="28"/>
                 <w:szCs w:val="28"/>
               </w:rPr>
-              <w:t>If user clicks to view inventory level then the system shows inventory level.</w:t>
+              <w:t xml:space="preserve">If user clicks to view inventory </w:t>
+            </w:r>
+            <w:proofErr w:type="gramStart"/>
+            <w:r>
+              <w:rPr>
+                <w:bCs/>
+                <w:sz w:val="28"/>
+                <w:szCs w:val="28"/>
+              </w:rPr>
+              <w:t>level</w:t>
+            </w:r>
+            <w:proofErr w:type="gramEnd"/>
+            <w:r>
+              <w:rPr>
+                <w:bCs/>
+                <w:sz w:val="28"/>
+                <w:szCs w:val="28"/>
+              </w:rPr>
+              <w:t xml:space="preserve"> then the system shows inventory level.</w:t>
             </w:r>
           </w:p>
           <w:p>
@@ -16904,7 +17988,25 @@
                 <w:sz w:val="28"/>
                 <w:szCs w:val="28"/>
               </w:rPr>
-              <w:t>If the user does not want to make payment then it does not further proceed.</w:t>
+              <w:t xml:space="preserve">If the user does not want to make </w:t>
+            </w:r>
+            <w:proofErr w:type="gramStart"/>
+            <w:r>
+              <w:rPr>
+                <w:bCs/>
+                <w:sz w:val="28"/>
+                <w:szCs w:val="28"/>
+              </w:rPr>
+              <w:t>payment</w:t>
+            </w:r>
+            <w:proofErr w:type="gramEnd"/>
+            <w:r>
+              <w:rPr>
+                <w:bCs/>
+                <w:sz w:val="28"/>
+                <w:szCs w:val="28"/>
+              </w:rPr>
+              <w:t xml:space="preserve"> then it does not further proceed.</w:t>
             </w:r>
           </w:p>
         </w:tc>
@@ -17042,11 +18144,19 @@
                 <w:sz w:val="28"/>
               </w:rPr>
             </w:pPr>
-            <w:r>
-              <w:rPr>
-                <w:sz w:val="28"/>
-              </w:rPr>
-              <w:t>Supplier deliver the order.</w:t>
+            <w:proofErr w:type="gramStart"/>
+            <w:r>
+              <w:rPr>
+                <w:sz w:val="28"/>
+              </w:rPr>
+              <w:t>Supplier</w:t>
+            </w:r>
+            <w:proofErr w:type="gramEnd"/>
+            <w:r>
+              <w:rPr>
+                <w:sz w:val="28"/>
+              </w:rPr>
+              <w:t xml:space="preserve"> deliver the order.</w:t>
             </w:r>
           </w:p>
           <w:p>
@@ -17168,7 +18278,21 @@
               <w:rPr>
                 <w:sz w:val="28"/>
               </w:rPr>
-              <w:t>System should must be encrypted by the modern standards of encryption.</w:t>
+              <w:t xml:space="preserve">System </w:t>
+            </w:r>
+            <w:proofErr w:type="gramStart"/>
+            <w:r>
+              <w:rPr>
+                <w:sz w:val="28"/>
+              </w:rPr>
+              <w:t>should must</w:t>
+            </w:r>
+            <w:proofErr w:type="gramEnd"/>
+            <w:r>
+              <w:rPr>
+                <w:sz w:val="28"/>
+              </w:rPr>
+              <w:t xml:space="preserve"> be encrypted by the modern standards of encryption.</w:t>
             </w:r>
           </w:p>
           <w:p>
@@ -17593,7 +18717,23 @@
           <w:sz w:val="28"/>
           <w:szCs w:val="28"/>
         </w:rPr>
-        <w:t xml:space="preserve">                               -the system update the status of that item.</w:t>
+        <w:t xml:space="preserve">                               -the system </w:t>
+      </w:r>
+      <w:proofErr w:type="gramStart"/>
+      <w:r>
+        <w:rPr>
+          <w:sz w:val="28"/>
+          <w:szCs w:val="28"/>
+        </w:rPr>
+        <w:t>update</w:t>
+      </w:r>
+      <w:proofErr w:type="gramEnd"/>
+      <w:r>
+        <w:rPr>
+          <w:sz w:val="28"/>
+          <w:szCs w:val="28"/>
+        </w:rPr>
+        <w:t xml:space="preserve"> the status of that item.</w:t>
       </w:r>
     </w:p>
     <w:p>
@@ -17713,7 +18853,23 @@
           <w:sz w:val="28"/>
           <w:szCs w:val="28"/>
         </w:rPr>
-        <w:t xml:space="preserve"> The order has to be placed.</w:t>
+        <w:t xml:space="preserve"> The order </w:t>
+      </w:r>
+      <w:proofErr w:type="gramStart"/>
+      <w:r>
+        <w:rPr>
+          <w:sz w:val="28"/>
+          <w:szCs w:val="28"/>
+        </w:rPr>
+        <w:t>has to</w:t>
+      </w:r>
+      <w:proofErr w:type="gramEnd"/>
+      <w:r>
+        <w:rPr>
+          <w:sz w:val="28"/>
+          <w:szCs w:val="28"/>
+        </w:rPr>
+        <w:t xml:space="preserve"> be placed.</w:t>
       </w:r>
     </w:p>
     <w:p>
@@ -18086,7 +19242,23 @@
           <w:sz w:val="28"/>
           <w:szCs w:val="28"/>
         </w:rPr>
-        <w:t xml:space="preserve"> The user has to choose a payment option to complete payment.</w:t>
+        <w:t xml:space="preserve"> The user </w:t>
+      </w:r>
+      <w:proofErr w:type="gramStart"/>
+      <w:r>
+        <w:rPr>
+          <w:sz w:val="28"/>
+          <w:szCs w:val="28"/>
+        </w:rPr>
+        <w:t>has to</w:t>
+      </w:r>
+      <w:proofErr w:type="gramEnd"/>
+      <w:r>
+        <w:rPr>
+          <w:sz w:val="28"/>
+          <w:szCs w:val="28"/>
+        </w:rPr>
+        <w:t xml:space="preserve"> choose a payment option to complete payment.</w:t>
       </w:r>
     </w:p>
     <w:p>
@@ -18252,7 +19424,23 @@
           <w:sz w:val="28"/>
           <w:szCs w:val="28"/>
         </w:rPr>
-        <w:t xml:space="preserve"> The user has to approve the payment through the security pin/passcode.</w:t>
+        <w:t xml:space="preserve"> The user </w:t>
+      </w:r>
+      <w:proofErr w:type="gramStart"/>
+      <w:r>
+        <w:rPr>
+          <w:sz w:val="28"/>
+          <w:szCs w:val="28"/>
+        </w:rPr>
+        <w:t>has to</w:t>
+      </w:r>
+      <w:proofErr w:type="gramEnd"/>
+      <w:r>
+        <w:rPr>
+          <w:sz w:val="28"/>
+          <w:szCs w:val="28"/>
+        </w:rPr>
+        <w:t xml:space="preserve"> approve the payment through the security pin/passcode.</w:t>
       </w:r>
     </w:p>
     <w:p>
@@ -18464,8 +19652,380 @@
         </w:rPr>
       </w:pPr>
     </w:p>
+    <w:p>
+      <w:pPr>
+        <w:rPr>
+          <w:b/>
+          <w:bCs/>
+          <w:color w:val="365F91" w:themeColor="accent1" w:themeShade="BF"/>
+          <w:sz w:val="28"/>
+          <w:szCs w:val="28"/>
+        </w:rPr>
+      </w:pPr>
+    </w:p>
+    <w:p>
+      <w:pPr>
+        <w:rPr>
+          <w:b/>
+          <w:bCs/>
+          <w:color w:val="365F91" w:themeColor="accent1" w:themeShade="BF"/>
+          <w:sz w:val="28"/>
+          <w:szCs w:val="28"/>
+        </w:rPr>
+      </w:pPr>
+    </w:p>
+    <w:p>
+      <w:pPr>
+        <w:rPr>
+          <w:b/>
+          <w:bCs/>
+          <w:color w:val="365F91" w:themeColor="accent1" w:themeShade="BF"/>
+          <w:sz w:val="28"/>
+          <w:szCs w:val="28"/>
+        </w:rPr>
+      </w:pPr>
+    </w:p>
+    <w:p>
+      <w:pPr>
+        <w:rPr>
+          <w:b/>
+          <w:bCs/>
+          <w:color w:val="365F91" w:themeColor="accent1" w:themeShade="BF"/>
+          <w:sz w:val="28"/>
+          <w:szCs w:val="28"/>
+        </w:rPr>
+      </w:pPr>
+    </w:p>
+    <w:p>
+      <w:pPr>
+        <w:rPr>
+          <w:b/>
+          <w:bCs/>
+          <w:color w:val="365F91" w:themeColor="accent1" w:themeShade="BF"/>
+          <w:sz w:val="28"/>
+          <w:szCs w:val="28"/>
+        </w:rPr>
+      </w:pPr>
+    </w:p>
+    <w:p>
+      <w:pPr>
+        <w:rPr>
+          <w:b/>
+          <w:bCs/>
+          <w:color w:val="365F91" w:themeColor="accent1" w:themeShade="BF"/>
+          <w:sz w:val="28"/>
+          <w:szCs w:val="28"/>
+        </w:rPr>
+      </w:pPr>
+    </w:p>
+    <w:p>
+      <w:pPr>
+        <w:pStyle w:val="Heading2"/>
+      </w:pPr>
+      <w:r>
+        <w:lastRenderedPageBreak/>
+        <w:t>System Sequence Diagram:</w:t>
+      </w:r>
+    </w:p>
+    <w:p/>
+    <w:p>
+      <w:pPr>
+        <w:rPr>
+          <w:b/>
+          <w:bCs/>
+          <w:color w:val="365F91" w:themeColor="accent1" w:themeShade="BF"/>
+          <w:sz w:val="28"/>
+          <w:szCs w:val="28"/>
+        </w:rPr>
+      </w:pPr>
+      <w:proofErr w:type="gramStart"/>
+      <w:r>
+        <w:rPr>
+          <w:b/>
+          <w:bCs/>
+          <w:color w:val="365F91" w:themeColor="accent1" w:themeShade="BF"/>
+          <w:sz w:val="28"/>
+          <w:szCs w:val="28"/>
+        </w:rPr>
+        <w:t>Student  (</w:t>
+      </w:r>
+      <w:proofErr w:type="gramEnd"/>
+      <w:r>
+        <w:rPr>
+          <w:b/>
+          <w:bCs/>
+          <w:color w:val="365F91" w:themeColor="accent1" w:themeShade="BF"/>
+          <w:sz w:val="28"/>
+          <w:szCs w:val="28"/>
+        </w:rPr>
+        <w:t>FA20-BSE-</w:t>
+      </w:r>
+      <w:r>
+        <w:rPr>
+          <w:b/>
+          <w:bCs/>
+          <w:color w:val="365F91" w:themeColor="accent1" w:themeShade="BF"/>
+          <w:sz w:val="28"/>
+          <w:szCs w:val="28"/>
+        </w:rPr>
+        <w:t>061</w:t>
+      </w:r>
+      <w:r>
+        <w:rPr>
+          <w:b/>
+          <w:bCs/>
+          <w:color w:val="365F91" w:themeColor="accent1" w:themeShade="BF"/>
+          <w:sz w:val="28"/>
+          <w:szCs w:val="28"/>
+        </w:rPr>
+        <w:t>)</w:t>
+      </w:r>
+    </w:p>
+    <w:p>
+      <w:pPr>
+        <w:rPr>
+          <w:b/>
+          <w:bCs/>
+          <w:color w:val="365F91" w:themeColor="accent1" w:themeShade="BF"/>
+          <w:sz w:val="28"/>
+          <w:szCs w:val="28"/>
+        </w:rPr>
+      </w:pPr>
+      <w:r>
+        <w:rPr>
+          <w:b/>
+          <w:bCs/>
+          <w:color w:val="365F91" w:themeColor="accent1" w:themeShade="BF"/>
+          <w:sz w:val="28"/>
+          <w:szCs w:val="28"/>
+        </w:rPr>
+        <w:t>Nabeel Javeed</w:t>
+      </w:r>
+    </w:p>
+    <w:p>
+      <w:pPr>
+        <w:rPr>
+          <w:b/>
+          <w:bCs/>
+          <w:color w:val="365F91" w:themeColor="accent1" w:themeShade="BF"/>
+          <w:sz w:val="28"/>
+          <w:szCs w:val="28"/>
+        </w:rPr>
+      </w:pPr>
+      <w:r>
+        <w:rPr>
+          <w:b/>
+          <w:bCs/>
+          <w:noProof/>
+          <w:color w:val="365F91" w:themeColor="accent1" w:themeShade="BF"/>
+          <w:sz w:val="28"/>
+          <w:szCs w:val="28"/>
+        </w:rPr>
+        <w:drawing>
+          <wp:anchor distT="0" distB="0" distL="114300" distR="114300" simplePos="0" relativeHeight="251662336" behindDoc="0" locked="0" layoutInCell="1" allowOverlap="1" wp14:anchorId="7DD7011E" wp14:editId="7FB59A9F">
+            <wp:simplePos x="0" y="0"/>
+            <wp:positionH relativeFrom="column">
+              <wp:posOffset>0</wp:posOffset>
+            </wp:positionH>
+            <wp:positionV relativeFrom="paragraph">
+              <wp:posOffset>262890</wp:posOffset>
+            </wp:positionV>
+            <wp:extent cx="5943600" cy="4779010"/>
+            <wp:effectExtent l="0" t="0" r="0" b="0"/>
+            <wp:wrapNone/>
+            <wp:docPr id="10" name="Picture 10"/>
+            <wp:cNvGraphicFramePr>
+              <a:graphicFrameLocks xmlns:a="http://schemas.openxmlformats.org/drawingml/2006/main" noChangeAspect="1"/>
+            </wp:cNvGraphicFramePr>
+            <a:graphic xmlns:a="http://schemas.openxmlformats.org/drawingml/2006/main">
+              <a:graphicData uri="http://schemas.openxmlformats.org/drawingml/2006/picture">
+                <pic:pic xmlns:pic="http://schemas.openxmlformats.org/drawingml/2006/picture">
+                  <pic:nvPicPr>
+                    <pic:cNvPr id="10" name="Picture 10"/>
+                    <pic:cNvPicPr/>
+                  </pic:nvPicPr>
+                  <pic:blipFill>
+                    <a:blip r:embed="rId18"/>
+                    <a:stretch>
+                      <a:fillRect/>
+                    </a:stretch>
+                  </pic:blipFill>
+                  <pic:spPr>
+                    <a:xfrm>
+                      <a:off x="0" y="0"/>
+                      <a:ext cx="5943600" cy="4779010"/>
+                    </a:xfrm>
+                    <a:prstGeom prst="rect">
+                      <a:avLst/>
+                    </a:prstGeom>
+                  </pic:spPr>
+                </pic:pic>
+              </a:graphicData>
+            </a:graphic>
+          </wp:anchor>
+        </w:drawing>
+      </w:r>
+    </w:p>
+    <w:p/>
+    <w:p/>
+    <w:p/>
+    <w:p/>
+    <w:p/>
+    <w:p/>
+    <w:p/>
+    <w:p/>
+    <w:p/>
+    <w:p/>
+    <w:p/>
+    <w:p/>
+    <w:p/>
+    <w:p/>
+    <w:p/>
+    <w:p/>
+    <w:p/>
+    <w:p/>
+    <w:p/>
+    <w:p/>
+    <w:p/>
+    <w:p/>
+    <w:p/>
+    <w:p/>
+    <w:p/>
+    <w:p/>
+    <w:p/>
+    <w:p/>
+    <w:p/>
+    <w:p/>
+    <w:p/>
+    <w:p/>
+    <w:p/>
+    <w:p/>
+    <w:p/>
+    <w:p/>
+    <w:p/>
+    <w:p/>
+    <w:p/>
+    <w:p/>
+    <w:p/>
+    <w:p/>
+    <w:p/>
+    <w:p/>
+    <w:p/>
+    <w:p>
+      <w:pPr>
+        <w:pStyle w:val="Heading2"/>
+      </w:pPr>
+      <w:r>
+        <w:lastRenderedPageBreak/>
+        <w:t>Domain diagram:</w:t>
+      </w:r>
+    </w:p>
+    <w:p>
+      <w:pPr>
+        <w:rPr>
+          <w:b/>
+          <w:bCs/>
+          <w:color w:val="365F91" w:themeColor="accent1" w:themeShade="BF"/>
+          <w:sz w:val="28"/>
+          <w:szCs w:val="28"/>
+        </w:rPr>
+      </w:pPr>
+      <w:proofErr w:type="gramStart"/>
+      <w:r>
+        <w:rPr>
+          <w:b/>
+          <w:bCs/>
+          <w:color w:val="365F91" w:themeColor="accent1" w:themeShade="BF"/>
+          <w:sz w:val="28"/>
+          <w:szCs w:val="28"/>
+        </w:rPr>
+        <w:t>Student  (</w:t>
+      </w:r>
+      <w:proofErr w:type="gramEnd"/>
+      <w:r>
+        <w:rPr>
+          <w:b/>
+          <w:bCs/>
+          <w:color w:val="365F91" w:themeColor="accent1" w:themeShade="BF"/>
+          <w:sz w:val="28"/>
+          <w:szCs w:val="28"/>
+        </w:rPr>
+        <w:t>FA20-BSE-061)</w:t>
+      </w:r>
+    </w:p>
+    <w:p>
+      <w:pPr>
+        <w:rPr>
+          <w:b/>
+          <w:bCs/>
+          <w:color w:val="365F91" w:themeColor="accent1" w:themeShade="BF"/>
+          <w:sz w:val="28"/>
+          <w:szCs w:val="28"/>
+        </w:rPr>
+      </w:pPr>
+      <w:r>
+        <w:rPr>
+          <w:b/>
+          <w:bCs/>
+          <w:color w:val="365F91" w:themeColor="accent1" w:themeShade="BF"/>
+          <w:sz w:val="28"/>
+          <w:szCs w:val="28"/>
+        </w:rPr>
+        <w:t>Nabeel Javeed</w:t>
+      </w:r>
+    </w:p>
+    <w:p>
+      <w:r>
+        <w:rPr>
+          <w:noProof/>
+        </w:rPr>
+        <w:drawing>
+          <wp:anchor distT="0" distB="0" distL="114300" distR="114300" simplePos="0" relativeHeight="251663360" behindDoc="0" locked="0" layoutInCell="1" allowOverlap="1" wp14:anchorId="5C42A3FD" wp14:editId="783E7C5D">
+            <wp:simplePos x="0" y="0"/>
+            <wp:positionH relativeFrom="column">
+              <wp:posOffset>0</wp:posOffset>
+            </wp:positionH>
+            <wp:positionV relativeFrom="paragraph">
+              <wp:posOffset>195580</wp:posOffset>
+            </wp:positionV>
+            <wp:extent cx="5943600" cy="4356735"/>
+            <wp:effectExtent l="0" t="0" r="0" b="0"/>
+            <wp:wrapNone/>
+            <wp:docPr id="11" name="Picture 11"/>
+            <wp:cNvGraphicFramePr>
+              <a:graphicFrameLocks xmlns:a="http://schemas.openxmlformats.org/drawingml/2006/main" noChangeAspect="1"/>
+            </wp:cNvGraphicFramePr>
+            <a:graphic xmlns:a="http://schemas.openxmlformats.org/drawingml/2006/main">
+              <a:graphicData uri="http://schemas.openxmlformats.org/drawingml/2006/picture">
+                <pic:pic xmlns:pic="http://schemas.openxmlformats.org/drawingml/2006/picture">
+                  <pic:nvPicPr>
+                    <pic:cNvPr id="11" name="Picture 11"/>
+                    <pic:cNvPicPr/>
+                  </pic:nvPicPr>
+                  <pic:blipFill>
+                    <a:blip r:embed="rId19"/>
+                    <a:stretch>
+                      <a:fillRect/>
+                    </a:stretch>
+                  </pic:blipFill>
+                  <pic:spPr>
+                    <a:xfrm>
+                      <a:off x="0" y="0"/>
+                      <a:ext cx="5943600" cy="4356735"/>
+                    </a:xfrm>
+                    <a:prstGeom prst="rect">
+                      <a:avLst/>
+                    </a:prstGeom>
+                  </pic:spPr>
+                </pic:pic>
+              </a:graphicData>
+            </a:graphic>
+          </wp:anchor>
+        </w:drawing>
+      </w:r>
+    </w:p>
     <w:sectPr>
-      <w:footerReference w:type="default" r:id="rId18"/>
+      <w:footerReference w:type="default" r:id="rId20"/>
       <w:pgSz w:w="12240" w:h="15840" w:code="1"/>
       <w:pgMar w:top="1440" w:right="1440" w:bottom="1440" w:left="1440" w:header="720" w:footer="720" w:gutter="0"/>
       <w:pgBorders w:offsetFrom="page">
@@ -24406,6 +25966,17 @@
       </w:tcPr>
     </w:tblStylePr>
   </w:style>
+  <w:style w:type="character" w:styleId="Emphasis">
+    <w:name w:val="Emphasis"/>
+    <w:basedOn w:val="DefaultParagraphFont"/>
+    <w:qFormat/>
+    <w:locked/>
+    <w:rsid w:val="00DD4016"/>
+    <w:rPr>
+      <w:i/>
+      <w:iCs/>
+    </w:rPr>
+  </w:style>
 </w:styles>
 </file>
 

</xml_diff>

<commit_message>
Update Brief level use cases
I have updated my brief level use cases and removed the errors that were there before.
</commit_message>
<xml_diff>
--- a/Thesis/Project Thesis.docx
+++ b/Thesis/Project Thesis.docx
@@ -3744,7 +3744,8 @@
           <w:szCs w:val="28"/>
         </w:rPr>
       </w:pPr>
-      <w:bookmarkStart w:id="25" w:name="_Toc108963488"/>
+      <w:bookmarkStart w:id="25" w:name="_Toc108963489"/>
+      <w:bookmarkEnd w:id="24"/>
       <w:r>
         <w:rPr>
           <w:rFonts w:asciiTheme="minorHAnsi" w:hAnsiTheme="minorHAnsi" w:cstheme="minorHAnsi"/>
@@ -3753,20 +3754,21 @@
         </w:rPr>
         <w:t>Ali Sher Khan (FA20-BSE-078)</w:t>
       </w:r>
-      <w:bookmarkEnd w:id="24"/>
       <w:bookmarkEnd w:id="25"/>
     </w:p>
     <w:p>
       <w:pPr>
         <w:rPr>
           <w:rFonts w:asciiTheme="minorHAnsi" w:hAnsiTheme="minorHAnsi" w:cstheme="minorHAnsi"/>
-          <w:sz w:val="28"/>
-          <w:szCs w:val="28"/>
-        </w:rPr>
-      </w:pPr>
-      <w:r>
-        <w:rPr>
-          <w:rFonts w:asciiTheme="minorHAnsi" w:hAnsiTheme="minorHAnsi" w:cstheme="minorHAnsi"/>
+          <w:b/>
+          <w:sz w:val="28"/>
+          <w:szCs w:val="28"/>
+        </w:rPr>
+      </w:pPr>
+      <w:r>
+        <w:rPr>
+          <w:rFonts w:asciiTheme="minorHAnsi" w:hAnsiTheme="minorHAnsi" w:cstheme="minorHAnsi"/>
+          <w:b/>
           <w:sz w:val="28"/>
           <w:szCs w:val="28"/>
         </w:rPr>
@@ -3776,100 +3778,259 @@
         <w:rPr>
           <w:rFonts w:asciiTheme="minorHAnsi" w:hAnsiTheme="minorHAnsi" w:cstheme="minorHAnsi"/>
           <w:b/>
-          <w:color w:val="244061" w:themeColor="accent1" w:themeShade="80"/>
-          <w:sz w:val="28"/>
-          <w:szCs w:val="28"/>
-          <w:u w:val="single"/>
-        </w:rPr>
-        <w:t>Labor Management</w:t>
-      </w:r>
-    </w:p>
-    <w:p>
-      <w:pPr>
-        <w:rPr>
-          <w:rFonts w:asciiTheme="minorHAnsi" w:hAnsiTheme="minorHAnsi" w:cstheme="minorHAnsi"/>
-          <w:sz w:val="28"/>
-          <w:szCs w:val="28"/>
-        </w:rPr>
-      </w:pPr>
-      <w:r>
-        <w:rPr>
-          <w:rFonts w:asciiTheme="minorHAnsi" w:hAnsiTheme="minorHAnsi" w:cstheme="minorHAnsi"/>
-          <w:sz w:val="28"/>
-          <w:szCs w:val="28"/>
-        </w:rPr>
-        <w:t xml:space="preserve">The HR manager uses Silda Foods Administrative System to manage the labor working in the different parts of the factory. The manager can know the amount of free and working labor with the help of the software as it will store their shift information. The manager will use the software to replace any labor due to any unfavorable circumstances and take them to hospital or grant them leave. The owner will easily keep the proper record of the needs of the labor and all the detailed information about what raw material has been consumed by the labor and what they desire more. </w:t>
-      </w:r>
-    </w:p>
-    <w:p>
-      <w:pPr>
-        <w:pStyle w:val="Heading3"/>
-        <w:rPr>
-          <w:rFonts w:asciiTheme="minorHAnsi" w:hAnsiTheme="minorHAnsi" w:cstheme="minorHAnsi"/>
-          <w:sz w:val="28"/>
-          <w:szCs w:val="28"/>
-        </w:rPr>
-      </w:pPr>
-      <w:bookmarkStart w:id="26" w:name="_Toc108963489"/>
-      <w:r>
-        <w:rPr>
-          <w:rFonts w:asciiTheme="minorHAnsi" w:hAnsiTheme="minorHAnsi" w:cstheme="minorHAnsi"/>
-          <w:sz w:val="28"/>
-          <w:szCs w:val="28"/>
-        </w:rPr>
-        <w:t>Ali Sher Khan (FA20-BSE-078)</w:t>
-      </w:r>
+          <w:sz w:val="28"/>
+          <w:szCs w:val="28"/>
+        </w:rPr>
+        <w:t>Enter and View Sales Revenue.</w:t>
+      </w:r>
+    </w:p>
+    <w:p>
+      <w:pPr>
+        <w:rPr>
+          <w:rFonts w:asciiTheme="minorHAnsi" w:hAnsiTheme="minorHAnsi" w:cstheme="minorHAnsi"/>
+          <w:sz w:val="28"/>
+          <w:szCs w:val="28"/>
+        </w:rPr>
+      </w:pPr>
+      <w:r>
+        <w:rPr>
+          <w:rFonts w:asciiTheme="minorHAnsi" w:hAnsiTheme="minorHAnsi" w:cstheme="minorHAnsi"/>
+          <w:sz w:val="28"/>
+          <w:szCs w:val="28"/>
+        </w:rPr>
+        <w:t>The user will make a request to the system to view the status of the sales. The system will fetch the sales data from the database and will show it to the user. The user will also be able to print the report of sales by providing the timespan for which the information is desired.</w:t>
+      </w:r>
+    </w:p>
+    <w:p>
+      <w:pPr>
+        <w:rPr>
+          <w:rFonts w:asciiTheme="minorHAnsi" w:hAnsiTheme="minorHAnsi" w:cstheme="minorHAnsi"/>
+          <w:b/>
+          <w:sz w:val="28"/>
+          <w:szCs w:val="28"/>
+        </w:rPr>
+      </w:pPr>
+      <w:r>
+        <w:rPr>
+          <w:rFonts w:asciiTheme="minorHAnsi" w:hAnsiTheme="minorHAnsi" w:cstheme="minorHAnsi"/>
+          <w:b/>
+          <w:sz w:val="28"/>
+          <w:szCs w:val="28"/>
+        </w:rPr>
+        <w:t>Use Case: View Production Cost:</w:t>
+      </w:r>
+    </w:p>
+    <w:p>
+      <w:pPr>
+        <w:rPr>
+          <w:rFonts w:asciiTheme="minorHAnsi" w:hAnsiTheme="minorHAnsi" w:cstheme="minorHAnsi"/>
+          <w:sz w:val="28"/>
+          <w:szCs w:val="28"/>
+        </w:rPr>
+      </w:pPr>
+      <w:r>
+        <w:rPr>
+          <w:rFonts w:asciiTheme="minorHAnsi" w:hAnsiTheme="minorHAnsi" w:cstheme="minorHAnsi"/>
+          <w:sz w:val="28"/>
+          <w:szCs w:val="28"/>
+        </w:rPr>
+        <w:t>The user will make a request to the system</w:t>
+      </w:r>
+      <w:r>
+        <w:rPr>
+          <w:rFonts w:asciiTheme="minorHAnsi" w:hAnsiTheme="minorHAnsi" w:cstheme="minorHAnsi"/>
+          <w:sz w:val="28"/>
+          <w:szCs w:val="28"/>
+        </w:rPr>
+        <w:t xml:space="preserve"> to view the cost of the production</w:t>
+      </w:r>
+      <w:r>
+        <w:rPr>
+          <w:rFonts w:asciiTheme="minorHAnsi" w:hAnsiTheme="minorHAnsi" w:cstheme="minorHAnsi"/>
+          <w:sz w:val="28"/>
+          <w:szCs w:val="28"/>
+        </w:rPr>
+        <w:t>. The system will fetch the sales data from the database and will show it to the user.</w:t>
+      </w:r>
+    </w:p>
+    <w:p>
+      <w:pPr>
+        <w:rPr>
+          <w:rFonts w:asciiTheme="minorHAnsi" w:hAnsiTheme="minorHAnsi" w:cstheme="minorHAnsi"/>
+          <w:b/>
+          <w:sz w:val="28"/>
+          <w:szCs w:val="28"/>
+        </w:rPr>
+      </w:pPr>
+      <w:r>
+        <w:rPr>
+          <w:rFonts w:asciiTheme="minorHAnsi" w:hAnsiTheme="minorHAnsi" w:cstheme="minorHAnsi"/>
+          <w:b/>
+          <w:sz w:val="28"/>
+          <w:szCs w:val="28"/>
+        </w:rPr>
+        <w:t>Use Case: View Maintenance</w:t>
+      </w:r>
+      <w:r>
+        <w:rPr>
+          <w:rFonts w:asciiTheme="minorHAnsi" w:hAnsiTheme="minorHAnsi" w:cstheme="minorHAnsi"/>
+          <w:b/>
+          <w:sz w:val="28"/>
+          <w:szCs w:val="28"/>
+        </w:rPr>
+        <w:t xml:space="preserve"> Cost:</w:t>
+      </w:r>
+    </w:p>
+    <w:p>
+      <w:pPr>
+        <w:rPr>
+          <w:rFonts w:asciiTheme="minorHAnsi" w:hAnsiTheme="minorHAnsi" w:cstheme="minorHAnsi"/>
+          <w:sz w:val="28"/>
+          <w:szCs w:val="28"/>
+        </w:rPr>
+      </w:pPr>
+      <w:r>
+        <w:rPr>
+          <w:rFonts w:asciiTheme="minorHAnsi" w:hAnsiTheme="minorHAnsi" w:cstheme="minorHAnsi"/>
+          <w:sz w:val="28"/>
+          <w:szCs w:val="28"/>
+        </w:rPr>
+        <w:lastRenderedPageBreak/>
+        <w:t>The user will make a request to the system to view the cost</w:t>
+      </w:r>
+      <w:r>
+        <w:rPr>
+          <w:rFonts w:asciiTheme="minorHAnsi" w:hAnsiTheme="minorHAnsi" w:cstheme="minorHAnsi"/>
+          <w:sz w:val="28"/>
+          <w:szCs w:val="28"/>
+        </w:rPr>
+        <w:t xml:space="preserve"> on the maintenance</w:t>
+      </w:r>
+      <w:r>
+        <w:rPr>
+          <w:rFonts w:asciiTheme="minorHAnsi" w:hAnsiTheme="minorHAnsi" w:cstheme="minorHAnsi"/>
+          <w:sz w:val="28"/>
+          <w:szCs w:val="28"/>
+        </w:rPr>
+        <w:t>. The system will fetch the sales data from the database and will show it to the user.</w:t>
+      </w:r>
+    </w:p>
+    <w:p>
+      <w:pPr>
+        <w:rPr>
+          <w:rFonts w:asciiTheme="minorHAnsi" w:hAnsiTheme="minorHAnsi" w:cstheme="minorHAnsi"/>
+          <w:b/>
+          <w:sz w:val="28"/>
+          <w:szCs w:val="28"/>
+        </w:rPr>
+      </w:pPr>
+      <w:r>
+        <w:rPr>
+          <w:rFonts w:asciiTheme="minorHAnsi" w:hAnsiTheme="minorHAnsi" w:cstheme="minorHAnsi"/>
+          <w:b/>
+          <w:sz w:val="28"/>
+          <w:szCs w:val="28"/>
+        </w:rPr>
+        <w:t>Use Case: View Transport</w:t>
+      </w:r>
+      <w:r>
+        <w:rPr>
+          <w:rFonts w:asciiTheme="minorHAnsi" w:hAnsiTheme="minorHAnsi" w:cstheme="minorHAnsi"/>
+          <w:b/>
+          <w:sz w:val="28"/>
+          <w:szCs w:val="28"/>
+        </w:rPr>
+        <w:t xml:space="preserve"> Cost:</w:t>
+      </w:r>
+    </w:p>
+    <w:p>
+      <w:pPr>
+        <w:rPr>
+          <w:rFonts w:asciiTheme="minorHAnsi" w:hAnsiTheme="minorHAnsi" w:cstheme="minorHAnsi"/>
+          <w:sz w:val="28"/>
+          <w:szCs w:val="28"/>
+        </w:rPr>
+      </w:pPr>
+      <w:r>
+        <w:rPr>
+          <w:rFonts w:asciiTheme="minorHAnsi" w:hAnsiTheme="minorHAnsi" w:cstheme="minorHAnsi"/>
+          <w:sz w:val="28"/>
+          <w:szCs w:val="28"/>
+        </w:rPr>
+        <w:t>The user will make a request to the system to view the cost</w:t>
+      </w:r>
+      <w:r>
+        <w:rPr>
+          <w:rFonts w:asciiTheme="minorHAnsi" w:hAnsiTheme="minorHAnsi" w:cstheme="minorHAnsi"/>
+          <w:sz w:val="28"/>
+          <w:szCs w:val="28"/>
+        </w:rPr>
+        <w:t xml:space="preserve"> on transportation of the products</w:t>
+      </w:r>
+      <w:r>
+        <w:rPr>
+          <w:rFonts w:asciiTheme="minorHAnsi" w:hAnsiTheme="minorHAnsi" w:cstheme="minorHAnsi"/>
+          <w:sz w:val="28"/>
+          <w:szCs w:val="28"/>
+        </w:rPr>
+        <w:t>. The system will fetch the sales data from the database and will show it to the user.</w:t>
+      </w:r>
+    </w:p>
+    <w:p>
+      <w:pPr>
+        <w:rPr>
+          <w:rFonts w:asciiTheme="minorHAnsi" w:hAnsiTheme="minorHAnsi" w:cstheme="minorHAnsi"/>
+          <w:b/>
+          <w:sz w:val="28"/>
+          <w:szCs w:val="28"/>
+        </w:rPr>
+      </w:pPr>
+      <w:r>
+        <w:rPr>
+          <w:rFonts w:asciiTheme="minorHAnsi" w:hAnsiTheme="minorHAnsi" w:cstheme="minorHAnsi"/>
+          <w:b/>
+          <w:sz w:val="28"/>
+          <w:szCs w:val="28"/>
+        </w:rPr>
+        <w:t>Use Case: View and update Financial Status</w:t>
+      </w:r>
+      <w:r>
+        <w:rPr>
+          <w:rFonts w:asciiTheme="minorHAnsi" w:hAnsiTheme="minorHAnsi" w:cstheme="minorHAnsi"/>
+          <w:b/>
+          <w:sz w:val="28"/>
+          <w:szCs w:val="28"/>
+        </w:rPr>
+        <w:t>:</w:t>
+      </w:r>
+    </w:p>
+    <w:p>
+      <w:pPr>
+        <w:rPr>
+          <w:rFonts w:asciiTheme="minorHAnsi" w:hAnsiTheme="minorHAnsi" w:cstheme="minorHAnsi"/>
+          <w:sz w:val="28"/>
+          <w:szCs w:val="28"/>
+        </w:rPr>
+      </w:pPr>
+      <w:r>
+        <w:rPr>
+          <w:rFonts w:asciiTheme="minorHAnsi" w:hAnsiTheme="minorHAnsi" w:cstheme="minorHAnsi"/>
+          <w:sz w:val="28"/>
+          <w:szCs w:val="28"/>
+        </w:rPr>
+        <w:t xml:space="preserve">The user will make a request to the system to </w:t>
+      </w:r>
+      <w:r>
+        <w:rPr>
+          <w:rFonts w:asciiTheme="minorHAnsi" w:hAnsiTheme="minorHAnsi" w:cstheme="minorHAnsi"/>
+          <w:sz w:val="28"/>
+          <w:szCs w:val="28"/>
+        </w:rPr>
+        <w:t>view the previous final report and will be able to make a new final status report on all the costs and then the user will be able to generate the final report for the specific time span.</w:t>
+      </w:r>
+      <w:bookmarkStart w:id="26" w:name="_GoBack"/>
       <w:bookmarkEnd w:id="26"/>
     </w:p>
-    <w:p>
-      <w:pPr>
-        <w:rPr>
-          <w:rFonts w:asciiTheme="minorHAnsi" w:hAnsiTheme="minorHAnsi" w:cstheme="minorHAnsi"/>
-          <w:color w:val="244061" w:themeColor="accent1" w:themeShade="80"/>
-          <w:sz w:val="28"/>
-          <w:szCs w:val="28"/>
-          <w:u w:val="single"/>
-        </w:rPr>
-      </w:pPr>
-      <w:r>
-        <w:rPr>
-          <w:rFonts w:asciiTheme="minorHAnsi" w:hAnsiTheme="minorHAnsi" w:cstheme="minorHAnsi"/>
-          <w:sz w:val="28"/>
-          <w:szCs w:val="28"/>
-        </w:rPr>
-        <w:t xml:space="preserve">Use Case: </w:t>
-      </w:r>
-      <w:r>
-        <w:rPr>
-          <w:rFonts w:asciiTheme="minorHAnsi" w:hAnsiTheme="minorHAnsi" w:cstheme="minorHAnsi"/>
-          <w:b/>
-          <w:color w:val="244061" w:themeColor="accent1" w:themeShade="80"/>
-          <w:sz w:val="28"/>
-          <w:szCs w:val="28"/>
-          <w:u w:val="single"/>
-        </w:rPr>
-        <w:t>Finance Management</w:t>
-      </w:r>
-    </w:p>
-    <w:p>
-      <w:pPr>
-        <w:rPr>
-          <w:rFonts w:asciiTheme="minorHAnsi" w:hAnsiTheme="minorHAnsi" w:cstheme="minorHAnsi"/>
-          <w:sz w:val="28"/>
-          <w:szCs w:val="28"/>
-        </w:rPr>
-      </w:pPr>
-      <w:r>
-        <w:rPr>
-          <w:rFonts w:asciiTheme="minorHAnsi" w:hAnsiTheme="minorHAnsi" w:cstheme="minorHAnsi"/>
-          <w:sz w:val="28"/>
-          <w:szCs w:val="28"/>
-        </w:rPr>
-        <w:lastRenderedPageBreak/>
-        <w:t>The Finance Officer or the Accountant will be able to Manage the assets as all the records of the assets will be stored in the database which includes assets, Capital and Liabilities and in liabilities, the accountant can check the status of those liabilities. The accountant will also be able to make profit and loss calculation as the total amount and investments and all other financial details will be stored in the database of the software. The accountant will also be able to check the sales and purchase revenue. Transport cost will also be stored in the database and the accountant will be able to interact with it. The software will be able to generate a final report of all the costs.</w:t>
-      </w:r>
-    </w:p>
-    <w:p/>
     <w:p>
       <w:pPr>
         <w:pStyle w:val="Heading3"/>
@@ -4174,6 +4335,7 @@
           <w:sz w:val="28"/>
           <w:szCs w:val="28"/>
         </w:rPr>
+        <w:lastRenderedPageBreak/>
         <w:t>Ahmed Hussain</w:t>
       </w:r>
       <w:r>
@@ -4233,7 +4395,6 @@
           <w:sz w:val="28"/>
           <w:szCs w:val="28"/>
         </w:rPr>
-        <w:lastRenderedPageBreak/>
         <w:t>The primary actor in this use case is the purchase department. In this use case a user from the purchase dept. will be able to login to the system to view the inventory level of the items and short list the items with insufficient level and then search for suppliers to further proceed all the data will be stored automatically in the database and can be show in the history tab in the menu bar.</w:t>
       </w:r>
     </w:p>
@@ -4801,6 +4962,7 @@
           <w:sz w:val="28"/>
           <w:szCs w:val="28"/>
         </w:rPr>
+        <w:lastRenderedPageBreak/>
         <w:t xml:space="preserve">The labors arrive at the factory and use the fingerprint scanner to mark their attendance. </w:t>
       </w:r>
     </w:p>
@@ -4823,7 +4985,6 @@
           <w:sz w:val="28"/>
           <w:szCs w:val="28"/>
         </w:rPr>
-        <w:lastRenderedPageBreak/>
         <w:t>The software records their attendance.</w:t>
       </w:r>
     </w:p>
@@ -5152,6 +5313,7 @@
           <w:sz w:val="28"/>
           <w:szCs w:val="28"/>
         </w:rPr>
+        <w:lastRenderedPageBreak/>
         <w:t>Big Generators in case the power goes out or there is a fault in the power system.</w:t>
       </w:r>
     </w:p>
@@ -5171,7 +5333,6 @@
           <w:sz w:val="28"/>
           <w:szCs w:val="28"/>
         </w:rPr>
-        <w:lastRenderedPageBreak/>
         <w:t xml:space="preserve">Ali Sher </w:t>
       </w:r>
       <w:r>
@@ -5463,17 +5624,8 @@
           <w:sz w:val="28"/>
           <w:szCs w:val="28"/>
         </w:rPr>
-        <w:t xml:space="preserve">The software will record all the activities that are financial in its database and will calculate the final results. The finance manager will not have the permission to make alterations in the details and will only be accountable for the calculation of the expenses and the tax. </w:t>
-      </w:r>
-    </w:p>
-    <w:p>
-      <w:pPr>
-        <w:rPr>
-          <w:rFonts w:asciiTheme="minorHAnsi" w:hAnsiTheme="minorHAnsi" w:cstheme="minorHAnsi"/>
-          <w:sz w:val="28"/>
-          <w:szCs w:val="28"/>
-        </w:rPr>
-      </w:pPr>
+        <w:t xml:space="preserve">The software will record all the activities that are financial in its database and will calculate the final results. The finance manager will not have the permission to </w:t>
+      </w:r>
       <w:r>
         <w:rPr>
           <w:rFonts w:asciiTheme="minorHAnsi" w:hAnsiTheme="minorHAnsi" w:cstheme="minorHAnsi"/>
@@ -5481,6 +5633,23 @@
           <w:szCs w:val="28"/>
         </w:rPr>
         <w:lastRenderedPageBreak/>
+        <w:t xml:space="preserve">make alterations in the details and will only be accountable for the calculation of the expenses and the tax. </w:t>
+      </w:r>
+    </w:p>
+    <w:p>
+      <w:pPr>
+        <w:rPr>
+          <w:rFonts w:asciiTheme="minorHAnsi" w:hAnsiTheme="minorHAnsi" w:cstheme="minorHAnsi"/>
+          <w:sz w:val="28"/>
+          <w:szCs w:val="28"/>
+        </w:rPr>
+      </w:pPr>
+      <w:r>
+        <w:rPr>
+          <w:rFonts w:asciiTheme="minorHAnsi" w:hAnsiTheme="minorHAnsi" w:cstheme="minorHAnsi"/>
+          <w:sz w:val="28"/>
+          <w:szCs w:val="28"/>
+        </w:rPr>
         <w:t>The software will be generating a report at the end of the day to make sure that everything is kept in the right position and all the records are safe from any alterations.</w:t>
       </w:r>
     </w:p>
@@ -5778,6 +5947,7 @@
           <w:sz w:val="28"/>
           <w:szCs w:val="28"/>
         </w:rPr>
+        <w:lastRenderedPageBreak/>
         <w:t>2 Lenovo i7 10</w:t>
       </w:r>
       <w:r>
@@ -5839,7 +6009,6 @@
           <w:sz w:val="28"/>
           <w:szCs w:val="28"/>
         </w:rPr>
-        <w:lastRenderedPageBreak/>
         <w:t>Big Generators in case the power goes out or there is a fault in the power system.</w:t>
       </w:r>
     </w:p>
@@ -18137,8 +18306,6 @@
           <w:szCs w:val="32"/>
         </w:rPr>
       </w:pPr>
-      <w:bookmarkStart w:id="38" w:name="_GoBack"/>
-      <w:bookmarkEnd w:id="38"/>
       <w:r>
         <w:rPr>
           <w:sz w:val="32"/>
@@ -18983,7 +19150,7 @@
           <w:rPr>
             <w:noProof/>
           </w:rPr>
-          <w:t>39</w:t>
+          <w:t>7</w:t>
         </w:r>
         <w:r>
           <w:rPr>
@@ -25146,7 +25313,7 @@
 </file>
 
 <file path=customXml/itemProps1.xml><?xml version="1.0" encoding="utf-8"?>
-<ds:datastoreItem xmlns:ds="http://schemas.openxmlformats.org/officeDocument/2006/customXml" ds:itemID="{054978EA-08AE-48B4-B193-C453DF87B0EC}">
+<ds:datastoreItem xmlns:ds="http://schemas.openxmlformats.org/officeDocument/2006/customXml" ds:itemID="{6DE38B2C-1E2A-487F-9E93-C7861EFD7EAA}">
   <ds:schemaRefs>
     <ds:schemaRef ds:uri="http://schemas.openxmlformats.org/officeDocument/2006/bibliography"/>
   </ds:schemaRefs>

</xml_diff>

<commit_message>
I have completed one of my use cases.
</commit_message>
<xml_diff>
--- a/Thesis/Project Thesis.docx
+++ b/Thesis/Project Thesis.docx
@@ -2851,7 +2851,25 @@
           <w:sz w:val="24"/>
           <w:szCs w:val="24"/>
         </w:rPr>
-        <w:t>The system designed is equipped with the latest software so that the processing time is kept to the minimum. The system is also capable of taking on huge workload without any lag and also equipped with top-notch features which allows it to manage many tasks at once</w:t>
+        <w:t xml:space="preserve">The system designed is equipped with the latest software so that the processing time is kept to the minimum. The system is also capable of taking on huge workload without any lag </w:t>
+      </w:r>
+      <w:proofErr w:type="gramStart"/>
+      <w:r>
+        <w:rPr>
+          <w:rFonts w:ascii="Times New Roman" w:hAnsi="Times New Roman" w:cs="Times New Roman"/>
+          <w:sz w:val="24"/>
+          <w:szCs w:val="24"/>
+        </w:rPr>
+        <w:t>and also</w:t>
+      </w:r>
+      <w:proofErr w:type="gramEnd"/>
+      <w:r>
+        <w:rPr>
+          <w:rFonts w:ascii="Times New Roman" w:hAnsi="Times New Roman" w:cs="Times New Roman"/>
+          <w:sz w:val="24"/>
+          <w:szCs w:val="24"/>
+        </w:rPr>
+        <w:t xml:space="preserve"> equipped with top-notch features which allows it to manage many tasks at once</w:t>
       </w:r>
       <w:r>
         <w:rPr>
@@ -3085,7 +3103,25 @@
           <w:sz w:val="24"/>
           <w:szCs w:val="24"/>
         </w:rPr>
-        <w:t>For capacity the system offers two options either all items and stuff is stored in the user provided storage or it is stored in the system provided capacity. Either way in both cases the system’s output will be maximum</w:t>
+        <w:t xml:space="preserve">For capacity the system offers two options either all items and stuff </w:t>
+      </w:r>
+      <w:proofErr w:type="gramStart"/>
+      <w:r>
+        <w:rPr>
+          <w:rFonts w:ascii="Times New Roman" w:hAnsi="Times New Roman" w:cs="Times New Roman"/>
+          <w:sz w:val="24"/>
+          <w:szCs w:val="24"/>
+        </w:rPr>
+        <w:t>is</w:t>
+      </w:r>
+      <w:proofErr w:type="gramEnd"/>
+      <w:r>
+        <w:rPr>
+          <w:rFonts w:ascii="Times New Roman" w:hAnsi="Times New Roman" w:cs="Times New Roman"/>
+          <w:sz w:val="24"/>
+          <w:szCs w:val="24"/>
+        </w:rPr>
+        <w:t xml:space="preserve"> stored in the user provided storage or it is stored in the system provided capacity. Either way in both cases the system’s output will be maximum</w:t>
       </w:r>
       <w:r>
         <w:rPr>
@@ -3391,7 +3427,23 @@
           <w:sz w:val="24"/>
           <w:szCs w:val="24"/>
         </w:rPr>
-        <w:t>A three-month update will make sure that the system is equipped to the right hardware and it will also remove any harmful bugs that may become a speed bump in the process.</w:t>
+        <w:t xml:space="preserve">A three-month update will make sure that the system is equipped to the right </w:t>
+      </w:r>
+      <w:proofErr w:type="gramStart"/>
+      <w:r>
+        <w:rPr>
+          <w:sz w:val="24"/>
+          <w:szCs w:val="24"/>
+        </w:rPr>
+        <w:t>hardware</w:t>
+      </w:r>
+      <w:proofErr w:type="gramEnd"/>
+      <w:r>
+        <w:rPr>
+          <w:sz w:val="24"/>
+          <w:szCs w:val="24"/>
+        </w:rPr>
+        <w:t xml:space="preserve"> and it will also remove any harmful bugs that may become a speed bump in the process.</w:t>
       </w:r>
     </w:p>
     <w:p>
@@ -3628,7 +3680,15 @@
         <w:t xml:space="preserve"> drivers and ask the user to select specific driver to see its details.</w:t>
       </w:r>
       <w:r>
-        <w:t xml:space="preserve"> Also user can add new driver to the list i</w:t>
+        <w:t xml:space="preserve"> </w:t>
+      </w:r>
+      <w:proofErr w:type="gramStart"/>
+      <w:r>
+        <w:t>Also</w:t>
+      </w:r>
+      <w:proofErr w:type="gramEnd"/>
+      <w:r>
+        <w:t xml:space="preserve"> user can add new driver to the list i</w:t>
       </w:r>
     </w:p>
     <w:p>
@@ -3678,7 +3738,15 @@
         <w:t xml:space="preserve"> </w:t>
       </w:r>
       <w:r>
-        <w:t>(Primary Actor) access the system through specified credentials, after aquirng access, system provide him transport site where he make check over vehicles, loading labor and drivers availability, departure and arrival of specific vehicle including it’s timing, date, destination. After wards he updates the ongoing vehicle activities and status of vehicles with time and the system have updated information about vehicles.</w:t>
+        <w:t xml:space="preserve">(Primary Actor) access the system through specified credentials, after aquirng access, system provide him transport site where he </w:t>
+      </w:r>
+      <w:proofErr w:type="gramStart"/>
+      <w:r>
+        <w:t>make</w:t>
+      </w:r>
+      <w:proofErr w:type="gramEnd"/>
+      <w:r>
+        <w:t xml:space="preserve"> check over vehicles, loading labor and drivers availability, departure and arrival of specific vehicle including it’s timing, date, destination. After wards he updates the ongoing vehicle activities and status of vehicles with time and the system have updated information about vehicles.</w:t>
       </w:r>
     </w:p>
     <w:p>
@@ -3724,8 +3792,13 @@
       </w:r>
     </w:p>
     <w:p>
-      <w:r>
-        <w:t xml:space="preserve">User start session on system and access the interface of transportation’s maintenance area, then </w:t>
+      <w:proofErr w:type="gramStart"/>
+      <w:r>
+        <w:t>User</w:t>
+      </w:r>
+      <w:proofErr w:type="gramEnd"/>
+      <w:r>
+        <w:t xml:space="preserve"> start session on system and access the interface of transportation’s maintenance area, then </w:t>
       </w:r>
       <w:r>
         <w:t>he views the maintenance details of vehicles and save or update any new details if required.</w:t>
@@ -4079,8 +4152,23 @@
           <w:sz w:val="28"/>
           <w:szCs w:val="28"/>
         </w:rPr>
-        <w:t>Use Case: Make Invoice and Payment;</w:t>
-      </w:r>
+        <w:t xml:space="preserve">Use Case: Make Invoice and </w:t>
+      </w:r>
+      <w:proofErr w:type="gramStart"/>
+      <w:r>
+        <w:rPr>
+          <w:rFonts w:ascii="Times New Roman" w:hAnsi="Times New Roman" w:cs="Times New Roman"/>
+          <w:b/>
+          <w:bCs/>
+          <w:i w:val="0"/>
+          <w:iCs w:val="0"/>
+          <w:color w:val="auto"/>
+          <w:sz w:val="28"/>
+          <w:szCs w:val="28"/>
+        </w:rPr>
+        <w:t>Payment;</w:t>
+      </w:r>
+      <w:proofErr w:type="gramEnd"/>
     </w:p>
     <w:p>
       <w:pPr>
@@ -4412,7 +4500,27 @@
           <w:sz w:val="28"/>
           <w:szCs w:val="28"/>
         </w:rPr>
-        <w:t>In this use the user open the make payment section to pay the payment to the supplier which is necessary for the delivery of product and the all the system transfer to the production department and they start the production with the raw materials.</w:t>
+        <w:t xml:space="preserve">In this use the user open the make payment section to pay the payment to the supplier which is necessary for the delivery of product and the all the system transfer to the production </w:t>
+      </w:r>
+      <w:proofErr w:type="gramStart"/>
+      <w:r>
+        <w:rPr>
+          <w:rFonts w:asciiTheme="minorHAnsi" w:hAnsiTheme="minorHAnsi" w:cstheme="minorHAnsi"/>
+          <w:bCs/>
+          <w:sz w:val="28"/>
+          <w:szCs w:val="28"/>
+        </w:rPr>
+        <w:t>department</w:t>
+      </w:r>
+      <w:proofErr w:type="gramEnd"/>
+      <w:r>
+        <w:rPr>
+          <w:rFonts w:asciiTheme="minorHAnsi" w:hAnsiTheme="minorHAnsi" w:cstheme="minorHAnsi"/>
+          <w:bCs/>
+          <w:sz w:val="28"/>
+          <w:szCs w:val="28"/>
+        </w:rPr>
+        <w:t xml:space="preserve"> and they start the production with the raw materials.</w:t>
       </w:r>
     </w:p>
     <w:p>
@@ -4626,7 +4734,25 @@
           <w:sz w:val="28"/>
           <w:szCs w:val="28"/>
         </w:rPr>
-        <w:t>Ali Sher Khan(FA20-BSE-078)</w:t>
+        <w:t xml:space="preserve">Ali Sher </w:t>
+      </w:r>
+      <w:proofErr w:type="gramStart"/>
+      <w:r>
+        <w:rPr>
+          <w:rFonts w:asciiTheme="minorHAnsi" w:hAnsiTheme="minorHAnsi" w:cstheme="minorHAnsi"/>
+          <w:sz w:val="28"/>
+          <w:szCs w:val="28"/>
+        </w:rPr>
+        <w:t>Khan(</w:t>
+      </w:r>
+      <w:proofErr w:type="gramEnd"/>
+      <w:r>
+        <w:rPr>
+          <w:rFonts w:asciiTheme="minorHAnsi" w:hAnsiTheme="minorHAnsi" w:cstheme="minorHAnsi"/>
+          <w:sz w:val="28"/>
+          <w:szCs w:val="28"/>
+        </w:rPr>
+        <w:t>FA20-BSE-078)</w:t>
       </w:r>
       <w:bookmarkEnd w:id="31"/>
       <w:bookmarkEnd w:id="32"/>
@@ -4839,7 +4965,25 @@
           <w:sz w:val="28"/>
           <w:szCs w:val="28"/>
         </w:rPr>
-        <w:t xml:space="preserve">The attendance of the labor will be marked at any point where they enter the factory and this attendance will be saved. In case of any mishap the manager will know which labor was present where. The records of </w:t>
+        <w:t xml:space="preserve">The attendance of the labor will be marked at any point where they enter the </w:t>
+      </w:r>
+      <w:proofErr w:type="gramStart"/>
+      <w:r>
+        <w:rPr>
+          <w:rFonts w:asciiTheme="minorHAnsi" w:hAnsiTheme="minorHAnsi" w:cstheme="minorHAnsi"/>
+          <w:sz w:val="28"/>
+          <w:szCs w:val="28"/>
+        </w:rPr>
+        <w:t>factory</w:t>
+      </w:r>
+      <w:proofErr w:type="gramEnd"/>
+      <w:r>
+        <w:rPr>
+          <w:rFonts w:asciiTheme="minorHAnsi" w:hAnsiTheme="minorHAnsi" w:cstheme="minorHAnsi"/>
+          <w:sz w:val="28"/>
+          <w:szCs w:val="28"/>
+        </w:rPr>
+        <w:t xml:space="preserve"> and this attendance will be saved. In case of any mishap the manager will know which labor was present where. The records of </w:t>
       </w:r>
       <w:r>
         <w:rPr>
@@ -4848,7 +4992,25 @@
           <w:szCs w:val="28"/>
         </w:rPr>
         <w:lastRenderedPageBreak/>
-        <w:t xml:space="preserve">mishaps will be saved and the software will be able to reschedule an event if any labor is injured or any other factor. At the end of the day a report of the labor will be generated which will include their working hours for the day and their progress and will also provide the schedule for the next day. </w:t>
+        <w:t xml:space="preserve">mishaps will be </w:t>
+      </w:r>
+      <w:proofErr w:type="gramStart"/>
+      <w:r>
+        <w:rPr>
+          <w:rFonts w:asciiTheme="minorHAnsi" w:hAnsiTheme="minorHAnsi" w:cstheme="minorHAnsi"/>
+          <w:sz w:val="28"/>
+          <w:szCs w:val="28"/>
+        </w:rPr>
+        <w:t>saved</w:t>
+      </w:r>
+      <w:proofErr w:type="gramEnd"/>
+      <w:r>
+        <w:rPr>
+          <w:rFonts w:asciiTheme="minorHAnsi" w:hAnsiTheme="minorHAnsi" w:cstheme="minorHAnsi"/>
+          <w:sz w:val="28"/>
+          <w:szCs w:val="28"/>
+        </w:rPr>
+        <w:t xml:space="preserve"> and the software will be able to reschedule an event if any labor is injured or any other factor. At the end of the day a report of the labor will be generated which will include their working hours for the day and their progress and will also provide the schedule for the next day. </w:t>
       </w:r>
     </w:p>
     <w:p>
@@ -4999,7 +5161,25 @@
           <w:sz w:val="28"/>
           <w:szCs w:val="28"/>
         </w:rPr>
-        <w:t xml:space="preserve">The software will show how much labor is free and how much labor is working. </w:t>
+        <w:t xml:space="preserve">The software will show how much labor is free and how much labor </w:t>
+      </w:r>
+      <w:proofErr w:type="gramStart"/>
+      <w:r>
+        <w:rPr>
+          <w:rFonts w:asciiTheme="minorHAnsi" w:hAnsiTheme="minorHAnsi" w:cstheme="minorHAnsi"/>
+          <w:sz w:val="28"/>
+          <w:szCs w:val="28"/>
+        </w:rPr>
+        <w:t>is</w:t>
+      </w:r>
+      <w:proofErr w:type="gramEnd"/>
+      <w:r>
+        <w:rPr>
+          <w:rFonts w:asciiTheme="minorHAnsi" w:hAnsiTheme="minorHAnsi" w:cstheme="minorHAnsi"/>
+          <w:sz w:val="28"/>
+          <w:szCs w:val="28"/>
+        </w:rPr>
+        <w:t xml:space="preserve"> working. </w:t>
       </w:r>
     </w:p>
     <w:p>
@@ -5165,7 +5345,25 @@
           <w:sz w:val="28"/>
           <w:szCs w:val="28"/>
         </w:rPr>
-        <w:t>Lenovo monitors with ultra HD display.</w:t>
+        <w:t xml:space="preserve">Lenovo monitors with </w:t>
+      </w:r>
+      <w:proofErr w:type="gramStart"/>
+      <w:r>
+        <w:rPr>
+          <w:rFonts w:asciiTheme="minorHAnsi" w:hAnsiTheme="minorHAnsi" w:cstheme="minorHAnsi"/>
+          <w:sz w:val="28"/>
+          <w:szCs w:val="28"/>
+        </w:rPr>
+        <w:t>ultra HD</w:t>
+      </w:r>
+      <w:proofErr w:type="gramEnd"/>
+      <w:r>
+        <w:rPr>
+          <w:rFonts w:asciiTheme="minorHAnsi" w:hAnsiTheme="minorHAnsi" w:cstheme="minorHAnsi"/>
+          <w:sz w:val="28"/>
+          <w:szCs w:val="28"/>
+        </w:rPr>
+        <w:t xml:space="preserve"> display.</w:t>
       </w:r>
     </w:p>
     <w:p>
@@ -5329,8 +5527,18 @@
                 <w:sz w:val="28"/>
                 <w:szCs w:val="28"/>
               </w:rPr>
-              <w:t>UseCaseUC2:FinanceManagement</w:t>
-            </w:r>
+              <w:t>UseCaseUC</w:t>
+            </w:r>
+            <w:proofErr w:type="gramStart"/>
+            <w:r>
+              <w:rPr>
+                <w:rFonts w:asciiTheme="minorHAnsi" w:hAnsiTheme="minorHAnsi" w:cstheme="minorHAnsi"/>
+                <w:sz w:val="28"/>
+                <w:szCs w:val="28"/>
+              </w:rPr>
+              <w:t>2:FinanceManagement</w:t>
+            </w:r>
+            <w:proofErr w:type="gramEnd"/>
           </w:p>
         </w:tc>
       </w:tr>
@@ -5559,7 +5767,25 @@
           <w:sz w:val="28"/>
           <w:szCs w:val="28"/>
         </w:rPr>
-        <w:t xml:space="preserve">The software will record all the activities that are financial in its database and will calculate the final results. The finance manager will not have the permission to make alterations in the details and will only be accountable for the calculation of the expenses and the tax. </w:t>
+        <w:t xml:space="preserve">The software will record all the activities that are financial in its database and will calculate the </w:t>
+      </w:r>
+      <w:proofErr w:type="gramStart"/>
+      <w:r>
+        <w:rPr>
+          <w:rFonts w:asciiTheme="minorHAnsi" w:hAnsiTheme="minorHAnsi" w:cstheme="minorHAnsi"/>
+          <w:sz w:val="28"/>
+          <w:szCs w:val="28"/>
+        </w:rPr>
+        <w:t>final results</w:t>
+      </w:r>
+      <w:proofErr w:type="gramEnd"/>
+      <w:r>
+        <w:rPr>
+          <w:rFonts w:asciiTheme="minorHAnsi" w:hAnsiTheme="minorHAnsi" w:cstheme="minorHAnsi"/>
+          <w:sz w:val="28"/>
+          <w:szCs w:val="28"/>
+        </w:rPr>
+        <w:t xml:space="preserve">. The finance manager will not have the permission to make alterations in the details and will only be accountable for the calculation of the expenses and the tax. </w:t>
       </w:r>
     </w:p>
     <w:p>
@@ -5852,7 +6078,25 @@
           <w:sz w:val="28"/>
           <w:szCs w:val="28"/>
         </w:rPr>
-        <w:t>Lenovo monitors with ultra HD display.</w:t>
+        <w:t xml:space="preserve">Lenovo monitors with </w:t>
+      </w:r>
+      <w:proofErr w:type="gramStart"/>
+      <w:r>
+        <w:rPr>
+          <w:rFonts w:asciiTheme="minorHAnsi" w:hAnsiTheme="minorHAnsi" w:cstheme="minorHAnsi"/>
+          <w:sz w:val="28"/>
+          <w:szCs w:val="28"/>
+        </w:rPr>
+        <w:t>ultra HD</w:t>
+      </w:r>
+      <w:proofErr w:type="gramEnd"/>
+      <w:r>
+        <w:rPr>
+          <w:rFonts w:asciiTheme="minorHAnsi" w:hAnsiTheme="minorHAnsi" w:cstheme="minorHAnsi"/>
+          <w:sz w:val="28"/>
+          <w:szCs w:val="28"/>
+        </w:rPr>
+        <w:t xml:space="preserve"> display.</w:t>
       </w:r>
     </w:p>
     <w:p>
@@ -6207,11 +6451,20 @@
           <w:rFonts w:eastAsiaTheme="majorEastAsia"/>
           <w:b/>
           <w:bCs/>
+          <w:sz w:val="26"/>
+          <w:szCs w:val="26"/>
         </w:rPr>
         <w:t>Scope</w:t>
       </w:r>
       <w:r>
-        <w:t>: Transport Management</w:t>
+        <w:rPr>
+          <w:sz w:val="26"/>
+          <w:szCs w:val="26"/>
+        </w:rPr>
+        <w:t xml:space="preserve">: </w:t>
+      </w:r>
+      <w:r>
+        <w:t>Transport Management</w:t>
       </w:r>
     </w:p>
     <w:p>
@@ -6224,11 +6477,20 @@
           <w:rFonts w:eastAsiaTheme="majorEastAsia"/>
           <w:b/>
           <w:bCs/>
+          <w:sz w:val="26"/>
+          <w:szCs w:val="26"/>
         </w:rPr>
         <w:t>Level</w:t>
       </w:r>
       <w:r>
-        <w:t>: User</w:t>
+        <w:rPr>
+          <w:sz w:val="26"/>
+          <w:szCs w:val="26"/>
+        </w:rPr>
+        <w:t xml:space="preserve">: </w:t>
+      </w:r>
+      <w:r>
+        <w:t>User</w:t>
       </w:r>
     </w:p>
     <w:p>
@@ -6241,6 +6503,8 @@
           <w:rFonts w:eastAsiaTheme="majorEastAsia"/>
           <w:b/>
           <w:bCs/>
+          <w:sz w:val="26"/>
+          <w:szCs w:val="26"/>
         </w:rPr>
         <w:t>Primary</w:t>
       </w:r>
@@ -6248,6 +6512,8 @@
         <w:rPr>
           <w:rStyle w:val="docemphstrong"/>
           <w:rFonts w:eastAsiaTheme="majorEastAsia"/>
+          <w:sz w:val="26"/>
+          <w:szCs w:val="26"/>
         </w:rPr>
         <w:t xml:space="preserve"> </w:t>
       </w:r>
@@ -6257,11 +6523,20 @@
           <w:rFonts w:eastAsiaTheme="majorEastAsia"/>
           <w:b/>
           <w:bCs/>
+          <w:sz w:val="26"/>
+          <w:szCs w:val="26"/>
         </w:rPr>
         <w:t>Actor</w:t>
       </w:r>
       <w:r>
-        <w:t>: Transport Manager</w:t>
+        <w:rPr>
+          <w:sz w:val="26"/>
+          <w:szCs w:val="26"/>
+        </w:rPr>
+        <w:t xml:space="preserve">: </w:t>
+      </w:r>
+      <w:r>
+        <w:t>Transport Manager</w:t>
       </w:r>
     </w:p>
     <w:p>
@@ -6270,8 +6545,8 @@
           <w:rStyle w:val="docemphstrong"/>
           <w:b/>
           <w:bCs/>
-          <w:sz w:val="24"/>
-          <w:szCs w:val="24"/>
+          <w:sz w:val="26"/>
+          <w:szCs w:val="26"/>
         </w:rPr>
       </w:pPr>
       <w:r>
@@ -6279,8 +6554,8 @@
           <w:rStyle w:val="docemphstrong"/>
           <w:b/>
           <w:bCs/>
-          <w:sz w:val="24"/>
-          <w:szCs w:val="24"/>
+          <w:sz w:val="26"/>
+          <w:szCs w:val="26"/>
         </w:rPr>
         <w:t>Stakeholders and Interests:</w:t>
       </w:r>
@@ -6320,36 +6595,52 @@
           <w:sz w:val="24"/>
           <w:szCs w:val="24"/>
         </w:rPr>
-        <w:t xml:space="preserve">             Company wants to keep the updated record of its transportation, also keep in record the details of their transport of previous transportation so that it should know if any unexpected event ever occurred in case of any problems in future. </w:t>
-      </w:r>
-    </w:p>
-    <w:p>
-      <w:pPr>
+        <w:t xml:space="preserve">             Company wants to keep the updated record of its </w:t>
+      </w:r>
+      <w:r>
         <w:rPr>
           <w:rStyle w:val="docemphstrong"/>
           <w:sz w:val="24"/>
           <w:szCs w:val="24"/>
         </w:rPr>
-      </w:pPr>
-    </w:p>
-    <w:p>
-      <w:pPr>
+        <w:t>transportation,</w:t>
+      </w:r>
+      <w:r>
         <w:rPr>
           <w:rStyle w:val="docemphstrong"/>
-          <w:b/>
-          <w:bCs/>
-          <w:sz w:val="24"/>
-          <w:szCs w:val="24"/>
-        </w:rPr>
-      </w:pPr>
+          <w:sz w:val="24"/>
+          <w:szCs w:val="24"/>
+        </w:rPr>
+        <w:t xml:space="preserve"> so they want to have the latest record of drivers working with them. </w:t>
+      </w:r>
       <w:r>
         <w:rPr>
           <w:rStyle w:val="docemphstrong"/>
-          <w:b/>
-          <w:bCs/>
-          <w:sz w:val="24"/>
-          <w:szCs w:val="24"/>
-        </w:rPr>
+          <w:sz w:val="24"/>
+          <w:szCs w:val="24"/>
+        </w:rPr>
+        <w:t xml:space="preserve"> </w:t>
+      </w:r>
+    </w:p>
+    <w:p>
+      <w:pPr>
+        <w:rPr>
+          <w:rStyle w:val="docemphstrong"/>
+          <w:b/>
+          <w:bCs/>
+          <w:sz w:val="24"/>
+          <w:szCs w:val="24"/>
+        </w:rPr>
+      </w:pPr>
+      <w:r>
+        <w:rPr>
+          <w:rStyle w:val="docemphstrong"/>
+          <w:b/>
+          <w:bCs/>
+          <w:sz w:val="24"/>
+          <w:szCs w:val="24"/>
+        </w:rPr>
+        <w:lastRenderedPageBreak/>
         <w:t xml:space="preserve">Transport Manager: </w:t>
       </w:r>
     </w:p>
@@ -6386,7 +6677,7 @@
           <w:sz w:val="24"/>
           <w:szCs w:val="24"/>
         </w:rPr>
-        <w:t xml:space="preserve">Manager wants to have digitalized system for his transportation site where he could manage his work easily and avoid any miss detailing and have updated information about </w:t>
+        <w:t xml:space="preserve">Manager wants to have digitalized system for his transportation site where he could manage </w:t>
       </w:r>
       <w:r>
         <w:rPr>
@@ -6394,7 +6685,7 @@
           <w:sz w:val="24"/>
           <w:szCs w:val="24"/>
         </w:rPr>
-        <w:t>loading unloading labor etc.</w:t>
+        <w:t xml:space="preserve">his labor easily so want to </w:t>
       </w:r>
       <w:r>
         <w:rPr>
@@ -6402,6 +6693,22 @@
           <w:sz w:val="24"/>
           <w:szCs w:val="24"/>
         </w:rPr>
+        <w:t>have updated information about</w:t>
+      </w:r>
+      <w:r>
+        <w:rPr>
+          <w:rStyle w:val="docemphstrong"/>
+          <w:sz w:val="24"/>
+          <w:szCs w:val="24"/>
+        </w:rPr>
+        <w:t xml:space="preserve"> the drivers working under his command.</w:t>
+      </w:r>
+      <w:r>
+        <w:rPr>
+          <w:rStyle w:val="docemphstrong"/>
+          <w:sz w:val="24"/>
+          <w:szCs w:val="24"/>
+        </w:rPr>
         <w:t xml:space="preserve"> </w:t>
       </w:r>
     </w:p>
@@ -6411,8 +6718,8 @@
           <w:rStyle w:val="docemphstrong"/>
           <w:b/>
           <w:bCs/>
-          <w:sz w:val="24"/>
-          <w:szCs w:val="24"/>
+          <w:sz w:val="26"/>
+          <w:szCs w:val="26"/>
         </w:rPr>
       </w:pPr>
       <w:r>
@@ -6420,8 +6727,8 @@
           <w:rStyle w:val="docemphstrong"/>
           <w:b/>
           <w:bCs/>
-          <w:sz w:val="24"/>
-          <w:szCs w:val="24"/>
+          <w:sz w:val="26"/>
+          <w:szCs w:val="26"/>
         </w:rPr>
         <w:t>Main Success Scenario:</w:t>
       </w:r>
@@ -6467,7 +6774,31 @@
           <w:sz w:val="24"/>
           <w:szCs w:val="24"/>
         </w:rPr>
-        <w:t>User then request the system to display the loading unloading transportation details.</w:t>
+        <w:t xml:space="preserve">User then </w:t>
+      </w:r>
+      <w:r>
+        <w:rPr>
+          <w:rStyle w:val="docemphstrong"/>
+          <w:sz w:val="24"/>
+          <w:szCs w:val="24"/>
+        </w:rPr>
+        <w:t>ask</w:t>
+      </w:r>
+      <w:r>
+        <w:rPr>
+          <w:rStyle w:val="docemphstrong"/>
+          <w:sz w:val="24"/>
+          <w:szCs w:val="24"/>
+        </w:rPr>
+        <w:t xml:space="preserve"> the system to display </w:t>
+      </w:r>
+      <w:r>
+        <w:rPr>
+          <w:rStyle w:val="docemphstrong"/>
+          <w:sz w:val="24"/>
+          <w:szCs w:val="24"/>
+        </w:rPr>
+        <w:t>list of drivers working in the company.</w:t>
       </w:r>
     </w:p>
     <w:p>
@@ -6489,7 +6820,31 @@
           <w:sz w:val="24"/>
           <w:szCs w:val="24"/>
         </w:rPr>
-        <w:t>System displays details of labor, time, and vehicle which is loaded or unloaded.</w:t>
+        <w:t>System displays detail</w:t>
+      </w:r>
+      <w:r>
+        <w:rPr>
+          <w:rStyle w:val="docemphstrong"/>
+          <w:sz w:val="24"/>
+          <w:szCs w:val="24"/>
+        </w:rPr>
+        <w:t>ed list</w:t>
+      </w:r>
+      <w:r>
+        <w:rPr>
+          <w:rStyle w:val="docemphstrong"/>
+          <w:sz w:val="24"/>
+          <w:szCs w:val="24"/>
+        </w:rPr>
+        <w:t xml:space="preserve"> of</w:t>
+      </w:r>
+      <w:r>
+        <w:rPr>
+          <w:rStyle w:val="docemphstrong"/>
+          <w:sz w:val="24"/>
+          <w:szCs w:val="24"/>
+        </w:rPr>
+        <w:t xml:space="preserve"> drivers working in the company. </w:t>
       </w:r>
     </w:p>
     <w:p>
@@ -6511,44 +6866,47 @@
           <w:sz w:val="24"/>
           <w:szCs w:val="24"/>
         </w:rPr>
-        <w:t xml:space="preserve">The user then removes ambiguity in detail if any and </w:t>
-      </w:r>
-      <w:r>
+        <w:t>System also allow user to add new driver in the list if required.</w:t>
+      </w:r>
+    </w:p>
+    <w:p>
+      <w:pPr>
+        <w:pStyle w:val="ListParagraph"/>
+        <w:numPr>
+          <w:ilvl w:val="0"/>
+          <w:numId w:val="44"/>
+        </w:numPr>
         <w:rPr>
           <w:rStyle w:val="docemphstrong"/>
           <w:sz w:val="24"/>
           <w:szCs w:val="24"/>
         </w:rPr>
-        <w:t>updates</w:t>
-      </w:r>
+      </w:pPr>
       <w:r>
         <w:rPr>
           <w:rStyle w:val="docemphstrong"/>
           <w:sz w:val="24"/>
           <w:szCs w:val="24"/>
         </w:rPr>
-        <w:t xml:space="preserve"> the details.</w:t>
-      </w:r>
-    </w:p>
-    <w:p>
-      <w:pPr>
+        <w:t xml:space="preserve">When the user </w:t>
+      </w:r>
+      <w:proofErr w:type="gramStart"/>
+      <w:r>
         <w:rPr>
           <w:rStyle w:val="docemphstrong"/>
-          <w:b/>
-          <w:bCs/>
-          <w:sz w:val="24"/>
-          <w:szCs w:val="24"/>
-        </w:rPr>
-      </w:pPr>
+          <w:sz w:val="24"/>
+          <w:szCs w:val="24"/>
+        </w:rPr>
+        <w:t>add</w:t>
+      </w:r>
+      <w:proofErr w:type="gramEnd"/>
       <w:r>
         <w:rPr>
           <w:rStyle w:val="docemphstrong"/>
-          <w:b/>
-          <w:bCs/>
-          <w:sz w:val="24"/>
-          <w:szCs w:val="24"/>
-        </w:rPr>
-        <w:t xml:space="preserve"> </w:t>
+          <w:sz w:val="24"/>
+          <w:szCs w:val="24"/>
+        </w:rPr>
+        <w:t xml:space="preserve"> new driver in the list system save the details in database and display updated list of drives.</w:t>
       </w:r>
     </w:p>
     <w:p>
@@ -6557,6 +6915,8 @@
           <w:rStyle w:val="docemphstrong"/>
           <w:b/>
           <w:bCs/>
+          <w:sz w:val="24"/>
+          <w:szCs w:val="24"/>
         </w:rPr>
       </w:pPr>
       <w:r>
@@ -6564,6 +6924,8 @@
           <w:rStyle w:val="docemphstrong"/>
           <w:b/>
           <w:bCs/>
+          <w:sz w:val="24"/>
+          <w:szCs w:val="24"/>
         </w:rPr>
         <w:t>Alternate Flow:</w:t>
       </w:r>
@@ -6572,8 +6934,6 @@
       <w:pPr>
         <w:rPr>
           <w:rStyle w:val="docemphstrong"/>
-          <w:b/>
-          <w:bCs/>
         </w:rPr>
       </w:pPr>
       <w:r>
@@ -6582,6 +6942,33 @@
           <w:b/>
           <w:bCs/>
         </w:rPr>
+        <w:tab/>
+      </w:r>
+      <w:r>
+        <w:rPr>
+          <w:rStyle w:val="docemphstrong"/>
+        </w:rPr>
+        <w:t>The system displays wrong information about driver or show outdated information.</w:t>
+      </w:r>
+    </w:p>
+    <w:p>
+      <w:pPr>
+        <w:rPr>
+          <w:rStyle w:val="docemphstrong"/>
+          <w:b/>
+          <w:bCs/>
+          <w:sz w:val="24"/>
+          <w:szCs w:val="24"/>
+        </w:rPr>
+      </w:pPr>
+      <w:r>
+        <w:rPr>
+          <w:rStyle w:val="docemphstrong"/>
+          <w:b/>
+          <w:bCs/>
+          <w:sz w:val="24"/>
+          <w:szCs w:val="24"/>
+        </w:rPr>
         <w:t>Pre-Conditions:</w:t>
       </w:r>
     </w:p>
@@ -6609,22 +6996,38 @@
         <w:rPr>
           <w:rStyle w:val="docemphstrong"/>
         </w:rPr>
-        <w:t xml:space="preserve"> user is authorized before accessing the dashboard and he wants to view or update the details of the transportation site.</w:t>
-      </w:r>
-    </w:p>
-    <w:p>
-      <w:pPr>
+        <w:t xml:space="preserve"> user is authorized before accessing the dashboard and he wants to view or update the details</w:t>
+      </w:r>
+      <w:r>
         <w:rPr>
           <w:rStyle w:val="docemphstrong"/>
-          <w:b/>
-          <w:bCs/>
-        </w:rPr>
-      </w:pPr>
+        </w:rPr>
+        <w:t xml:space="preserve"> of drivers working in</w:t>
+      </w:r>
       <w:r>
         <w:rPr>
           <w:rStyle w:val="docemphstrong"/>
-          <w:b/>
-          <w:bCs/>
+        </w:rPr>
+        <w:t xml:space="preserve"> transportation site.</w:t>
+      </w:r>
+    </w:p>
+    <w:p>
+      <w:pPr>
+        <w:rPr>
+          <w:rStyle w:val="docemphstrong"/>
+          <w:b/>
+          <w:bCs/>
+          <w:sz w:val="24"/>
+          <w:szCs w:val="24"/>
+        </w:rPr>
+      </w:pPr>
+      <w:r>
+        <w:rPr>
+          <w:rStyle w:val="docemphstrong"/>
+          <w:b/>
+          <w:bCs/>
+          <w:sz w:val="24"/>
+          <w:szCs w:val="24"/>
         </w:rPr>
         <w:t>Post-Conditions:</w:t>
       </w:r>
@@ -6648,33 +7051,6 @@
           <w:rStyle w:val="docemphstrong"/>
         </w:rPr>
         <w:t>The user interacted with the system and provided the user with his required information and facilitated him to make updates if any, the user has made updates and viewed the details.</w:t>
-      </w:r>
-    </w:p>
-    <w:p>
-      <w:pPr>
-        <w:rPr>
-          <w:rStyle w:val="docemphstrong"/>
-          <w:b/>
-          <w:bCs/>
-        </w:rPr>
-      </w:pPr>
-      <w:r>
-        <w:rPr>
-          <w:rStyle w:val="docemphstrong"/>
-          <w:b/>
-          <w:bCs/>
-        </w:rPr>
-        <w:t>Special Requirements:</w:t>
-      </w:r>
-    </w:p>
-    <w:p>
-      <w:r>
-        <w:rPr>
-          <w:rStyle w:val="docemphstrong"/>
-          <w:b/>
-          <w:bCs/>
-        </w:rPr>
-        <w:t>Tech and Data Variations:</w:t>
       </w:r>
     </w:p>
     <w:p/>
@@ -7672,7 +8048,25 @@
           <w:sz w:val="24"/>
           <w:szCs w:val="24"/>
         </w:rPr>
-        <w:t xml:space="preserve"> drivers and vehicles and have updated details of  vehicles and drivers in order to </w:t>
+        <w:t xml:space="preserve"> drivers and vehicles and have updated details </w:t>
+      </w:r>
+      <w:proofErr w:type="gramStart"/>
+      <w:r>
+        <w:rPr>
+          <w:rStyle w:val="docemphstrong"/>
+          <w:sz w:val="24"/>
+          <w:szCs w:val="24"/>
+        </w:rPr>
+        <w:t>of  vehicles</w:t>
+      </w:r>
+      <w:proofErr w:type="gramEnd"/>
+      <w:r>
+        <w:rPr>
+          <w:rStyle w:val="docemphstrong"/>
+          <w:sz w:val="24"/>
+          <w:szCs w:val="24"/>
+        </w:rPr>
+        <w:t xml:space="preserve"> and drivers in order to </w:t>
       </w:r>
       <w:r>
         <w:rPr>
@@ -7942,7 +8336,27 @@
           <w:sz w:val="28"/>
           <w:szCs w:val="28"/>
         </w:rPr>
-        <w:t>Hassaan-Bin-Abid(FA20-BSE_080)</w:t>
+        <w:t>Hassaan-Bin-</w:t>
+      </w:r>
+      <w:proofErr w:type="gramStart"/>
+      <w:r>
+        <w:rPr>
+          <w:rFonts w:asciiTheme="minorHAnsi" w:hAnsiTheme="minorHAnsi" w:cstheme="minorHAnsi"/>
+          <w:b/>
+          <w:sz w:val="28"/>
+          <w:szCs w:val="28"/>
+        </w:rPr>
+        <w:t>Abid(</w:t>
+      </w:r>
+      <w:proofErr w:type="gramEnd"/>
+      <w:r>
+        <w:rPr>
+          <w:rFonts w:asciiTheme="minorHAnsi" w:hAnsiTheme="minorHAnsi" w:cstheme="minorHAnsi"/>
+          <w:b/>
+          <w:sz w:val="28"/>
+          <w:szCs w:val="28"/>
+        </w:rPr>
+        <w:t>FA20-BSE_080)</w:t>
       </w:r>
     </w:p>
     <w:p>
@@ -8018,24 +8432,62 @@
           <w:sz w:val="28"/>
           <w:szCs w:val="28"/>
         </w:rPr>
-        <w:t>Lab technician: The lab technician’s job is to overlook all the necessary steps to give the end product on time and without any defects in the final product</w:t>
-      </w:r>
-    </w:p>
-    <w:p>
-      <w:pPr>
-        <w:rPr>
-          <w:rFonts w:asciiTheme="minorHAnsi" w:hAnsiTheme="minorHAnsi" w:cstheme="minorHAnsi"/>
-          <w:sz w:val="28"/>
-          <w:szCs w:val="28"/>
-        </w:rPr>
-      </w:pPr>
-      <w:r>
-        <w:rPr>
-          <w:rFonts w:asciiTheme="minorHAnsi" w:hAnsiTheme="minorHAnsi" w:cstheme="minorHAnsi"/>
-          <w:sz w:val="28"/>
-          <w:szCs w:val="28"/>
-        </w:rPr>
-        <w:t xml:space="preserve">Company: The company wants the technician to keep the end product to the company’s quality standards </w:t>
+        <w:t xml:space="preserve">Lab technician: The lab technician’s job is to overlook all the necessary steps to give the </w:t>
+      </w:r>
+      <w:proofErr w:type="gramStart"/>
+      <w:r>
+        <w:rPr>
+          <w:rFonts w:asciiTheme="minorHAnsi" w:hAnsiTheme="minorHAnsi" w:cstheme="minorHAnsi"/>
+          <w:bCs/>
+          <w:sz w:val="28"/>
+          <w:szCs w:val="28"/>
+        </w:rPr>
+        <w:t>end product</w:t>
+      </w:r>
+      <w:proofErr w:type="gramEnd"/>
+      <w:r>
+        <w:rPr>
+          <w:rFonts w:asciiTheme="minorHAnsi" w:hAnsiTheme="minorHAnsi" w:cstheme="minorHAnsi"/>
+          <w:bCs/>
+          <w:sz w:val="28"/>
+          <w:szCs w:val="28"/>
+        </w:rPr>
+        <w:t xml:space="preserve"> on time and without any defects in the final product</w:t>
+      </w:r>
+    </w:p>
+    <w:p>
+      <w:pPr>
+        <w:rPr>
+          <w:rFonts w:asciiTheme="minorHAnsi" w:hAnsiTheme="minorHAnsi" w:cstheme="minorHAnsi"/>
+          <w:sz w:val="28"/>
+          <w:szCs w:val="28"/>
+        </w:rPr>
+      </w:pPr>
+      <w:r>
+        <w:rPr>
+          <w:rFonts w:asciiTheme="minorHAnsi" w:hAnsiTheme="minorHAnsi" w:cstheme="minorHAnsi"/>
+          <w:sz w:val="28"/>
+          <w:szCs w:val="28"/>
+        </w:rPr>
+        <w:t xml:space="preserve">Company: The company wants the technician to keep the </w:t>
+      </w:r>
+      <w:proofErr w:type="gramStart"/>
+      <w:r>
+        <w:rPr>
+          <w:rFonts w:asciiTheme="minorHAnsi" w:hAnsiTheme="minorHAnsi" w:cstheme="minorHAnsi"/>
+          <w:sz w:val="28"/>
+          <w:szCs w:val="28"/>
+        </w:rPr>
+        <w:t>end product</w:t>
+      </w:r>
+      <w:proofErr w:type="gramEnd"/>
+      <w:r>
+        <w:rPr>
+          <w:rFonts w:asciiTheme="minorHAnsi" w:hAnsiTheme="minorHAnsi" w:cstheme="minorHAnsi"/>
+          <w:sz w:val="28"/>
+          <w:szCs w:val="28"/>
+        </w:rPr>
+        <w:t xml:space="preserve"> to the company’s quality standards </w:t>
       </w:r>
     </w:p>
     <w:p>
@@ -8211,7 +8663,27 @@
           <w:sz w:val="28"/>
           <w:szCs w:val="28"/>
         </w:rPr>
-        <w:t>The end product is loaded and sent for further testing</w:t>
+        <w:t xml:space="preserve">The </w:t>
+      </w:r>
+      <w:proofErr w:type="gramStart"/>
+      <w:r>
+        <w:rPr>
+          <w:rFonts w:asciiTheme="minorHAnsi" w:hAnsiTheme="minorHAnsi" w:cstheme="minorHAnsi"/>
+          <w:bCs/>
+          <w:sz w:val="28"/>
+          <w:szCs w:val="28"/>
+        </w:rPr>
+        <w:t>end product</w:t>
+      </w:r>
+      <w:proofErr w:type="gramEnd"/>
+      <w:r>
+        <w:rPr>
+          <w:rFonts w:asciiTheme="minorHAnsi" w:hAnsiTheme="minorHAnsi" w:cstheme="minorHAnsi"/>
+          <w:bCs/>
+          <w:sz w:val="28"/>
+          <w:szCs w:val="28"/>
+        </w:rPr>
+        <w:t xml:space="preserve"> is loaded and sent for further testing</w:t>
       </w:r>
     </w:p>
     <w:p>
@@ -8278,7 +8750,25 @@
           <w:sz w:val="28"/>
           <w:szCs w:val="28"/>
         </w:rPr>
-        <w:t>samsung monitors with ultra HD display.</w:t>
+        <w:t xml:space="preserve">samsung monitors with </w:t>
+      </w:r>
+      <w:proofErr w:type="gramStart"/>
+      <w:r>
+        <w:rPr>
+          <w:rFonts w:asciiTheme="minorHAnsi" w:hAnsiTheme="minorHAnsi" w:cstheme="minorHAnsi"/>
+          <w:sz w:val="28"/>
+          <w:szCs w:val="28"/>
+        </w:rPr>
+        <w:t>ultra HD</w:t>
+      </w:r>
+      <w:proofErr w:type="gramEnd"/>
+      <w:r>
+        <w:rPr>
+          <w:rFonts w:asciiTheme="minorHAnsi" w:hAnsiTheme="minorHAnsi" w:cstheme="minorHAnsi"/>
+          <w:sz w:val="28"/>
+          <w:szCs w:val="28"/>
+        </w:rPr>
+        <w:t xml:space="preserve"> display.</w:t>
       </w:r>
     </w:p>
     <w:p>
@@ -8483,24 +8973,60 @@
           <w:sz w:val="28"/>
           <w:szCs w:val="28"/>
         </w:rPr>
-        <w:t>The Company wants to make sure that the end product is free of any defects and it meets the company’s quality standards</w:t>
-      </w:r>
-    </w:p>
-    <w:p>
-      <w:pPr>
-        <w:rPr>
-          <w:rFonts w:asciiTheme="minorHAnsi" w:hAnsiTheme="minorHAnsi" w:cstheme="minorHAnsi"/>
-          <w:sz w:val="28"/>
-          <w:szCs w:val="28"/>
-        </w:rPr>
-      </w:pPr>
-      <w:r>
-        <w:rPr>
-          <w:rFonts w:asciiTheme="minorHAnsi" w:hAnsiTheme="minorHAnsi" w:cstheme="minorHAnsi"/>
-          <w:sz w:val="28"/>
-          <w:szCs w:val="28"/>
-        </w:rPr>
-        <w:t>Lab technician is there to make sure that all the tests are performed smoothly and without any discrepancies so that the end product is perfect</w:t>
+        <w:t xml:space="preserve">The Company wants to make sure that the end product is free of any </w:t>
+      </w:r>
+      <w:proofErr w:type="gramStart"/>
+      <w:r>
+        <w:rPr>
+          <w:rFonts w:asciiTheme="minorHAnsi" w:hAnsiTheme="minorHAnsi" w:cstheme="minorHAnsi"/>
+          <w:sz w:val="28"/>
+          <w:szCs w:val="28"/>
+        </w:rPr>
+        <w:t>defects</w:t>
+      </w:r>
+      <w:proofErr w:type="gramEnd"/>
+      <w:r>
+        <w:rPr>
+          <w:rFonts w:asciiTheme="minorHAnsi" w:hAnsiTheme="minorHAnsi" w:cstheme="minorHAnsi"/>
+          <w:sz w:val="28"/>
+          <w:szCs w:val="28"/>
+        </w:rPr>
+        <w:t xml:space="preserve"> and it meets the company’s quality standards</w:t>
+      </w:r>
+    </w:p>
+    <w:p>
+      <w:pPr>
+        <w:rPr>
+          <w:rFonts w:asciiTheme="minorHAnsi" w:hAnsiTheme="minorHAnsi" w:cstheme="minorHAnsi"/>
+          <w:sz w:val="28"/>
+          <w:szCs w:val="28"/>
+        </w:rPr>
+      </w:pPr>
+      <w:r>
+        <w:rPr>
+          <w:rFonts w:asciiTheme="minorHAnsi" w:hAnsiTheme="minorHAnsi" w:cstheme="minorHAnsi"/>
+          <w:sz w:val="28"/>
+          <w:szCs w:val="28"/>
+        </w:rPr>
+        <w:t xml:space="preserve">Lab technician is there to make sure that all the tests are performed smoothly and without any discrepancies so that the </w:t>
+      </w:r>
+      <w:proofErr w:type="gramStart"/>
+      <w:r>
+        <w:rPr>
+          <w:rFonts w:asciiTheme="minorHAnsi" w:hAnsiTheme="minorHAnsi" w:cstheme="minorHAnsi"/>
+          <w:sz w:val="28"/>
+          <w:szCs w:val="28"/>
+        </w:rPr>
+        <w:t>end product</w:t>
+      </w:r>
+      <w:proofErr w:type="gramEnd"/>
+      <w:r>
+        <w:rPr>
+          <w:rFonts w:asciiTheme="minorHAnsi" w:hAnsiTheme="minorHAnsi" w:cstheme="minorHAnsi"/>
+          <w:sz w:val="28"/>
+          <w:szCs w:val="28"/>
+        </w:rPr>
+        <w:t xml:space="preserve"> is perfect</w:t>
       </w:r>
     </w:p>
     <w:p>
@@ -8538,7 +9064,27 @@
           <w:sz w:val="28"/>
           <w:szCs w:val="28"/>
         </w:rPr>
-        <w:t>All the testing stages are done smoothly and swiftly and the end product is without any defects.</w:t>
+        <w:t xml:space="preserve">All the testing stages are done smoothly and </w:t>
+      </w:r>
+      <w:proofErr w:type="gramStart"/>
+      <w:r>
+        <w:rPr>
+          <w:rFonts w:asciiTheme="minorHAnsi" w:hAnsiTheme="minorHAnsi" w:cstheme="minorHAnsi"/>
+          <w:bCs/>
+          <w:sz w:val="28"/>
+          <w:szCs w:val="28"/>
+        </w:rPr>
+        <w:t>swiftly</w:t>
+      </w:r>
+      <w:proofErr w:type="gramEnd"/>
+      <w:r>
+        <w:rPr>
+          <w:rFonts w:asciiTheme="minorHAnsi" w:hAnsiTheme="minorHAnsi" w:cstheme="minorHAnsi"/>
+          <w:bCs/>
+          <w:sz w:val="28"/>
+          <w:szCs w:val="28"/>
+        </w:rPr>
+        <w:t xml:space="preserve"> and the end product is without any defects.</w:t>
       </w:r>
     </w:p>
     <w:p>
@@ -8720,7 +9266,25 @@
           <w:szCs w:val="28"/>
         </w:rPr>
         <w:lastRenderedPageBreak/>
-        <w:t>samsung monitors with ultra HD display.</w:t>
+        <w:t xml:space="preserve">samsung monitors with </w:t>
+      </w:r>
+      <w:proofErr w:type="gramStart"/>
+      <w:r>
+        <w:rPr>
+          <w:rFonts w:asciiTheme="minorHAnsi" w:hAnsiTheme="minorHAnsi" w:cstheme="minorHAnsi"/>
+          <w:sz w:val="28"/>
+          <w:szCs w:val="28"/>
+        </w:rPr>
+        <w:t>ultra HD</w:t>
+      </w:r>
+      <w:proofErr w:type="gramEnd"/>
+      <w:r>
+        <w:rPr>
+          <w:rFonts w:asciiTheme="minorHAnsi" w:hAnsiTheme="minorHAnsi" w:cstheme="minorHAnsi"/>
+          <w:sz w:val="28"/>
+          <w:szCs w:val="28"/>
+        </w:rPr>
+        <w:t xml:space="preserve"> display.</w:t>
       </w:r>
     </w:p>
     <w:p>
@@ -9073,7 +9637,27 @@
           <w:sz w:val="24"/>
           <w:szCs w:val="24"/>
         </w:rPr>
-        <w:t>Raw Material Manager maintain the inventory. Managers use this scenarios to update the new Raw material records</w:t>
+        <w:t xml:space="preserve">Raw Material Manager maintain the inventory. Managers use </w:t>
+      </w:r>
+      <w:proofErr w:type="gramStart"/>
+      <w:r>
+        <w:rPr>
+          <w:rStyle w:val="doctext1"/>
+          <w:rFonts w:ascii="Times New Roman" w:hAnsi="Times New Roman" w:cs="Times New Roman"/>
+          <w:sz w:val="24"/>
+          <w:szCs w:val="24"/>
+        </w:rPr>
+        <w:t>this scenarios</w:t>
+      </w:r>
+      <w:proofErr w:type="gramEnd"/>
+      <w:r>
+        <w:rPr>
+          <w:rStyle w:val="doctext1"/>
+          <w:rFonts w:ascii="Times New Roman" w:hAnsi="Times New Roman" w:cs="Times New Roman"/>
+          <w:sz w:val="24"/>
+          <w:szCs w:val="24"/>
+        </w:rPr>
+        <w:t xml:space="preserve"> to update the new Raw material records</w:t>
       </w:r>
     </w:p>
     <w:p>
@@ -9371,7 +9955,61 @@
           <w:sz w:val="24"/>
           <w:szCs w:val="24"/>
         </w:rPr>
-        <w:t>Supplier: It takes the order and Respond on it. If all the require Entities are available then the accept order. And make a invoice.</w:t>
+        <w:t xml:space="preserve">Supplier: It takes the order and </w:t>
+      </w:r>
+      <w:proofErr w:type="gramStart"/>
+      <w:r>
+        <w:rPr>
+          <w:rFonts w:ascii="Times New Roman" w:hAnsi="Times New Roman" w:cs="Times New Roman"/>
+          <w:sz w:val="24"/>
+          <w:szCs w:val="24"/>
+        </w:rPr>
+        <w:t>Respond</w:t>
+      </w:r>
+      <w:proofErr w:type="gramEnd"/>
+      <w:r>
+        <w:rPr>
+          <w:rFonts w:ascii="Times New Roman" w:hAnsi="Times New Roman" w:cs="Times New Roman"/>
+          <w:sz w:val="24"/>
+          <w:szCs w:val="24"/>
+        </w:rPr>
+        <w:t xml:space="preserve"> on it. If all the require Entities are </w:t>
+      </w:r>
+      <w:proofErr w:type="gramStart"/>
+      <w:r>
+        <w:rPr>
+          <w:rFonts w:ascii="Times New Roman" w:hAnsi="Times New Roman" w:cs="Times New Roman"/>
+          <w:sz w:val="24"/>
+          <w:szCs w:val="24"/>
+        </w:rPr>
+        <w:t>available</w:t>
+      </w:r>
+      <w:proofErr w:type="gramEnd"/>
+      <w:r>
+        <w:rPr>
+          <w:rFonts w:ascii="Times New Roman" w:hAnsi="Times New Roman" w:cs="Times New Roman"/>
+          <w:sz w:val="24"/>
+          <w:szCs w:val="24"/>
+        </w:rPr>
+        <w:t xml:space="preserve"> then the accept order. And make </w:t>
+      </w:r>
+      <w:proofErr w:type="gramStart"/>
+      <w:r>
+        <w:rPr>
+          <w:rFonts w:ascii="Times New Roman" w:hAnsi="Times New Roman" w:cs="Times New Roman"/>
+          <w:sz w:val="24"/>
+          <w:szCs w:val="24"/>
+        </w:rPr>
+        <w:t>a</w:t>
+      </w:r>
+      <w:proofErr w:type="gramEnd"/>
+      <w:r>
+        <w:rPr>
+          <w:rFonts w:ascii="Times New Roman" w:hAnsi="Times New Roman" w:cs="Times New Roman"/>
+          <w:sz w:val="24"/>
+          <w:szCs w:val="24"/>
+        </w:rPr>
+        <w:t xml:space="preserve"> invoice.</w:t>
       </w:r>
     </w:p>
     <w:p>
@@ -9509,7 +10147,15 @@
         </w:numPr>
       </w:pPr>
       <w:r>
-        <w:t>System give more information to purchaser like product name etc.</w:t>
+        <w:t xml:space="preserve">System </w:t>
+      </w:r>
+      <w:proofErr w:type="gramStart"/>
+      <w:r>
+        <w:t>give</w:t>
+      </w:r>
+      <w:proofErr w:type="gramEnd"/>
+      <w:r>
+        <w:t xml:space="preserve"> more information to purchaser like product name etc.</w:t>
       </w:r>
     </w:p>
     <w:p>
@@ -9541,7 +10187,21 @@
           <w:color w:val="000000" w:themeColor="text1"/>
         </w:rPr>
         <w:tab/>
-        <w:t>Lenovo monitors with ultra HD display.</w:t>
+        <w:t xml:space="preserve">Lenovo monitors with </w:t>
+      </w:r>
+      <w:proofErr w:type="gramStart"/>
+      <w:r>
+        <w:rPr>
+          <w:color w:val="000000" w:themeColor="text1"/>
+        </w:rPr>
+        <w:t>ultra HD</w:t>
+      </w:r>
+      <w:proofErr w:type="gramEnd"/>
+      <w:r>
+        <w:rPr>
+          <w:color w:val="000000" w:themeColor="text1"/>
+        </w:rPr>
+        <w:t xml:space="preserve"> display.</w:t>
       </w:r>
     </w:p>
     <w:p>
@@ -10056,7 +10716,21 @@
           <w:color w:val="000000" w:themeColor="text1"/>
         </w:rPr>
         <w:tab/>
-        <w:t>Lenovo monitors with ultra HD display.</w:t>
+        <w:t xml:space="preserve">Lenovo monitors with </w:t>
+      </w:r>
+      <w:proofErr w:type="gramStart"/>
+      <w:r>
+        <w:rPr>
+          <w:color w:val="000000" w:themeColor="text1"/>
+        </w:rPr>
+        <w:t>ultra HD</w:t>
+      </w:r>
+      <w:proofErr w:type="gramEnd"/>
+      <w:r>
+        <w:rPr>
+          <w:color w:val="000000" w:themeColor="text1"/>
+        </w:rPr>
+        <w:t xml:space="preserve"> display.</w:t>
       </w:r>
     </w:p>
     <w:p>
@@ -10253,7 +10927,15 @@
     </w:p>
     <w:p>
       <w:r>
-        <w:t xml:space="preserve">In the checking of availability of product the sales manager check the product which are available in the stock and will place order according to the requirement and then generate a report on the stock which is available </w:t>
+        <w:t xml:space="preserve">In the checking of availability of </w:t>
+      </w:r>
+      <w:proofErr w:type="gramStart"/>
+      <w:r>
+        <w:t>product</w:t>
+      </w:r>
+      <w:proofErr w:type="gramEnd"/>
+      <w:r>
+        <w:t xml:space="preserve"> the sales manager check the product which are available in the stock and will place order according to the requirement and then generate a report on the stock which is available </w:t>
       </w:r>
     </w:p>
     <w:p>
@@ -10271,7 +10953,15 @@
     </w:p>
     <w:p>
       <w:r>
-        <w:t xml:space="preserve">After checking the available stock sales manager check the sales details .Check the sales of the product </w:t>
+        <w:t xml:space="preserve">After checking the available stock sales manager check the sales </w:t>
+      </w:r>
+      <w:proofErr w:type="gramStart"/>
+      <w:r>
+        <w:t>details .Check</w:t>
+      </w:r>
+      <w:proofErr w:type="gramEnd"/>
+      <w:r>
+        <w:t xml:space="preserve"> the sales of the product </w:t>
       </w:r>
     </w:p>
     <w:p>
@@ -10302,7 +10992,21 @@
         <w:rPr>
           <w:color w:val="000000" w:themeColor="text1"/>
         </w:rPr>
-        <w:t xml:space="preserve">After checking sales sale dealer prepare order recipt .Also check the order details .Sales dealer prepare order for the customer .Sales dealer fulfill the need of the client </w:t>
+        <w:t xml:space="preserve">After checking sales sale dealer prepare order </w:t>
+      </w:r>
+      <w:proofErr w:type="gramStart"/>
+      <w:r>
+        <w:rPr>
+          <w:color w:val="000000" w:themeColor="text1"/>
+        </w:rPr>
+        <w:t>recipt .Also</w:t>
+      </w:r>
+      <w:proofErr w:type="gramEnd"/>
+      <w:r>
+        <w:rPr>
+          <w:color w:val="000000" w:themeColor="text1"/>
+        </w:rPr>
+        <w:t xml:space="preserve"> check the order details .Sales dealer prepare order for the customer .Sales dealer fulfill the need of the client </w:t>
       </w:r>
     </w:p>
     <w:p>
@@ -10315,8 +11019,16 @@
         <w:rPr>
           <w:color w:val="4F81BD" w:themeColor="accent1"/>
         </w:rPr>
-        <w:t>Use Case: provide order details :</w:t>
-      </w:r>
+        <w:t xml:space="preserve">Use Case: provide order </w:t>
+      </w:r>
+      <w:proofErr w:type="gramStart"/>
+      <w:r>
+        <w:rPr>
+          <w:color w:val="4F81BD" w:themeColor="accent1"/>
+        </w:rPr>
+        <w:t>details :</w:t>
+      </w:r>
+      <w:proofErr w:type="gramEnd"/>
     </w:p>
     <w:p>
       <w:pPr>
@@ -10328,20 +11040,48 @@
         <w:rPr>
           <w:color w:val="000000" w:themeColor="text1"/>
         </w:rPr>
-        <w:t>After prepare order paid the purchase employees will go over the order details whether the quantity and quality and all other requirement components of the order are according to the order placed .Also give the details to the client either order is accepted or order is rejected or order is rejected .</w:t>
-      </w:r>
-    </w:p>
-    <w:p>
-      <w:pPr>
+        <w:t xml:space="preserve">After prepare order paid the purchase employees will go over the order details whether the quantity and quality and all other requirement components of the order are according to the order </w:t>
+      </w:r>
+      <w:proofErr w:type="gramStart"/>
+      <w:r>
         <w:rPr>
           <w:color w:val="000000" w:themeColor="text1"/>
         </w:rPr>
-      </w:pPr>
+        <w:t>placed .Also</w:t>
+      </w:r>
+      <w:proofErr w:type="gramEnd"/>
       <w:r>
         <w:rPr>
           <w:color w:val="000000" w:themeColor="text1"/>
         </w:rPr>
-        <w:t xml:space="preserve">order for the customer .Sales dealer fulfill the need of the client </w:t>
+        <w:t xml:space="preserve"> give the details to the client either order is accepted or order is rejected or order is rejected .</w:t>
+      </w:r>
+    </w:p>
+    <w:p>
+      <w:pPr>
+        <w:rPr>
+          <w:color w:val="000000" w:themeColor="text1"/>
+        </w:rPr>
+      </w:pPr>
+      <w:r>
+        <w:rPr>
+          <w:color w:val="000000" w:themeColor="text1"/>
+        </w:rPr>
+        <w:t xml:space="preserve">order for the </w:t>
+      </w:r>
+      <w:proofErr w:type="gramStart"/>
+      <w:r>
+        <w:rPr>
+          <w:color w:val="000000" w:themeColor="text1"/>
+        </w:rPr>
+        <w:t>customer .Sales</w:t>
+      </w:r>
+      <w:proofErr w:type="gramEnd"/>
+      <w:r>
+        <w:rPr>
+          <w:color w:val="000000" w:themeColor="text1"/>
+        </w:rPr>
+        <w:t xml:space="preserve"> dealer fulfill the need of the client </w:t>
       </w:r>
     </w:p>
     <w:p>
@@ -10354,8 +11094,16 @@
         <w:rPr>
           <w:color w:val="4F81BD" w:themeColor="accent1"/>
         </w:rPr>
-        <w:t>Use Case: save order and client details :</w:t>
-      </w:r>
+        <w:t xml:space="preserve">Use Case: save order and client </w:t>
+      </w:r>
+      <w:proofErr w:type="gramStart"/>
+      <w:r>
+        <w:rPr>
+          <w:color w:val="4F81BD" w:themeColor="accent1"/>
+        </w:rPr>
+        <w:t>details :</w:t>
+      </w:r>
+      <w:proofErr w:type="gramEnd"/>
     </w:p>
     <w:p>
       <w:pPr>
@@ -10368,7 +11116,21 @@
         <w:rPr>
           <w:color w:val="000000" w:themeColor="text1"/>
         </w:rPr>
-        <w:t>After order details sale dealer save order details order quality quantity and other requirement and also save the details of the client ,client name client id and other necessary requirement.</w:t>
+        <w:t xml:space="preserve">After order details sale dealer save order details order quality quantity and other requirement and also save the details of the </w:t>
+      </w:r>
+      <w:proofErr w:type="gramStart"/>
+      <w:r>
+        <w:rPr>
+          <w:color w:val="000000" w:themeColor="text1"/>
+        </w:rPr>
+        <w:t>client ,client</w:t>
+      </w:r>
+      <w:proofErr w:type="gramEnd"/>
+      <w:r>
+        <w:rPr>
+          <w:color w:val="000000" w:themeColor="text1"/>
+        </w:rPr>
+        <w:t xml:space="preserve"> name client id and other necessary requirement.</w:t>
       </w:r>
     </w:p>
     <w:p>
@@ -11099,7 +11861,21 @@
               <w:rPr>
                 <w:sz w:val="28"/>
               </w:rPr>
-              <w:t xml:space="preserve">Sale manager ,  production dealer, production manager </w:t>
+              <w:t xml:space="preserve">Sale </w:t>
+            </w:r>
+            <w:proofErr w:type="gramStart"/>
+            <w:r>
+              <w:rPr>
+                <w:sz w:val="28"/>
+              </w:rPr>
+              <w:t>manager ,</w:t>
+            </w:r>
+            <w:proofErr w:type="gramEnd"/>
+            <w:r>
+              <w:rPr>
+                <w:sz w:val="28"/>
+              </w:rPr>
+              <w:t xml:space="preserve">  production dealer, production manager </w:t>
             </w:r>
           </w:p>
         </w:tc>
@@ -11218,7 +11994,21 @@
               <w:rPr>
                 <w:sz w:val="28"/>
               </w:rPr>
-              <w:t>Sale manager  will open Check production list</w:t>
+              <w:t xml:space="preserve">Sale </w:t>
+            </w:r>
+            <w:proofErr w:type="gramStart"/>
+            <w:r>
+              <w:rPr>
+                <w:sz w:val="28"/>
+              </w:rPr>
+              <w:t>manager  will</w:t>
+            </w:r>
+            <w:proofErr w:type="gramEnd"/>
+            <w:r>
+              <w:rPr>
+                <w:sz w:val="28"/>
+              </w:rPr>
+              <w:t xml:space="preserve"> open Check production list</w:t>
             </w:r>
           </w:p>
           <w:p>
@@ -11317,7 +12107,21 @@
               <w:rPr>
                 <w:sz w:val="28"/>
               </w:rPr>
-              <w:t>Sale manger  will check the available product</w:t>
+              <w:t xml:space="preserve">Sale </w:t>
+            </w:r>
+            <w:proofErr w:type="gramStart"/>
+            <w:r>
+              <w:rPr>
+                <w:sz w:val="28"/>
+              </w:rPr>
+              <w:t>manger  will</w:t>
+            </w:r>
+            <w:proofErr w:type="gramEnd"/>
+            <w:r>
+              <w:rPr>
+                <w:sz w:val="28"/>
+              </w:rPr>
+              <w:t xml:space="preserve"> check the available product</w:t>
             </w:r>
           </w:p>
           <w:p>
@@ -11377,7 +12181,21 @@
               <w:rPr>
                 <w:sz w:val="28"/>
               </w:rPr>
-              <w:t>sale manger  will select the option</w:t>
+              <w:t xml:space="preserve">sale </w:t>
+            </w:r>
+            <w:proofErr w:type="gramStart"/>
+            <w:r>
+              <w:rPr>
+                <w:sz w:val="28"/>
+              </w:rPr>
+              <w:t>manger  will</w:t>
+            </w:r>
+            <w:proofErr w:type="gramEnd"/>
+            <w:r>
+              <w:rPr>
+                <w:sz w:val="28"/>
+              </w:rPr>
+              <w:t xml:space="preserve"> select the option</w:t>
             </w:r>
           </w:p>
           <w:p>
@@ -11417,7 +12235,21 @@
               <w:rPr>
                 <w:sz w:val="28"/>
               </w:rPr>
-              <w:t>Sale manager  will enter the verification code</w:t>
+              <w:t xml:space="preserve">Sale </w:t>
+            </w:r>
+            <w:proofErr w:type="gramStart"/>
+            <w:r>
+              <w:rPr>
+                <w:sz w:val="28"/>
+              </w:rPr>
+              <w:t>manager  will</w:t>
+            </w:r>
+            <w:proofErr w:type="gramEnd"/>
+            <w:r>
+              <w:rPr>
+                <w:sz w:val="28"/>
+              </w:rPr>
+              <w:t xml:space="preserve"> enter the verification code</w:t>
             </w:r>
           </w:p>
           <w:p>
@@ -11613,7 +12445,21 @@
               <w:rPr>
                 <w:sz w:val="28"/>
               </w:rPr>
-              <w:t>Sale manager  must be login to the system</w:t>
+              <w:t xml:space="preserve">Sale </w:t>
+            </w:r>
+            <w:proofErr w:type="gramStart"/>
+            <w:r>
+              <w:rPr>
+                <w:sz w:val="28"/>
+              </w:rPr>
+              <w:t>manager  must</w:t>
+            </w:r>
+            <w:proofErr w:type="gramEnd"/>
+            <w:r>
+              <w:rPr>
+                <w:sz w:val="28"/>
+              </w:rPr>
+              <w:t xml:space="preserve"> be login to the system</w:t>
             </w:r>
           </w:p>
           <w:p>
@@ -11910,8 +12756,16 @@
               <w:rPr>
                 <w:sz w:val="28"/>
               </w:rPr>
-              <w:t>Manager can login though finger print</w:t>
-            </w:r>
+              <w:t xml:space="preserve">Manager can login though </w:t>
+            </w:r>
+            <w:proofErr w:type="gramStart"/>
+            <w:r>
+              <w:rPr>
+                <w:sz w:val="28"/>
+              </w:rPr>
+              <w:t>finger print</w:t>
+            </w:r>
+            <w:proofErr w:type="gramEnd"/>
           </w:p>
           <w:p>
             <w:pPr>
@@ -12113,7 +12967,21 @@
               <w:rPr>
                 <w:sz w:val="28"/>
               </w:rPr>
-              <w:t xml:space="preserve">Sale manger , sale dealer, </w:t>
+              <w:t xml:space="preserve">Sale </w:t>
+            </w:r>
+            <w:proofErr w:type="gramStart"/>
+            <w:r>
+              <w:rPr>
+                <w:sz w:val="28"/>
+              </w:rPr>
+              <w:t>manger ,</w:t>
+            </w:r>
+            <w:proofErr w:type="gramEnd"/>
+            <w:r>
+              <w:rPr>
+                <w:sz w:val="28"/>
+              </w:rPr>
+              <w:t xml:space="preserve"> sale dealer, </w:t>
             </w:r>
           </w:p>
         </w:tc>
@@ -12228,7 +13096,21 @@
               <w:rPr>
                 <w:sz w:val="28"/>
               </w:rPr>
-              <w:t>Sale manger , sale dealer, product manger</w:t>
+              <w:t xml:space="preserve">Sale </w:t>
+            </w:r>
+            <w:proofErr w:type="gramStart"/>
+            <w:r>
+              <w:rPr>
+                <w:sz w:val="28"/>
+              </w:rPr>
+              <w:t>manger ,</w:t>
+            </w:r>
+            <w:proofErr w:type="gramEnd"/>
+            <w:r>
+              <w:rPr>
+                <w:sz w:val="28"/>
+              </w:rPr>
+              <w:t xml:space="preserve"> sale dealer, product manger</w:t>
             </w:r>
           </w:p>
         </w:tc>
@@ -12328,7 +13210,21 @@
               <w:rPr>
                 <w:sz w:val="28"/>
               </w:rPr>
-              <w:t xml:space="preserve">After verifying the user system will prompt the sale  Menu </w:t>
+              <w:t xml:space="preserve">After verifying the user system will prompt the </w:t>
+            </w:r>
+            <w:proofErr w:type="gramStart"/>
+            <w:r>
+              <w:rPr>
+                <w:sz w:val="28"/>
+              </w:rPr>
+              <w:t>sale  Menu</w:t>
+            </w:r>
+            <w:proofErr w:type="gramEnd"/>
+            <w:r>
+              <w:rPr>
+                <w:sz w:val="28"/>
+              </w:rPr>
+              <w:t xml:space="preserve"> </w:t>
             </w:r>
           </w:p>
           <w:p>
@@ -12368,7 +13264,21 @@
               <w:rPr>
                 <w:sz w:val="28"/>
               </w:rPr>
-              <w:t xml:space="preserve">After watching the  sales detail list   manger will start future panning </w:t>
+              <w:t xml:space="preserve">After watching </w:t>
+            </w:r>
+            <w:proofErr w:type="gramStart"/>
+            <w:r>
+              <w:rPr>
+                <w:sz w:val="28"/>
+              </w:rPr>
+              <w:t>the  sales</w:t>
+            </w:r>
+            <w:proofErr w:type="gramEnd"/>
+            <w:r>
+              <w:rPr>
+                <w:sz w:val="28"/>
+              </w:rPr>
+              <w:t xml:space="preserve"> detail list   manger will start future panning </w:t>
             </w:r>
           </w:p>
         </w:tc>
@@ -12491,7 +13401,21 @@
               <w:rPr>
                 <w:sz w:val="28"/>
               </w:rPr>
-              <w:t>System will ask for option of verification i-e verify through Email or phone no.</w:t>
+              <w:t xml:space="preserve">System will ask for option of verification i-e verify through </w:t>
+            </w:r>
+            <w:proofErr w:type="gramStart"/>
+            <w:r>
+              <w:rPr>
+                <w:sz w:val="28"/>
+              </w:rPr>
+              <w:t>Email</w:t>
+            </w:r>
+            <w:proofErr w:type="gramEnd"/>
+            <w:r>
+              <w:rPr>
+                <w:sz w:val="28"/>
+              </w:rPr>
+              <w:t xml:space="preserve"> or phone no.</w:t>
             </w:r>
           </w:p>
           <w:p>
@@ -12709,7 +13633,21 @@
               <w:rPr>
                 <w:sz w:val="28"/>
               </w:rPr>
-              <w:t>sale manager  must Register to the system</w:t>
+              <w:t xml:space="preserve">sale </w:t>
+            </w:r>
+            <w:proofErr w:type="gramStart"/>
+            <w:r>
+              <w:rPr>
+                <w:sz w:val="28"/>
+              </w:rPr>
+              <w:t>manager  must</w:t>
+            </w:r>
+            <w:proofErr w:type="gramEnd"/>
+            <w:r>
+              <w:rPr>
+                <w:sz w:val="28"/>
+              </w:rPr>
+              <w:t xml:space="preserve"> Register to the system</w:t>
             </w:r>
           </w:p>
           <w:p>
@@ -13394,7 +14332,23 @@
                 <w:sz w:val="28"/>
                 <w:szCs w:val="28"/>
               </w:rPr>
-              <w:t xml:space="preserve">Sale manager ,sale dealer </w:t>
+              <w:t xml:space="preserve">Sale </w:t>
+            </w:r>
+            <w:proofErr w:type="gramStart"/>
+            <w:r>
+              <w:rPr>
+                <w:sz w:val="28"/>
+                <w:szCs w:val="28"/>
+              </w:rPr>
+              <w:t>manager ,sale</w:t>
+            </w:r>
+            <w:proofErr w:type="gramEnd"/>
+            <w:r>
+              <w:rPr>
+                <w:sz w:val="28"/>
+                <w:szCs w:val="28"/>
+              </w:rPr>
+              <w:t xml:space="preserve"> dealer </w:t>
             </w:r>
           </w:p>
         </w:tc>
@@ -13516,7 +14470,21 @@
               <w:rPr>
                 <w:sz w:val="28"/>
               </w:rPr>
-              <w:t>System Request the Actor to enter the user name and password</w:t>
+              <w:t xml:space="preserve">System Request the Actor to enter the </w:t>
+            </w:r>
+            <w:proofErr w:type="gramStart"/>
+            <w:r>
+              <w:rPr>
+                <w:sz w:val="28"/>
+              </w:rPr>
+              <w:t>user name</w:t>
+            </w:r>
+            <w:proofErr w:type="gramEnd"/>
+            <w:r>
+              <w:rPr>
+                <w:sz w:val="28"/>
+              </w:rPr>
+              <w:t xml:space="preserve"> and password</w:t>
             </w:r>
           </w:p>
           <w:p>
@@ -13532,11 +14500,19 @@
                 <w:sz w:val="28"/>
               </w:rPr>
             </w:pPr>
-            <w:r>
-              <w:rPr>
-                <w:sz w:val="28"/>
-              </w:rPr>
-              <w:t>User enter the user name and password</w:t>
+            <w:proofErr w:type="gramStart"/>
+            <w:r>
+              <w:rPr>
+                <w:sz w:val="28"/>
+              </w:rPr>
+              <w:t>User</w:t>
+            </w:r>
+            <w:proofErr w:type="gramEnd"/>
+            <w:r>
+              <w:rPr>
+                <w:sz w:val="28"/>
+              </w:rPr>
+              <w:t xml:space="preserve"> enter the user name and password</w:t>
             </w:r>
           </w:p>
           <w:p>
@@ -13556,7 +14532,21 @@
               <w:rPr>
                 <w:sz w:val="28"/>
               </w:rPr>
-              <w:t xml:space="preserve">The system validates the user name and password, and show Sale Menu </w:t>
+              <w:t xml:space="preserve">The system validates the </w:t>
+            </w:r>
+            <w:proofErr w:type="gramStart"/>
+            <w:r>
+              <w:rPr>
+                <w:sz w:val="28"/>
+              </w:rPr>
+              <w:t>user name</w:t>
+            </w:r>
+            <w:proofErr w:type="gramEnd"/>
+            <w:r>
+              <w:rPr>
+                <w:sz w:val="28"/>
+              </w:rPr>
+              <w:t xml:space="preserve"> and password, and show Sale Menu </w:t>
             </w:r>
           </w:p>
           <w:p>
@@ -13847,7 +14837,23 @@
                 <w:sz w:val="28"/>
                 <w:szCs w:val="28"/>
               </w:rPr>
-              <w:t xml:space="preserve">Sales dealer provide the order information </w:t>
+              <w:t xml:space="preserve">Sales </w:t>
+            </w:r>
+            <w:proofErr w:type="gramStart"/>
+            <w:r>
+              <w:rPr>
+                <w:sz w:val="28"/>
+                <w:szCs w:val="28"/>
+              </w:rPr>
+              <w:t>dealer</w:t>
+            </w:r>
+            <w:proofErr w:type="gramEnd"/>
+            <w:r>
+              <w:rPr>
+                <w:sz w:val="28"/>
+                <w:szCs w:val="28"/>
+              </w:rPr>
+              <w:t xml:space="preserve"> provide the order information </w:t>
             </w:r>
           </w:p>
           <w:p>
@@ -13887,7 +14893,21 @@
               <w:rPr>
                 <w:sz w:val="28"/>
               </w:rPr>
-              <w:t xml:space="preserve">sales manager give details of order to client </w:t>
+              <w:t xml:space="preserve">sales </w:t>
+            </w:r>
+            <w:proofErr w:type="gramStart"/>
+            <w:r>
+              <w:rPr>
+                <w:sz w:val="28"/>
+              </w:rPr>
+              <w:t>manager</w:t>
+            </w:r>
+            <w:proofErr w:type="gramEnd"/>
+            <w:r>
+              <w:rPr>
+                <w:sz w:val="28"/>
+              </w:rPr>
+              <w:t xml:space="preserve"> give details of order to client </w:t>
             </w:r>
           </w:p>
           <w:p>
@@ -14213,7 +15233,23 @@
                 <w:sz w:val="28"/>
                 <w:szCs w:val="28"/>
               </w:rPr>
-              <w:t xml:space="preserve">Sales dealer provide the order information </w:t>
+              <w:t xml:space="preserve">Sales </w:t>
+            </w:r>
+            <w:proofErr w:type="gramStart"/>
+            <w:r>
+              <w:rPr>
+                <w:sz w:val="28"/>
+                <w:szCs w:val="28"/>
+              </w:rPr>
+              <w:t>dealer</w:t>
+            </w:r>
+            <w:proofErr w:type="gramEnd"/>
+            <w:r>
+              <w:rPr>
+                <w:sz w:val="28"/>
+                <w:szCs w:val="28"/>
+              </w:rPr>
+              <w:t xml:space="preserve"> provide the order information </w:t>
             </w:r>
           </w:p>
           <w:p>
@@ -14253,7 +15289,21 @@
               <w:rPr>
                 <w:sz w:val="28"/>
               </w:rPr>
-              <w:t xml:space="preserve">sales manager give details of order to client </w:t>
+              <w:t xml:space="preserve">sales </w:t>
+            </w:r>
+            <w:proofErr w:type="gramStart"/>
+            <w:r>
+              <w:rPr>
+                <w:sz w:val="28"/>
+              </w:rPr>
+              <w:t>manager</w:t>
+            </w:r>
+            <w:proofErr w:type="gramEnd"/>
+            <w:r>
+              <w:rPr>
+                <w:sz w:val="28"/>
+              </w:rPr>
+              <w:t xml:space="preserve"> give details of order to client </w:t>
             </w:r>
           </w:p>
           <w:p>
@@ -15007,7 +16057,25 @@
                 <w:sz w:val="28"/>
                 <w:szCs w:val="28"/>
               </w:rPr>
-              <w:t>If user is already logged in the login page does not shown to the user</w:t>
+              <w:t xml:space="preserve">If user is already logged in the login page does not </w:t>
+            </w:r>
+            <w:proofErr w:type="gramStart"/>
+            <w:r>
+              <w:rPr>
+                <w:bCs/>
+                <w:sz w:val="28"/>
+                <w:szCs w:val="28"/>
+              </w:rPr>
+              <w:t>shown</w:t>
+            </w:r>
+            <w:proofErr w:type="gramEnd"/>
+            <w:r>
+              <w:rPr>
+                <w:bCs/>
+                <w:sz w:val="28"/>
+                <w:szCs w:val="28"/>
+              </w:rPr>
+              <w:t xml:space="preserve"> to the user</w:t>
             </w:r>
             <w:r>
               <w:rPr>
@@ -15095,7 +16163,25 @@
                 <w:sz w:val="28"/>
                 <w:szCs w:val="28"/>
               </w:rPr>
-              <w:t>If the user want to show the dashboard the system does not open the menu bar.</w:t>
+              <w:t xml:space="preserve">If the user </w:t>
+            </w:r>
+            <w:proofErr w:type="gramStart"/>
+            <w:r>
+              <w:rPr>
+                <w:bCs/>
+                <w:sz w:val="28"/>
+                <w:szCs w:val="28"/>
+              </w:rPr>
+              <w:t>want</w:t>
+            </w:r>
+            <w:proofErr w:type="gramEnd"/>
+            <w:r>
+              <w:rPr>
+                <w:bCs/>
+                <w:sz w:val="28"/>
+                <w:szCs w:val="28"/>
+              </w:rPr>
+              <w:t xml:space="preserve"> to show the dashboard the system does not open the menu bar.</w:t>
             </w:r>
           </w:p>
           <w:p>
@@ -15131,7 +16217,25 @@
                 <w:sz w:val="28"/>
                 <w:szCs w:val="28"/>
               </w:rPr>
-              <w:t>If user clicks to view history then the system show the history.</w:t>
+              <w:t xml:space="preserve">If user clicks to view </w:t>
+            </w:r>
+            <w:proofErr w:type="gramStart"/>
+            <w:r>
+              <w:rPr>
+                <w:bCs/>
+                <w:sz w:val="28"/>
+                <w:szCs w:val="28"/>
+              </w:rPr>
+              <w:t>history</w:t>
+            </w:r>
+            <w:proofErr w:type="gramEnd"/>
+            <w:r>
+              <w:rPr>
+                <w:bCs/>
+                <w:sz w:val="28"/>
+                <w:szCs w:val="28"/>
+              </w:rPr>
+              <w:t xml:space="preserve"> then the system show the history.</w:t>
             </w:r>
           </w:p>
           <w:p>
@@ -15430,7 +16534,21 @@
               <w:rPr>
                 <w:sz w:val="28"/>
               </w:rPr>
-              <w:t>System should must be encrypted by the modern standards of encryption.</w:t>
+              <w:t xml:space="preserve">System </w:t>
+            </w:r>
+            <w:proofErr w:type="gramStart"/>
+            <w:r>
+              <w:rPr>
+                <w:sz w:val="28"/>
+              </w:rPr>
+              <w:t>should must</w:t>
+            </w:r>
+            <w:proofErr w:type="gramEnd"/>
+            <w:r>
+              <w:rPr>
+                <w:sz w:val="28"/>
+              </w:rPr>
+              <w:t xml:space="preserve"> be encrypted by the modern standards of encryption.</w:t>
             </w:r>
           </w:p>
           <w:p>
@@ -15973,7 +17091,25 @@
                 <w:sz w:val="28"/>
                 <w:szCs w:val="28"/>
               </w:rPr>
-              <w:t>If user is already logged in the login page does not shown to the user</w:t>
+              <w:t xml:space="preserve">If user is already logged in the login page does not </w:t>
+            </w:r>
+            <w:proofErr w:type="gramStart"/>
+            <w:r>
+              <w:rPr>
+                <w:bCs/>
+                <w:sz w:val="28"/>
+                <w:szCs w:val="28"/>
+              </w:rPr>
+              <w:t>shown</w:t>
+            </w:r>
+            <w:proofErr w:type="gramEnd"/>
+            <w:r>
+              <w:rPr>
+                <w:bCs/>
+                <w:sz w:val="28"/>
+                <w:szCs w:val="28"/>
+              </w:rPr>
+              <w:t xml:space="preserve"> to the user</w:t>
             </w:r>
             <w:r>
               <w:rPr>
@@ -16062,7 +17198,25 @@
                 <w:sz w:val="28"/>
                 <w:szCs w:val="28"/>
               </w:rPr>
-              <w:t>If the user want to show the dashboard the system does not open the menu bar.</w:t>
+              <w:t xml:space="preserve">If the user </w:t>
+            </w:r>
+            <w:proofErr w:type="gramStart"/>
+            <w:r>
+              <w:rPr>
+                <w:bCs/>
+                <w:sz w:val="28"/>
+                <w:szCs w:val="28"/>
+              </w:rPr>
+              <w:t>want</w:t>
+            </w:r>
+            <w:proofErr w:type="gramEnd"/>
+            <w:r>
+              <w:rPr>
+                <w:bCs/>
+                <w:sz w:val="28"/>
+                <w:szCs w:val="28"/>
+              </w:rPr>
+              <w:t xml:space="preserve"> to show the dashboard the system does not open the menu bar.</w:t>
             </w:r>
           </w:p>
           <w:p>
@@ -16098,7 +17252,25 @@
                 <w:sz w:val="28"/>
                 <w:szCs w:val="28"/>
               </w:rPr>
-              <w:t>If user clicks to view inventory level then the system shows inventory level.</w:t>
+              <w:t xml:space="preserve">If user clicks to view inventory </w:t>
+            </w:r>
+            <w:proofErr w:type="gramStart"/>
+            <w:r>
+              <w:rPr>
+                <w:bCs/>
+                <w:sz w:val="28"/>
+                <w:szCs w:val="28"/>
+              </w:rPr>
+              <w:t>level</w:t>
+            </w:r>
+            <w:proofErr w:type="gramEnd"/>
+            <w:r>
+              <w:rPr>
+                <w:bCs/>
+                <w:sz w:val="28"/>
+                <w:szCs w:val="28"/>
+              </w:rPr>
+              <w:t xml:space="preserve"> then the system shows inventory level.</w:t>
             </w:r>
           </w:p>
           <w:p>
@@ -16134,7 +17306,25 @@
                 <w:sz w:val="28"/>
                 <w:szCs w:val="28"/>
               </w:rPr>
-              <w:t>If the user does not want to generate order then it does not further proceed.</w:t>
+              <w:t xml:space="preserve">If the user does not want to generate </w:t>
+            </w:r>
+            <w:proofErr w:type="gramStart"/>
+            <w:r>
+              <w:rPr>
+                <w:bCs/>
+                <w:sz w:val="28"/>
+                <w:szCs w:val="28"/>
+              </w:rPr>
+              <w:t>order</w:t>
+            </w:r>
+            <w:proofErr w:type="gramEnd"/>
+            <w:r>
+              <w:rPr>
+                <w:bCs/>
+                <w:sz w:val="28"/>
+                <w:szCs w:val="28"/>
+              </w:rPr>
+              <w:t xml:space="preserve"> then it does not further proceed.</w:t>
             </w:r>
           </w:p>
         </w:tc>
@@ -16397,7 +17587,21 @@
               <w:rPr>
                 <w:sz w:val="28"/>
               </w:rPr>
-              <w:t>System should must be encrypted by the modern standards of encryption.</w:t>
+              <w:t xml:space="preserve">System </w:t>
+            </w:r>
+            <w:proofErr w:type="gramStart"/>
+            <w:r>
+              <w:rPr>
+                <w:sz w:val="28"/>
+              </w:rPr>
+              <w:t>should must</w:t>
+            </w:r>
+            <w:proofErr w:type="gramEnd"/>
+            <w:r>
+              <w:rPr>
+                <w:sz w:val="28"/>
+              </w:rPr>
+              <w:t xml:space="preserve"> be encrypted by the modern standards of encryption.</w:t>
             </w:r>
           </w:p>
           <w:p>
@@ -17013,7 +18217,25 @@
                 <w:sz w:val="28"/>
                 <w:szCs w:val="28"/>
               </w:rPr>
-              <w:t>If the user want to show the dashboard the system does not open the menu bar.</w:t>
+              <w:t xml:space="preserve">If the user </w:t>
+            </w:r>
+            <w:proofErr w:type="gramStart"/>
+            <w:r>
+              <w:rPr>
+                <w:bCs/>
+                <w:sz w:val="28"/>
+                <w:szCs w:val="28"/>
+              </w:rPr>
+              <w:t>want</w:t>
+            </w:r>
+            <w:proofErr w:type="gramEnd"/>
+            <w:r>
+              <w:rPr>
+                <w:bCs/>
+                <w:sz w:val="28"/>
+                <w:szCs w:val="28"/>
+              </w:rPr>
+              <w:t xml:space="preserve"> to show the dashboard the system does not open the menu bar.</w:t>
             </w:r>
           </w:p>
           <w:p>
@@ -17049,7 +18271,25 @@
                 <w:sz w:val="28"/>
                 <w:szCs w:val="28"/>
               </w:rPr>
-              <w:t>If user clicks to view inventory level then the system shows inventory level.</w:t>
+              <w:t xml:space="preserve">If user clicks to view inventory </w:t>
+            </w:r>
+            <w:proofErr w:type="gramStart"/>
+            <w:r>
+              <w:rPr>
+                <w:bCs/>
+                <w:sz w:val="28"/>
+                <w:szCs w:val="28"/>
+              </w:rPr>
+              <w:t>level</w:t>
+            </w:r>
+            <w:proofErr w:type="gramEnd"/>
+            <w:r>
+              <w:rPr>
+                <w:bCs/>
+                <w:sz w:val="28"/>
+                <w:szCs w:val="28"/>
+              </w:rPr>
+              <w:t xml:space="preserve"> then the system shows inventory level.</w:t>
             </w:r>
           </w:p>
           <w:p>
@@ -17085,7 +18325,25 @@
                 <w:sz w:val="28"/>
                 <w:szCs w:val="28"/>
               </w:rPr>
-              <w:t>If the user does not want to make payment then it does not further proceed.</w:t>
+              <w:t xml:space="preserve">If the user does not want to make </w:t>
+            </w:r>
+            <w:proofErr w:type="gramStart"/>
+            <w:r>
+              <w:rPr>
+                <w:bCs/>
+                <w:sz w:val="28"/>
+                <w:szCs w:val="28"/>
+              </w:rPr>
+              <w:t>payment</w:t>
+            </w:r>
+            <w:proofErr w:type="gramEnd"/>
+            <w:r>
+              <w:rPr>
+                <w:bCs/>
+                <w:sz w:val="28"/>
+                <w:szCs w:val="28"/>
+              </w:rPr>
+              <w:t xml:space="preserve"> then it does not further proceed.</w:t>
             </w:r>
           </w:p>
         </w:tc>
@@ -17223,11 +18481,19 @@
                 <w:sz w:val="28"/>
               </w:rPr>
             </w:pPr>
-            <w:r>
-              <w:rPr>
-                <w:sz w:val="28"/>
-              </w:rPr>
-              <w:t>Supplier deliver the order.</w:t>
+            <w:proofErr w:type="gramStart"/>
+            <w:r>
+              <w:rPr>
+                <w:sz w:val="28"/>
+              </w:rPr>
+              <w:t>Supplier</w:t>
+            </w:r>
+            <w:proofErr w:type="gramEnd"/>
+            <w:r>
+              <w:rPr>
+                <w:sz w:val="28"/>
+              </w:rPr>
+              <w:t xml:space="preserve"> deliver the order.</w:t>
             </w:r>
           </w:p>
           <w:p>
@@ -17349,7 +18615,21 @@
               <w:rPr>
                 <w:sz w:val="28"/>
               </w:rPr>
-              <w:t>System should must be encrypted by the modern standards of encryption.</w:t>
+              <w:t xml:space="preserve">System </w:t>
+            </w:r>
+            <w:proofErr w:type="gramStart"/>
+            <w:r>
+              <w:rPr>
+                <w:sz w:val="28"/>
+              </w:rPr>
+              <w:t>should must</w:t>
+            </w:r>
+            <w:proofErr w:type="gramEnd"/>
+            <w:r>
+              <w:rPr>
+                <w:sz w:val="28"/>
+              </w:rPr>
+              <w:t xml:space="preserve"> be encrypted by the modern standards of encryption.</w:t>
             </w:r>
           </w:p>
           <w:p>
@@ -17740,7 +19020,23 @@
           <w:sz w:val="28"/>
           <w:szCs w:val="28"/>
         </w:rPr>
-        <w:t xml:space="preserve">                               -the system update the status of that item.</w:t>
+        <w:t xml:space="preserve">                               -the system </w:t>
+      </w:r>
+      <w:proofErr w:type="gramStart"/>
+      <w:r>
+        <w:rPr>
+          <w:sz w:val="28"/>
+          <w:szCs w:val="28"/>
+        </w:rPr>
+        <w:t>update</w:t>
+      </w:r>
+      <w:proofErr w:type="gramEnd"/>
+      <w:r>
+        <w:rPr>
+          <w:sz w:val="28"/>
+          <w:szCs w:val="28"/>
+        </w:rPr>
+        <w:t xml:space="preserve"> the status of that item.</w:t>
       </w:r>
     </w:p>
     <w:p>
@@ -17844,7 +19140,23 @@
           <w:sz w:val="28"/>
           <w:szCs w:val="28"/>
         </w:rPr>
-        <w:t xml:space="preserve"> The order has to be placed.</w:t>
+        <w:t xml:space="preserve"> The order </w:t>
+      </w:r>
+      <w:proofErr w:type="gramStart"/>
+      <w:r>
+        <w:rPr>
+          <w:sz w:val="28"/>
+          <w:szCs w:val="28"/>
+        </w:rPr>
+        <w:t>has to</w:t>
+      </w:r>
+      <w:proofErr w:type="gramEnd"/>
+      <w:r>
+        <w:rPr>
+          <w:sz w:val="28"/>
+          <w:szCs w:val="28"/>
+        </w:rPr>
+        <w:t xml:space="preserve"> be placed.</w:t>
       </w:r>
     </w:p>
     <w:p>
@@ -18174,7 +19486,23 @@
           <w:sz w:val="28"/>
           <w:szCs w:val="28"/>
         </w:rPr>
-        <w:t xml:space="preserve"> The user has to choose a payment option to complete payment.</w:t>
+        <w:t xml:space="preserve"> The user </w:t>
+      </w:r>
+      <w:proofErr w:type="gramStart"/>
+      <w:r>
+        <w:rPr>
+          <w:sz w:val="28"/>
+          <w:szCs w:val="28"/>
+        </w:rPr>
+        <w:t>has to</w:t>
+      </w:r>
+      <w:proofErr w:type="gramEnd"/>
+      <w:r>
+        <w:rPr>
+          <w:sz w:val="28"/>
+          <w:szCs w:val="28"/>
+        </w:rPr>
+        <w:t xml:space="preserve"> choose a payment option to complete payment.</w:t>
       </w:r>
     </w:p>
     <w:p>
@@ -18324,7 +19652,23 @@
           <w:sz w:val="28"/>
           <w:szCs w:val="28"/>
         </w:rPr>
-        <w:t xml:space="preserve"> The user has to approve the payment through the security pin/passcode.</w:t>
+        <w:t xml:space="preserve"> The user </w:t>
+      </w:r>
+      <w:proofErr w:type="gramStart"/>
+      <w:r>
+        <w:rPr>
+          <w:sz w:val="28"/>
+          <w:szCs w:val="28"/>
+        </w:rPr>
+        <w:t>has to</w:t>
+      </w:r>
+      <w:proofErr w:type="gramEnd"/>
+      <w:r>
+        <w:rPr>
+          <w:sz w:val="28"/>
+          <w:szCs w:val="28"/>
+        </w:rPr>
+        <w:t xml:space="preserve"> approve the payment through the security pin/passcode.</w:t>
       </w:r>
     </w:p>
     <w:p>
@@ -18422,120 +19766,42 @@
     </w:p>
     <w:p>
       <w:pPr>
-        <w:rPr>
+        <w:pStyle w:val="Heading1"/>
+        <w:spacing w:after="240"/>
+        <w:rPr>
+          <w:color w:val="365F91" w:themeColor="accent1" w:themeShade="BF"/>
+          <w:sz w:val="28"/>
+          <w:szCs w:val="24"/>
+        </w:rPr>
+      </w:pPr>
+      <w:r>
+        <w:rPr>
+          <w:color w:val="365F91" w:themeColor="accent1" w:themeShade="BF"/>
+          <w:sz w:val="28"/>
+          <w:szCs w:val="24"/>
+        </w:rPr>
+        <w:lastRenderedPageBreak/>
+        <w:t>CHAPTER 3 DIAGRAMS</w:t>
+      </w:r>
+    </w:p>
+    <w:p>
+      <w:pPr>
+        <w:pStyle w:val="Heading2"/>
+        <w:spacing w:after="240"/>
+        <w:rPr>
+          <w:b/>
+          <w:bCs/>
           <w:sz w:val="32"/>
           <w:szCs w:val="32"/>
         </w:rPr>
       </w:pPr>
-    </w:p>
-    <w:p>
-      <w:pPr>
-        <w:rPr>
+      <w:r>
+        <w:rPr>
+          <w:b/>
+          <w:bCs/>
           <w:sz w:val="32"/>
           <w:szCs w:val="32"/>
         </w:rPr>
-      </w:pPr>
-    </w:p>
-    <w:p>
-      <w:pPr>
-        <w:rPr>
-          <w:sz w:val="32"/>
-          <w:szCs w:val="32"/>
-        </w:rPr>
-      </w:pPr>
-    </w:p>
-    <w:p>
-      <w:pPr>
-        <w:rPr>
-          <w:sz w:val="32"/>
-          <w:szCs w:val="32"/>
-        </w:rPr>
-      </w:pPr>
-    </w:p>
-    <w:p>
-      <w:pPr>
-        <w:rPr>
-          <w:sz w:val="32"/>
-          <w:szCs w:val="32"/>
-        </w:rPr>
-      </w:pPr>
-    </w:p>
-    <w:p>
-      <w:pPr>
-        <w:rPr>
-          <w:sz w:val="32"/>
-          <w:szCs w:val="32"/>
-        </w:rPr>
-      </w:pPr>
-    </w:p>
-    <w:p>
-      <w:pPr>
-        <w:rPr>
-          <w:sz w:val="32"/>
-          <w:szCs w:val="32"/>
-        </w:rPr>
-      </w:pPr>
-    </w:p>
-    <w:p>
-      <w:pPr>
-        <w:rPr>
-          <w:sz w:val="32"/>
-          <w:szCs w:val="32"/>
-        </w:rPr>
-      </w:pPr>
-    </w:p>
-    <w:p>
-      <w:pPr>
-        <w:rPr>
-          <w:sz w:val="32"/>
-          <w:szCs w:val="32"/>
-        </w:rPr>
-      </w:pPr>
-    </w:p>
-    <w:p>
-      <w:pPr>
-        <w:rPr>
-          <w:lang w:bidi="ar-SA"/>
-        </w:rPr>
-      </w:pPr>
-    </w:p>
-    <w:p>
-      <w:pPr>
-        <w:pStyle w:val="Heading1"/>
-        <w:spacing w:after="240"/>
-        <w:rPr>
-          <w:color w:val="365F91" w:themeColor="accent1" w:themeShade="BF"/>
-          <w:sz w:val="28"/>
-          <w:szCs w:val="24"/>
-        </w:rPr>
-      </w:pPr>
-      <w:r>
-        <w:rPr>
-          <w:color w:val="365F91" w:themeColor="accent1" w:themeShade="BF"/>
-          <w:sz w:val="28"/>
-          <w:szCs w:val="24"/>
-        </w:rPr>
-        <w:t>CHAPTER 3 DIAGRAMS</w:t>
-      </w:r>
-    </w:p>
-    <w:p>
-      <w:pPr>
-        <w:pStyle w:val="Heading2"/>
-        <w:spacing w:after="240"/>
-        <w:rPr>
-          <w:b/>
-          <w:bCs/>
-          <w:sz w:val="32"/>
-          <w:szCs w:val="32"/>
-        </w:rPr>
-      </w:pPr>
-      <w:r>
-        <w:rPr>
-          <w:b/>
-          <w:bCs/>
-          <w:sz w:val="32"/>
-          <w:szCs w:val="32"/>
-        </w:rPr>
         <w:t>Sequence Diagram</w:t>
       </w:r>
     </w:p>
@@ -18576,7 +19842,27 @@
           <w:sz w:val="26"/>
           <w:szCs w:val="26"/>
         </w:rPr>
-        <w:t xml:space="preserve">Use Case : </w:t>
+        <w:t xml:space="preserve">Use </w:t>
+      </w:r>
+      <w:proofErr w:type="gramStart"/>
+      <w:r>
+        <w:rPr>
+          <w:b/>
+          <w:bCs/>
+          <w:sz w:val="26"/>
+          <w:szCs w:val="26"/>
+        </w:rPr>
+        <w:t>Case :</w:t>
+      </w:r>
+      <w:proofErr w:type="gramEnd"/>
+      <w:r>
+        <w:rPr>
+          <w:b/>
+          <w:bCs/>
+          <w:sz w:val="26"/>
+          <w:szCs w:val="26"/>
+        </w:rPr>
+        <w:t xml:space="preserve"> </w:t>
       </w:r>
     </w:p>
     <w:p>
@@ -18585,7 +19871,6 @@
           <w:noProof/>
           <w:lang w:bidi="ar-SA"/>
         </w:rPr>
-        <w:lastRenderedPageBreak/>
         <w:drawing>
           <wp:anchor distT="0" distB="0" distL="114300" distR="114300" simplePos="0" relativeHeight="251654144" behindDoc="0" locked="0" layoutInCell="1" allowOverlap="1" wp14:anchorId="4141F2E5" wp14:editId="1A102538">
             <wp:simplePos x="0" y="0"/>
@@ -18705,6 +19990,7 @@
           <w:sz w:val="28"/>
           <w:szCs w:val="28"/>
         </w:rPr>
+        <w:lastRenderedPageBreak/>
         <w:t>Student 2: Nabeel Ahmad (FA20-BSE-170)</w:t>
       </w:r>
     </w:p>
@@ -18740,12 +20026,11 @@
           <w:sz w:val="26"/>
           <w:szCs w:val="26"/>
         </w:rPr>
-        <w:lastRenderedPageBreak/>
         <w:drawing>
-          <wp:inline distT="0" distB="0" distL="0" distR="0" wp14:anchorId="4098D5BA" wp14:editId="3A6D848D">
-            <wp:extent cx="5695950" cy="2847340"/>
+          <wp:inline distT="0" distB="0" distL="0" distR="0" wp14:anchorId="102F372E" wp14:editId="71CD9DF9">
+            <wp:extent cx="5943600" cy="4648835"/>
             <wp:effectExtent l="0" t="0" r="0" b="0"/>
-            <wp:docPr id="16" name="Picture 16" descr="Table&#10;&#10;Description automatically generated"/>
+            <wp:docPr id="23" name="Picture 23" descr="Table&#10;&#10;Description automatically generated"/>
             <wp:cNvGraphicFramePr>
               <a:graphicFrameLocks xmlns:a="http://schemas.openxmlformats.org/drawingml/2006/main" noChangeAspect="1"/>
             </wp:cNvGraphicFramePr>
@@ -18753,7 +20038,7 @@
               <a:graphicData uri="http://schemas.openxmlformats.org/drawingml/2006/picture">
                 <pic:pic xmlns:pic="http://schemas.openxmlformats.org/drawingml/2006/picture">
                   <pic:nvPicPr>
-                    <pic:cNvPr id="16" name="Picture 16" descr="Table&#10;&#10;Description automatically generated"/>
+                    <pic:cNvPr id="23" name="Picture 23" descr="Table&#10;&#10;Description automatically generated"/>
                     <pic:cNvPicPr/>
                   </pic:nvPicPr>
                   <pic:blipFill>
@@ -18765,7 +20050,7 @@
                   <pic:spPr>
                     <a:xfrm>
                       <a:off x="0" y="0"/>
-                      <a:ext cx="5709636" cy="2854181"/>
+                      <a:ext cx="5943600" cy="4648835"/>
                     </a:xfrm>
                     <a:prstGeom prst="rect">
                       <a:avLst/>
@@ -18780,10 +20065,27 @@
     </w:p>
     <w:p>
       <w:pPr>
+        <w:rPr>
+          <w:color w:val="365F91" w:themeColor="accent1" w:themeShade="BF"/>
+          <w:sz w:val="26"/>
+          <w:szCs w:val="26"/>
+        </w:rPr>
+      </w:pPr>
+    </w:p>
+    <w:p>
+      <w:pPr>
         <w:pStyle w:val="Heading3"/>
       </w:pPr>
       <w:r>
-        <w:t>Student 3: Hassaan Bin Abid(FA20-BSE-080)</w:t>
+        <w:t xml:space="preserve">Student 3: Hassaan Bin </w:t>
+      </w:r>
+      <w:proofErr w:type="gramStart"/>
+      <w:r>
+        <w:t>Abid(</w:t>
+      </w:r>
+      <w:proofErr w:type="gramEnd"/>
+      <w:r>
+        <w:t>FA20-BSE-080)</w:t>
       </w:r>
     </w:p>
     <w:p>
@@ -18887,10 +20189,252 @@
         <w:pStyle w:val="Heading3"/>
       </w:pPr>
       <w:r>
+        <w:t>Student 1 Nabeel Javeed (FA20-BSE-061)</w:t>
+      </w:r>
+    </w:p>
+    <w:p>
+      <w:r>
+        <w:rPr>
+          <w:b/>
+          <w:bCs/>
+        </w:rPr>
+        <w:t>Operation Contracts</w:t>
+      </w:r>
+      <w:r>
+        <w:t>: 1</w:t>
+      </w:r>
+    </w:p>
+    <w:p>
+      <w:pPr>
+        <w:rPr>
+          <w:color w:val="1F497D" w:themeColor="text2"/>
+        </w:rPr>
+      </w:pPr>
+      <w:r>
+        <w:rPr>
+          <w:b/>
+          <w:bCs/>
+        </w:rPr>
+        <w:t>Operation</w:t>
+      </w:r>
+      <w:r>
+        <w:t xml:space="preserve">: </w:t>
+      </w:r>
+      <w:r>
+        <w:rPr>
+          <w:color w:val="1F497D" w:themeColor="text2"/>
+        </w:rPr>
+        <w:t>Paying through Online banking</w:t>
+      </w:r>
+    </w:p>
+    <w:p>
+      <w:r>
+        <w:rPr>
+          <w:b/>
+          <w:bCs/>
+        </w:rPr>
+        <w:t>Cross-Reference</w:t>
+      </w:r>
+      <w:r>
+        <w:t>: select product Type</w:t>
+      </w:r>
+    </w:p>
+    <w:p>
+      <w:r>
+        <w:rPr>
+          <w:b/>
+          <w:bCs/>
+        </w:rPr>
+        <w:t>Pre-condition</w:t>
+      </w:r>
+      <w:r>
+        <w:t>: First, we can select those products who’s these against we will send payment.</w:t>
+      </w:r>
+    </w:p>
+    <w:p>
+      <w:r>
+        <w:rPr>
+          <w:b/>
+          <w:bCs/>
+        </w:rPr>
+        <w:t>Post-condition</w:t>
+      </w:r>
+      <w:r>
+        <w:t>: when we select those product type system display product details like quantity price etc.</w:t>
+      </w:r>
+    </w:p>
+    <w:p/>
+    <w:p>
+      <w:r>
+        <w:rPr>
+          <w:b/>
+          <w:bCs/>
+        </w:rPr>
+        <w:t>Operation</w:t>
+      </w:r>
+      <w:r>
+        <w:t xml:space="preserve">: </w:t>
+      </w:r>
+      <w:r>
+        <w:rPr>
+          <w:color w:val="1F497D" w:themeColor="text2"/>
+        </w:rPr>
+        <w:t>Paying through Online banking</w:t>
+      </w:r>
+    </w:p>
+    <w:p>
+      <w:r>
+        <w:rPr>
+          <w:b/>
+          <w:bCs/>
+        </w:rPr>
+        <w:t>Cross-Reference</w:t>
+      </w:r>
+      <w:r>
+        <w:t>: Enter Account No</w:t>
+      </w:r>
+    </w:p>
+    <w:p>
+      <w:r>
+        <w:rPr>
+          <w:b/>
+          <w:bCs/>
+        </w:rPr>
+        <w:t>Pre-condition</w:t>
+      </w:r>
+      <w:r>
+        <w:t>: After product selection we will enter Supplier Account number and send to verification.</w:t>
+      </w:r>
+    </w:p>
+    <w:p>
+      <w:r>
+        <w:rPr>
+          <w:b/>
+          <w:bCs/>
+        </w:rPr>
+        <w:t>Post-condition</w:t>
+      </w:r>
+      <w:r>
+        <w:t>: System verified Account No if verification true System proceed next other Show massage to user again enter correct account no</w:t>
+      </w:r>
+    </w:p>
+    <w:p/>
+    <w:p>
+      <w:r>
+        <w:rPr>
+          <w:b/>
+          <w:bCs/>
+        </w:rPr>
+        <w:t>Operation</w:t>
+      </w:r>
+      <w:r>
+        <w:t xml:space="preserve">: </w:t>
+      </w:r>
+      <w:r>
+        <w:rPr>
+          <w:color w:val="1F497D" w:themeColor="text2"/>
+        </w:rPr>
+        <w:t>Paying through Online banking</w:t>
+      </w:r>
+    </w:p>
+    <w:p>
+      <w:r>
+        <w:rPr>
+          <w:b/>
+          <w:bCs/>
+        </w:rPr>
+        <w:t>Cross-Reference</w:t>
+      </w:r>
+      <w:r>
+        <w:t>: Enter Amount</w:t>
+      </w:r>
+    </w:p>
+    <w:p>
+      <w:r>
+        <w:rPr>
+          <w:b/>
+          <w:bCs/>
+        </w:rPr>
+        <w:t>Pre-condition</w:t>
+      </w:r>
+      <w:r>
+        <w:t xml:space="preserve"> we will enter Amount and send to verification.</w:t>
+      </w:r>
+    </w:p>
+    <w:p>
+      <w:r>
+        <w:rPr>
+          <w:b/>
+          <w:bCs/>
+        </w:rPr>
         <w:lastRenderedPageBreak/>
-        <w:t>Student 1 Nabeel Javeed (FA20-BSE-061)</w:t>
-      </w:r>
-    </w:p>
+        <w:t>Post-condition</w:t>
+      </w:r>
+      <w:r>
+        <w:t>: System verified Amount if verification true System proceed next other Show massage to user again enter correct account no</w:t>
+      </w:r>
+    </w:p>
+    <w:p/>
+    <w:p>
+      <w:pPr>
+        <w:rPr>
+          <w:color w:val="1F497D" w:themeColor="text2"/>
+        </w:rPr>
+      </w:pPr>
+      <w:r>
+        <w:rPr>
+          <w:b/>
+          <w:bCs/>
+        </w:rPr>
+        <w:t>Operation</w:t>
+      </w:r>
+      <w:r>
+        <w:t xml:space="preserve">: </w:t>
+      </w:r>
+      <w:r>
+        <w:rPr>
+          <w:color w:val="1F497D" w:themeColor="text2"/>
+        </w:rPr>
+        <w:t>Paying through Online banking</w:t>
+      </w:r>
+    </w:p>
+    <w:p>
+      <w:r>
+        <w:rPr>
+          <w:b/>
+          <w:bCs/>
+        </w:rPr>
+        <w:t>Cross-Reference</w:t>
+      </w:r>
+      <w:r>
+        <w:t>: Generate Report</w:t>
+      </w:r>
+    </w:p>
+    <w:p>
+      <w:r>
+        <w:rPr>
+          <w:b/>
+          <w:bCs/>
+        </w:rPr>
+        <w:t>Pre-condition</w:t>
+      </w:r>
+      <w:r>
+        <w:t>: We can send command to system to generate the transaction slip</w:t>
+      </w:r>
+    </w:p>
+    <w:p>
+      <w:r>
+        <w:rPr>
+          <w:b/>
+          <w:bCs/>
+        </w:rPr>
+        <w:t>Post-condition</w:t>
+      </w:r>
+      <w:r>
+        <w:t>: After Generate Transaction slip we will printout it</w:t>
+      </w:r>
+    </w:p>
+    <w:p/>
     <w:p>
       <w:r>
         <w:rPr>
@@ -18900,14 +20444,68 @@
         <w:t>Operation Contracts</w:t>
       </w:r>
       <w:r>
-        <w:t>: 1</w:t>
-      </w:r>
-    </w:p>
-    <w:p>
-      <w:pPr>
+        <w:t>: 2</w:t>
+      </w:r>
+    </w:p>
+    <w:p>
+      <w:r>
+        <w:rPr>
+          <w:b/>
+          <w:bCs/>
+        </w:rPr>
+        <w:t>Operation</w:t>
+      </w:r>
+      <w:r>
+        <w:t xml:space="preserve">: </w:t>
+      </w:r>
+      <w:r>
         <w:rPr>
           <w:color w:val="1F497D" w:themeColor="text2"/>
         </w:rPr>
+        <w:t>Check and details Purchase product</w:t>
+      </w:r>
+    </w:p>
+    <w:p>
+      <w:r>
+        <w:rPr>
+          <w:b/>
+          <w:bCs/>
+        </w:rPr>
+        <w:t>Cross-Reference</w:t>
+      </w:r>
+      <w:r>
+        <w:t>: Select Product (Type)</w:t>
+      </w:r>
+    </w:p>
+    <w:p>
+      <w:r>
+        <w:rPr>
+          <w:b/>
+          <w:bCs/>
+        </w:rPr>
+        <w:t>Pre-condition</w:t>
+      </w:r>
+      <w:r>
+        <w:t xml:space="preserve">: First, we can select those products </w:t>
+      </w:r>
+    </w:p>
+    <w:p>
+      <w:r>
+        <w:rPr>
+          <w:b/>
+          <w:bCs/>
+        </w:rPr>
+        <w:t>Post-condition</w:t>
+      </w:r>
+      <w:r>
+        <w:t>: when we select those product type system display product details like quantity price etc.</w:t>
+      </w:r>
+    </w:p>
+    <w:p>
+      <w:pPr>
+        <w:rPr>
+          <w:color w:val="1F497D" w:themeColor="text2"/>
+        </w:rPr>
       </w:pPr>
       <w:r>
         <w:rPr>
@@ -18917,13 +20515,13 @@
         <w:t>Operation</w:t>
       </w:r>
       <w:r>
-        <w:t xml:space="preserve">: </w:t>
+        <w:t xml:space="preserve"> </w:t>
       </w:r>
       <w:r>
         <w:rPr>
           <w:color w:val="1F497D" w:themeColor="text2"/>
         </w:rPr>
-        <w:t>Paying through Online banking</w:t>
+        <w:t>Check and details Purchase product</w:t>
       </w:r>
     </w:p>
     <w:p>
@@ -18935,304 +20533,15 @@
         <w:t>Cross-Reference</w:t>
       </w:r>
       <w:r>
-        <w:t>: select product Type</w:t>
-      </w:r>
-    </w:p>
-    <w:p>
-      <w:r>
-        <w:rPr>
-          <w:b/>
-          <w:bCs/>
-        </w:rPr>
-        <w:t>Pre-condition</w:t>
-      </w:r>
-      <w:r>
-        <w:t>: First, we can select those products who’s these against we will send payment.</w:t>
-      </w:r>
-    </w:p>
-    <w:p>
-      <w:r>
-        <w:rPr>
-          <w:b/>
-          <w:bCs/>
-        </w:rPr>
-        <w:t>Post-condition</w:t>
-      </w:r>
-      <w:r>
-        <w:t>: when we select those product type system display product details like quantity price etc.</w:t>
-      </w:r>
-    </w:p>
-    <w:p/>
-    <w:p>
-      <w:r>
-        <w:rPr>
-          <w:b/>
-          <w:bCs/>
-        </w:rPr>
-        <w:t>Operation</w:t>
-      </w:r>
-      <w:r>
-        <w:t xml:space="preserve">: </w:t>
-      </w:r>
-      <w:r>
-        <w:rPr>
-          <w:color w:val="1F497D" w:themeColor="text2"/>
-        </w:rPr>
-        <w:t>Paying through Online banking</w:t>
-      </w:r>
-    </w:p>
-    <w:p>
-      <w:r>
-        <w:rPr>
-          <w:b/>
-          <w:bCs/>
-        </w:rPr>
-        <w:t>Cross-Reference</w:t>
-      </w:r>
-      <w:r>
-        <w:t>: Enter Account No</w:t>
-      </w:r>
-    </w:p>
-    <w:p>
-      <w:r>
-        <w:rPr>
-          <w:b/>
-          <w:bCs/>
-        </w:rPr>
-        <w:t>Pre-condition</w:t>
-      </w:r>
-      <w:r>
-        <w:t>: After product selection we will enter Supplier Account number and send to verification.</w:t>
-      </w:r>
-    </w:p>
-    <w:p>
-      <w:r>
-        <w:rPr>
-          <w:b/>
-          <w:bCs/>
-        </w:rPr>
-        <w:t>Post-condition</w:t>
-      </w:r>
-      <w:r>
-        <w:t>: System verified Account No if verification true System proceed next other Show massage to user again enter correct account no</w:t>
-      </w:r>
-    </w:p>
-    <w:p/>
-    <w:p>
-      <w:r>
-        <w:rPr>
-          <w:b/>
-          <w:bCs/>
-        </w:rPr>
-        <w:t>Operation</w:t>
-      </w:r>
-      <w:r>
-        <w:t xml:space="preserve">: </w:t>
-      </w:r>
-      <w:r>
-        <w:rPr>
-          <w:color w:val="1F497D" w:themeColor="text2"/>
-        </w:rPr>
-        <w:t>Paying through Online banking</w:t>
-      </w:r>
-    </w:p>
-    <w:p>
-      <w:r>
-        <w:rPr>
-          <w:b/>
-          <w:bCs/>
-        </w:rPr>
-        <w:t>Cross-Reference</w:t>
-      </w:r>
-      <w:r>
-        <w:t>: Enter Amount</w:t>
-      </w:r>
-    </w:p>
-    <w:p>
-      <w:r>
-        <w:rPr>
-          <w:b/>
-          <w:bCs/>
-        </w:rPr>
-        <w:t>Pre-condition</w:t>
-      </w:r>
-      <w:r>
-        <w:t xml:space="preserve"> we will enter Amount and send to verification.</w:t>
-      </w:r>
-    </w:p>
-    <w:p>
-      <w:r>
-        <w:rPr>
-          <w:b/>
-          <w:bCs/>
-        </w:rPr>
-        <w:t>Post-condition</w:t>
-      </w:r>
-      <w:r>
-        <w:t>: System verified Amount if verification true System proceed next other Show massage to user again enter correct account no</w:t>
-      </w:r>
-    </w:p>
-    <w:p/>
-    <w:p>
-      <w:pPr>
-        <w:rPr>
-          <w:color w:val="1F497D" w:themeColor="text2"/>
-        </w:rPr>
-      </w:pPr>
-      <w:r>
-        <w:rPr>
-          <w:b/>
-          <w:bCs/>
-        </w:rPr>
-        <w:t>Operation</w:t>
-      </w:r>
-      <w:r>
-        <w:t xml:space="preserve">: </w:t>
-      </w:r>
-      <w:r>
-        <w:rPr>
-          <w:color w:val="1F497D" w:themeColor="text2"/>
-        </w:rPr>
-        <w:t>Paying through Online banking</w:t>
-      </w:r>
-    </w:p>
-    <w:p>
-      <w:r>
-        <w:rPr>
-          <w:b/>
-          <w:bCs/>
-        </w:rPr>
-        <w:t>Cross-Reference</w:t>
-      </w:r>
-      <w:r>
-        <w:t>: Generate Report</w:t>
-      </w:r>
-    </w:p>
-    <w:p>
-      <w:r>
-        <w:rPr>
-          <w:b/>
-          <w:bCs/>
-        </w:rPr>
-        <w:t>Pre-condition</w:t>
-      </w:r>
-      <w:r>
-        <w:t>: We can send command to system to generate the transaction slip</w:t>
-      </w:r>
-    </w:p>
-    <w:p>
-      <w:r>
-        <w:rPr>
-          <w:b/>
-          <w:bCs/>
-        </w:rPr>
-        <w:t>Post-condition</w:t>
-      </w:r>
-      <w:r>
-        <w:t>: After Generate Transaction slip we will printout it</w:t>
-      </w:r>
-    </w:p>
-    <w:p/>
-    <w:p>
-      <w:r>
-        <w:rPr>
-          <w:b/>
-          <w:bCs/>
-        </w:rPr>
-        <w:t>Operation Contracts</w:t>
-      </w:r>
-      <w:r>
-        <w:t>: 2</w:t>
-      </w:r>
-    </w:p>
-    <w:p>
-      <w:r>
-        <w:rPr>
-          <w:b/>
-          <w:bCs/>
-        </w:rPr>
-        <w:t>Operation</w:t>
-      </w:r>
-      <w:r>
-        <w:t xml:space="preserve">: </w:t>
-      </w:r>
-      <w:r>
-        <w:rPr>
-          <w:color w:val="1F497D" w:themeColor="text2"/>
-        </w:rPr>
-        <w:t>Check and details Purchase product</w:t>
-      </w:r>
-    </w:p>
-    <w:p>
-      <w:r>
-        <w:rPr>
-          <w:b/>
-          <w:bCs/>
-        </w:rPr>
-        <w:lastRenderedPageBreak/>
-        <w:t>Cross-Reference</w:t>
-      </w:r>
-      <w:r>
-        <w:t>: Select Product (Type)</w:t>
-      </w:r>
-    </w:p>
-    <w:p>
-      <w:r>
-        <w:rPr>
-          <w:b/>
-          <w:bCs/>
-        </w:rPr>
-        <w:t>Pre-condition</w:t>
-      </w:r>
-      <w:r>
-        <w:t xml:space="preserve">: First, we can select those products </w:t>
-      </w:r>
-    </w:p>
-    <w:p>
-      <w:r>
-        <w:rPr>
-          <w:b/>
-          <w:bCs/>
-        </w:rPr>
-        <w:t>Post-condition</w:t>
-      </w:r>
-      <w:r>
-        <w:t>: when we select those product type system display product details like quantity price etc.</w:t>
-      </w:r>
-    </w:p>
-    <w:p>
-      <w:pPr>
-        <w:rPr>
-          <w:color w:val="1F497D" w:themeColor="text2"/>
-        </w:rPr>
-      </w:pPr>
-      <w:r>
-        <w:rPr>
-          <w:b/>
-          <w:bCs/>
-        </w:rPr>
-        <w:t>Operation</w:t>
-      </w:r>
-      <w:r>
-        <w:t xml:space="preserve"> </w:t>
-      </w:r>
-      <w:r>
-        <w:rPr>
-          <w:color w:val="1F497D" w:themeColor="text2"/>
-        </w:rPr>
-        <w:t>Check and details Purchase product</w:t>
-      </w:r>
-    </w:p>
-    <w:p>
-      <w:r>
-        <w:rPr>
-          <w:b/>
-          <w:bCs/>
-        </w:rPr>
-        <w:t>Cross-Reference</w:t>
-      </w:r>
-      <w:r>
-        <w:t>: Enter Product Details (ID , Quantity , Price , Date)</w:t>
+        <w:t>: Enter Product Details (</w:t>
+      </w:r>
+      <w:proofErr w:type="gramStart"/>
+      <w:r>
+        <w:t>ID ,</w:t>
+      </w:r>
+      <w:proofErr w:type="gramEnd"/>
+      <w:r>
+        <w:t xml:space="preserve"> Quantity , Price , Date)</w:t>
       </w:r>
     </w:p>
     <w:p>
@@ -19333,7 +20642,15 @@
         <w:pStyle w:val="Heading3"/>
       </w:pPr>
       <w:r>
-        <w:t>Student 2: Hassaan Bin Abid(FA20-BSE-080)</w:t>
+        <w:t xml:space="preserve">Student 2: Hassaan Bin </w:t>
+      </w:r>
+      <w:proofErr w:type="gramStart"/>
+      <w:r>
+        <w:t>Abid(</w:t>
+      </w:r>
+      <w:proofErr w:type="gramEnd"/>
+      <w:r>
+        <w:t>FA20-BSE-080)</w:t>
       </w:r>
     </w:p>
     <w:p/>
@@ -19388,19 +20705,7 @@
               <w:rPr>
                 <w:b/>
               </w:rPr>
-              <w:t xml:space="preserve">View </w:t>
-            </w:r>
-            <w:r>
-              <w:rPr>
-                <w:b/>
-              </w:rPr>
-              <w:t>Test</w:t>
-            </w:r>
-            <w:r>
-              <w:rPr>
-                <w:b/>
-              </w:rPr>
-              <w:t xml:space="preserve"> report</w:t>
+              <w:t>View Test report</w:t>
             </w:r>
           </w:p>
         </w:tc>
@@ -19458,7 +20763,15 @@
               <w:t>Test</w:t>
             </w:r>
             <w:r>
-              <w:t xml:space="preserve"> Report (Monthly,weekly,daily)</w:t>
+              <w:t xml:space="preserve"> Report (</w:t>
+            </w:r>
+            <w:proofErr w:type="gramStart"/>
+            <w:r>
+              <w:t>Monthly,weekly</w:t>
+            </w:r>
+            <w:proofErr w:type="gramEnd"/>
+            <w:r>
+              <w:t>,daily)</w:t>
             </w:r>
           </w:p>
         </w:tc>
@@ -19689,7 +21002,15 @@
           </w:tcPr>
           <w:p>
             <w:r>
-              <w:t>Duration enter(Monthly,weekly,daily)</w:t>
+              <w:t xml:space="preserve">Duration </w:t>
+            </w:r>
+            <w:proofErr w:type="gramStart"/>
+            <w:r>
+              <w:t>enter(</w:t>
+            </w:r>
+            <w:proofErr w:type="gramEnd"/>
+            <w:r>
+              <w:t>Monthly,weekly,daily)</w:t>
             </w:r>
           </w:p>
         </w:tc>
@@ -19823,6 +21144,7 @@
             <w:hideMark/>
           </w:tcPr>
           <w:p>
+            <w:proofErr w:type="gramStart"/>
             <w:r>
               <w:t>Report</w:t>
             </w:r>
@@ -19833,7 +21155,11 @@
               <w:t xml:space="preserve"> </w:t>
             </w:r>
             <w:r>
-              <w:t xml:space="preserve">is visible to </w:t>
+              <w:t>is</w:t>
+            </w:r>
+            <w:proofErr w:type="gramEnd"/>
+            <w:r>
+              <w:t xml:space="preserve"> visible to </w:t>
             </w:r>
             <w:r>
               <w:t>lab technician</w:t>
@@ -19882,12 +21208,14 @@
             <w:r>
               <w:t xml:space="preserve">    </w:t>
             </w:r>
+            <w:proofErr w:type="gramStart"/>
             <w:r>
               <w:rPr>
                 <w:b/>
               </w:rPr>
               <w:t>View  report</w:t>
             </w:r>
+            <w:proofErr w:type="gramEnd"/>
           </w:p>
         </w:tc>
       </w:tr>
@@ -19937,8 +21265,13 @@
             <w:hideMark/>
           </w:tcPr>
           <w:p>
-            <w:r>
-              <w:t xml:space="preserve">View  Report </w:t>
+            <w:proofErr w:type="gramStart"/>
+            <w:r>
+              <w:t>View  Report</w:t>
+            </w:r>
+            <w:proofErr w:type="gramEnd"/>
+            <w:r>
+              <w:t xml:space="preserve"> </w:t>
             </w:r>
           </w:p>
         </w:tc>
@@ -19977,7 +21310,15 @@
           </w:tcPr>
           <w:p>
             <w:r>
-              <w:t>Use Case  View  report</w:t>
+              <w:t xml:space="preserve">Use </w:t>
+            </w:r>
+            <w:proofErr w:type="gramStart"/>
+            <w:r>
+              <w:t>Case  View</w:t>
+            </w:r>
+            <w:proofErr w:type="gramEnd"/>
+            <w:r>
+              <w:t xml:space="preserve">  report</w:t>
             </w:r>
           </w:p>
         </w:tc>
@@ -20054,8 +21395,13 @@
             <w:hideMark/>
           </w:tcPr>
           <w:p>
-            <w:r>
-              <w:t xml:space="preserve">View  report is visible to </w:t>
+            <w:proofErr w:type="gramStart"/>
+            <w:r>
+              <w:t>View  report</w:t>
+            </w:r>
+            <w:proofErr w:type="gramEnd"/>
+            <w:r>
+              <w:t xml:space="preserve"> is visible to </w:t>
             </w:r>
             <w:r>
               <w:t>technician</w:t>
@@ -20158,8 +21504,13 @@
             <w:hideMark/>
           </w:tcPr>
           <w:p>
-            <w:r>
-              <w:t>Request  for login</w:t>
+            <w:proofErr w:type="gramStart"/>
+            <w:r>
+              <w:t>Request  for</w:t>
+            </w:r>
+            <w:proofErr w:type="gramEnd"/>
+            <w:r>
+              <w:t xml:space="preserve"> login</w:t>
             </w:r>
           </w:p>
         </w:tc>
@@ -20220,6 +21571,7 @@
           </w:tcPr>
           <w:p>
             <w:r>
+              <w:lastRenderedPageBreak/>
               <w:t>Pre-condition</w:t>
             </w:r>
           </w:p>
@@ -20296,6 +21648,494 @@
     </w:tbl>
     <w:p/>
     <w:p/>
+    <w:p>
+      <w:pPr>
+        <w:pStyle w:val="Heading3"/>
+        <w:spacing w:after="240"/>
+        <w:rPr>
+          <w:sz w:val="28"/>
+          <w:szCs w:val="28"/>
+        </w:rPr>
+      </w:pPr>
+      <w:r>
+        <w:rPr>
+          <w:sz w:val="28"/>
+          <w:szCs w:val="28"/>
+        </w:rPr>
+        <w:t>Student 2: Nabeel Ahmad (FA20-BSE-170)</w:t>
+      </w:r>
+    </w:p>
+    <w:p>
+      <w:pPr>
+        <w:rPr>
+          <w:color w:val="365F91" w:themeColor="accent1" w:themeShade="BF"/>
+          <w:sz w:val="26"/>
+          <w:szCs w:val="26"/>
+        </w:rPr>
+      </w:pPr>
+      <w:r>
+        <w:rPr>
+          <w:color w:val="365F91" w:themeColor="accent1" w:themeShade="BF"/>
+          <w:sz w:val="26"/>
+          <w:szCs w:val="26"/>
+        </w:rPr>
+        <w:t>Use Case: View Drivers Details</w:t>
+      </w:r>
+    </w:p>
+    <w:p>
+      <w:pPr>
+        <w:rPr>
+          <w:sz w:val="24"/>
+          <w:szCs w:val="24"/>
+        </w:rPr>
+      </w:pPr>
+      <w:r>
+        <w:rPr>
+          <w:b/>
+          <w:bCs/>
+          <w:sz w:val="24"/>
+          <w:szCs w:val="24"/>
+        </w:rPr>
+        <w:t>Operation Contracts</w:t>
+      </w:r>
+      <w:r>
+        <w:rPr>
+          <w:sz w:val="24"/>
+          <w:szCs w:val="24"/>
+        </w:rPr>
+        <w:t>: 1</w:t>
+      </w:r>
+    </w:p>
+    <w:p>
+      <w:pPr>
+        <w:rPr>
+          <w:color w:val="1F497D" w:themeColor="text2"/>
+          <w:sz w:val="24"/>
+          <w:szCs w:val="24"/>
+        </w:rPr>
+      </w:pPr>
+      <w:r>
+        <w:rPr>
+          <w:b/>
+          <w:bCs/>
+          <w:sz w:val="24"/>
+          <w:szCs w:val="24"/>
+        </w:rPr>
+        <w:t>Operation</w:t>
+      </w:r>
+      <w:r>
+        <w:rPr>
+          <w:sz w:val="24"/>
+          <w:szCs w:val="24"/>
+        </w:rPr>
+        <w:t xml:space="preserve">: </w:t>
+      </w:r>
+      <w:r>
+        <w:rPr>
+          <w:color w:val="000000" w:themeColor="text1"/>
+          <w:sz w:val="24"/>
+          <w:szCs w:val="24"/>
+        </w:rPr>
+        <w:t>View Drivers Details</w:t>
+      </w:r>
+    </w:p>
+    <w:p>
+      <w:pPr>
+        <w:rPr>
+          <w:sz w:val="24"/>
+          <w:szCs w:val="24"/>
+        </w:rPr>
+      </w:pPr>
+      <w:r>
+        <w:rPr>
+          <w:b/>
+          <w:bCs/>
+          <w:sz w:val="24"/>
+          <w:szCs w:val="24"/>
+        </w:rPr>
+        <w:t>Cross-Reference</w:t>
+      </w:r>
+      <w:r>
+        <w:rPr>
+          <w:sz w:val="24"/>
+          <w:szCs w:val="24"/>
+        </w:rPr>
+        <w:t>:  Get access in transport interface</w:t>
+      </w:r>
+    </w:p>
+    <w:p>
+      <w:pPr>
+        <w:rPr>
+          <w:sz w:val="24"/>
+          <w:szCs w:val="24"/>
+        </w:rPr>
+      </w:pPr>
+      <w:r>
+        <w:rPr>
+          <w:b/>
+          <w:bCs/>
+          <w:sz w:val="24"/>
+          <w:szCs w:val="24"/>
+        </w:rPr>
+        <w:t>Pre-condition</w:t>
+      </w:r>
+      <w:r>
+        <w:rPr>
+          <w:sz w:val="24"/>
+          <w:szCs w:val="24"/>
+        </w:rPr>
+        <w:t xml:space="preserve">: User get access into system and then request the system to provide access to transportation dashboard. </w:t>
+      </w:r>
+    </w:p>
+    <w:p>
+      <w:pPr>
+        <w:rPr>
+          <w:sz w:val="24"/>
+          <w:szCs w:val="24"/>
+        </w:rPr>
+      </w:pPr>
+      <w:r>
+        <w:rPr>
+          <w:b/>
+          <w:bCs/>
+          <w:sz w:val="24"/>
+          <w:szCs w:val="24"/>
+        </w:rPr>
+        <w:t>Post-condition</w:t>
+      </w:r>
+      <w:r>
+        <w:rPr>
+          <w:sz w:val="24"/>
+          <w:szCs w:val="24"/>
+        </w:rPr>
+        <w:t>: The system provide access to user and take user to transportation dashboard.</w:t>
+      </w:r>
+    </w:p>
+    <w:p>
+      <w:pPr>
+        <w:rPr>
+          <w:sz w:val="24"/>
+          <w:szCs w:val="24"/>
+        </w:rPr>
+      </w:pPr>
+      <w:r>
+        <w:rPr>
+          <w:sz w:val="24"/>
+          <w:szCs w:val="24"/>
+        </w:rPr>
+        <w:t xml:space="preserve"> </w:t>
+      </w:r>
+    </w:p>
+    <w:p>
+      <w:pPr>
+        <w:rPr>
+          <w:sz w:val="24"/>
+          <w:szCs w:val="24"/>
+        </w:rPr>
+      </w:pPr>
+      <w:r>
+        <w:rPr>
+          <w:b/>
+          <w:bCs/>
+          <w:sz w:val="24"/>
+          <w:szCs w:val="24"/>
+        </w:rPr>
+        <w:t>Operation Contracts</w:t>
+      </w:r>
+      <w:r>
+        <w:rPr>
+          <w:sz w:val="24"/>
+          <w:szCs w:val="24"/>
+        </w:rPr>
+        <w:t>: 2</w:t>
+      </w:r>
+    </w:p>
+    <w:p>
+      <w:pPr>
+        <w:rPr>
+          <w:color w:val="1F497D" w:themeColor="text2"/>
+          <w:sz w:val="24"/>
+          <w:szCs w:val="24"/>
+        </w:rPr>
+      </w:pPr>
+      <w:r>
+        <w:rPr>
+          <w:b/>
+          <w:bCs/>
+          <w:sz w:val="24"/>
+          <w:szCs w:val="24"/>
+        </w:rPr>
+        <w:t>Operation</w:t>
+      </w:r>
+      <w:r>
+        <w:rPr>
+          <w:sz w:val="24"/>
+          <w:szCs w:val="24"/>
+        </w:rPr>
+        <w:t xml:space="preserve">: </w:t>
+      </w:r>
+      <w:r>
+        <w:rPr>
+          <w:color w:val="000000" w:themeColor="text1"/>
+          <w:sz w:val="24"/>
+          <w:szCs w:val="24"/>
+        </w:rPr>
+        <w:t>View Drivers Details</w:t>
+      </w:r>
+    </w:p>
+    <w:p>
+      <w:pPr>
+        <w:rPr>
+          <w:sz w:val="24"/>
+          <w:szCs w:val="24"/>
+        </w:rPr>
+      </w:pPr>
+      <w:r>
+        <w:rPr>
+          <w:b/>
+          <w:bCs/>
+          <w:sz w:val="24"/>
+          <w:szCs w:val="24"/>
+        </w:rPr>
+        <w:t>Cross-Reference</w:t>
+      </w:r>
+      <w:r>
+        <w:rPr>
+          <w:sz w:val="24"/>
+          <w:szCs w:val="24"/>
+        </w:rPr>
+        <w:t>:  Display Driver Details</w:t>
+      </w:r>
+    </w:p>
+    <w:p>
+      <w:pPr>
+        <w:rPr>
+          <w:sz w:val="24"/>
+          <w:szCs w:val="24"/>
+        </w:rPr>
+      </w:pPr>
+      <w:r>
+        <w:rPr>
+          <w:b/>
+          <w:bCs/>
+          <w:sz w:val="24"/>
+          <w:szCs w:val="24"/>
+        </w:rPr>
+        <w:t>Pre-condition</w:t>
+      </w:r>
+      <w:r>
+        <w:rPr>
+          <w:sz w:val="24"/>
+          <w:szCs w:val="24"/>
+        </w:rPr>
+        <w:t xml:space="preserve">: User commands the system to display detailed list of all drivers.  </w:t>
+      </w:r>
+    </w:p>
+    <w:p>
+      <w:pPr>
+        <w:rPr>
+          <w:sz w:val="24"/>
+          <w:szCs w:val="24"/>
+        </w:rPr>
+      </w:pPr>
+      <w:r>
+        <w:rPr>
+          <w:b/>
+          <w:bCs/>
+          <w:sz w:val="24"/>
+          <w:szCs w:val="24"/>
+        </w:rPr>
+        <w:t>Post-condition</w:t>
+      </w:r>
+      <w:r>
+        <w:rPr>
+          <w:sz w:val="24"/>
+          <w:szCs w:val="24"/>
+        </w:rPr>
+        <w:t>: System displays list of all drivers from database.</w:t>
+      </w:r>
+    </w:p>
+    <w:p>
+      <w:pPr>
+        <w:rPr>
+          <w:sz w:val="24"/>
+          <w:szCs w:val="24"/>
+        </w:rPr>
+      </w:pPr>
+    </w:p>
+    <w:p>
+      <w:pPr>
+        <w:rPr>
+          <w:sz w:val="24"/>
+          <w:szCs w:val="24"/>
+        </w:rPr>
+      </w:pPr>
+      <w:r>
+        <w:rPr>
+          <w:b/>
+          <w:bCs/>
+          <w:sz w:val="24"/>
+          <w:szCs w:val="24"/>
+        </w:rPr>
+        <w:t>Operation Contracts</w:t>
+      </w:r>
+      <w:r>
+        <w:rPr>
+          <w:sz w:val="24"/>
+          <w:szCs w:val="24"/>
+        </w:rPr>
+        <w:t>: 3</w:t>
+      </w:r>
+    </w:p>
+    <w:p>
+      <w:pPr>
+        <w:rPr>
+          <w:color w:val="1F497D" w:themeColor="text2"/>
+          <w:sz w:val="24"/>
+          <w:szCs w:val="24"/>
+        </w:rPr>
+      </w:pPr>
+      <w:r>
+        <w:rPr>
+          <w:b/>
+          <w:bCs/>
+          <w:sz w:val="24"/>
+          <w:szCs w:val="24"/>
+        </w:rPr>
+        <w:t>Operation</w:t>
+      </w:r>
+      <w:r>
+        <w:rPr>
+          <w:sz w:val="24"/>
+          <w:szCs w:val="24"/>
+        </w:rPr>
+        <w:t xml:space="preserve">: </w:t>
+      </w:r>
+      <w:r>
+        <w:rPr>
+          <w:color w:val="000000" w:themeColor="text1"/>
+          <w:sz w:val="24"/>
+          <w:szCs w:val="24"/>
+        </w:rPr>
+        <w:t>View Drivers Details</w:t>
+      </w:r>
+    </w:p>
+    <w:p>
+      <w:pPr>
+        <w:rPr>
+          <w:sz w:val="24"/>
+          <w:szCs w:val="24"/>
+        </w:rPr>
+      </w:pPr>
+      <w:r>
+        <w:rPr>
+          <w:b/>
+          <w:bCs/>
+          <w:sz w:val="24"/>
+          <w:szCs w:val="24"/>
+        </w:rPr>
+        <w:t>Cross-Reference</w:t>
+      </w:r>
+      <w:r>
+        <w:rPr>
+          <w:sz w:val="24"/>
+          <w:szCs w:val="24"/>
+        </w:rPr>
+        <w:t>:  Add New Driver</w:t>
+      </w:r>
+    </w:p>
+    <w:p>
+      <w:pPr>
+        <w:rPr>
+          <w:sz w:val="24"/>
+          <w:szCs w:val="24"/>
+        </w:rPr>
+      </w:pPr>
+      <w:r>
+        <w:rPr>
+          <w:b/>
+          <w:bCs/>
+          <w:sz w:val="24"/>
+          <w:szCs w:val="24"/>
+        </w:rPr>
+        <w:t>Pre-condition</w:t>
+      </w:r>
+      <w:r>
+        <w:rPr>
+          <w:sz w:val="24"/>
+          <w:szCs w:val="24"/>
+        </w:rPr>
+        <w:t xml:space="preserve">: User enter details of driver </w:t>
+      </w:r>
+      <w:proofErr w:type="gramStart"/>
+      <w:r>
+        <w:rPr>
+          <w:sz w:val="24"/>
+          <w:szCs w:val="24"/>
+        </w:rPr>
+        <w:t>in order to</w:t>
+      </w:r>
+      <w:proofErr w:type="gramEnd"/>
+      <w:r>
+        <w:rPr>
+          <w:sz w:val="24"/>
+          <w:szCs w:val="24"/>
+        </w:rPr>
+        <w:t xml:space="preserve"> save the details of new driver. </w:t>
+      </w:r>
+    </w:p>
+    <w:p>
+      <w:pPr>
+        <w:rPr>
+          <w:sz w:val="24"/>
+          <w:szCs w:val="24"/>
+        </w:rPr>
+      </w:pPr>
+      <w:r>
+        <w:rPr>
+          <w:b/>
+          <w:bCs/>
+          <w:sz w:val="24"/>
+          <w:szCs w:val="24"/>
+        </w:rPr>
+        <w:lastRenderedPageBreak/>
+        <w:t>Post-condition</w:t>
+      </w:r>
+      <w:r>
+        <w:rPr>
+          <w:sz w:val="24"/>
+          <w:szCs w:val="24"/>
+        </w:rPr>
+        <w:t>: System upload details of to database and display the updated list of drivers.</w:t>
+      </w:r>
+    </w:p>
+    <w:p>
+      <w:pPr>
+        <w:rPr>
+          <w:color w:val="365F91" w:themeColor="accent1" w:themeShade="BF"/>
+          <w:sz w:val="26"/>
+          <w:szCs w:val="26"/>
+        </w:rPr>
+      </w:pPr>
+    </w:p>
+    <w:p>
+      <w:pPr>
+        <w:rPr>
+          <w:color w:val="365F91" w:themeColor="accent1" w:themeShade="BF"/>
+          <w:sz w:val="26"/>
+          <w:szCs w:val="26"/>
+        </w:rPr>
+      </w:pPr>
+    </w:p>
+    <w:p>
+      <w:pPr>
+        <w:rPr>
+          <w:color w:val="365F91" w:themeColor="accent1" w:themeShade="BF"/>
+          <w:sz w:val="26"/>
+          <w:szCs w:val="26"/>
+        </w:rPr>
+      </w:pPr>
+    </w:p>
     <w:p>
       <w:pPr>
         <w:pStyle w:val="Heading2"/>
@@ -20463,7 +22303,6 @@
           <w:sz w:val="26"/>
           <w:szCs w:val="26"/>
         </w:rPr>
-        <w:lastRenderedPageBreak/>
         <w:drawing>
           <wp:inline distT="0" distB="0" distL="0" distR="0" wp14:anchorId="7E0215B0" wp14:editId="6CCC060B">
             <wp:extent cx="5943600" cy="4334934"/>
@@ -20578,7 +22417,15 @@
         <w:pStyle w:val="Heading3"/>
       </w:pPr>
       <w:r>
-        <w:t>Student 3: Hassaan Bin Abid(FA20-BSE-080)</w:t>
+        <w:t xml:space="preserve">Student 3: Hassaan Bin </w:t>
+      </w:r>
+      <w:proofErr w:type="gramStart"/>
+      <w:r>
+        <w:t>Abid(</w:t>
+      </w:r>
+      <w:proofErr w:type="gramEnd"/>
+      <w:r>
+        <w:t>FA20-BSE-080)</w:t>
       </w:r>
     </w:p>
     <w:p/>
@@ -20587,7 +22434,6 @@
         <w:rPr>
           <w:noProof/>
         </w:rPr>
-        <w:lastRenderedPageBreak/>
         <w:drawing>
           <wp:inline distT="0" distB="0" distL="0" distR="0" wp14:anchorId="26C0FCA1" wp14:editId="368F2D98">
             <wp:extent cx="5943600" cy="5448300"/>
@@ -20660,6 +22506,7 @@
           <w:sz w:val="26"/>
           <w:szCs w:val="26"/>
         </w:rPr>
+        <w:lastRenderedPageBreak/>
         <w:t>Student 1 Nabeel Javeed (fA20-BSE-061)</w:t>
       </w:r>
     </w:p>
@@ -20749,6 +22596,7 @@
           <w:sz w:val="28"/>
           <w:szCs w:val="28"/>
         </w:rPr>
+        <w:lastRenderedPageBreak/>
         <w:t>Student 2: Nabeel Ahmad (FA20-BSE-170)</w:t>
       </w:r>
     </w:p>
@@ -21023,7 +22871,15 @@
         <w:pStyle w:val="Heading3"/>
       </w:pPr>
       <w:r>
-        <w:t>Student 3: Hassaan Bin Abid(FA20-BSE-080)</w:t>
+        <w:t xml:space="preserve">Student 3: Hassaan Bin </w:t>
+      </w:r>
+      <w:proofErr w:type="gramStart"/>
+      <w:r>
+        <w:t>Abid(</w:t>
+      </w:r>
+      <w:proofErr w:type="gramEnd"/>
+      <w:r>
+        <w:t>FA20-BSE-080)</w:t>
       </w:r>
     </w:p>
     <w:p/>

</xml_diff>

<commit_message>
updated the fully dressed use cases
</commit_message>
<xml_diff>
--- a/Thesis/Project Thesis.docx
+++ b/Thesis/Project Thesis.docx
@@ -1,6 +1,6 @@
 
 <file path=word/document.xml><?xml version="1.0" encoding="utf-8"?>
-<w:document xmlns:wpc="http://schemas.microsoft.com/office/word/2010/wordprocessingCanvas" xmlns:cx="http://schemas.microsoft.com/office/drawing/2014/chartex" xmlns:cx1="http://schemas.microsoft.com/office/drawing/2015/9/8/chartex" xmlns:cx2="http://schemas.microsoft.com/office/drawing/2015/10/21/chartex" xmlns:cx3="http://schemas.microsoft.com/office/drawing/2016/5/9/chartex" xmlns:cx4="http://schemas.microsoft.com/office/drawing/2016/5/10/chartex" xmlns:cx5="http://schemas.microsoft.com/office/drawing/2016/5/11/chartex" xmlns:cx6="http://schemas.microsoft.com/office/drawing/2016/5/12/chartex" xmlns:cx7="http://schemas.microsoft.com/office/drawing/2016/5/13/chartex" xmlns:cx8="http://schemas.microsoft.com/office/drawing/2016/5/14/chartex" xmlns:mc="http://schemas.openxmlformats.org/markup-compatibility/2006" xmlns:aink="http://schemas.microsoft.com/office/drawing/2016/ink" xmlns:am3d="http://schemas.microsoft.com/office/drawing/2017/model3d" xmlns:o="urn:schemas-microsoft-com:office:office" xmlns:oel="http://schemas.microsoft.com/office/2019/extlst" xmlns:r="http://schemas.openxmlformats.org/officeDocument/2006/relationships" xmlns:m="http://schemas.openxmlformats.org/officeDocument/2006/math" xmlns:v="urn:schemas-microsoft-com:vml" xmlns:wp14="http://schemas.microsoft.com/office/word/2010/wordprocessingDrawing" xmlns:wp="http://schemas.openxmlformats.org/drawingml/2006/wordprocessingDrawing" xmlns:w10="urn:schemas-microsoft-com:office:word" xmlns:w="http://schemas.openxmlformats.org/wordprocessingml/2006/main" xmlns:w14="http://schemas.microsoft.com/office/word/2010/wordml" xmlns:w15="http://schemas.microsoft.com/office/word/2012/wordml" xmlns:w16cex="http://schemas.microsoft.com/office/word/2018/wordml/cex" xmlns:w16cid="http://schemas.microsoft.com/office/word/2016/wordml/cid" xmlns:w16="http://schemas.microsoft.com/office/word/2018/wordml" xmlns:w16sdtdh="http://schemas.microsoft.com/office/word/2020/wordml/sdtdatahash" xmlns:w16se="http://schemas.microsoft.com/office/word/2015/wordml/symex" xmlns:wpg="http://schemas.microsoft.com/office/word/2010/wordprocessingGroup" xmlns:wpi="http://schemas.microsoft.com/office/word/2010/wordprocessingInk" xmlns:wne="http://schemas.microsoft.com/office/word/2006/wordml" xmlns:wps="http://schemas.microsoft.com/office/word/2010/wordprocessingShape" mc:Ignorable="w14 w15 w16se w16cid w16 w16cex w16sdtdh wp14">
+<w:document xmlns:wpc="http://schemas.microsoft.com/office/word/2010/wordprocessingCanvas" xmlns:cx="http://schemas.microsoft.com/office/drawing/2014/chartex" xmlns:mc="http://schemas.openxmlformats.org/markup-compatibility/2006" xmlns:o="urn:schemas-microsoft-com:office:office" xmlns:r="http://schemas.openxmlformats.org/officeDocument/2006/relationships" xmlns:m="http://schemas.openxmlformats.org/officeDocument/2006/math" xmlns:v="urn:schemas-microsoft-com:vml" xmlns:wp14="http://schemas.microsoft.com/office/word/2010/wordprocessingDrawing" xmlns:wp="http://schemas.openxmlformats.org/drawingml/2006/wordprocessingDrawing" xmlns:w10="urn:schemas-microsoft-com:office:word" xmlns:w="http://schemas.openxmlformats.org/wordprocessingml/2006/main" xmlns:w14="http://schemas.microsoft.com/office/word/2010/wordml" xmlns:w15="http://schemas.microsoft.com/office/word/2012/wordml" xmlns:w16se="http://schemas.microsoft.com/office/word/2015/wordml/symex" xmlns:wpg="http://schemas.microsoft.com/office/word/2010/wordprocessingGroup" xmlns:wpi="http://schemas.microsoft.com/office/word/2010/wordprocessingInk" xmlns:wne="http://schemas.microsoft.com/office/word/2006/wordml" xmlns:wps="http://schemas.microsoft.com/office/word/2010/wordprocessingShape" mc:Ignorable="w14 w15 w16se wp14">
   <w:body>
     <w:p>
       <w:pPr>
@@ -2851,25 +2851,7 @@
           <w:sz w:val="24"/>
           <w:szCs w:val="24"/>
         </w:rPr>
-        <w:t xml:space="preserve">The system designed is equipped with the latest software so that the processing time is kept to the minimum. The system is also capable of taking on huge workload without any lag </w:t>
-      </w:r>
-      <w:proofErr w:type="gramStart"/>
-      <w:r>
-        <w:rPr>
-          <w:rFonts w:ascii="Times New Roman" w:hAnsi="Times New Roman" w:cs="Times New Roman"/>
-          <w:sz w:val="24"/>
-          <w:szCs w:val="24"/>
-        </w:rPr>
-        <w:t>and also</w:t>
-      </w:r>
-      <w:proofErr w:type="gramEnd"/>
-      <w:r>
-        <w:rPr>
-          <w:rFonts w:ascii="Times New Roman" w:hAnsi="Times New Roman" w:cs="Times New Roman"/>
-          <w:sz w:val="24"/>
-          <w:szCs w:val="24"/>
-        </w:rPr>
-        <w:t xml:space="preserve"> equipped with top-notch features which allows it to manage many tasks at once</w:t>
+        <w:t>The system designed is equipped with the latest software so that the processing time is kept to the minimum. The system is also capable of taking on huge workload without any lag and also equipped with top-notch features which allows it to manage many tasks at once</w:t>
       </w:r>
       <w:r>
         <w:rPr>
@@ -2945,25 +2927,7 @@
           <w:sz w:val="24"/>
           <w:szCs w:val="24"/>
         </w:rPr>
-        <w:t xml:space="preserve">Due to all the security features included in the package the system is deemed unbreakable, the security features include account creation, password generation </w:t>
-      </w:r>
-      <w:proofErr w:type="spellStart"/>
-      <w:r>
-        <w:rPr>
-          <w:rFonts w:ascii="Times New Roman" w:hAnsi="Times New Roman" w:cs="Times New Roman"/>
-          <w:sz w:val="24"/>
-          <w:szCs w:val="24"/>
-        </w:rPr>
-        <w:t>etc</w:t>
-      </w:r>
-      <w:proofErr w:type="spellEnd"/>
-      <w:r>
-        <w:rPr>
-          <w:rFonts w:ascii="Times New Roman" w:hAnsi="Times New Roman" w:cs="Times New Roman"/>
-          <w:sz w:val="24"/>
-          <w:szCs w:val="24"/>
-        </w:rPr>
-        <w:t xml:space="preserve"> so that only authorized personnel can access the system.</w:t>
+        <w:t>Due to all the security features included in the package the system is deemed unbreakable, the security features include account creation, password generation etc so that only authorized personnel can access the system.</w:t>
       </w:r>
     </w:p>
     <w:p>
@@ -3048,25 +3012,7 @@
           <w:szCs w:val="24"/>
         </w:rPr>
         <w:lastRenderedPageBreak/>
-        <w:t xml:space="preserve">Portability is a main feature of the system as it can be accessed through any medium </w:t>
-      </w:r>
-      <w:proofErr w:type="spellStart"/>
-      <w:r>
-        <w:rPr>
-          <w:rFonts w:ascii="Times New Roman" w:hAnsi="Times New Roman" w:cs="Times New Roman"/>
-          <w:sz w:val="24"/>
-          <w:szCs w:val="24"/>
-        </w:rPr>
-        <w:t>i.e</w:t>
-      </w:r>
-      <w:proofErr w:type="spellEnd"/>
-      <w:r>
-        <w:rPr>
-          <w:rFonts w:ascii="Times New Roman" w:hAnsi="Times New Roman" w:cs="Times New Roman"/>
-          <w:sz w:val="24"/>
-          <w:szCs w:val="24"/>
-        </w:rPr>
-        <w:t xml:space="preserve"> windows, mac etc. it is compatible with any software device with certain specifications.</w:t>
+        <w:t>Portability is a main feature of the system as it can be accessed through any medium i.e windows, mac etc. it is compatible with any software device with certain specifications.</w:t>
       </w:r>
     </w:p>
     <w:p>
@@ -3139,25 +3085,7 @@
           <w:sz w:val="24"/>
           <w:szCs w:val="24"/>
         </w:rPr>
-        <w:t xml:space="preserve">For capacity the system offers two options either all items and stuff </w:t>
-      </w:r>
-      <w:proofErr w:type="gramStart"/>
-      <w:r>
-        <w:rPr>
-          <w:rFonts w:ascii="Times New Roman" w:hAnsi="Times New Roman" w:cs="Times New Roman"/>
-          <w:sz w:val="24"/>
-          <w:szCs w:val="24"/>
-        </w:rPr>
-        <w:t>is</w:t>
-      </w:r>
-      <w:proofErr w:type="gramEnd"/>
-      <w:r>
-        <w:rPr>
-          <w:rFonts w:ascii="Times New Roman" w:hAnsi="Times New Roman" w:cs="Times New Roman"/>
-          <w:sz w:val="24"/>
-          <w:szCs w:val="24"/>
-        </w:rPr>
-        <w:t xml:space="preserve"> stored in the user provided storage or it is stored in the system provided capacity. Either way in both cases the system’s output will be maximum</w:t>
+        <w:t>For capacity the system offers two options either all items and stuff is stored in the user provided storage or it is stored in the system provided capacity. Either way in both cases the system’s output will be maximum</w:t>
       </w:r>
       <w:r>
         <w:rPr>
@@ -3463,23 +3391,7 @@
           <w:sz w:val="24"/>
           <w:szCs w:val="24"/>
         </w:rPr>
-        <w:t xml:space="preserve">A three-month update will make sure that the system is equipped to the right </w:t>
-      </w:r>
-      <w:proofErr w:type="gramStart"/>
-      <w:r>
-        <w:rPr>
-          <w:sz w:val="24"/>
-          <w:szCs w:val="24"/>
-        </w:rPr>
-        <w:t>hardware</w:t>
-      </w:r>
-      <w:proofErr w:type="gramEnd"/>
-      <w:r>
-        <w:rPr>
-          <w:sz w:val="24"/>
-          <w:szCs w:val="24"/>
-        </w:rPr>
-        <w:t xml:space="preserve"> and it will also remove any harmful bugs that may become a speed bump in the process.</w:t>
+        <w:t>A three-month update will make sure that the system is equipped to the right hardware and it will also remove any harmful bugs that may become a speed bump in the process.</w:t>
       </w:r>
     </w:p>
     <w:p>
@@ -3716,21 +3628,8 @@
         <w:t xml:space="preserve"> drivers and ask the user to select specific driver to see its details.</w:t>
       </w:r>
       <w:r>
-        <w:t xml:space="preserve"> </w:t>
-      </w:r>
-      <w:proofErr w:type="gramStart"/>
-      <w:r>
-        <w:t>Also</w:t>
-      </w:r>
-      <w:proofErr w:type="gramEnd"/>
-      <w:r>
-        <w:t xml:space="preserve"> user can add new driver to the list </w:t>
-      </w:r>
-      <w:proofErr w:type="spellStart"/>
-      <w:r>
-        <w:t>i</w:t>
-      </w:r>
-      <w:proofErr w:type="spellEnd"/>
+        <w:t xml:space="preserve"> Also user can add new driver to the list i</w:t>
+      </w:r>
     </w:p>
     <w:p>
       <w:pPr>
@@ -3779,31 +3678,7 @@
         <w:t xml:space="preserve"> </w:t>
       </w:r>
       <w:r>
-        <w:t xml:space="preserve">(Primary Actor) access the system through specified credentials, after </w:t>
-      </w:r>
-      <w:proofErr w:type="spellStart"/>
-      <w:r>
-        <w:t>aquirng</w:t>
-      </w:r>
-      <w:proofErr w:type="spellEnd"/>
-      <w:r>
-        <w:t xml:space="preserve"> access, system provide him transport site where he </w:t>
-      </w:r>
-      <w:proofErr w:type="gramStart"/>
-      <w:r>
-        <w:t>make</w:t>
-      </w:r>
-      <w:proofErr w:type="gramEnd"/>
-      <w:r>
-        <w:t xml:space="preserve"> check over vehicles, loading labor and drivers availability, departure and arrival of specific vehicle including </w:t>
-      </w:r>
-      <w:proofErr w:type="spellStart"/>
-      <w:r>
-        <w:t>it’s</w:t>
-      </w:r>
-      <w:proofErr w:type="spellEnd"/>
-      <w:r>
-        <w:t xml:space="preserve"> timing, date, destination. After wards he updates the ongoing vehicle activities and status of vehicles with time and the system have updated information about vehicles.</w:t>
+        <w:t>(Primary Actor) access the system through specified credentials, after aquirng access, system provide him transport site where he make check over vehicles, loading labor and drivers availability, departure and arrival of specific vehicle including it’s timing, date, destination. After wards he updates the ongoing vehicle activities and status of vehicles with time and the system have updated information about vehicles.</w:t>
       </w:r>
     </w:p>
     <w:p>
@@ -3849,13 +3724,8 @@
       </w:r>
     </w:p>
     <w:p>
-      <w:proofErr w:type="gramStart"/>
-      <w:r>
-        <w:t>User</w:t>
-      </w:r>
-      <w:proofErr w:type="gramEnd"/>
-      <w:r>
-        <w:t xml:space="preserve"> start session on system and access the interface of transportation’s maintenance area, then </w:t>
+      <w:r>
+        <w:t xml:space="preserve">User start session on system and access the interface of transportation’s maintenance area, then </w:t>
       </w:r>
       <w:r>
         <w:t>he views the maintenance details of vehicles and save or update any new details if required.</w:t>
@@ -4209,10 +4079,396 @@
           <w:sz w:val="28"/>
           <w:szCs w:val="28"/>
         </w:rPr>
-        <w:t xml:space="preserve">Use Case: Make Invoice and </w:t>
-      </w:r>
-      <w:proofErr w:type="gramStart"/>
-      <w:r>
+        <w:t>Use Case: Make Invoice and Payment;</w:t>
+      </w:r>
+    </w:p>
+    <w:p>
+      <w:pPr>
+        <w:rPr>
+          <w:rFonts w:ascii="Times New Roman" w:hAnsi="Times New Roman" w:cs="Times New Roman"/>
+          <w:sz w:val="28"/>
+          <w:szCs w:val="28"/>
+        </w:rPr>
+      </w:pPr>
+      <w:r>
+        <w:rPr>
+          <w:rFonts w:ascii="Times New Roman" w:hAnsi="Times New Roman" w:cs="Times New Roman"/>
+          <w:sz w:val="28"/>
+          <w:szCs w:val="28"/>
+        </w:rPr>
+        <w:t>After receiving the order, the supplier will create the order invoice that contains the total expense of the purchase made and then the payment will be made according to the invoice.</w:t>
+      </w:r>
+    </w:p>
+    <w:p>
+      <w:pPr>
+        <w:spacing w:line="240" w:lineRule="auto"/>
+        <w:rPr>
+          <w:rFonts w:ascii="Times New Roman" w:hAnsi="Times New Roman" w:cs="Times New Roman"/>
+          <w:b/>
+          <w:bCs/>
+          <w:color w:val="365F91" w:themeColor="accent1" w:themeShade="BF"/>
+          <w:sz w:val="28"/>
+          <w:szCs w:val="28"/>
+        </w:rPr>
+      </w:pPr>
+      <w:bookmarkStart w:id="28" w:name="_Toc108963491"/>
+    </w:p>
+    <w:p>
+      <w:pPr>
+        <w:pStyle w:val="Heading3"/>
+        <w:rPr>
+          <w:b/>
+          <w:bCs/>
+          <w:sz w:val="28"/>
+          <w:szCs w:val="28"/>
+        </w:rPr>
+      </w:pPr>
+      <w:r>
+        <w:rPr>
+          <w:b/>
+          <w:bCs/>
+          <w:sz w:val="28"/>
+          <w:szCs w:val="28"/>
+        </w:rPr>
+        <w:t>Yasin (FA20-BSE-170)</w:t>
+      </w:r>
+    </w:p>
+    <w:p>
+      <w:pPr>
+        <w:spacing w:line="240" w:lineRule="auto"/>
+        <w:rPr>
+          <w:rFonts w:asciiTheme="minorHAnsi" w:hAnsiTheme="minorHAnsi" w:cstheme="minorHAnsi"/>
+          <w:b/>
+          <w:color w:val="244061" w:themeColor="accent1" w:themeShade="80"/>
+          <w:sz w:val="28"/>
+          <w:szCs w:val="28"/>
+          <w:u w:val="single"/>
+        </w:rPr>
+      </w:pPr>
+      <w:r>
+        <w:rPr>
+          <w:rFonts w:asciiTheme="minorHAnsi" w:hAnsiTheme="minorHAnsi" w:cstheme="minorHAnsi"/>
+          <w:sz w:val="28"/>
+          <w:szCs w:val="28"/>
+        </w:rPr>
+        <w:t xml:space="preserve">Use Case: </w:t>
+      </w:r>
+      <w:r>
+        <w:rPr>
+          <w:rFonts w:asciiTheme="minorHAnsi" w:hAnsiTheme="minorHAnsi" w:cstheme="minorHAnsi"/>
+          <w:b/>
+          <w:color w:val="244061" w:themeColor="accent1" w:themeShade="80"/>
+          <w:sz w:val="28"/>
+          <w:szCs w:val="28"/>
+          <w:u w:val="single"/>
+        </w:rPr>
+        <w:t>Production</w:t>
+      </w:r>
+      <w:r>
+        <w:rPr>
+          <w:rFonts w:asciiTheme="minorHAnsi" w:hAnsiTheme="minorHAnsi" w:cstheme="minorHAnsi"/>
+          <w:b/>
+          <w:color w:val="244061" w:themeColor="accent1" w:themeShade="80"/>
+          <w:sz w:val="28"/>
+          <w:szCs w:val="28"/>
+          <w:u w:val="single"/>
+        </w:rPr>
+        <w:t xml:space="preserve"> Management</w:t>
+      </w:r>
+    </w:p>
+    <w:p>
+      <w:pPr>
+        <w:spacing w:line="240" w:lineRule="auto"/>
+        <w:jc w:val="both"/>
+        <w:rPr>
+          <w:rFonts w:asciiTheme="majorBidi" w:hAnsiTheme="majorBidi" w:cstheme="majorBidi"/>
+          <w:b/>
+          <w:bCs/>
+          <w:color w:val="000000"/>
+          <w:sz w:val="28"/>
+          <w:szCs w:val="28"/>
+          <w:shd w:val="clear" w:color="auto" w:fill="FFFFFF"/>
+        </w:rPr>
+      </w:pPr>
+      <w:r>
+        <w:rPr>
+          <w:rFonts w:asciiTheme="majorBidi" w:hAnsiTheme="majorBidi" w:cstheme="majorBidi"/>
+          <w:b/>
+          <w:bCs/>
+          <w:color w:val="000000"/>
+          <w:sz w:val="28"/>
+          <w:szCs w:val="28"/>
+          <w:shd w:val="clear" w:color="auto" w:fill="FFFFFF"/>
+        </w:rPr>
+        <w:t>Production Management:</w:t>
+      </w:r>
+    </w:p>
+    <w:p>
+      <w:pPr>
+        <w:spacing w:line="240" w:lineRule="auto"/>
+        <w:jc w:val="both"/>
+        <w:rPr>
+          <w:rFonts w:asciiTheme="majorBidi" w:hAnsiTheme="majorBidi" w:cstheme="majorBidi"/>
+          <w:color w:val="000000"/>
+          <w:sz w:val="28"/>
+          <w:szCs w:val="28"/>
+          <w:shd w:val="clear" w:color="auto" w:fill="FFFFFF"/>
+        </w:rPr>
+      </w:pPr>
+      <w:r>
+        <w:rPr>
+          <w:rFonts w:asciiTheme="majorBidi" w:hAnsiTheme="majorBidi" w:cstheme="majorBidi"/>
+          <w:color w:val="000000"/>
+          <w:sz w:val="28"/>
+          <w:szCs w:val="28"/>
+          <w:shd w:val="clear" w:color="auto" w:fill="FFFFFF"/>
+        </w:rPr>
+        <w:t xml:space="preserve">This is a scientific process that involves the transformation of raw material(input) into desired product or service(output) by adding economic value. The production manager is responsible for Update Daily Production, View Machinery Timing (Start and End Time), and View Production Details for providing the main </w:t>
+      </w:r>
+      <w:r>
+        <w:rPr>
+          <w:rFonts w:asciiTheme="majorBidi" w:hAnsiTheme="majorBidi" w:cstheme="majorBidi"/>
+          <w:color w:val="000000"/>
+          <w:sz w:val="28"/>
+          <w:szCs w:val="28"/>
+          <w:shd w:val="clear" w:color="auto" w:fill="FFFFFF"/>
+        </w:rPr>
+        <w:lastRenderedPageBreak/>
+        <w:t>production report to the Project Manager or Supervisor according to that software app.</w:t>
+      </w:r>
+    </w:p>
+    <w:p/>
+    <w:p>
+      <w:pPr>
+        <w:pStyle w:val="Heading3"/>
+        <w:rPr>
+          <w:rFonts w:asciiTheme="minorHAnsi" w:hAnsiTheme="minorHAnsi" w:cstheme="minorHAnsi"/>
+          <w:sz w:val="28"/>
+          <w:szCs w:val="28"/>
+        </w:rPr>
+      </w:pPr>
+      <w:r>
+        <w:rPr>
+          <w:rFonts w:asciiTheme="minorHAnsi" w:hAnsiTheme="minorHAnsi" w:cstheme="minorHAnsi"/>
+          <w:sz w:val="28"/>
+          <w:szCs w:val="28"/>
+        </w:rPr>
+        <w:t>Ahmed Hussain</w:t>
+      </w:r>
+      <w:r>
+        <w:rPr>
+          <w:rFonts w:asciiTheme="minorHAnsi" w:hAnsiTheme="minorHAnsi" w:cstheme="minorHAnsi"/>
+          <w:sz w:val="28"/>
+          <w:szCs w:val="28"/>
+        </w:rPr>
+        <w:t xml:space="preserve"> (FA20-BSE-067)</w:t>
+      </w:r>
+      <w:bookmarkEnd w:id="28"/>
+    </w:p>
+    <w:p>
+      <w:pPr>
+        <w:rPr>
+          <w:rFonts w:asciiTheme="minorHAnsi" w:hAnsiTheme="minorHAnsi" w:cstheme="minorHAnsi"/>
+          <w:b/>
+          <w:color w:val="244061" w:themeColor="accent1" w:themeShade="80"/>
+          <w:sz w:val="28"/>
+          <w:szCs w:val="28"/>
+          <w:u w:val="single"/>
+        </w:rPr>
+      </w:pPr>
+      <w:r>
+        <w:rPr>
+          <w:rFonts w:asciiTheme="minorHAnsi" w:hAnsiTheme="minorHAnsi" w:cstheme="minorHAnsi"/>
+          <w:sz w:val="28"/>
+          <w:szCs w:val="28"/>
+        </w:rPr>
+        <w:t xml:space="preserve">Use Case: </w:t>
+      </w:r>
+      <w:r>
+        <w:rPr>
+          <w:rFonts w:asciiTheme="minorHAnsi" w:hAnsiTheme="minorHAnsi" w:cstheme="minorHAnsi"/>
+          <w:b/>
+          <w:color w:val="244061" w:themeColor="accent1" w:themeShade="80"/>
+          <w:sz w:val="28"/>
+          <w:szCs w:val="28"/>
+          <w:u w:val="single"/>
+        </w:rPr>
+        <w:t>View Inventory Items:</w:t>
+      </w:r>
+    </w:p>
+    <w:p>
+      <w:pPr>
+        <w:rPr>
+          <w:rFonts w:asciiTheme="minorHAnsi" w:hAnsiTheme="minorHAnsi" w:cstheme="minorHAnsi"/>
+          <w:bCs/>
+          <w:sz w:val="28"/>
+          <w:szCs w:val="28"/>
+        </w:rPr>
+      </w:pPr>
+      <w:r>
+        <w:rPr>
+          <w:rFonts w:asciiTheme="minorHAnsi" w:hAnsiTheme="minorHAnsi" w:cstheme="minorHAnsi"/>
+          <w:bCs/>
+          <w:sz w:val="28"/>
+          <w:szCs w:val="28"/>
+        </w:rPr>
+        <w:t>The primary actor in this use case is the purchase department. In this use case a user from the purchase dept. will be able to login to the system to view the inventory level of the items and short list the items with insufficient level and then search for suppliers to further proceed all the data will be stored automatically in the database and can be show in the history tab in the menu bar.</w:t>
+      </w:r>
+    </w:p>
+    <w:p>
+      <w:pPr>
+        <w:rPr>
+          <w:rFonts w:asciiTheme="minorHAnsi" w:hAnsiTheme="minorHAnsi" w:cstheme="minorHAnsi"/>
+          <w:b/>
+          <w:color w:val="244061" w:themeColor="accent1" w:themeShade="80"/>
+          <w:sz w:val="28"/>
+          <w:szCs w:val="28"/>
+          <w:u w:val="single"/>
+        </w:rPr>
+      </w:pPr>
+      <w:r>
+        <w:rPr>
+          <w:rFonts w:asciiTheme="minorHAnsi" w:hAnsiTheme="minorHAnsi" w:cstheme="minorHAnsi"/>
+          <w:sz w:val="28"/>
+          <w:szCs w:val="28"/>
+        </w:rPr>
+        <w:t xml:space="preserve">Use Case: </w:t>
+      </w:r>
+      <w:r>
+        <w:rPr>
+          <w:rFonts w:asciiTheme="minorHAnsi" w:hAnsiTheme="minorHAnsi" w:cstheme="minorHAnsi"/>
+          <w:b/>
+          <w:color w:val="244061" w:themeColor="accent1" w:themeShade="80"/>
+          <w:sz w:val="28"/>
+          <w:szCs w:val="28"/>
+          <w:u w:val="single"/>
+        </w:rPr>
+        <w:t>View Suppliers:</w:t>
+      </w:r>
+    </w:p>
+    <w:p>
+      <w:pPr>
+        <w:rPr>
+          <w:rFonts w:asciiTheme="minorHAnsi" w:hAnsiTheme="minorHAnsi" w:cstheme="minorHAnsi"/>
+          <w:bCs/>
+          <w:sz w:val="28"/>
+          <w:szCs w:val="28"/>
+        </w:rPr>
+      </w:pPr>
+      <w:r>
+        <w:rPr>
+          <w:rFonts w:asciiTheme="minorHAnsi" w:hAnsiTheme="minorHAnsi" w:cstheme="minorHAnsi"/>
+          <w:bCs/>
+          <w:sz w:val="28"/>
+          <w:szCs w:val="28"/>
+        </w:rPr>
+        <w:t>In this use case user from the purchase department view the suppliers and according to the need he short list the suppliers for the orders to place order. The order can be automatically generated by the system as per the requirements of the inventory and then it further proceeded.</w:t>
+      </w:r>
+    </w:p>
+    <w:p>
+      <w:pPr>
+        <w:rPr>
+          <w:rFonts w:asciiTheme="minorHAnsi" w:hAnsiTheme="minorHAnsi" w:cstheme="minorHAnsi"/>
+          <w:b/>
+          <w:color w:val="244061" w:themeColor="accent1" w:themeShade="80"/>
+          <w:sz w:val="28"/>
+          <w:szCs w:val="28"/>
+          <w:u w:val="single"/>
+        </w:rPr>
+      </w:pPr>
+      <w:r>
+        <w:rPr>
+          <w:rFonts w:asciiTheme="minorHAnsi" w:hAnsiTheme="minorHAnsi" w:cstheme="minorHAnsi"/>
+          <w:sz w:val="28"/>
+          <w:szCs w:val="28"/>
+        </w:rPr>
+        <w:t xml:space="preserve">Use Case: </w:t>
+      </w:r>
+      <w:r>
+        <w:rPr>
+          <w:rFonts w:asciiTheme="minorHAnsi" w:hAnsiTheme="minorHAnsi" w:cstheme="minorHAnsi"/>
+          <w:b/>
+          <w:color w:val="244061" w:themeColor="accent1" w:themeShade="80"/>
+          <w:sz w:val="28"/>
+          <w:szCs w:val="28"/>
+          <w:u w:val="single"/>
+        </w:rPr>
+        <w:t>Online Payment:</w:t>
+      </w:r>
+    </w:p>
+    <w:p>
+      <w:pPr>
+        <w:rPr>
+          <w:rFonts w:asciiTheme="minorHAnsi" w:hAnsiTheme="minorHAnsi" w:cstheme="minorHAnsi"/>
+          <w:bCs/>
+          <w:sz w:val="28"/>
+          <w:szCs w:val="28"/>
+        </w:rPr>
+      </w:pPr>
+      <w:r>
+        <w:rPr>
+          <w:rFonts w:asciiTheme="minorHAnsi" w:hAnsiTheme="minorHAnsi" w:cstheme="minorHAnsi"/>
+          <w:bCs/>
+          <w:sz w:val="28"/>
+          <w:szCs w:val="28"/>
+        </w:rPr>
+        <w:t>In this use the user open the make payment section to pay the payment to the supplier which is necessary for the delivery of product and the all the system transfer to the production department and they start the production with the raw materials.</w:t>
+      </w:r>
+    </w:p>
+    <w:p>
+      <w:pPr>
+        <w:spacing w:line="240" w:lineRule="auto"/>
+        <w:jc w:val="both"/>
+        <w:rPr>
+          <w:rFonts w:asciiTheme="majorBidi" w:hAnsiTheme="majorBidi" w:cstheme="majorBidi"/>
+          <w:b/>
+          <w:bCs/>
+          <w:color w:val="000000"/>
+          <w:sz w:val="28"/>
+          <w:szCs w:val="28"/>
+          <w:shd w:val="clear" w:color="auto" w:fill="FFFFFF"/>
+        </w:rPr>
+      </w:pPr>
+    </w:p>
+    <w:p>
+      <w:pPr>
+        <w:pStyle w:val="Heading3"/>
+        <w:rPr>
+          <w:color w:val="365F91" w:themeColor="accent1" w:themeShade="BF"/>
+          <w:sz w:val="32"/>
+          <w:szCs w:val="32"/>
+        </w:rPr>
+      </w:pPr>
+      <w:bookmarkStart w:id="29" w:name="_Toc108963492"/>
+      <w:r>
+        <w:rPr>
+          <w:color w:val="365F91" w:themeColor="accent1" w:themeShade="BF"/>
+          <w:sz w:val="32"/>
+          <w:szCs w:val="32"/>
+        </w:rPr>
+        <w:t>Hassaan-Bin</w:t>
+      </w:r>
+      <w:r>
+        <w:rPr>
+          <w:color w:val="365F91" w:themeColor="accent1" w:themeShade="BF"/>
+          <w:sz w:val="32"/>
+          <w:szCs w:val="32"/>
+        </w:rPr>
+        <w:t>-</w:t>
+      </w:r>
+      <w:r>
+        <w:rPr>
+          <w:color w:val="365F91" w:themeColor="accent1" w:themeShade="BF"/>
+          <w:sz w:val="32"/>
+          <w:szCs w:val="32"/>
+        </w:rPr>
+        <w:t>Abid (FA20-BSE-080)</w:t>
+      </w:r>
+      <w:bookmarkEnd w:id="29"/>
+    </w:p>
+    <w:p>
+      <w:pPr>
+        <w:pStyle w:val="Heading4"/>
         <w:rPr>
           <w:rFonts w:ascii="Times New Roman" w:hAnsi="Times New Roman" w:cs="Times New Roman"/>
           <w:b/>
@@ -4223,427 +4479,8 @@
           <w:sz w:val="28"/>
           <w:szCs w:val="28"/>
         </w:rPr>
-        <w:t>Payment;</w:t>
-      </w:r>
-      <w:proofErr w:type="gramEnd"/>
-    </w:p>
-    <w:p>
-      <w:pPr>
-        <w:rPr>
-          <w:rFonts w:ascii="Times New Roman" w:hAnsi="Times New Roman" w:cs="Times New Roman"/>
-          <w:sz w:val="28"/>
-          <w:szCs w:val="28"/>
-        </w:rPr>
-      </w:pPr>
-      <w:r>
-        <w:rPr>
-          <w:rFonts w:ascii="Times New Roman" w:hAnsi="Times New Roman" w:cs="Times New Roman"/>
-          <w:sz w:val="28"/>
-          <w:szCs w:val="28"/>
-        </w:rPr>
-        <w:t>After receiving the order, the supplier will create the order invoice that contains the total expense of the purchase made and then the payment will be made according to the invoice.</w:t>
-      </w:r>
-    </w:p>
-    <w:p>
-      <w:pPr>
-        <w:spacing w:line="240" w:lineRule="auto"/>
-        <w:rPr>
-          <w:rFonts w:ascii="Times New Roman" w:hAnsi="Times New Roman" w:cs="Times New Roman"/>
-          <w:b/>
-          <w:bCs/>
-          <w:color w:val="365F91" w:themeColor="accent1" w:themeShade="BF"/>
-          <w:sz w:val="28"/>
-          <w:szCs w:val="28"/>
-        </w:rPr>
-      </w:pPr>
-      <w:bookmarkStart w:id="28" w:name="_Toc108963491"/>
-    </w:p>
-    <w:p>
-      <w:pPr>
-        <w:pStyle w:val="Heading3"/>
-        <w:rPr>
-          <w:b/>
-          <w:bCs/>
-          <w:sz w:val="28"/>
-          <w:szCs w:val="28"/>
-        </w:rPr>
-      </w:pPr>
-      <w:r>
-        <w:rPr>
-          <w:b/>
-          <w:bCs/>
-          <w:sz w:val="28"/>
-          <w:szCs w:val="28"/>
-        </w:rPr>
-        <w:t>Yasin (FA20-BSE-170)</w:t>
-      </w:r>
-    </w:p>
-    <w:p>
-      <w:pPr>
-        <w:spacing w:line="240" w:lineRule="auto"/>
-        <w:rPr>
-          <w:rFonts w:asciiTheme="minorHAnsi" w:hAnsiTheme="minorHAnsi" w:cstheme="minorHAnsi"/>
-          <w:b/>
-          <w:color w:val="244061" w:themeColor="accent1" w:themeShade="80"/>
-          <w:sz w:val="28"/>
-          <w:szCs w:val="28"/>
-          <w:u w:val="single"/>
-        </w:rPr>
-      </w:pPr>
-      <w:r>
-        <w:rPr>
-          <w:rFonts w:asciiTheme="minorHAnsi" w:hAnsiTheme="minorHAnsi" w:cstheme="minorHAnsi"/>
-          <w:sz w:val="28"/>
-          <w:szCs w:val="28"/>
-        </w:rPr>
-        <w:t xml:space="preserve">Use Case: </w:t>
-      </w:r>
-      <w:r>
-        <w:rPr>
-          <w:rFonts w:asciiTheme="minorHAnsi" w:hAnsiTheme="minorHAnsi" w:cstheme="minorHAnsi"/>
-          <w:b/>
-          <w:color w:val="244061" w:themeColor="accent1" w:themeShade="80"/>
-          <w:sz w:val="28"/>
-          <w:szCs w:val="28"/>
-          <w:u w:val="single"/>
-        </w:rPr>
-        <w:t>Production</w:t>
-      </w:r>
-      <w:r>
-        <w:rPr>
-          <w:rFonts w:asciiTheme="minorHAnsi" w:hAnsiTheme="minorHAnsi" w:cstheme="minorHAnsi"/>
-          <w:b/>
-          <w:color w:val="244061" w:themeColor="accent1" w:themeShade="80"/>
-          <w:sz w:val="28"/>
-          <w:szCs w:val="28"/>
-          <w:u w:val="single"/>
-        </w:rPr>
-        <w:t xml:space="preserve"> Management</w:t>
-      </w:r>
-    </w:p>
-    <w:p>
-      <w:pPr>
-        <w:spacing w:line="240" w:lineRule="auto"/>
-        <w:jc w:val="both"/>
-        <w:rPr>
-          <w:rFonts w:asciiTheme="majorBidi" w:hAnsiTheme="majorBidi" w:cstheme="majorBidi"/>
-          <w:b/>
-          <w:bCs/>
-          <w:color w:val="000000"/>
-          <w:sz w:val="28"/>
-          <w:szCs w:val="28"/>
-          <w:shd w:val="clear" w:color="auto" w:fill="FFFFFF"/>
-        </w:rPr>
-      </w:pPr>
-      <w:r>
-        <w:rPr>
-          <w:rFonts w:asciiTheme="majorBidi" w:hAnsiTheme="majorBidi" w:cstheme="majorBidi"/>
-          <w:b/>
-          <w:bCs/>
-          <w:color w:val="000000"/>
-          <w:sz w:val="28"/>
-          <w:szCs w:val="28"/>
-          <w:shd w:val="clear" w:color="auto" w:fill="FFFFFF"/>
-        </w:rPr>
-        <w:t>Production Management:</w:t>
-      </w:r>
-    </w:p>
-    <w:p>
-      <w:pPr>
-        <w:spacing w:line="240" w:lineRule="auto"/>
-        <w:jc w:val="both"/>
-        <w:rPr>
-          <w:rFonts w:asciiTheme="majorBidi" w:hAnsiTheme="majorBidi" w:cstheme="majorBidi"/>
-          <w:color w:val="000000"/>
-          <w:sz w:val="28"/>
-          <w:szCs w:val="28"/>
-          <w:shd w:val="clear" w:color="auto" w:fill="FFFFFF"/>
-        </w:rPr>
-      </w:pPr>
-      <w:r>
-        <w:rPr>
-          <w:rFonts w:asciiTheme="majorBidi" w:hAnsiTheme="majorBidi" w:cstheme="majorBidi"/>
-          <w:color w:val="000000"/>
-          <w:sz w:val="28"/>
-          <w:szCs w:val="28"/>
-          <w:shd w:val="clear" w:color="auto" w:fill="FFFFFF"/>
-        </w:rPr>
-        <w:t xml:space="preserve">This is a scientific process that involves the transformation of raw material(input) into desired product or service(output) by adding economic value. The production manager is responsible for Update Daily Production, View Machinery Timing (Start and End Time), and View Production Details for providing the main </w:t>
-      </w:r>
-      <w:r>
-        <w:rPr>
-          <w:rFonts w:asciiTheme="majorBidi" w:hAnsiTheme="majorBidi" w:cstheme="majorBidi"/>
-          <w:color w:val="000000"/>
-          <w:sz w:val="28"/>
-          <w:szCs w:val="28"/>
-          <w:shd w:val="clear" w:color="auto" w:fill="FFFFFF"/>
-        </w:rPr>
-        <w:lastRenderedPageBreak/>
-        <w:t>production report to the Project Manager or Supervisor according to that software app.</w:t>
-      </w:r>
-    </w:p>
-    <w:p/>
-    <w:p>
-      <w:pPr>
-        <w:pStyle w:val="Heading3"/>
-        <w:rPr>
-          <w:rFonts w:asciiTheme="minorHAnsi" w:hAnsiTheme="minorHAnsi" w:cstheme="minorHAnsi"/>
-          <w:sz w:val="28"/>
-          <w:szCs w:val="28"/>
-        </w:rPr>
-      </w:pPr>
-      <w:r>
-        <w:rPr>
-          <w:rFonts w:asciiTheme="minorHAnsi" w:hAnsiTheme="minorHAnsi" w:cstheme="minorHAnsi"/>
-          <w:sz w:val="28"/>
-          <w:szCs w:val="28"/>
-        </w:rPr>
-        <w:t>Ahmed Hussain</w:t>
-      </w:r>
-      <w:r>
-        <w:rPr>
-          <w:rFonts w:asciiTheme="minorHAnsi" w:hAnsiTheme="minorHAnsi" w:cstheme="minorHAnsi"/>
-          <w:sz w:val="28"/>
-          <w:szCs w:val="28"/>
-        </w:rPr>
-        <w:t xml:space="preserve"> (FA20-BSE-067)</w:t>
-      </w:r>
-      <w:bookmarkEnd w:id="28"/>
-    </w:p>
-    <w:p>
-      <w:pPr>
-        <w:rPr>
-          <w:rFonts w:asciiTheme="minorHAnsi" w:hAnsiTheme="minorHAnsi" w:cstheme="minorHAnsi"/>
-          <w:b/>
-          <w:color w:val="244061" w:themeColor="accent1" w:themeShade="80"/>
-          <w:sz w:val="28"/>
-          <w:szCs w:val="28"/>
-          <w:u w:val="single"/>
-        </w:rPr>
-      </w:pPr>
-      <w:r>
-        <w:rPr>
-          <w:rFonts w:asciiTheme="minorHAnsi" w:hAnsiTheme="minorHAnsi" w:cstheme="minorHAnsi"/>
-          <w:sz w:val="28"/>
-          <w:szCs w:val="28"/>
-        </w:rPr>
-        <w:t xml:space="preserve">Use Case: </w:t>
-      </w:r>
-      <w:r>
-        <w:rPr>
-          <w:rFonts w:asciiTheme="minorHAnsi" w:hAnsiTheme="minorHAnsi" w:cstheme="minorHAnsi"/>
-          <w:b/>
-          <w:color w:val="244061" w:themeColor="accent1" w:themeShade="80"/>
-          <w:sz w:val="28"/>
-          <w:szCs w:val="28"/>
-          <w:u w:val="single"/>
-        </w:rPr>
-        <w:t>View Inventory Items:</w:t>
-      </w:r>
-    </w:p>
-    <w:p>
-      <w:pPr>
-        <w:rPr>
-          <w:rFonts w:asciiTheme="minorHAnsi" w:hAnsiTheme="minorHAnsi" w:cstheme="minorHAnsi"/>
-          <w:bCs/>
-          <w:sz w:val="28"/>
-          <w:szCs w:val="28"/>
-        </w:rPr>
-      </w:pPr>
-      <w:r>
-        <w:rPr>
-          <w:rFonts w:asciiTheme="minorHAnsi" w:hAnsiTheme="minorHAnsi" w:cstheme="minorHAnsi"/>
-          <w:bCs/>
-          <w:sz w:val="28"/>
-          <w:szCs w:val="28"/>
-        </w:rPr>
-        <w:t>The primary actor in this use case is the purchase department. In this use case a user from the purchase dept. will be able to login to the system to view the inventory level of the items and short list the items with insufficient level and then search for suppliers to further proceed all the data will be stored automatically in the database and can be show in the history tab in the menu bar.</w:t>
-      </w:r>
-    </w:p>
-    <w:p>
-      <w:pPr>
-        <w:rPr>
-          <w:rFonts w:asciiTheme="minorHAnsi" w:hAnsiTheme="minorHAnsi" w:cstheme="minorHAnsi"/>
-          <w:b/>
-          <w:color w:val="244061" w:themeColor="accent1" w:themeShade="80"/>
-          <w:sz w:val="28"/>
-          <w:szCs w:val="28"/>
-          <w:u w:val="single"/>
-        </w:rPr>
-      </w:pPr>
-      <w:r>
-        <w:rPr>
-          <w:rFonts w:asciiTheme="minorHAnsi" w:hAnsiTheme="minorHAnsi" w:cstheme="minorHAnsi"/>
-          <w:sz w:val="28"/>
-          <w:szCs w:val="28"/>
-        </w:rPr>
-        <w:t xml:space="preserve">Use Case: </w:t>
-      </w:r>
-      <w:r>
-        <w:rPr>
-          <w:rFonts w:asciiTheme="minorHAnsi" w:hAnsiTheme="minorHAnsi" w:cstheme="minorHAnsi"/>
-          <w:b/>
-          <w:color w:val="244061" w:themeColor="accent1" w:themeShade="80"/>
-          <w:sz w:val="28"/>
-          <w:szCs w:val="28"/>
-          <w:u w:val="single"/>
-        </w:rPr>
-        <w:t>View Suppliers:</w:t>
-      </w:r>
-    </w:p>
-    <w:p>
-      <w:pPr>
-        <w:rPr>
-          <w:rFonts w:asciiTheme="minorHAnsi" w:hAnsiTheme="minorHAnsi" w:cstheme="minorHAnsi"/>
-          <w:bCs/>
-          <w:sz w:val="28"/>
-          <w:szCs w:val="28"/>
-        </w:rPr>
-      </w:pPr>
-      <w:r>
-        <w:rPr>
-          <w:rFonts w:asciiTheme="minorHAnsi" w:hAnsiTheme="minorHAnsi" w:cstheme="minorHAnsi"/>
-          <w:bCs/>
-          <w:sz w:val="28"/>
-          <w:szCs w:val="28"/>
-        </w:rPr>
-        <w:t>In this use case user from the purchase department view the suppliers and according to the need he short list the suppliers for the orders to place order. The order can be automatically generated by the system as per the requirements of the inventory and then it further proceeded.</w:t>
-      </w:r>
-    </w:p>
-    <w:p>
-      <w:pPr>
-        <w:rPr>
-          <w:rFonts w:asciiTheme="minorHAnsi" w:hAnsiTheme="minorHAnsi" w:cstheme="minorHAnsi"/>
-          <w:b/>
-          <w:color w:val="244061" w:themeColor="accent1" w:themeShade="80"/>
-          <w:sz w:val="28"/>
-          <w:szCs w:val="28"/>
-          <w:u w:val="single"/>
-        </w:rPr>
-      </w:pPr>
-      <w:r>
-        <w:rPr>
-          <w:rFonts w:asciiTheme="minorHAnsi" w:hAnsiTheme="minorHAnsi" w:cstheme="minorHAnsi"/>
-          <w:sz w:val="28"/>
-          <w:szCs w:val="28"/>
-        </w:rPr>
-        <w:t xml:space="preserve">Use Case: </w:t>
-      </w:r>
-      <w:r>
-        <w:rPr>
-          <w:rFonts w:asciiTheme="minorHAnsi" w:hAnsiTheme="minorHAnsi" w:cstheme="minorHAnsi"/>
-          <w:b/>
-          <w:color w:val="244061" w:themeColor="accent1" w:themeShade="80"/>
-          <w:sz w:val="28"/>
-          <w:szCs w:val="28"/>
-          <w:u w:val="single"/>
-        </w:rPr>
-        <w:t>Online Payment:</w:t>
-      </w:r>
-    </w:p>
-    <w:p>
-      <w:pPr>
-        <w:rPr>
-          <w:rFonts w:asciiTheme="minorHAnsi" w:hAnsiTheme="minorHAnsi" w:cstheme="minorHAnsi"/>
-          <w:bCs/>
-          <w:sz w:val="28"/>
-          <w:szCs w:val="28"/>
-        </w:rPr>
-      </w:pPr>
-      <w:r>
-        <w:rPr>
-          <w:rFonts w:asciiTheme="minorHAnsi" w:hAnsiTheme="minorHAnsi" w:cstheme="minorHAnsi"/>
-          <w:bCs/>
-          <w:sz w:val="28"/>
-          <w:szCs w:val="28"/>
-        </w:rPr>
-        <w:t xml:space="preserve">In this use the user open the make payment section to pay the payment to the supplier which is necessary for the delivery of product and the all the system transfer to the production </w:t>
-      </w:r>
-      <w:proofErr w:type="gramStart"/>
-      <w:r>
-        <w:rPr>
-          <w:rFonts w:asciiTheme="minorHAnsi" w:hAnsiTheme="minorHAnsi" w:cstheme="minorHAnsi"/>
-          <w:bCs/>
-          <w:sz w:val="28"/>
-          <w:szCs w:val="28"/>
-        </w:rPr>
-        <w:t>department</w:t>
-      </w:r>
-      <w:proofErr w:type="gramEnd"/>
-      <w:r>
-        <w:rPr>
-          <w:rFonts w:asciiTheme="minorHAnsi" w:hAnsiTheme="minorHAnsi" w:cstheme="minorHAnsi"/>
-          <w:bCs/>
-          <w:sz w:val="28"/>
-          <w:szCs w:val="28"/>
-        </w:rPr>
-        <w:t xml:space="preserve"> and they start the production with the raw materials.</w:t>
-      </w:r>
-    </w:p>
-    <w:p>
-      <w:pPr>
-        <w:spacing w:line="240" w:lineRule="auto"/>
-        <w:jc w:val="both"/>
-        <w:rPr>
-          <w:rFonts w:asciiTheme="majorBidi" w:hAnsiTheme="majorBidi" w:cstheme="majorBidi"/>
-          <w:b/>
-          <w:bCs/>
-          <w:color w:val="000000"/>
-          <w:sz w:val="28"/>
-          <w:szCs w:val="28"/>
-          <w:shd w:val="clear" w:color="auto" w:fill="FFFFFF"/>
-        </w:rPr>
-      </w:pPr>
-    </w:p>
-    <w:p>
-      <w:pPr>
-        <w:pStyle w:val="Heading3"/>
-        <w:rPr>
-          <w:color w:val="365F91" w:themeColor="accent1" w:themeShade="BF"/>
-          <w:sz w:val="32"/>
-          <w:szCs w:val="32"/>
-        </w:rPr>
-      </w:pPr>
-      <w:bookmarkStart w:id="29" w:name="_Toc108963492"/>
-      <w:proofErr w:type="spellStart"/>
-      <w:r>
-        <w:rPr>
-          <w:color w:val="365F91" w:themeColor="accent1" w:themeShade="BF"/>
-          <w:sz w:val="32"/>
-          <w:szCs w:val="32"/>
-        </w:rPr>
-        <w:t>Hassaan</w:t>
-      </w:r>
-      <w:proofErr w:type="spellEnd"/>
-      <w:r>
-        <w:rPr>
-          <w:color w:val="365F91" w:themeColor="accent1" w:themeShade="BF"/>
-          <w:sz w:val="32"/>
-          <w:szCs w:val="32"/>
-        </w:rPr>
-        <w:t>-Bin</w:t>
-      </w:r>
-      <w:r>
-        <w:rPr>
-          <w:color w:val="365F91" w:themeColor="accent1" w:themeShade="BF"/>
-          <w:sz w:val="32"/>
-          <w:szCs w:val="32"/>
-        </w:rPr>
-        <w:t>-</w:t>
-      </w:r>
-      <w:r>
-        <w:rPr>
-          <w:color w:val="365F91" w:themeColor="accent1" w:themeShade="BF"/>
-          <w:sz w:val="32"/>
-          <w:szCs w:val="32"/>
-        </w:rPr>
-        <w:t>Abid (FA20-BSE-080)</w:t>
-      </w:r>
-      <w:bookmarkEnd w:id="29"/>
-    </w:p>
-    <w:p>
-      <w:pPr>
-        <w:pStyle w:val="Heading4"/>
+      </w:pPr>
+      <w:r>
         <w:rPr>
           <w:rFonts w:ascii="Times New Roman" w:hAnsi="Times New Roman" w:cs="Times New Roman"/>
           <w:b/>
@@ -4654,8 +4491,29 @@
           <w:sz w:val="28"/>
           <w:szCs w:val="28"/>
         </w:rPr>
-      </w:pPr>
-      <w:r>
+        <w:t>Use Case: Raw Material Testing</w:t>
+      </w:r>
+    </w:p>
+    <w:p>
+      <w:pPr>
+        <w:rPr>
+          <w:rFonts w:ascii="Times New Roman" w:hAnsi="Times New Roman" w:cs="Times New Roman"/>
+          <w:sz w:val="28"/>
+          <w:szCs w:val="28"/>
+        </w:rPr>
+      </w:pPr>
+      <w:r>
+        <w:rPr>
+          <w:rFonts w:ascii="Times New Roman" w:hAnsi="Times New Roman" w:cs="Times New Roman"/>
+          <w:sz w:val="28"/>
+          <w:szCs w:val="28"/>
+        </w:rPr>
+        <w:t xml:space="preserve">In Raw material testing a laboratory in charge makes sure that the POS system is efficiently testing all raw material before the production process begins. In this testing mainly the fruit pulp, the plastic bottles and the chemicals are tested for any defects. </w:t>
+      </w:r>
+    </w:p>
+    <w:p>
+      <w:pPr>
+        <w:pStyle w:val="Heading4"/>
         <w:rPr>
           <w:rFonts w:ascii="Times New Roman" w:hAnsi="Times New Roman" w:cs="Times New Roman"/>
           <w:b/>
@@ -4666,29 +4524,8 @@
           <w:sz w:val="28"/>
           <w:szCs w:val="28"/>
         </w:rPr>
-        <w:t>Use Case: Raw Material Testing</w:t>
-      </w:r>
-    </w:p>
-    <w:p>
-      <w:pPr>
-        <w:rPr>
-          <w:rFonts w:ascii="Times New Roman" w:hAnsi="Times New Roman" w:cs="Times New Roman"/>
-          <w:sz w:val="28"/>
-          <w:szCs w:val="28"/>
-        </w:rPr>
-      </w:pPr>
-      <w:r>
-        <w:rPr>
-          <w:rFonts w:ascii="Times New Roman" w:hAnsi="Times New Roman" w:cs="Times New Roman"/>
-          <w:sz w:val="28"/>
-          <w:szCs w:val="28"/>
-        </w:rPr>
-        <w:t xml:space="preserve">In Raw material testing a laboratory in charge makes sure that the POS system is efficiently testing all raw material before the production process begins. In this testing mainly the fruit pulp, the plastic bottles and the chemicals are tested for any defects. </w:t>
-      </w:r>
-    </w:p>
-    <w:p>
-      <w:pPr>
-        <w:pStyle w:val="Heading4"/>
+      </w:pPr>
+      <w:r>
         <w:rPr>
           <w:rFonts w:ascii="Times New Roman" w:hAnsi="Times New Roman" w:cs="Times New Roman"/>
           <w:b/>
@@ -4699,18 +4536,6 @@
           <w:sz w:val="28"/>
           <w:szCs w:val="28"/>
         </w:rPr>
-      </w:pPr>
-      <w:r>
-        <w:rPr>
-          <w:rFonts w:ascii="Times New Roman" w:hAnsi="Times New Roman" w:cs="Times New Roman"/>
-          <w:b/>
-          <w:bCs/>
-          <w:i w:val="0"/>
-          <w:iCs w:val="0"/>
-          <w:color w:val="auto"/>
-          <w:sz w:val="28"/>
-          <w:szCs w:val="28"/>
-        </w:rPr>
         <w:lastRenderedPageBreak/>
         <w:t>Use Case: Production Testing</w:t>
       </w:r>
@@ -4801,25 +4626,15 @@
           <w:sz w:val="28"/>
           <w:szCs w:val="28"/>
         </w:rPr>
-        <w:t xml:space="preserve">Ali Sher </w:t>
-      </w:r>
-      <w:proofErr w:type="gramStart"/>
+        <w:t>Student 1:</w:t>
+      </w:r>
       <w:r>
         <w:rPr>
           <w:rFonts w:asciiTheme="minorHAnsi" w:hAnsiTheme="minorHAnsi" w:cstheme="minorHAnsi"/>
           <w:sz w:val="28"/>
           <w:szCs w:val="28"/>
         </w:rPr>
-        <w:t>Khan(</w:t>
-      </w:r>
-      <w:proofErr w:type="gramEnd"/>
-      <w:r>
-        <w:rPr>
-          <w:rFonts w:asciiTheme="minorHAnsi" w:hAnsiTheme="minorHAnsi" w:cstheme="minorHAnsi"/>
-          <w:sz w:val="28"/>
-          <w:szCs w:val="28"/>
-        </w:rPr>
-        <w:t>FA20-BSE-078)</w:t>
+        <w:t>Ali Sher Khan(FA20-BSE-078)</w:t>
       </w:r>
       <w:bookmarkEnd w:id="31"/>
       <w:bookmarkEnd w:id="32"/>
@@ -4943,6 +4758,7 @@
       <w:pPr>
         <w:rPr>
           <w:rFonts w:asciiTheme="minorHAnsi" w:hAnsiTheme="minorHAnsi" w:cstheme="minorHAnsi"/>
+          <w:b/>
           <w:sz w:val="28"/>
           <w:szCs w:val="28"/>
         </w:rPr>
@@ -4950,10 +4766,11 @@
       <w:r>
         <w:rPr>
           <w:rFonts w:asciiTheme="minorHAnsi" w:hAnsiTheme="minorHAnsi" w:cstheme="minorHAnsi"/>
-          <w:sz w:val="28"/>
-          <w:szCs w:val="28"/>
-        </w:rPr>
-        <w:t xml:space="preserve">Company: The Company wants all the details of the labors to be recorded in a digital form in the database of the Silda Food Administrative System. </w:t>
+          <w:b/>
+          <w:sz w:val="28"/>
+          <w:szCs w:val="28"/>
+        </w:rPr>
+        <w:t xml:space="preserve">Company: </w:t>
       </w:r>
     </w:p>
     <w:p>
@@ -4970,7 +4787,7 @@
           <w:sz w:val="28"/>
           <w:szCs w:val="28"/>
         </w:rPr>
-        <w:t>HR Manager: The Manager wants to know the detailed schedule of the labor and the attendance. It will all be recorded in the software and all the details will be made available to the manager whenever desired.</w:t>
+        <w:t xml:space="preserve">The Company wants all the details of the labors to be recorded in a digital form in the database of the Silda Food Administrative System. </w:t>
       </w:r>
     </w:p>
     <w:p>
@@ -4982,18 +4799,54 @@
           <w:szCs w:val="28"/>
         </w:rPr>
       </w:pPr>
-    </w:p>
-    <w:p>
-      <w:pPr>
+      <w:r>
         <w:rPr>
           <w:rFonts w:asciiTheme="minorHAnsi" w:hAnsiTheme="minorHAnsi" w:cstheme="minorHAnsi"/>
-          <w:sz w:val="28"/>
-          <w:szCs w:val="28"/>
-        </w:rPr>
-      </w:pPr>
-      <w:r>
+          <w:b/>
+          <w:sz w:val="28"/>
+          <w:szCs w:val="28"/>
+        </w:rPr>
+        <w:t>HR Manager:</w:t>
+      </w:r>
+    </w:p>
+    <w:p>
+      <w:pPr>
         <w:rPr>
           <w:rFonts w:asciiTheme="minorHAnsi" w:hAnsiTheme="minorHAnsi" w:cstheme="minorHAnsi"/>
+          <w:sz w:val="28"/>
+          <w:szCs w:val="28"/>
+        </w:rPr>
+      </w:pPr>
+      <w:r>
+        <w:rPr>
+          <w:rFonts w:asciiTheme="minorHAnsi" w:hAnsiTheme="minorHAnsi" w:cstheme="minorHAnsi"/>
+          <w:sz w:val="28"/>
+          <w:szCs w:val="28"/>
+        </w:rPr>
+        <w:t>The Manager wants to know the detailed schedule of the labor and the attendance. It will all be recorded in the software and all the details will be made available to the manager whenever desired.</w:t>
+      </w:r>
+    </w:p>
+    <w:p>
+      <w:pPr>
+        <w:rPr>
+          <w:rFonts w:asciiTheme="minorHAnsi" w:hAnsiTheme="minorHAnsi" w:cstheme="minorHAnsi"/>
+          <w:b/>
+          <w:sz w:val="28"/>
+          <w:szCs w:val="28"/>
+        </w:rPr>
+      </w:pPr>
+    </w:p>
+    <w:p>
+      <w:pPr>
+        <w:rPr>
+          <w:rFonts w:asciiTheme="minorHAnsi" w:hAnsiTheme="minorHAnsi" w:cstheme="minorHAnsi"/>
+          <w:sz w:val="28"/>
+          <w:szCs w:val="28"/>
+        </w:rPr>
+      </w:pPr>
+      <w:r>
+        <w:rPr>
+          <w:rFonts w:asciiTheme="minorHAnsi" w:hAnsiTheme="minorHAnsi" w:cstheme="minorHAnsi"/>
           <w:b/>
           <w:sz w:val="28"/>
           <w:szCs w:val="28"/>
@@ -5013,6 +4866,7 @@
       <w:pPr>
         <w:rPr>
           <w:rFonts w:asciiTheme="minorHAnsi" w:hAnsiTheme="minorHAnsi" w:cstheme="minorHAnsi"/>
+          <w:b/>
           <w:sz w:val="28"/>
           <w:szCs w:val="28"/>
         </w:rPr>
@@ -5024,60 +4878,25 @@
           <w:sz w:val="28"/>
           <w:szCs w:val="28"/>
         </w:rPr>
-        <w:t xml:space="preserve">Success Guarantee: </w:t>
-      </w:r>
-      <w:r>
+        <w:lastRenderedPageBreak/>
+        <w:t>Success Guarantee:</w:t>
+      </w:r>
+    </w:p>
+    <w:p>
+      <w:pPr>
         <w:rPr>
           <w:rFonts w:asciiTheme="minorHAnsi" w:hAnsiTheme="minorHAnsi" w:cstheme="minorHAnsi"/>
           <w:sz w:val="28"/>
           <w:szCs w:val="28"/>
         </w:rPr>
-        <w:t xml:space="preserve">The attendance of the labor will be marked at any point where they enter the </w:t>
-      </w:r>
-      <w:proofErr w:type="gramStart"/>
+      </w:pPr>
       <w:r>
         <w:rPr>
           <w:rFonts w:asciiTheme="minorHAnsi" w:hAnsiTheme="minorHAnsi" w:cstheme="minorHAnsi"/>
           <w:sz w:val="28"/>
           <w:szCs w:val="28"/>
         </w:rPr>
-        <w:t>factory</w:t>
-      </w:r>
-      <w:proofErr w:type="gramEnd"/>
-      <w:r>
-        <w:rPr>
-          <w:rFonts w:asciiTheme="minorHAnsi" w:hAnsiTheme="minorHAnsi" w:cstheme="minorHAnsi"/>
-          <w:sz w:val="28"/>
-          <w:szCs w:val="28"/>
-        </w:rPr>
-        <w:t xml:space="preserve"> and this attendance will be saved. In case of any mishap the manager will know which labor was present where. The records of </w:t>
-      </w:r>
-      <w:r>
-        <w:rPr>
-          <w:rFonts w:asciiTheme="minorHAnsi" w:hAnsiTheme="minorHAnsi" w:cstheme="minorHAnsi"/>
-          <w:sz w:val="28"/>
-          <w:szCs w:val="28"/>
-        </w:rPr>
-        <w:lastRenderedPageBreak/>
-        <w:t xml:space="preserve">mishaps will be </w:t>
-      </w:r>
-      <w:proofErr w:type="gramStart"/>
-      <w:r>
-        <w:rPr>
-          <w:rFonts w:asciiTheme="minorHAnsi" w:hAnsiTheme="minorHAnsi" w:cstheme="minorHAnsi"/>
-          <w:sz w:val="28"/>
-          <w:szCs w:val="28"/>
-        </w:rPr>
-        <w:t>saved</w:t>
-      </w:r>
-      <w:proofErr w:type="gramEnd"/>
-      <w:r>
-        <w:rPr>
-          <w:rFonts w:asciiTheme="minorHAnsi" w:hAnsiTheme="minorHAnsi" w:cstheme="minorHAnsi"/>
-          <w:sz w:val="28"/>
-          <w:szCs w:val="28"/>
-        </w:rPr>
-        <w:t xml:space="preserve"> and the software will be able to reschedule an event if any labor is injured or any other factor. At the end of the day a report of the labor will be generated which will include their working hours for the day and their progress and will also provide the schedule for the next day. </w:t>
+        <w:t xml:space="preserve">The attendance of the labor will be marked at any point where they enter the factory and this attendance will be saved. In case of any mishap the manager will know which labor was present where. The records of mishaps will be saved and the software will be able to reschedule an event if any labor is injured or any other factor. At the end of the day a report of the labor will be generated which will include their working hours for the day and their progress and will also provide the schedule for the next day. </w:t>
       </w:r>
     </w:p>
     <w:p>
@@ -5228,25 +5047,7 @@
           <w:sz w:val="28"/>
           <w:szCs w:val="28"/>
         </w:rPr>
-        <w:t xml:space="preserve">The software will show how much labor is free and how much labor </w:t>
-      </w:r>
-      <w:proofErr w:type="gramStart"/>
-      <w:r>
-        <w:rPr>
-          <w:rFonts w:asciiTheme="minorHAnsi" w:hAnsiTheme="minorHAnsi" w:cstheme="minorHAnsi"/>
-          <w:sz w:val="28"/>
-          <w:szCs w:val="28"/>
-        </w:rPr>
-        <w:t>is</w:t>
-      </w:r>
-      <w:proofErr w:type="gramEnd"/>
-      <w:r>
-        <w:rPr>
-          <w:rFonts w:asciiTheme="minorHAnsi" w:hAnsiTheme="minorHAnsi" w:cstheme="minorHAnsi"/>
-          <w:sz w:val="28"/>
-          <w:szCs w:val="28"/>
-        </w:rPr>
-        <w:t xml:space="preserve"> working. </w:t>
+        <w:t xml:space="preserve">The software will show how much labor is free and how much labor is working. </w:t>
       </w:r>
     </w:p>
     <w:p>
@@ -5343,6 +5144,7 @@
           <w:sz w:val="28"/>
           <w:szCs w:val="28"/>
         </w:rPr>
+        <w:lastRenderedPageBreak/>
         <w:t>Extensions:</w:t>
       </w:r>
     </w:p>
@@ -5361,16 +5163,7 @@
           <w:sz w:val="28"/>
           <w:szCs w:val="28"/>
         </w:rPr>
-        <w:t xml:space="preserve">All the data will be saved in the database and a backup of the data will be created simultaneously so that if the system crashes the data should not be </w:t>
-      </w:r>
-      <w:r>
-        <w:rPr>
-          <w:rFonts w:asciiTheme="minorHAnsi" w:hAnsiTheme="minorHAnsi" w:cstheme="minorHAnsi"/>
-          <w:sz w:val="28"/>
-          <w:szCs w:val="28"/>
-        </w:rPr>
-        <w:lastRenderedPageBreak/>
-        <w:t>lost and the process should resume from the state it was left and not restart whole again.</w:t>
+        <w:t>All the data will be saved in the database and a backup of the data will be created simultaneously so that if the system crashes the data should not be lost and the process should resume from the state it was left and not restart whole again.</w:t>
       </w:r>
     </w:p>
     <w:p>
@@ -5412,25 +5205,7 @@
           <w:sz w:val="28"/>
           <w:szCs w:val="28"/>
         </w:rPr>
-        <w:t xml:space="preserve">Lenovo monitors with </w:t>
-      </w:r>
-      <w:proofErr w:type="gramStart"/>
-      <w:r>
-        <w:rPr>
-          <w:rFonts w:asciiTheme="minorHAnsi" w:hAnsiTheme="minorHAnsi" w:cstheme="minorHAnsi"/>
-          <w:sz w:val="28"/>
-          <w:szCs w:val="28"/>
-        </w:rPr>
-        <w:t>ultra HD</w:t>
-      </w:r>
-      <w:proofErr w:type="gramEnd"/>
-      <w:r>
-        <w:rPr>
-          <w:rFonts w:asciiTheme="minorHAnsi" w:hAnsiTheme="minorHAnsi" w:cstheme="minorHAnsi"/>
-          <w:sz w:val="28"/>
-          <w:szCs w:val="28"/>
-        </w:rPr>
-        <w:t xml:space="preserve"> display.</w:t>
+        <w:t>Lenovo monitors with ultra HD display.</w:t>
       </w:r>
     </w:p>
     <w:p>
@@ -5526,6 +5301,24 @@
         </w:rPr>
       </w:pPr>
       <w:bookmarkStart w:id="34" w:name="_Toc108963495"/>
+      <w:r>
+        <w:rPr>
+          <w:rFonts w:asciiTheme="minorHAnsi" w:hAnsiTheme="minorHAnsi" w:cstheme="minorHAnsi"/>
+          <w:sz w:val="28"/>
+          <w:szCs w:val="28"/>
+        </w:rPr>
+        <w:t>Student 1:</w:t>
+      </w:r>
+      <w:r>
+        <w:rPr>
+          <w:rFonts w:asciiTheme="minorHAnsi" w:hAnsiTheme="minorHAnsi" w:cstheme="minorHAnsi"/>
+          <w:sz w:val="28"/>
+          <w:szCs w:val="28"/>
+        </w:rPr>
+        <w:t xml:space="preserve"> </w:t>
+      </w:r>
+      <w:bookmarkStart w:id="35" w:name="_GoBack"/>
+      <w:bookmarkEnd w:id="35"/>
       <w:r>
         <w:rPr>
           <w:rFonts w:asciiTheme="minorHAnsi" w:hAnsiTheme="minorHAnsi" w:cstheme="minorHAnsi"/>
@@ -5594,18 +5387,8 @@
                 <w:sz w:val="28"/>
                 <w:szCs w:val="28"/>
               </w:rPr>
-              <w:t>UseCaseUC</w:t>
-            </w:r>
-            <w:proofErr w:type="gramStart"/>
-            <w:r>
-              <w:rPr>
-                <w:rFonts w:asciiTheme="minorHAnsi" w:hAnsiTheme="minorHAnsi" w:cstheme="minorHAnsi"/>
-                <w:sz w:val="28"/>
-                <w:szCs w:val="28"/>
-              </w:rPr>
-              <w:t>2:FinanceManagement</w:t>
-            </w:r>
-            <w:proofErr w:type="gramEnd"/>
+              <w:t>UseCaseUC2:FinanceManagement</w:t>
+            </w:r>
           </w:p>
         </w:tc>
       </w:tr>
@@ -5764,6 +5547,7 @@
           <w:sz w:val="28"/>
           <w:szCs w:val="28"/>
         </w:rPr>
+        <w:lastRenderedPageBreak/>
         <w:t>Pre-Conditions:</w:t>
       </w:r>
     </w:p>
@@ -5781,7 +5565,6 @@
           <w:sz w:val="28"/>
           <w:szCs w:val="28"/>
         </w:rPr>
-        <w:lastRenderedPageBreak/>
         <w:t xml:space="preserve">The accounts officer and the owner will have the access to the finance </w:t>
       </w:r>
       <w:r>
@@ -5834,25 +5617,7 @@
           <w:sz w:val="28"/>
           <w:szCs w:val="28"/>
         </w:rPr>
-        <w:t xml:space="preserve">The software will record all the activities that are financial in its database and will calculate the </w:t>
-      </w:r>
-      <w:proofErr w:type="gramStart"/>
-      <w:r>
-        <w:rPr>
-          <w:rFonts w:asciiTheme="minorHAnsi" w:hAnsiTheme="minorHAnsi" w:cstheme="minorHAnsi"/>
-          <w:sz w:val="28"/>
-          <w:szCs w:val="28"/>
-        </w:rPr>
-        <w:t>final results</w:t>
-      </w:r>
-      <w:proofErr w:type="gramEnd"/>
-      <w:r>
-        <w:rPr>
-          <w:rFonts w:asciiTheme="minorHAnsi" w:hAnsiTheme="minorHAnsi" w:cstheme="minorHAnsi"/>
-          <w:sz w:val="28"/>
-          <w:szCs w:val="28"/>
-        </w:rPr>
-        <w:t xml:space="preserve">. The finance manager will not have the permission to make alterations in the details and will only be accountable for the calculation of the expenses and the tax. </w:t>
+        <w:t xml:space="preserve">The software will record all the activities that are financial in its database and will calculate the final results. The finance manager will not have the permission to make alterations in the details and will only be accountable for the calculation of the expenses and the tax. </w:t>
       </w:r>
     </w:p>
     <w:p>
@@ -6084,6 +5849,7 @@
           <w:sz w:val="28"/>
           <w:szCs w:val="28"/>
         </w:rPr>
+        <w:lastRenderedPageBreak/>
         <w:t>Extensions:</w:t>
       </w:r>
     </w:p>
@@ -6102,7 +5868,6 @@
           <w:sz w:val="28"/>
           <w:szCs w:val="28"/>
         </w:rPr>
-        <w:lastRenderedPageBreak/>
         <w:t>All the data will be saved in the database and a backup of the data will be created simultaneously so that if the system crashes the data should not be lost and the process should resume from the state it was left and not restart whole again.</w:t>
       </w:r>
     </w:p>
@@ -6145,25 +5910,7 @@
           <w:sz w:val="28"/>
           <w:szCs w:val="28"/>
         </w:rPr>
-        <w:t xml:space="preserve">Lenovo monitors with </w:t>
-      </w:r>
-      <w:proofErr w:type="gramStart"/>
-      <w:r>
-        <w:rPr>
-          <w:rFonts w:asciiTheme="minorHAnsi" w:hAnsiTheme="minorHAnsi" w:cstheme="minorHAnsi"/>
-          <w:sz w:val="28"/>
-          <w:szCs w:val="28"/>
-        </w:rPr>
-        <w:t>ultra HD</w:t>
-      </w:r>
-      <w:proofErr w:type="gramEnd"/>
-      <w:r>
-        <w:rPr>
-          <w:rFonts w:asciiTheme="minorHAnsi" w:hAnsiTheme="minorHAnsi" w:cstheme="minorHAnsi"/>
-          <w:sz w:val="28"/>
-          <w:szCs w:val="28"/>
-        </w:rPr>
-        <w:t xml:space="preserve"> display.</w:t>
+        <w:t>Lenovo monitors with ultra HD display.</w:t>
       </w:r>
     </w:p>
     <w:p>
@@ -6381,6 +6128,7 @@
           <w:sz w:val="28"/>
           <w:szCs w:val="28"/>
         </w:rPr>
+        <w:lastRenderedPageBreak/>
         <w:t>(2)</w:t>
       </w:r>
     </w:p>
@@ -6402,7 +6150,6 @@
           <w:szCs w:val="28"/>
           <w:lang w:bidi="ar-SA"/>
         </w:rPr>
-        <w:lastRenderedPageBreak/>
         <w:drawing>
           <wp:inline distT="0" distB="0" distL="0" distR="0" wp14:anchorId="3F31DE91" wp14:editId="47AB2A71">
             <wp:extent cx="5943600" cy="4333875"/>
@@ -6662,6 +6409,7 @@
           <w:sz w:val="24"/>
           <w:szCs w:val="24"/>
         </w:rPr>
+        <w:lastRenderedPageBreak/>
         <w:t xml:space="preserve">             Company wants to keep the updated record of its </w:t>
       </w:r>
       <w:r>
@@ -6707,7 +6455,6 @@
           <w:sz w:val="24"/>
           <w:szCs w:val="24"/>
         </w:rPr>
-        <w:lastRenderedPageBreak/>
         <w:t xml:space="preserve">Transport Manager: </w:t>
       </w:r>
     </w:p>
@@ -6955,25 +6702,7 @@
           <w:sz w:val="24"/>
           <w:szCs w:val="24"/>
         </w:rPr>
-        <w:t xml:space="preserve">When the user </w:t>
-      </w:r>
-      <w:proofErr w:type="gramStart"/>
-      <w:r>
-        <w:rPr>
-          <w:rStyle w:val="docemphstrong"/>
-          <w:sz w:val="24"/>
-          <w:szCs w:val="24"/>
-        </w:rPr>
-        <w:t>add</w:t>
-      </w:r>
-      <w:proofErr w:type="gramEnd"/>
-      <w:r>
-        <w:rPr>
-          <w:rStyle w:val="docemphstrong"/>
-          <w:sz w:val="24"/>
-          <w:szCs w:val="24"/>
-        </w:rPr>
-        <w:t xml:space="preserve"> new driver in the list system save the details in database and display updated list of drives.</w:t>
+        <w:t>When the user add new driver in the list system save the details in database and display updated list of drives.</w:t>
       </w:r>
     </w:p>
     <w:p>
@@ -8115,25 +7844,7 @@
           <w:sz w:val="24"/>
           <w:szCs w:val="24"/>
         </w:rPr>
-        <w:t xml:space="preserve"> drivers and vehicles and have updated details </w:t>
-      </w:r>
-      <w:proofErr w:type="gramStart"/>
-      <w:r>
-        <w:rPr>
-          <w:rStyle w:val="docemphstrong"/>
-          <w:sz w:val="24"/>
-          <w:szCs w:val="24"/>
-        </w:rPr>
-        <w:t>of  vehicles</w:t>
-      </w:r>
-      <w:proofErr w:type="gramEnd"/>
-      <w:r>
-        <w:rPr>
-          <w:rStyle w:val="docemphstrong"/>
-          <w:sz w:val="24"/>
-          <w:szCs w:val="24"/>
-        </w:rPr>
-        <w:t xml:space="preserve"> and drivers in order to </w:t>
+        <w:t xml:space="preserve"> drivers and vehicles and have updated details of  vehicles and drivers in order to </w:t>
       </w:r>
       <w:r>
         <w:rPr>
@@ -8396,7 +8107,6 @@
           <w:szCs w:val="28"/>
         </w:rPr>
       </w:pPr>
-      <w:proofErr w:type="spellStart"/>
       <w:r>
         <w:rPr>
           <w:rFonts w:asciiTheme="minorHAnsi" w:hAnsiTheme="minorHAnsi" w:cstheme="minorHAnsi"/>
@@ -8404,19 +8114,18 @@
           <w:sz w:val="28"/>
           <w:szCs w:val="28"/>
         </w:rPr>
-        <w:t>Hassaan</w:t>
-      </w:r>
-      <w:proofErr w:type="spellEnd"/>
-      <w:r>
+        <w:t>Hassaan-Bin-Abid(FA20-BSE_080)</w:t>
+      </w:r>
+    </w:p>
+    <w:p>
+      <w:pPr>
         <w:rPr>
           <w:rFonts w:asciiTheme="minorHAnsi" w:hAnsiTheme="minorHAnsi" w:cstheme="minorHAnsi"/>
           <w:b/>
           <w:sz w:val="28"/>
           <w:szCs w:val="28"/>
         </w:rPr>
-        <w:t>-Bin-</w:t>
-      </w:r>
-      <w:proofErr w:type="gramStart"/>
+      </w:pPr>
       <w:r>
         <w:rPr>
           <w:rFonts w:asciiTheme="minorHAnsi" w:hAnsiTheme="minorHAnsi" w:cstheme="minorHAnsi"/>
@@ -8424,148 +8133,81 @@
           <w:sz w:val="28"/>
           <w:szCs w:val="28"/>
         </w:rPr>
-        <w:t>Abid(</w:t>
-      </w:r>
-      <w:proofErr w:type="gramEnd"/>
-      <w:r>
+        <w:t>Scope: Testing raw materials</w:t>
+      </w:r>
+    </w:p>
+    <w:p>
+      <w:pPr>
         <w:rPr>
           <w:rFonts w:asciiTheme="minorHAnsi" w:hAnsiTheme="minorHAnsi" w:cstheme="minorHAnsi"/>
           <w:b/>
           <w:sz w:val="28"/>
           <w:szCs w:val="28"/>
         </w:rPr>
-        <w:t>FA20-BSE_080)</w:t>
-      </w:r>
-    </w:p>
-    <w:p>
-      <w:pPr>
+      </w:pPr>
+      <w:r>
         <w:rPr>
           <w:rFonts w:asciiTheme="minorHAnsi" w:hAnsiTheme="minorHAnsi" w:cstheme="minorHAnsi"/>
           <w:b/>
           <w:sz w:val="28"/>
           <w:szCs w:val="28"/>
         </w:rPr>
-      </w:pPr>
-      <w:r>
+        <w:t xml:space="preserve">Primary actor: Lab technician </w:t>
+      </w:r>
+    </w:p>
+    <w:p>
+      <w:pPr>
         <w:rPr>
           <w:rFonts w:asciiTheme="minorHAnsi" w:hAnsiTheme="minorHAnsi" w:cstheme="minorHAnsi"/>
           <w:b/>
           <w:sz w:val="28"/>
           <w:szCs w:val="28"/>
         </w:rPr>
-        <w:t>Scope: Testing raw materials</w:t>
-      </w:r>
-    </w:p>
-    <w:p>
-      <w:pPr>
+      </w:pPr>
+      <w:r>
         <w:rPr>
           <w:rFonts w:asciiTheme="minorHAnsi" w:hAnsiTheme="minorHAnsi" w:cstheme="minorHAnsi"/>
           <w:b/>
           <w:sz w:val="28"/>
           <w:szCs w:val="28"/>
         </w:rPr>
-      </w:pPr>
-      <w:r>
+        <w:t xml:space="preserve">Stakeholders and Interests: </w:t>
+      </w:r>
+    </w:p>
+    <w:p>
+      <w:pPr>
         <w:rPr>
           <w:rFonts w:asciiTheme="minorHAnsi" w:hAnsiTheme="minorHAnsi" w:cstheme="minorHAnsi"/>
-          <w:b/>
-          <w:sz w:val="28"/>
-          <w:szCs w:val="28"/>
-        </w:rPr>
-        <w:t xml:space="preserve">Primary actor: Lab technician </w:t>
-      </w:r>
-    </w:p>
-    <w:p>
-      <w:pPr>
+          <w:bCs/>
+          <w:sz w:val="28"/>
+          <w:szCs w:val="28"/>
+        </w:rPr>
+      </w:pPr>
+      <w:r>
         <w:rPr>
           <w:rFonts w:asciiTheme="minorHAnsi" w:hAnsiTheme="minorHAnsi" w:cstheme="minorHAnsi"/>
-          <w:b/>
-          <w:sz w:val="28"/>
-          <w:szCs w:val="28"/>
-        </w:rPr>
-      </w:pPr>
-      <w:r>
+          <w:bCs/>
+          <w:sz w:val="28"/>
+          <w:szCs w:val="28"/>
+        </w:rPr>
+        <w:t>Lab technician: The lab technician’s job is to overlook all the necessary steps to give the end product on time and without any defects in the final product</w:t>
+      </w:r>
+    </w:p>
+    <w:p>
+      <w:pPr>
         <w:rPr>
           <w:rFonts w:asciiTheme="minorHAnsi" w:hAnsiTheme="minorHAnsi" w:cstheme="minorHAnsi"/>
-          <w:b/>
-          <w:sz w:val="28"/>
-          <w:szCs w:val="28"/>
-        </w:rPr>
-        <w:t xml:space="preserve">Stakeholders and Interests: </w:t>
-      </w:r>
-    </w:p>
-    <w:p>
-      <w:pPr>
+          <w:sz w:val="28"/>
+          <w:szCs w:val="28"/>
+        </w:rPr>
+      </w:pPr>
+      <w:r>
         <w:rPr>
           <w:rFonts w:asciiTheme="minorHAnsi" w:hAnsiTheme="minorHAnsi" w:cstheme="minorHAnsi"/>
-          <w:bCs/>
-          <w:sz w:val="28"/>
-          <w:szCs w:val="28"/>
-        </w:rPr>
-      </w:pPr>
-      <w:r>
-        <w:rPr>
-          <w:rFonts w:asciiTheme="minorHAnsi" w:hAnsiTheme="minorHAnsi" w:cstheme="minorHAnsi"/>
-          <w:bCs/>
-          <w:sz w:val="28"/>
-          <w:szCs w:val="28"/>
-        </w:rPr>
-        <w:t xml:space="preserve">Lab technician: The lab technician’s job is to overlook all the necessary steps to give the </w:t>
-      </w:r>
-      <w:proofErr w:type="gramStart"/>
-      <w:r>
-        <w:rPr>
-          <w:rFonts w:asciiTheme="minorHAnsi" w:hAnsiTheme="minorHAnsi" w:cstheme="minorHAnsi"/>
-          <w:bCs/>
-          <w:sz w:val="28"/>
-          <w:szCs w:val="28"/>
-        </w:rPr>
-        <w:t>end product</w:t>
-      </w:r>
-      <w:proofErr w:type="gramEnd"/>
-      <w:r>
-        <w:rPr>
-          <w:rFonts w:asciiTheme="minorHAnsi" w:hAnsiTheme="minorHAnsi" w:cstheme="minorHAnsi"/>
-          <w:bCs/>
-          <w:sz w:val="28"/>
-          <w:szCs w:val="28"/>
-        </w:rPr>
-        <w:t xml:space="preserve"> on time and without any defects in the final product</w:t>
-      </w:r>
-    </w:p>
-    <w:p>
-      <w:pPr>
-        <w:rPr>
-          <w:rFonts w:asciiTheme="minorHAnsi" w:hAnsiTheme="minorHAnsi" w:cstheme="minorHAnsi"/>
-          <w:sz w:val="28"/>
-          <w:szCs w:val="28"/>
-        </w:rPr>
-      </w:pPr>
-      <w:r>
-        <w:rPr>
-          <w:rFonts w:asciiTheme="minorHAnsi" w:hAnsiTheme="minorHAnsi" w:cstheme="minorHAnsi"/>
-          <w:sz w:val="28"/>
-          <w:szCs w:val="28"/>
-        </w:rPr>
-        <w:t xml:space="preserve">Company: The company wants the technician to keep the </w:t>
-      </w:r>
-      <w:proofErr w:type="gramStart"/>
-      <w:r>
-        <w:rPr>
-          <w:rFonts w:asciiTheme="minorHAnsi" w:hAnsiTheme="minorHAnsi" w:cstheme="minorHAnsi"/>
-          <w:sz w:val="28"/>
-          <w:szCs w:val="28"/>
-        </w:rPr>
-        <w:t>end product</w:t>
-      </w:r>
-      <w:proofErr w:type="gramEnd"/>
-      <w:r>
-        <w:rPr>
-          <w:rFonts w:asciiTheme="minorHAnsi" w:hAnsiTheme="minorHAnsi" w:cstheme="minorHAnsi"/>
-          <w:sz w:val="28"/>
-          <w:szCs w:val="28"/>
-        </w:rPr>
-        <w:t xml:space="preserve"> to the company’s quality standards </w:t>
+          <w:sz w:val="28"/>
+          <w:szCs w:val="28"/>
+        </w:rPr>
+        <w:t xml:space="preserve">Company: The company wants the technician to keep the end product to the company’s quality standards </w:t>
       </w:r>
     </w:p>
     <w:p>
@@ -8741,27 +8383,7 @@
           <w:sz w:val="28"/>
           <w:szCs w:val="28"/>
         </w:rPr>
-        <w:t xml:space="preserve">The </w:t>
-      </w:r>
-      <w:proofErr w:type="gramStart"/>
-      <w:r>
-        <w:rPr>
-          <w:rFonts w:asciiTheme="minorHAnsi" w:hAnsiTheme="minorHAnsi" w:cstheme="minorHAnsi"/>
-          <w:bCs/>
-          <w:sz w:val="28"/>
-          <w:szCs w:val="28"/>
-        </w:rPr>
-        <w:t>end product</w:t>
-      </w:r>
-      <w:proofErr w:type="gramEnd"/>
-      <w:r>
-        <w:rPr>
-          <w:rFonts w:asciiTheme="minorHAnsi" w:hAnsiTheme="minorHAnsi" w:cstheme="minorHAnsi"/>
-          <w:bCs/>
-          <w:sz w:val="28"/>
-          <w:szCs w:val="28"/>
-        </w:rPr>
-        <w:t xml:space="preserve"> is loaded and sent for further testing</w:t>
+        <w:t>The end product is loaded and sent for further testing</w:t>
       </w:r>
     </w:p>
     <w:p>
@@ -8822,41 +8444,13 @@
           <w:szCs w:val="28"/>
         </w:rPr>
       </w:pPr>
-      <w:proofErr w:type="spellStart"/>
       <w:r>
         <w:rPr>
           <w:rFonts w:asciiTheme="minorHAnsi" w:hAnsiTheme="minorHAnsi" w:cstheme="minorHAnsi"/>
           <w:sz w:val="28"/>
           <w:szCs w:val="28"/>
         </w:rPr>
-        <w:t>samsung</w:t>
-      </w:r>
-      <w:proofErr w:type="spellEnd"/>
-      <w:r>
-        <w:rPr>
-          <w:rFonts w:asciiTheme="minorHAnsi" w:hAnsiTheme="minorHAnsi" w:cstheme="minorHAnsi"/>
-          <w:sz w:val="28"/>
-          <w:szCs w:val="28"/>
-        </w:rPr>
-        <w:t xml:space="preserve"> monitors with </w:t>
-      </w:r>
-      <w:proofErr w:type="gramStart"/>
-      <w:r>
-        <w:rPr>
-          <w:rFonts w:asciiTheme="minorHAnsi" w:hAnsiTheme="minorHAnsi" w:cstheme="minorHAnsi"/>
-          <w:sz w:val="28"/>
-          <w:szCs w:val="28"/>
-        </w:rPr>
-        <w:t>ultra HD</w:t>
-      </w:r>
-      <w:proofErr w:type="gramEnd"/>
-      <w:r>
-        <w:rPr>
-          <w:rFonts w:asciiTheme="minorHAnsi" w:hAnsiTheme="minorHAnsi" w:cstheme="minorHAnsi"/>
-          <w:sz w:val="28"/>
-          <w:szCs w:val="28"/>
-        </w:rPr>
-        <w:t xml:space="preserve"> display.</w:t>
+        <w:t>samsung monitors with ultra HD display.</w:t>
       </w:r>
     </w:p>
     <w:p>
@@ -9061,31 +8655,31 @@
           <w:sz w:val="28"/>
           <w:szCs w:val="28"/>
         </w:rPr>
-        <w:t xml:space="preserve">The Company wants to make sure that the end product is free of any </w:t>
-      </w:r>
-      <w:proofErr w:type="gramStart"/>
-      <w:r>
+        <w:t>The Company wants to make sure that the end product is free of any defects and it meets the company’s quality standards</w:t>
+      </w:r>
+    </w:p>
+    <w:p>
+      <w:pPr>
         <w:rPr>
           <w:rFonts w:asciiTheme="minorHAnsi" w:hAnsiTheme="minorHAnsi" w:cstheme="minorHAnsi"/>
           <w:sz w:val="28"/>
           <w:szCs w:val="28"/>
         </w:rPr>
-        <w:t>defects</w:t>
-      </w:r>
-      <w:proofErr w:type="gramEnd"/>
+      </w:pPr>
       <w:r>
         <w:rPr>
           <w:rFonts w:asciiTheme="minorHAnsi" w:hAnsiTheme="minorHAnsi" w:cstheme="minorHAnsi"/>
           <w:sz w:val="28"/>
           <w:szCs w:val="28"/>
         </w:rPr>
-        <w:t xml:space="preserve"> and it meets the company’s quality standards</w:t>
+        <w:t>Lab technician is there to make sure that all the tests are performed smoothly and without any discrepancies so that the end product is perfect</w:t>
       </w:r>
     </w:p>
     <w:p>
       <w:pPr>
         <w:rPr>
           <w:rFonts w:asciiTheme="minorHAnsi" w:hAnsiTheme="minorHAnsi" w:cstheme="minorHAnsi"/>
+          <w:b/>
           <w:sz w:val="28"/>
           <w:szCs w:val="28"/>
         </w:rPr>
@@ -9093,86 +8687,30 @@
       <w:r>
         <w:rPr>
           <w:rFonts w:asciiTheme="minorHAnsi" w:hAnsiTheme="minorHAnsi" w:cstheme="minorHAnsi"/>
-          <w:sz w:val="28"/>
-          <w:szCs w:val="28"/>
-        </w:rPr>
-        <w:t xml:space="preserve">Lab technician is there to make sure that all the tests are performed smoothly and without any discrepancies so that the </w:t>
-      </w:r>
-      <w:proofErr w:type="gramStart"/>
-      <w:r>
+          <w:b/>
+          <w:sz w:val="28"/>
+          <w:szCs w:val="28"/>
+        </w:rPr>
+        <w:t xml:space="preserve">Success Guarantee: </w:t>
+      </w:r>
+    </w:p>
+    <w:p>
+      <w:pPr>
         <w:rPr>
           <w:rFonts w:asciiTheme="minorHAnsi" w:hAnsiTheme="minorHAnsi" w:cstheme="minorHAnsi"/>
-          <w:sz w:val="28"/>
-          <w:szCs w:val="28"/>
-        </w:rPr>
-        <w:t>end product</w:t>
-      </w:r>
-      <w:proofErr w:type="gramEnd"/>
+          <w:bCs/>
+          <w:sz w:val="28"/>
+          <w:szCs w:val="28"/>
+        </w:rPr>
+      </w:pPr>
       <w:r>
         <w:rPr>
           <w:rFonts w:asciiTheme="minorHAnsi" w:hAnsiTheme="minorHAnsi" w:cstheme="minorHAnsi"/>
-          <w:sz w:val="28"/>
-          <w:szCs w:val="28"/>
-        </w:rPr>
-        <w:t xml:space="preserve"> is perfect</w:t>
-      </w:r>
-    </w:p>
-    <w:p>
-      <w:pPr>
-        <w:rPr>
-          <w:rFonts w:asciiTheme="minorHAnsi" w:hAnsiTheme="minorHAnsi" w:cstheme="minorHAnsi"/>
-          <w:b/>
-          <w:sz w:val="28"/>
-          <w:szCs w:val="28"/>
-        </w:rPr>
-      </w:pPr>
-      <w:r>
-        <w:rPr>
-          <w:rFonts w:asciiTheme="minorHAnsi" w:hAnsiTheme="minorHAnsi" w:cstheme="minorHAnsi"/>
-          <w:b/>
-          <w:sz w:val="28"/>
-          <w:szCs w:val="28"/>
-        </w:rPr>
-        <w:t xml:space="preserve">Success Guarantee: </w:t>
-      </w:r>
-    </w:p>
-    <w:p>
-      <w:pPr>
-        <w:rPr>
-          <w:rFonts w:asciiTheme="minorHAnsi" w:hAnsiTheme="minorHAnsi" w:cstheme="minorHAnsi"/>
-          <w:bCs/>
-          <w:sz w:val="28"/>
-          <w:szCs w:val="28"/>
-        </w:rPr>
-      </w:pPr>
-      <w:r>
-        <w:rPr>
-          <w:rFonts w:asciiTheme="minorHAnsi" w:hAnsiTheme="minorHAnsi" w:cstheme="minorHAnsi"/>
-          <w:bCs/>
-          <w:sz w:val="28"/>
-          <w:szCs w:val="28"/>
-        </w:rPr>
-        <w:t xml:space="preserve">All the testing stages are done smoothly and </w:t>
-      </w:r>
-      <w:proofErr w:type="gramStart"/>
-      <w:r>
-        <w:rPr>
-          <w:rFonts w:asciiTheme="minorHAnsi" w:hAnsiTheme="minorHAnsi" w:cstheme="minorHAnsi"/>
-          <w:bCs/>
-          <w:sz w:val="28"/>
-          <w:szCs w:val="28"/>
-        </w:rPr>
-        <w:t>swiftly</w:t>
-      </w:r>
-      <w:proofErr w:type="gramEnd"/>
-      <w:r>
-        <w:rPr>
-          <w:rFonts w:asciiTheme="minorHAnsi" w:hAnsiTheme="minorHAnsi" w:cstheme="minorHAnsi"/>
-          <w:bCs/>
-          <w:sz w:val="28"/>
-          <w:szCs w:val="28"/>
-        </w:rPr>
-        <w:t xml:space="preserve"> and the end product is without any defects.</w:t>
+          <w:bCs/>
+          <w:sz w:val="28"/>
+          <w:szCs w:val="28"/>
+        </w:rPr>
+        <w:t>All the testing stages are done smoothly and swiftly and the end product is without any defects.</w:t>
       </w:r>
     </w:p>
     <w:p>
@@ -9347,7 +8885,6 @@
           <w:szCs w:val="28"/>
         </w:rPr>
       </w:pPr>
-      <w:proofErr w:type="spellStart"/>
       <w:r>
         <w:rPr>
           <w:rFonts w:asciiTheme="minorHAnsi" w:hAnsiTheme="minorHAnsi" w:cstheme="minorHAnsi"/>
@@ -9355,34 +8892,7 @@
           <w:szCs w:val="28"/>
         </w:rPr>
         <w:lastRenderedPageBreak/>
-        <w:t>samsung</w:t>
-      </w:r>
-      <w:proofErr w:type="spellEnd"/>
-      <w:r>
-        <w:rPr>
-          <w:rFonts w:asciiTheme="minorHAnsi" w:hAnsiTheme="minorHAnsi" w:cstheme="minorHAnsi"/>
-          <w:sz w:val="28"/>
-          <w:szCs w:val="28"/>
-        </w:rPr>
-        <w:t xml:space="preserve"> monitors with </w:t>
-      </w:r>
-      <w:proofErr w:type="gramStart"/>
-      <w:r>
-        <w:rPr>
-          <w:rFonts w:asciiTheme="minorHAnsi" w:hAnsiTheme="minorHAnsi" w:cstheme="minorHAnsi"/>
-          <w:sz w:val="28"/>
-          <w:szCs w:val="28"/>
-        </w:rPr>
-        <w:t>ultra HD</w:t>
-      </w:r>
-      <w:proofErr w:type="gramEnd"/>
-      <w:r>
-        <w:rPr>
-          <w:rFonts w:asciiTheme="minorHAnsi" w:hAnsiTheme="minorHAnsi" w:cstheme="minorHAnsi"/>
-          <w:sz w:val="28"/>
-          <w:szCs w:val="28"/>
-        </w:rPr>
-        <w:t xml:space="preserve"> display.</w:t>
+        <w:t>samsung monitors with ultra HD display.</w:t>
       </w:r>
     </w:p>
     <w:p>
@@ -9557,7 +9067,7 @@
           <w:szCs w:val="26"/>
         </w:rPr>
       </w:pPr>
-      <w:bookmarkStart w:id="35" w:name="_Toc108963496"/>
+      <w:bookmarkStart w:id="36" w:name="_Toc108963496"/>
       <w:r>
         <w:rPr>
           <w:b/>
@@ -9735,27 +9245,7 @@
           <w:sz w:val="24"/>
           <w:szCs w:val="24"/>
         </w:rPr>
-        <w:t xml:space="preserve">Raw Material Manager maintain the inventory. Managers use </w:t>
-      </w:r>
-      <w:proofErr w:type="gramStart"/>
-      <w:r>
-        <w:rPr>
-          <w:rStyle w:val="doctext1"/>
-          <w:rFonts w:ascii="Times New Roman" w:hAnsi="Times New Roman" w:cs="Times New Roman"/>
-          <w:sz w:val="24"/>
-          <w:szCs w:val="24"/>
-        </w:rPr>
-        <w:t>this scenarios</w:t>
-      </w:r>
-      <w:proofErr w:type="gramEnd"/>
-      <w:r>
-        <w:rPr>
-          <w:rStyle w:val="doctext1"/>
-          <w:rFonts w:ascii="Times New Roman" w:hAnsi="Times New Roman" w:cs="Times New Roman"/>
-          <w:sz w:val="24"/>
-          <w:szCs w:val="24"/>
-        </w:rPr>
-        <w:t xml:space="preserve"> to update the new Raw material records</w:t>
+        <w:t>Raw Material Manager maintain the inventory. Managers use this scenarios to update the new Raw material records</w:t>
       </w:r>
     </w:p>
     <w:p>
@@ -10053,63 +9543,7 @@
           <w:sz w:val="24"/>
           <w:szCs w:val="24"/>
         </w:rPr>
-        <w:t xml:space="preserve">Supplier: It takes the order and </w:t>
-      </w:r>
-      <w:proofErr w:type="gramStart"/>
-      <w:r>
-        <w:rPr>
-          <w:rFonts w:ascii="Times New Roman" w:hAnsi="Times New Roman" w:cs="Times New Roman"/>
-          <w:sz w:val="24"/>
-          <w:szCs w:val="24"/>
-        </w:rPr>
-        <w:t>Respond</w:t>
-      </w:r>
-      <w:proofErr w:type="gramEnd"/>
-      <w:r>
-        <w:rPr>
-          <w:rFonts w:ascii="Times New Roman" w:hAnsi="Times New Roman" w:cs="Times New Roman"/>
-          <w:sz w:val="24"/>
-          <w:szCs w:val="24"/>
-        </w:rPr>
-        <w:t xml:space="preserve"> on it. If all the require Entities are </w:t>
-      </w:r>
-      <w:proofErr w:type="gramStart"/>
-      <w:r>
-        <w:rPr>
-          <w:rFonts w:ascii="Times New Roman" w:hAnsi="Times New Roman" w:cs="Times New Roman"/>
-          <w:sz w:val="24"/>
-          <w:szCs w:val="24"/>
-        </w:rPr>
-        <w:t>available</w:t>
-      </w:r>
-      <w:proofErr w:type="gramEnd"/>
-      <w:r>
-        <w:rPr>
-          <w:rFonts w:ascii="Times New Roman" w:hAnsi="Times New Roman" w:cs="Times New Roman"/>
-          <w:sz w:val="24"/>
-          <w:szCs w:val="24"/>
-        </w:rPr>
-        <w:t xml:space="preserve"> then the accept order. And make </w:t>
-      </w:r>
-      <w:proofErr w:type="spellStart"/>
-      <w:proofErr w:type="gramStart"/>
-      <w:r>
-        <w:rPr>
-          <w:rFonts w:ascii="Times New Roman" w:hAnsi="Times New Roman" w:cs="Times New Roman"/>
-          <w:sz w:val="24"/>
-          <w:szCs w:val="24"/>
-        </w:rPr>
-        <w:t>a</w:t>
-      </w:r>
-      <w:proofErr w:type="spellEnd"/>
-      <w:proofErr w:type="gramEnd"/>
-      <w:r>
-        <w:rPr>
-          <w:rFonts w:ascii="Times New Roman" w:hAnsi="Times New Roman" w:cs="Times New Roman"/>
-          <w:sz w:val="24"/>
-          <w:szCs w:val="24"/>
-        </w:rPr>
-        <w:t xml:space="preserve"> invoice.</w:t>
+        <w:t>Supplier: It takes the order and Respond on it. If all the require Entities are available then the accept order. And make a invoice.</w:t>
       </w:r>
     </w:p>
     <w:p>
@@ -10247,15 +9681,7 @@
         </w:numPr>
       </w:pPr>
       <w:r>
-        <w:t xml:space="preserve">System </w:t>
-      </w:r>
-      <w:proofErr w:type="gramStart"/>
-      <w:r>
-        <w:t>give</w:t>
-      </w:r>
-      <w:proofErr w:type="gramEnd"/>
-      <w:r>
-        <w:t xml:space="preserve"> more information to purchaser like product name etc.</w:t>
+        <w:t>System give more information to purchaser like product name etc.</w:t>
       </w:r>
     </w:p>
     <w:p>
@@ -10287,21 +9713,7 @@
           <w:color w:val="000000" w:themeColor="text1"/>
         </w:rPr>
         <w:tab/>
-        <w:t xml:space="preserve">Lenovo monitors with </w:t>
-      </w:r>
-      <w:proofErr w:type="gramStart"/>
-      <w:r>
-        <w:rPr>
-          <w:color w:val="000000" w:themeColor="text1"/>
-        </w:rPr>
-        <w:t>ultra HD</w:t>
-      </w:r>
-      <w:proofErr w:type="gramEnd"/>
-      <w:r>
-        <w:rPr>
-          <w:color w:val="000000" w:themeColor="text1"/>
-        </w:rPr>
-        <w:t xml:space="preserve"> display.</w:t>
+        <w:t>Lenovo monitors with ultra HD display.</w:t>
       </w:r>
     </w:p>
     <w:p>
@@ -10816,21 +10228,7 @@
           <w:color w:val="000000" w:themeColor="text1"/>
         </w:rPr>
         <w:tab/>
-        <w:t xml:space="preserve">Lenovo monitors with </w:t>
-      </w:r>
-      <w:proofErr w:type="gramStart"/>
-      <w:r>
-        <w:rPr>
-          <w:color w:val="000000" w:themeColor="text1"/>
-        </w:rPr>
-        <w:t>ultra HD</w:t>
-      </w:r>
-      <w:proofErr w:type="gramEnd"/>
-      <w:r>
-        <w:rPr>
-          <w:color w:val="000000" w:themeColor="text1"/>
-        </w:rPr>
-        <w:t xml:space="preserve"> display.</w:t>
+        <w:t>Lenovo monitors with ultra HD display.</w:t>
       </w:r>
     </w:p>
     <w:p>
@@ -11015,7 +10413,7 @@
       <w:r>
         <w:t>FAHAD FARMAN (FA20-BSE-044)</w:t>
       </w:r>
-      <w:bookmarkEnd w:id="35"/>
+      <w:bookmarkEnd w:id="36"/>
     </w:p>
     <w:p>
       <w:pPr>
@@ -11027,15 +10425,7 @@
     </w:p>
     <w:p>
       <w:r>
-        <w:t xml:space="preserve">In the checking of availability of </w:t>
-      </w:r>
-      <w:proofErr w:type="gramStart"/>
-      <w:r>
-        <w:t>product</w:t>
-      </w:r>
-      <w:proofErr w:type="gramEnd"/>
-      <w:r>
-        <w:t xml:space="preserve"> the sales manager check the product which are available in the stock and will place order according to the requirement and then generate a report on the stock which is available </w:t>
+        <w:t xml:space="preserve">In the checking of availability of product the sales manager check the product which are available in the stock and will place order according to the requirement and then generate a report on the stock which is available </w:t>
       </w:r>
     </w:p>
     <w:p>
@@ -11053,15 +10443,7 @@
     </w:p>
     <w:p>
       <w:r>
-        <w:t xml:space="preserve">After checking the available stock sales manager check the sales </w:t>
-      </w:r>
-      <w:proofErr w:type="gramStart"/>
-      <w:r>
-        <w:t>details .Check</w:t>
-      </w:r>
-      <w:proofErr w:type="gramEnd"/>
-      <w:r>
-        <w:t xml:space="preserve"> the sales of the product </w:t>
+        <w:t xml:space="preserve">After checking the available stock sales manager check the sales details .Check the sales of the product </w:t>
       </w:r>
     </w:p>
     <w:p>
@@ -11079,21 +10461,33 @@
         <w:rPr>
           <w:color w:val="4F81BD" w:themeColor="accent1"/>
         </w:rPr>
-        <w:t xml:space="preserve">Use Case: prepare order </w:t>
-      </w:r>
-      <w:proofErr w:type="spellStart"/>
-      <w:r>
+        <w:t>Use Case: prepare order recipt:</w:t>
+      </w:r>
+    </w:p>
+    <w:p>
+      <w:pPr>
+        <w:rPr>
+          <w:color w:val="000000" w:themeColor="text1"/>
+        </w:rPr>
+      </w:pPr>
+      <w:r>
+        <w:rPr>
+          <w:color w:val="000000" w:themeColor="text1"/>
+        </w:rPr>
+        <w:t xml:space="preserve">After checking sales sale dealer prepare order recipt .Also check the order details .Sales dealer prepare order for the customer .Sales dealer fulfill the need of the client </w:t>
+      </w:r>
+    </w:p>
+    <w:p>
+      <w:pPr>
         <w:rPr>
           <w:color w:val="4F81BD" w:themeColor="accent1"/>
         </w:rPr>
-        <w:t>recipt</w:t>
-      </w:r>
-      <w:proofErr w:type="spellEnd"/>
+      </w:pPr>
       <w:r>
         <w:rPr>
           <w:color w:val="4F81BD" w:themeColor="accent1"/>
         </w:rPr>
-        <w:t>:</w:t>
+        <w:t>Use Case: provide order details :</w:t>
       </w:r>
     </w:p>
     <w:p>
@@ -11106,29 +10500,20 @@
         <w:rPr>
           <w:color w:val="000000" w:themeColor="text1"/>
         </w:rPr>
-        <w:t xml:space="preserve">After checking sales sale dealer prepare order </w:t>
-      </w:r>
-      <w:proofErr w:type="spellStart"/>
-      <w:proofErr w:type="gramStart"/>
-      <w:r>
+        <w:t>After prepare order paid the purchase employees will go over the order details whether the quantity and quality and all other requirement components of the order are according to the order placed .Also give the details to the client either order is accepted or order is rejected or order is rejected .</w:t>
+      </w:r>
+    </w:p>
+    <w:p>
+      <w:pPr>
         <w:rPr>
           <w:color w:val="000000" w:themeColor="text1"/>
         </w:rPr>
-        <w:t>recipt</w:t>
-      </w:r>
-      <w:proofErr w:type="spellEnd"/>
+      </w:pPr>
       <w:r>
         <w:rPr>
           <w:color w:val="000000" w:themeColor="text1"/>
         </w:rPr>
-        <w:t xml:space="preserve"> .Also</w:t>
-      </w:r>
-      <w:proofErr w:type="gramEnd"/>
-      <w:r>
-        <w:rPr>
-          <w:color w:val="000000" w:themeColor="text1"/>
-        </w:rPr>
-        <w:t xml:space="preserve"> check the order details .Sales dealer prepare order for the customer .Sales dealer fulfill the need of the client </w:t>
+        <w:t xml:space="preserve">order for the customer .Sales dealer fulfill the need of the client </w:t>
       </w:r>
     </w:p>
     <w:p>
@@ -11141,91 +10526,8 @@
         <w:rPr>
           <w:color w:val="4F81BD" w:themeColor="accent1"/>
         </w:rPr>
-        <w:t xml:space="preserve">Use Case: provide order </w:t>
-      </w:r>
-      <w:proofErr w:type="gramStart"/>
-      <w:r>
-        <w:rPr>
-          <w:color w:val="4F81BD" w:themeColor="accent1"/>
-        </w:rPr>
-        <w:t>details :</w:t>
-      </w:r>
-      <w:proofErr w:type="gramEnd"/>
-    </w:p>
-    <w:p>
-      <w:pPr>
-        <w:rPr>
-          <w:color w:val="000000" w:themeColor="text1"/>
-        </w:rPr>
-      </w:pPr>
-      <w:r>
-        <w:rPr>
-          <w:color w:val="000000" w:themeColor="text1"/>
-        </w:rPr>
-        <w:t xml:space="preserve">After prepare order paid the purchase employees will go over the order details whether the quantity and quality and all other requirement components of the order are according to the order </w:t>
-      </w:r>
-      <w:proofErr w:type="gramStart"/>
-      <w:r>
-        <w:rPr>
-          <w:color w:val="000000" w:themeColor="text1"/>
-        </w:rPr>
-        <w:t>placed .Also</w:t>
-      </w:r>
-      <w:proofErr w:type="gramEnd"/>
-      <w:r>
-        <w:rPr>
-          <w:color w:val="000000" w:themeColor="text1"/>
-        </w:rPr>
-        <w:t xml:space="preserve"> give the details to the client either order is accepted or order is rejected or order is rejected .</w:t>
-      </w:r>
-    </w:p>
-    <w:p>
-      <w:pPr>
-        <w:rPr>
-          <w:color w:val="000000" w:themeColor="text1"/>
-        </w:rPr>
-      </w:pPr>
-      <w:r>
-        <w:rPr>
-          <w:color w:val="000000" w:themeColor="text1"/>
-        </w:rPr>
-        <w:t xml:space="preserve">order for the </w:t>
-      </w:r>
-      <w:proofErr w:type="gramStart"/>
-      <w:r>
-        <w:rPr>
-          <w:color w:val="000000" w:themeColor="text1"/>
-        </w:rPr>
-        <w:t>customer .Sales</w:t>
-      </w:r>
-      <w:proofErr w:type="gramEnd"/>
-      <w:r>
-        <w:rPr>
-          <w:color w:val="000000" w:themeColor="text1"/>
-        </w:rPr>
-        <w:t xml:space="preserve"> dealer fulfill the need of the client </w:t>
-      </w:r>
-    </w:p>
-    <w:p>
-      <w:pPr>
-        <w:rPr>
-          <w:color w:val="4F81BD" w:themeColor="accent1"/>
-        </w:rPr>
-      </w:pPr>
-      <w:r>
-        <w:rPr>
-          <w:color w:val="4F81BD" w:themeColor="accent1"/>
-        </w:rPr>
-        <w:t xml:space="preserve">Use Case: save order and client </w:t>
-      </w:r>
-      <w:proofErr w:type="gramStart"/>
-      <w:r>
-        <w:rPr>
-          <w:color w:val="4F81BD" w:themeColor="accent1"/>
-        </w:rPr>
-        <w:t>details :</w:t>
-      </w:r>
-      <w:proofErr w:type="gramEnd"/>
+        <w:t>Use Case: save order and client details :</w:t>
+      </w:r>
     </w:p>
     <w:p>
       <w:pPr>
@@ -11238,21 +10540,7 @@
         <w:rPr>
           <w:color w:val="000000" w:themeColor="text1"/>
         </w:rPr>
-        <w:t xml:space="preserve">After order details sale dealer save order details order quality quantity and other requirement and also save the details of the </w:t>
-      </w:r>
-      <w:proofErr w:type="gramStart"/>
-      <w:r>
-        <w:rPr>
-          <w:color w:val="000000" w:themeColor="text1"/>
-        </w:rPr>
-        <w:t>client ,client</w:t>
-      </w:r>
-      <w:proofErr w:type="gramEnd"/>
-      <w:r>
-        <w:rPr>
-          <w:color w:val="000000" w:themeColor="text1"/>
-        </w:rPr>
-        <w:t xml:space="preserve"> name client id and other necessary requirement.</w:t>
+        <w:t>After order details sale dealer save order details order quality quantity and other requirement and also save the details of the client ,client name client id and other necessary requirement.</w:t>
       </w:r>
     </w:p>
     <w:p>
@@ -11537,25 +10825,7 @@
           <w:sz w:val="24"/>
           <w:szCs w:val="24"/>
         </w:rPr>
-        <w:t xml:space="preserve">check </w:t>
-      </w:r>
-      <w:proofErr w:type="spellStart"/>
-      <w:r>
-        <w:rPr>
-          <w:color w:val="0D0D0D" w:themeColor="text1" w:themeTint="F2"/>
-          <w:sz w:val="24"/>
-          <w:szCs w:val="24"/>
-        </w:rPr>
-        <w:t>availabilty</w:t>
-      </w:r>
-      <w:proofErr w:type="spellEnd"/>
-      <w:r>
-        <w:rPr>
-          <w:color w:val="0D0D0D" w:themeColor="text1" w:themeTint="F2"/>
-          <w:sz w:val="24"/>
-          <w:szCs w:val="24"/>
-        </w:rPr>
-        <w:t xml:space="preserve"> of product </w:t>
+        <w:t xml:space="preserve">check availabilty of product </w:t>
       </w:r>
     </w:p>
     <w:p>
@@ -11601,18 +10871,8 @@
           <w:sz w:val="24"/>
           <w:szCs w:val="24"/>
         </w:rPr>
-        <w:t xml:space="preserve">prepare order </w:t>
-      </w:r>
-      <w:proofErr w:type="spellStart"/>
-      <w:r>
-        <w:rPr>
-          <w:color w:val="0D0D0D" w:themeColor="text1" w:themeTint="F2"/>
-          <w:sz w:val="24"/>
-          <w:szCs w:val="24"/>
-        </w:rPr>
-        <w:t>rececipt</w:t>
-      </w:r>
-      <w:proofErr w:type="spellEnd"/>
+        <w:t>prepare order rececipt</w:t>
+      </w:r>
     </w:p>
     <w:p>
       <w:pPr>
@@ -11657,18 +10917,8 @@
           <w:sz w:val="24"/>
           <w:szCs w:val="24"/>
         </w:rPr>
-        <w:t xml:space="preserve">save order &amp; client </w:t>
-      </w:r>
-      <w:proofErr w:type="spellStart"/>
-      <w:r>
-        <w:rPr>
-          <w:color w:val="0D0D0D" w:themeColor="text1" w:themeTint="F2"/>
-          <w:sz w:val="24"/>
-          <w:szCs w:val="24"/>
-        </w:rPr>
-        <w:t>deatil</w:t>
-      </w:r>
-      <w:proofErr w:type="spellEnd"/>
+        <w:t>save order &amp; client deatil</w:t>
+      </w:r>
     </w:p>
     <w:p>
       <w:pPr>
@@ -12021,21 +11271,7 @@
               <w:rPr>
                 <w:sz w:val="28"/>
               </w:rPr>
-              <w:t xml:space="preserve">Sale </w:t>
-            </w:r>
-            <w:proofErr w:type="gramStart"/>
-            <w:r>
-              <w:rPr>
-                <w:sz w:val="28"/>
-              </w:rPr>
-              <w:t>manager ,</w:t>
-            </w:r>
-            <w:proofErr w:type="gramEnd"/>
-            <w:r>
-              <w:rPr>
-                <w:sz w:val="28"/>
-              </w:rPr>
-              <w:t xml:space="preserve">  production dealer, production manager </w:t>
+              <w:t xml:space="preserve">Sale manager ,  production dealer, production manager </w:t>
             </w:r>
           </w:p>
         </w:tc>
@@ -12154,21 +11390,7 @@
               <w:rPr>
                 <w:sz w:val="28"/>
               </w:rPr>
-              <w:t xml:space="preserve">Sale </w:t>
-            </w:r>
-            <w:proofErr w:type="gramStart"/>
-            <w:r>
-              <w:rPr>
-                <w:sz w:val="28"/>
-              </w:rPr>
-              <w:t>manager  will</w:t>
-            </w:r>
-            <w:proofErr w:type="gramEnd"/>
-            <w:r>
-              <w:rPr>
-                <w:sz w:val="28"/>
-              </w:rPr>
-              <w:t xml:space="preserve"> open Check production list</w:t>
+              <w:t>Sale manager  will open Check production list</w:t>
             </w:r>
           </w:p>
           <w:p>
@@ -12247,23 +11469,7 @@
                 <w:b/>
                 <w:sz w:val="28"/>
               </w:rPr>
-              <w:t xml:space="preserve">Verify </w:t>
-            </w:r>
-            <w:proofErr w:type="spellStart"/>
-            <w:r>
-              <w:rPr>
-                <w:b/>
-                <w:sz w:val="28"/>
-              </w:rPr>
-              <w:t>prodution</w:t>
-            </w:r>
-            <w:proofErr w:type="spellEnd"/>
-            <w:r>
-              <w:rPr>
-                <w:b/>
-                <w:sz w:val="28"/>
-              </w:rPr>
-              <w:t xml:space="preserve"> details</w:t>
+              <w:t>Verify prodution details</w:t>
             </w:r>
           </w:p>
           <w:p>
@@ -12283,21 +11489,7 @@
               <w:rPr>
                 <w:sz w:val="28"/>
               </w:rPr>
-              <w:t xml:space="preserve">Sale </w:t>
-            </w:r>
-            <w:proofErr w:type="gramStart"/>
-            <w:r>
-              <w:rPr>
-                <w:sz w:val="28"/>
-              </w:rPr>
-              <w:t>manger  will</w:t>
-            </w:r>
-            <w:proofErr w:type="gramEnd"/>
-            <w:r>
-              <w:rPr>
-                <w:sz w:val="28"/>
-              </w:rPr>
-              <w:t xml:space="preserve"> check the available product</w:t>
+              <w:t>Sale manger  will check the available product</w:t>
             </w:r>
           </w:p>
           <w:p>
@@ -12337,16 +11529,8 @@
               <w:rPr>
                 <w:sz w:val="28"/>
               </w:rPr>
-              <w:t xml:space="preserve">System will ask for available product report </w:t>
-            </w:r>
-            <w:proofErr w:type="spellStart"/>
-            <w:r>
-              <w:rPr>
-                <w:sz w:val="28"/>
-              </w:rPr>
-              <w:t>report</w:t>
-            </w:r>
-            <w:proofErr w:type="spellEnd"/>
+              <w:t>System will ask for available product report report</w:t>
+            </w:r>
           </w:p>
           <w:p>
             <w:pPr>
@@ -12365,21 +11549,7 @@
               <w:rPr>
                 <w:sz w:val="28"/>
               </w:rPr>
-              <w:t xml:space="preserve">sale </w:t>
-            </w:r>
-            <w:proofErr w:type="gramStart"/>
-            <w:r>
-              <w:rPr>
-                <w:sz w:val="28"/>
-              </w:rPr>
-              <w:t>manger  will</w:t>
-            </w:r>
-            <w:proofErr w:type="gramEnd"/>
-            <w:r>
-              <w:rPr>
-                <w:sz w:val="28"/>
-              </w:rPr>
-              <w:t xml:space="preserve"> select the option</w:t>
+              <w:t>sale manger  will select the option</w:t>
             </w:r>
           </w:p>
           <w:p>
@@ -12419,21 +11589,7 @@
               <w:rPr>
                 <w:sz w:val="28"/>
               </w:rPr>
-              <w:t xml:space="preserve">Sale </w:t>
-            </w:r>
-            <w:proofErr w:type="gramStart"/>
-            <w:r>
-              <w:rPr>
-                <w:sz w:val="28"/>
-              </w:rPr>
-              <w:t>manager  will</w:t>
-            </w:r>
-            <w:proofErr w:type="gramEnd"/>
-            <w:r>
-              <w:rPr>
-                <w:sz w:val="28"/>
-              </w:rPr>
-              <w:t xml:space="preserve"> enter the verification code</w:t>
+              <w:t>Sale manager  will enter the verification code</w:t>
             </w:r>
           </w:p>
           <w:p>
@@ -12629,21 +11785,7 @@
               <w:rPr>
                 <w:sz w:val="28"/>
               </w:rPr>
-              <w:t xml:space="preserve">Sale </w:t>
-            </w:r>
-            <w:proofErr w:type="gramStart"/>
-            <w:r>
-              <w:rPr>
-                <w:sz w:val="28"/>
-              </w:rPr>
-              <w:t>manager  must</w:t>
-            </w:r>
-            <w:proofErr w:type="gramEnd"/>
-            <w:r>
-              <w:rPr>
-                <w:sz w:val="28"/>
-              </w:rPr>
-              <w:t xml:space="preserve"> be login to the system</w:t>
+              <w:t>Sale manager  must be login to the system</w:t>
             </w:r>
           </w:p>
           <w:p>
@@ -12940,16 +12082,8 @@
               <w:rPr>
                 <w:sz w:val="28"/>
               </w:rPr>
-              <w:t xml:space="preserve">Manager can login though </w:t>
-            </w:r>
-            <w:proofErr w:type="gramStart"/>
-            <w:r>
-              <w:rPr>
-                <w:sz w:val="28"/>
-              </w:rPr>
-              <w:t>finger print</w:t>
-            </w:r>
-            <w:proofErr w:type="gramEnd"/>
+              <w:t>Manager can login though finger print</w:t>
+            </w:r>
           </w:p>
           <w:p>
             <w:pPr>
@@ -13151,21 +12285,7 @@
               <w:rPr>
                 <w:sz w:val="28"/>
               </w:rPr>
-              <w:t xml:space="preserve">Sale </w:t>
-            </w:r>
-            <w:proofErr w:type="gramStart"/>
-            <w:r>
-              <w:rPr>
-                <w:sz w:val="28"/>
-              </w:rPr>
-              <w:t>manger ,</w:t>
-            </w:r>
-            <w:proofErr w:type="gramEnd"/>
-            <w:r>
-              <w:rPr>
-                <w:sz w:val="28"/>
-              </w:rPr>
-              <w:t xml:space="preserve"> sale dealer, </w:t>
+              <w:t xml:space="preserve">Sale manger , sale dealer, </w:t>
             </w:r>
           </w:p>
         </w:tc>
@@ -13280,21 +12400,7 @@
               <w:rPr>
                 <w:sz w:val="28"/>
               </w:rPr>
-              <w:t xml:space="preserve">Sale </w:t>
-            </w:r>
-            <w:proofErr w:type="gramStart"/>
-            <w:r>
-              <w:rPr>
-                <w:sz w:val="28"/>
-              </w:rPr>
-              <w:t>manger ,</w:t>
-            </w:r>
-            <w:proofErr w:type="gramEnd"/>
-            <w:r>
-              <w:rPr>
-                <w:sz w:val="28"/>
-              </w:rPr>
-              <w:t xml:space="preserve"> sale dealer, product manger</w:t>
+              <w:t>Sale manger , sale dealer, product manger</w:t>
             </w:r>
           </w:p>
         </w:tc>
@@ -13394,21 +12500,7 @@
               <w:rPr>
                 <w:sz w:val="28"/>
               </w:rPr>
-              <w:t xml:space="preserve">After verifying the user system will prompt the </w:t>
-            </w:r>
-            <w:proofErr w:type="gramStart"/>
-            <w:r>
-              <w:rPr>
-                <w:sz w:val="28"/>
-              </w:rPr>
-              <w:t>sale  Menu</w:t>
-            </w:r>
-            <w:proofErr w:type="gramEnd"/>
-            <w:r>
-              <w:rPr>
-                <w:sz w:val="28"/>
-              </w:rPr>
-              <w:t xml:space="preserve"> </w:t>
+              <w:t xml:space="preserve">After verifying the user system will prompt the sale  Menu </w:t>
             </w:r>
           </w:p>
           <w:p>
@@ -13448,21 +12540,7 @@
               <w:rPr>
                 <w:sz w:val="28"/>
               </w:rPr>
-              <w:t xml:space="preserve">After watching </w:t>
-            </w:r>
-            <w:proofErr w:type="gramStart"/>
-            <w:r>
-              <w:rPr>
-                <w:sz w:val="28"/>
-              </w:rPr>
-              <w:t>the  sales</w:t>
-            </w:r>
-            <w:proofErr w:type="gramEnd"/>
-            <w:r>
-              <w:rPr>
-                <w:sz w:val="28"/>
-              </w:rPr>
-              <w:t xml:space="preserve"> detail list   manger will start future panning </w:t>
+              <w:t xml:space="preserve">After watching the  sales detail list   manger will start future panning </w:t>
             </w:r>
           </w:p>
         </w:tc>
@@ -13585,35 +12663,7 @@
               <w:rPr>
                 <w:sz w:val="28"/>
               </w:rPr>
-              <w:t xml:space="preserve">System will ask for option of verification </w:t>
-            </w:r>
-            <w:proofErr w:type="spellStart"/>
-            <w:r>
-              <w:rPr>
-                <w:sz w:val="28"/>
-              </w:rPr>
-              <w:t>i</w:t>
-            </w:r>
-            <w:proofErr w:type="spellEnd"/>
-            <w:r>
-              <w:rPr>
-                <w:sz w:val="28"/>
-              </w:rPr>
-              <w:t xml:space="preserve">-e verify through </w:t>
-            </w:r>
-            <w:proofErr w:type="gramStart"/>
-            <w:r>
-              <w:rPr>
-                <w:sz w:val="28"/>
-              </w:rPr>
-              <w:t>Email</w:t>
-            </w:r>
-            <w:proofErr w:type="gramEnd"/>
-            <w:r>
-              <w:rPr>
-                <w:sz w:val="28"/>
-              </w:rPr>
-              <w:t xml:space="preserve"> or phone no.</w:t>
+              <w:t>System will ask for option of verification i-e verify through Email or phone no.</w:t>
             </w:r>
           </w:p>
           <w:p>
@@ -13831,21 +12881,7 @@
               <w:rPr>
                 <w:sz w:val="28"/>
               </w:rPr>
-              <w:t xml:space="preserve">sale </w:t>
-            </w:r>
-            <w:proofErr w:type="gramStart"/>
-            <w:r>
-              <w:rPr>
-                <w:sz w:val="28"/>
-              </w:rPr>
-              <w:t>manager  must</w:t>
-            </w:r>
-            <w:proofErr w:type="gramEnd"/>
-            <w:r>
-              <w:rPr>
-                <w:sz w:val="28"/>
-              </w:rPr>
-              <w:t xml:space="preserve"> Register to the system</w:t>
+              <w:t>sale manager  must Register to the system</w:t>
             </w:r>
           </w:p>
           <w:p>
@@ -14530,23 +13566,7 @@
                 <w:sz w:val="28"/>
                 <w:szCs w:val="28"/>
               </w:rPr>
-              <w:t xml:space="preserve">Sale </w:t>
-            </w:r>
-            <w:proofErr w:type="gramStart"/>
-            <w:r>
-              <w:rPr>
-                <w:sz w:val="28"/>
-                <w:szCs w:val="28"/>
-              </w:rPr>
-              <w:t>manager ,sale</w:t>
-            </w:r>
-            <w:proofErr w:type="gramEnd"/>
-            <w:r>
-              <w:rPr>
-                <w:sz w:val="28"/>
-                <w:szCs w:val="28"/>
-              </w:rPr>
-              <w:t xml:space="preserve"> dealer </w:t>
+              <w:t xml:space="preserve">Sale manager ,sale dealer </w:t>
             </w:r>
           </w:p>
         </w:tc>
@@ -14668,21 +13688,7 @@
               <w:rPr>
                 <w:sz w:val="28"/>
               </w:rPr>
-              <w:t xml:space="preserve">System Request the Actor to enter the </w:t>
-            </w:r>
-            <w:proofErr w:type="gramStart"/>
-            <w:r>
-              <w:rPr>
-                <w:sz w:val="28"/>
-              </w:rPr>
-              <w:t>user name</w:t>
-            </w:r>
-            <w:proofErr w:type="gramEnd"/>
-            <w:r>
-              <w:rPr>
-                <w:sz w:val="28"/>
-              </w:rPr>
-              <w:t xml:space="preserve"> and password</w:t>
+              <w:t>System Request the Actor to enter the user name and password</w:t>
             </w:r>
           </w:p>
           <w:p>
@@ -14698,19 +13704,11 @@
                 <w:sz w:val="28"/>
               </w:rPr>
             </w:pPr>
-            <w:proofErr w:type="gramStart"/>
-            <w:r>
-              <w:rPr>
-                <w:sz w:val="28"/>
-              </w:rPr>
-              <w:t>User</w:t>
-            </w:r>
-            <w:proofErr w:type="gramEnd"/>
-            <w:r>
-              <w:rPr>
-                <w:sz w:val="28"/>
-              </w:rPr>
-              <w:t xml:space="preserve"> enter the user name and password</w:t>
+            <w:r>
+              <w:rPr>
+                <w:sz w:val="28"/>
+              </w:rPr>
+              <w:t>User enter the user name and password</w:t>
             </w:r>
           </w:p>
           <w:p>
@@ -14730,21 +13728,7 @@
               <w:rPr>
                 <w:sz w:val="28"/>
               </w:rPr>
-              <w:t xml:space="preserve">The system validates the </w:t>
-            </w:r>
-            <w:proofErr w:type="gramStart"/>
-            <w:r>
-              <w:rPr>
-                <w:sz w:val="28"/>
-              </w:rPr>
-              <w:t>user name</w:t>
-            </w:r>
-            <w:proofErr w:type="gramEnd"/>
-            <w:r>
-              <w:rPr>
-                <w:sz w:val="28"/>
-              </w:rPr>
-              <w:t xml:space="preserve"> and password, and show Sale Menu </w:t>
+              <w:t xml:space="preserve">The system validates the user name and password, and show Sale Menu </w:t>
             </w:r>
           </w:p>
           <w:p>
@@ -15035,23 +14019,7 @@
                 <w:sz w:val="28"/>
                 <w:szCs w:val="28"/>
               </w:rPr>
-              <w:t xml:space="preserve">Sales </w:t>
-            </w:r>
-            <w:proofErr w:type="gramStart"/>
-            <w:r>
-              <w:rPr>
-                <w:sz w:val="28"/>
-                <w:szCs w:val="28"/>
-              </w:rPr>
-              <w:t>dealer</w:t>
-            </w:r>
-            <w:proofErr w:type="gramEnd"/>
-            <w:r>
-              <w:rPr>
-                <w:sz w:val="28"/>
-                <w:szCs w:val="28"/>
-              </w:rPr>
-              <w:t xml:space="preserve"> provide the order information </w:t>
+              <w:t xml:space="preserve">Sales dealer provide the order information </w:t>
             </w:r>
           </w:p>
           <w:p>
@@ -15091,21 +14059,7 @@
               <w:rPr>
                 <w:sz w:val="28"/>
               </w:rPr>
-              <w:t xml:space="preserve">sales </w:t>
-            </w:r>
-            <w:proofErr w:type="gramStart"/>
-            <w:r>
-              <w:rPr>
-                <w:sz w:val="28"/>
-              </w:rPr>
-              <w:t>manager</w:t>
-            </w:r>
-            <w:proofErr w:type="gramEnd"/>
-            <w:r>
-              <w:rPr>
-                <w:sz w:val="28"/>
-              </w:rPr>
-              <w:t xml:space="preserve"> give details of order to client </w:t>
+              <w:t xml:space="preserve">sales manager give details of order to client </w:t>
             </w:r>
           </w:p>
           <w:p>
@@ -15431,23 +14385,7 @@
                 <w:sz w:val="28"/>
                 <w:szCs w:val="28"/>
               </w:rPr>
-              <w:t xml:space="preserve">Sales </w:t>
-            </w:r>
-            <w:proofErr w:type="gramStart"/>
-            <w:r>
-              <w:rPr>
-                <w:sz w:val="28"/>
-                <w:szCs w:val="28"/>
-              </w:rPr>
-              <w:t>dealer</w:t>
-            </w:r>
-            <w:proofErr w:type="gramEnd"/>
-            <w:r>
-              <w:rPr>
-                <w:sz w:val="28"/>
-                <w:szCs w:val="28"/>
-              </w:rPr>
-              <w:t xml:space="preserve"> provide the order information </w:t>
+              <w:t xml:space="preserve">Sales dealer provide the order information </w:t>
             </w:r>
           </w:p>
           <w:p>
@@ -15487,21 +14425,7 @@
               <w:rPr>
                 <w:sz w:val="28"/>
               </w:rPr>
-              <w:t xml:space="preserve">sales </w:t>
-            </w:r>
-            <w:proofErr w:type="gramStart"/>
-            <w:r>
-              <w:rPr>
-                <w:sz w:val="28"/>
-              </w:rPr>
-              <w:t>manager</w:t>
-            </w:r>
-            <w:proofErr w:type="gramEnd"/>
-            <w:r>
-              <w:rPr>
-                <w:sz w:val="28"/>
-              </w:rPr>
-              <w:t xml:space="preserve"> give details of order to client </w:t>
+              <w:t xml:space="preserve">sales manager give details of order to client </w:t>
             </w:r>
           </w:p>
           <w:p>
@@ -15717,7 +14641,7 @@
           <w:szCs w:val="44"/>
         </w:rPr>
       </w:pPr>
-      <w:bookmarkStart w:id="36" w:name="_Toc108963498"/>
+      <w:bookmarkStart w:id="37" w:name="_Toc108963498"/>
       <w:r>
         <w:rPr>
           <w:sz w:val="44"/>
@@ -15725,7 +14649,7 @@
         </w:rPr>
         <w:t>AHMAD HUSSAIN (FA20-BSE-067)</w:t>
       </w:r>
-      <w:bookmarkEnd w:id="36"/>
+      <w:bookmarkEnd w:id="37"/>
     </w:p>
     <w:p>
       <w:pPr>
@@ -16255,25 +15179,7 @@
                 <w:sz w:val="28"/>
                 <w:szCs w:val="28"/>
               </w:rPr>
-              <w:t xml:space="preserve">If user is already logged in the login page does not </w:t>
-            </w:r>
-            <w:proofErr w:type="gramStart"/>
-            <w:r>
-              <w:rPr>
-                <w:bCs/>
-                <w:sz w:val="28"/>
-                <w:szCs w:val="28"/>
-              </w:rPr>
-              <w:t>shown</w:t>
-            </w:r>
-            <w:proofErr w:type="gramEnd"/>
-            <w:r>
-              <w:rPr>
-                <w:bCs/>
-                <w:sz w:val="28"/>
-                <w:szCs w:val="28"/>
-              </w:rPr>
-              <w:t xml:space="preserve"> to the user</w:t>
+              <w:t>If user is already logged in the login page does not shown to the user</w:t>
             </w:r>
             <w:r>
               <w:rPr>
@@ -16361,25 +15267,7 @@
                 <w:sz w:val="28"/>
                 <w:szCs w:val="28"/>
               </w:rPr>
-              <w:t xml:space="preserve">If the user </w:t>
-            </w:r>
-            <w:proofErr w:type="gramStart"/>
-            <w:r>
-              <w:rPr>
-                <w:bCs/>
-                <w:sz w:val="28"/>
-                <w:szCs w:val="28"/>
-              </w:rPr>
-              <w:t>want</w:t>
-            </w:r>
-            <w:proofErr w:type="gramEnd"/>
-            <w:r>
-              <w:rPr>
-                <w:bCs/>
-                <w:sz w:val="28"/>
-                <w:szCs w:val="28"/>
-              </w:rPr>
-              <w:t xml:space="preserve"> to show the dashboard the system does not open the menu bar.</w:t>
+              <w:t>If the user want to show the dashboard the system does not open the menu bar.</w:t>
             </w:r>
           </w:p>
           <w:p>
@@ -16415,25 +15303,7 @@
                 <w:sz w:val="28"/>
                 <w:szCs w:val="28"/>
               </w:rPr>
-              <w:t xml:space="preserve">If user clicks to view </w:t>
-            </w:r>
-            <w:proofErr w:type="gramStart"/>
-            <w:r>
-              <w:rPr>
-                <w:bCs/>
-                <w:sz w:val="28"/>
-                <w:szCs w:val="28"/>
-              </w:rPr>
-              <w:t>history</w:t>
-            </w:r>
-            <w:proofErr w:type="gramEnd"/>
-            <w:r>
-              <w:rPr>
-                <w:bCs/>
-                <w:sz w:val="28"/>
-                <w:szCs w:val="28"/>
-              </w:rPr>
-              <w:t xml:space="preserve"> then the system show the history.</w:t>
+              <w:t>If user clicks to view history then the system show the history.</w:t>
             </w:r>
           </w:p>
           <w:p>
@@ -16732,21 +15602,7 @@
               <w:rPr>
                 <w:sz w:val="28"/>
               </w:rPr>
-              <w:t xml:space="preserve">System </w:t>
-            </w:r>
-            <w:proofErr w:type="gramStart"/>
-            <w:r>
-              <w:rPr>
-                <w:sz w:val="28"/>
-              </w:rPr>
-              <w:t>should must</w:t>
-            </w:r>
-            <w:proofErr w:type="gramEnd"/>
-            <w:r>
-              <w:rPr>
-                <w:sz w:val="28"/>
-              </w:rPr>
-              <w:t xml:space="preserve"> be encrypted by the modern standards of encryption.</w:t>
+              <w:t>System should must be encrypted by the modern standards of encryption.</w:t>
             </w:r>
           </w:p>
           <w:p>
@@ -17289,25 +16145,7 @@
                 <w:sz w:val="28"/>
                 <w:szCs w:val="28"/>
               </w:rPr>
-              <w:t xml:space="preserve">If user is already logged in the login page does not </w:t>
-            </w:r>
-            <w:proofErr w:type="gramStart"/>
-            <w:r>
-              <w:rPr>
-                <w:bCs/>
-                <w:sz w:val="28"/>
-                <w:szCs w:val="28"/>
-              </w:rPr>
-              <w:t>shown</w:t>
-            </w:r>
-            <w:proofErr w:type="gramEnd"/>
-            <w:r>
-              <w:rPr>
-                <w:bCs/>
-                <w:sz w:val="28"/>
-                <w:szCs w:val="28"/>
-              </w:rPr>
-              <w:t xml:space="preserve"> to the user</w:t>
+              <w:t>If user is already logged in the login page does not shown to the user</w:t>
             </w:r>
             <w:r>
               <w:rPr>
@@ -17396,25 +16234,7 @@
                 <w:sz w:val="28"/>
                 <w:szCs w:val="28"/>
               </w:rPr>
-              <w:t xml:space="preserve">If the user </w:t>
-            </w:r>
-            <w:proofErr w:type="gramStart"/>
-            <w:r>
-              <w:rPr>
-                <w:bCs/>
-                <w:sz w:val="28"/>
-                <w:szCs w:val="28"/>
-              </w:rPr>
-              <w:t>want</w:t>
-            </w:r>
-            <w:proofErr w:type="gramEnd"/>
-            <w:r>
-              <w:rPr>
-                <w:bCs/>
-                <w:sz w:val="28"/>
-                <w:szCs w:val="28"/>
-              </w:rPr>
-              <w:t xml:space="preserve"> to show the dashboard the system does not open the menu bar.</w:t>
+              <w:t>If the user want to show the dashboard the system does not open the menu bar.</w:t>
             </w:r>
           </w:p>
           <w:p>
@@ -17450,25 +16270,7 @@
                 <w:sz w:val="28"/>
                 <w:szCs w:val="28"/>
               </w:rPr>
-              <w:t xml:space="preserve">If user clicks to view inventory </w:t>
-            </w:r>
-            <w:proofErr w:type="gramStart"/>
-            <w:r>
-              <w:rPr>
-                <w:bCs/>
-                <w:sz w:val="28"/>
-                <w:szCs w:val="28"/>
-              </w:rPr>
-              <w:t>level</w:t>
-            </w:r>
-            <w:proofErr w:type="gramEnd"/>
-            <w:r>
-              <w:rPr>
-                <w:bCs/>
-                <w:sz w:val="28"/>
-                <w:szCs w:val="28"/>
-              </w:rPr>
-              <w:t xml:space="preserve"> then the system shows inventory level.</w:t>
+              <w:t>If user clicks to view inventory level then the system shows inventory level.</w:t>
             </w:r>
           </w:p>
           <w:p>
@@ -17504,25 +16306,7 @@
                 <w:sz w:val="28"/>
                 <w:szCs w:val="28"/>
               </w:rPr>
-              <w:t xml:space="preserve">If the user does not want to generate </w:t>
-            </w:r>
-            <w:proofErr w:type="gramStart"/>
-            <w:r>
-              <w:rPr>
-                <w:bCs/>
-                <w:sz w:val="28"/>
-                <w:szCs w:val="28"/>
-              </w:rPr>
-              <w:t>order</w:t>
-            </w:r>
-            <w:proofErr w:type="gramEnd"/>
-            <w:r>
-              <w:rPr>
-                <w:bCs/>
-                <w:sz w:val="28"/>
-                <w:szCs w:val="28"/>
-              </w:rPr>
-              <w:t xml:space="preserve"> then it does not further proceed.</w:t>
+              <w:t>If the user does not want to generate order then it does not further proceed.</w:t>
             </w:r>
           </w:p>
         </w:tc>
@@ -17785,21 +16569,7 @@
               <w:rPr>
                 <w:sz w:val="28"/>
               </w:rPr>
-              <w:t xml:space="preserve">System </w:t>
-            </w:r>
-            <w:proofErr w:type="gramStart"/>
-            <w:r>
-              <w:rPr>
-                <w:sz w:val="28"/>
-              </w:rPr>
-              <w:t>should must</w:t>
-            </w:r>
-            <w:proofErr w:type="gramEnd"/>
-            <w:r>
-              <w:rPr>
-                <w:sz w:val="28"/>
-              </w:rPr>
-              <w:t xml:space="preserve"> be encrypted by the modern standards of encryption.</w:t>
+              <w:t>System should must be encrypted by the modern standards of encryption.</w:t>
             </w:r>
           </w:p>
           <w:p>
@@ -18415,25 +17185,7 @@
                 <w:sz w:val="28"/>
                 <w:szCs w:val="28"/>
               </w:rPr>
-              <w:t xml:space="preserve">If the user </w:t>
-            </w:r>
-            <w:proofErr w:type="gramStart"/>
-            <w:r>
-              <w:rPr>
-                <w:bCs/>
-                <w:sz w:val="28"/>
-                <w:szCs w:val="28"/>
-              </w:rPr>
-              <w:t>want</w:t>
-            </w:r>
-            <w:proofErr w:type="gramEnd"/>
-            <w:r>
-              <w:rPr>
-                <w:bCs/>
-                <w:sz w:val="28"/>
-                <w:szCs w:val="28"/>
-              </w:rPr>
-              <w:t xml:space="preserve"> to show the dashboard the system does not open the menu bar.</w:t>
+              <w:t>If the user want to show the dashboard the system does not open the menu bar.</w:t>
             </w:r>
           </w:p>
           <w:p>
@@ -18469,25 +17221,7 @@
                 <w:sz w:val="28"/>
                 <w:szCs w:val="28"/>
               </w:rPr>
-              <w:t xml:space="preserve">If user clicks to view inventory </w:t>
-            </w:r>
-            <w:proofErr w:type="gramStart"/>
-            <w:r>
-              <w:rPr>
-                <w:bCs/>
-                <w:sz w:val="28"/>
-                <w:szCs w:val="28"/>
-              </w:rPr>
-              <w:t>level</w:t>
-            </w:r>
-            <w:proofErr w:type="gramEnd"/>
-            <w:r>
-              <w:rPr>
-                <w:bCs/>
-                <w:sz w:val="28"/>
-                <w:szCs w:val="28"/>
-              </w:rPr>
-              <w:t xml:space="preserve"> then the system shows inventory level.</w:t>
+              <w:t>If user clicks to view inventory level then the system shows inventory level.</w:t>
             </w:r>
           </w:p>
           <w:p>
@@ -18523,25 +17257,7 @@
                 <w:sz w:val="28"/>
                 <w:szCs w:val="28"/>
               </w:rPr>
-              <w:t xml:space="preserve">If the user does not want to make </w:t>
-            </w:r>
-            <w:proofErr w:type="gramStart"/>
-            <w:r>
-              <w:rPr>
-                <w:bCs/>
-                <w:sz w:val="28"/>
-                <w:szCs w:val="28"/>
-              </w:rPr>
-              <w:t>payment</w:t>
-            </w:r>
-            <w:proofErr w:type="gramEnd"/>
-            <w:r>
-              <w:rPr>
-                <w:bCs/>
-                <w:sz w:val="28"/>
-                <w:szCs w:val="28"/>
-              </w:rPr>
-              <w:t xml:space="preserve"> then it does not further proceed.</w:t>
+              <w:t>If the user does not want to make payment then it does not further proceed.</w:t>
             </w:r>
           </w:p>
         </w:tc>
@@ -18679,19 +17395,11 @@
                 <w:sz w:val="28"/>
               </w:rPr>
             </w:pPr>
-            <w:proofErr w:type="gramStart"/>
-            <w:r>
-              <w:rPr>
-                <w:sz w:val="28"/>
-              </w:rPr>
-              <w:t>Supplier</w:t>
-            </w:r>
-            <w:proofErr w:type="gramEnd"/>
-            <w:r>
-              <w:rPr>
-                <w:sz w:val="28"/>
-              </w:rPr>
-              <w:t xml:space="preserve"> deliver the order.</w:t>
+            <w:r>
+              <w:rPr>
+                <w:sz w:val="28"/>
+              </w:rPr>
+              <w:t>Supplier deliver the order.</w:t>
             </w:r>
           </w:p>
           <w:p>
@@ -18813,21 +17521,7 @@
               <w:rPr>
                 <w:sz w:val="28"/>
               </w:rPr>
-              <w:t xml:space="preserve">System </w:t>
-            </w:r>
-            <w:proofErr w:type="gramStart"/>
-            <w:r>
-              <w:rPr>
-                <w:sz w:val="28"/>
-              </w:rPr>
-              <w:t>should must</w:t>
-            </w:r>
-            <w:proofErr w:type="gramEnd"/>
-            <w:r>
-              <w:rPr>
-                <w:sz w:val="28"/>
-              </w:rPr>
-              <w:t xml:space="preserve"> be encrypted by the modern standards of encryption.</w:t>
+              <w:t>System should must be encrypted by the modern standards of encryption.</w:t>
             </w:r>
           </w:p>
           <w:p>
@@ -18902,7 +17596,6 @@
         </w:rPr>
         <w:t xml:space="preserve">Use case: </w:t>
       </w:r>
-      <w:proofErr w:type="spellStart"/>
       <w:r>
         <w:rPr>
           <w:b/>
@@ -18912,7 +17605,6 @@
         </w:rPr>
         <w:t>ViewInventoryItems</w:t>
       </w:r>
-      <w:proofErr w:type="spellEnd"/>
     </w:p>
     <w:p>
       <w:pPr>
@@ -18983,23 +17675,7 @@
           <w:sz w:val="28"/>
           <w:szCs w:val="28"/>
         </w:rPr>
-        <w:t xml:space="preserve"> Use case: </w:t>
-      </w:r>
-      <w:proofErr w:type="spellStart"/>
-      <w:r>
-        <w:rPr>
-          <w:sz w:val="28"/>
-          <w:szCs w:val="28"/>
-        </w:rPr>
-        <w:t>ViewInventoryItems</w:t>
-      </w:r>
-      <w:proofErr w:type="spellEnd"/>
-      <w:r>
-        <w:rPr>
-          <w:sz w:val="28"/>
-          <w:szCs w:val="28"/>
-        </w:rPr>
-        <w:t>.</w:t>
+        <w:t xml:space="preserve"> Use case: ViewInventoryItems.</w:t>
       </w:r>
     </w:p>
     <w:p>
@@ -19157,23 +17833,7 @@
           <w:sz w:val="28"/>
           <w:szCs w:val="28"/>
         </w:rPr>
-        <w:t xml:space="preserve"> Use case: </w:t>
-      </w:r>
-      <w:proofErr w:type="spellStart"/>
-      <w:r>
-        <w:rPr>
-          <w:sz w:val="28"/>
-          <w:szCs w:val="28"/>
-        </w:rPr>
-        <w:t>ViewInventoryItems</w:t>
-      </w:r>
-      <w:proofErr w:type="spellEnd"/>
-      <w:r>
-        <w:rPr>
-          <w:sz w:val="28"/>
-          <w:szCs w:val="28"/>
-        </w:rPr>
-        <w:t>.</w:t>
+        <w:t xml:space="preserve"> Use case: ViewInventoryItems.</w:t>
       </w:r>
     </w:p>
     <w:p>
@@ -19252,23 +17912,7 @@
           <w:sz w:val="28"/>
           <w:szCs w:val="28"/>
         </w:rPr>
-        <w:t xml:space="preserve">                               -the system </w:t>
-      </w:r>
-      <w:proofErr w:type="gramStart"/>
-      <w:r>
-        <w:rPr>
-          <w:sz w:val="28"/>
-          <w:szCs w:val="28"/>
-        </w:rPr>
-        <w:t>update</w:t>
-      </w:r>
-      <w:proofErr w:type="gramEnd"/>
-      <w:r>
-        <w:rPr>
-          <w:sz w:val="28"/>
-          <w:szCs w:val="28"/>
-        </w:rPr>
-        <w:t xml:space="preserve"> the status of that item.</w:t>
+        <w:t xml:space="preserve">                               -the system update the status of that item.</w:t>
       </w:r>
     </w:p>
     <w:p>
@@ -19348,23 +17992,7 @@
           <w:sz w:val="28"/>
           <w:szCs w:val="28"/>
         </w:rPr>
-        <w:t xml:space="preserve"> Use case: </w:t>
-      </w:r>
-      <w:proofErr w:type="spellStart"/>
-      <w:r>
-        <w:rPr>
-          <w:sz w:val="28"/>
-          <w:szCs w:val="28"/>
-        </w:rPr>
-        <w:t>ViewInventoryItems</w:t>
-      </w:r>
-      <w:proofErr w:type="spellEnd"/>
-      <w:r>
-        <w:rPr>
-          <w:sz w:val="28"/>
-          <w:szCs w:val="28"/>
-        </w:rPr>
-        <w:t>.</w:t>
+        <w:t xml:space="preserve"> Use case: ViewInventoryItems.</w:t>
       </w:r>
     </w:p>
     <w:p>
@@ -19388,23 +18016,7 @@
           <w:sz w:val="28"/>
           <w:szCs w:val="28"/>
         </w:rPr>
-        <w:t xml:space="preserve"> The order </w:t>
-      </w:r>
-      <w:proofErr w:type="gramStart"/>
-      <w:r>
-        <w:rPr>
-          <w:sz w:val="28"/>
-          <w:szCs w:val="28"/>
-        </w:rPr>
-        <w:t>has to</w:t>
-      </w:r>
-      <w:proofErr w:type="gramEnd"/>
-      <w:r>
-        <w:rPr>
-          <w:sz w:val="28"/>
-          <w:szCs w:val="28"/>
-        </w:rPr>
-        <w:t xml:space="preserve"> be placed.</w:t>
+        <w:t xml:space="preserve"> The order has to be placed.</w:t>
       </w:r>
     </w:p>
     <w:p>
@@ -19478,9 +18090,8 @@
           <w:sz w:val="36"/>
           <w:szCs w:val="36"/>
         </w:rPr>
-        <w:t xml:space="preserve">Use case: </w:t>
-      </w:r>
-      <w:proofErr w:type="spellStart"/>
+        <w:t>Use case: O</w:t>
+      </w:r>
       <w:r>
         <w:rPr>
           <w:b/>
@@ -19488,18 +18099,8 @@
           <w:sz w:val="36"/>
           <w:szCs w:val="36"/>
         </w:rPr>
-        <w:t>O</w:t>
-      </w:r>
-      <w:r>
-        <w:rPr>
-          <w:b/>
-          <w:bCs/>
-          <w:sz w:val="36"/>
-          <w:szCs w:val="36"/>
-        </w:rPr>
         <w:t>nlinePayment</w:t>
       </w:r>
-      <w:proofErr w:type="spellEnd"/>
     </w:p>
     <w:p>
       <w:pPr>
@@ -19570,23 +18171,7 @@
           <w:sz w:val="28"/>
           <w:szCs w:val="28"/>
         </w:rPr>
-        <w:t xml:space="preserve"> Use case: </w:t>
-      </w:r>
-      <w:proofErr w:type="spellStart"/>
-      <w:r>
-        <w:rPr>
-          <w:sz w:val="28"/>
-          <w:szCs w:val="28"/>
-        </w:rPr>
-        <w:t>OnlinePayment</w:t>
-      </w:r>
-      <w:proofErr w:type="spellEnd"/>
-      <w:r>
-        <w:rPr>
-          <w:sz w:val="28"/>
-          <w:szCs w:val="28"/>
-        </w:rPr>
-        <w:t>.</w:t>
+        <w:t xml:space="preserve"> Use case: OnlinePayment.</w:t>
       </w:r>
     </w:p>
     <w:p>
@@ -19736,23 +18321,7 @@
           <w:sz w:val="28"/>
           <w:szCs w:val="28"/>
         </w:rPr>
-        <w:t xml:space="preserve"> Use case: </w:t>
-      </w:r>
-      <w:proofErr w:type="spellStart"/>
-      <w:r>
-        <w:rPr>
-          <w:sz w:val="28"/>
-          <w:szCs w:val="28"/>
-        </w:rPr>
-        <w:t>OnlinePayment</w:t>
-      </w:r>
-      <w:proofErr w:type="spellEnd"/>
-      <w:r>
-        <w:rPr>
-          <w:sz w:val="28"/>
-          <w:szCs w:val="28"/>
-        </w:rPr>
-        <w:t>.</w:t>
+        <w:t xml:space="preserve"> Use case: OnlinePayment.</w:t>
       </w:r>
     </w:p>
     <w:p>
@@ -19777,23 +18346,7 @@
           <w:sz w:val="28"/>
           <w:szCs w:val="28"/>
         </w:rPr>
-        <w:t xml:space="preserve"> The user </w:t>
-      </w:r>
-      <w:proofErr w:type="gramStart"/>
-      <w:r>
-        <w:rPr>
-          <w:sz w:val="28"/>
-          <w:szCs w:val="28"/>
-        </w:rPr>
-        <w:t>has to</w:t>
-      </w:r>
-      <w:proofErr w:type="gramEnd"/>
-      <w:r>
-        <w:rPr>
-          <w:sz w:val="28"/>
-          <w:szCs w:val="28"/>
-        </w:rPr>
-        <w:t xml:space="preserve"> choose a payment option to complete payment.</w:t>
+        <w:t xml:space="preserve"> The user has to choose a payment option to complete payment.</w:t>
       </w:r>
     </w:p>
     <w:p>
@@ -19919,23 +18472,7 @@
           <w:sz w:val="28"/>
           <w:szCs w:val="28"/>
         </w:rPr>
-        <w:t xml:space="preserve"> Use case: </w:t>
-      </w:r>
-      <w:proofErr w:type="spellStart"/>
-      <w:r>
-        <w:rPr>
-          <w:sz w:val="28"/>
-          <w:szCs w:val="28"/>
-        </w:rPr>
-        <w:t>OnlinePayment</w:t>
-      </w:r>
-      <w:proofErr w:type="spellEnd"/>
-      <w:r>
-        <w:rPr>
-          <w:sz w:val="28"/>
-          <w:szCs w:val="28"/>
-        </w:rPr>
-        <w:t>.</w:t>
+        <w:t xml:space="preserve"> Use case: OnlinePayment.</w:t>
       </w:r>
     </w:p>
     <w:p>
@@ -19959,23 +18496,7 @@
           <w:sz w:val="28"/>
           <w:szCs w:val="28"/>
         </w:rPr>
-        <w:t xml:space="preserve"> The user </w:t>
-      </w:r>
-      <w:proofErr w:type="gramStart"/>
-      <w:r>
-        <w:rPr>
-          <w:sz w:val="28"/>
-          <w:szCs w:val="28"/>
-        </w:rPr>
-        <w:t>has to</w:t>
-      </w:r>
-      <w:proofErr w:type="gramEnd"/>
-      <w:r>
-        <w:rPr>
-          <w:sz w:val="28"/>
-          <w:szCs w:val="28"/>
-        </w:rPr>
-        <w:t xml:space="preserve"> approve the payment through the security pin/passcode.</w:t>
+        <w:t xml:space="preserve"> The user has to approve the payment through the security pin/passcode.</w:t>
       </w:r>
     </w:p>
     <w:p>
@@ -20149,27 +18670,7 @@
           <w:sz w:val="26"/>
           <w:szCs w:val="26"/>
         </w:rPr>
-        <w:t xml:space="preserve">Use </w:t>
-      </w:r>
-      <w:proofErr w:type="gramStart"/>
-      <w:r>
-        <w:rPr>
-          <w:b/>
-          <w:bCs/>
-          <w:sz w:val="26"/>
-          <w:szCs w:val="26"/>
-        </w:rPr>
-        <w:t>Case :</w:t>
-      </w:r>
-      <w:proofErr w:type="gramEnd"/>
-      <w:r>
-        <w:rPr>
-          <w:b/>
-          <w:bCs/>
-          <w:sz w:val="26"/>
-          <w:szCs w:val="26"/>
-        </w:rPr>
-        <w:t xml:space="preserve"> </w:t>
+        <w:t xml:space="preserve">Use Case : </w:t>
       </w:r>
     </w:p>
     <w:p>
@@ -20332,6 +18833,7 @@
           <w:color w:val="365F91" w:themeColor="accent1" w:themeShade="BF"/>
           <w:sz w:val="26"/>
           <w:szCs w:val="26"/>
+          <w:lang w:bidi="ar-SA"/>
         </w:rPr>
         <w:drawing>
           <wp:inline distT="0" distB="0" distL="0" distR="0" wp14:anchorId="4AC30213" wp14:editId="07926DD1">
@@ -20384,29 +18886,14 @@
         <w:pStyle w:val="Heading3"/>
       </w:pPr>
       <w:r>
-        <w:t xml:space="preserve">Student 3: </w:t>
-      </w:r>
-      <w:proofErr w:type="spellStart"/>
-      <w:r>
-        <w:t>Hassaan</w:t>
-      </w:r>
-      <w:proofErr w:type="spellEnd"/>
-      <w:r>
-        <w:t xml:space="preserve"> Bin </w:t>
-      </w:r>
-      <w:proofErr w:type="gramStart"/>
-      <w:r>
-        <w:t>Abid(</w:t>
-      </w:r>
-      <w:proofErr w:type="gramEnd"/>
-      <w:r>
-        <w:t>FA20-BSE-080)</w:t>
+        <w:t>Student 3: Hassaan Bin Abid(FA20-BSE-080)</w:t>
       </w:r>
     </w:p>
     <w:p>
       <w:r>
         <w:rPr>
           <w:noProof/>
+          <w:lang w:bidi="ar-SA"/>
         </w:rPr>
         <w:drawing>
           <wp:anchor distT="0" distB="0" distL="114300" distR="114300" simplePos="0" relativeHeight="251664896" behindDoc="0" locked="0" layoutInCell="1" allowOverlap="1" wp14:anchorId="63F4346D" wp14:editId="558D2E7B">
@@ -20848,15 +19335,7 @@
         <w:t>Cross-Reference</w:t>
       </w:r>
       <w:r>
-        <w:t>: Enter Product Details (</w:t>
-      </w:r>
-      <w:proofErr w:type="gramStart"/>
-      <w:r>
-        <w:t>ID ,</w:t>
-      </w:r>
-      <w:proofErr w:type="gramEnd"/>
-      <w:r>
-        <w:t xml:space="preserve"> Quantity , Price , Date)</w:t>
+        <w:t>: Enter Product Details (ID , Quantity , Price , Date)</w:t>
       </w:r>
     </w:p>
     <w:p>
@@ -20957,23 +19436,7 @@
         <w:pStyle w:val="Heading3"/>
       </w:pPr>
       <w:r>
-        <w:t xml:space="preserve">Student 2: </w:t>
-      </w:r>
-      <w:proofErr w:type="spellStart"/>
-      <w:r>
-        <w:t>Hassaan</w:t>
-      </w:r>
-      <w:proofErr w:type="spellEnd"/>
-      <w:r>
-        <w:t xml:space="preserve"> Bin </w:t>
-      </w:r>
-      <w:proofErr w:type="gramStart"/>
-      <w:r>
-        <w:t>Abid(</w:t>
-      </w:r>
-      <w:proofErr w:type="gramEnd"/>
-      <w:r>
-        <w:t>FA20-BSE-080)</w:t>
+        <w:t>Student 2: Hassaan Bin Abid(FA20-BSE-080)</w:t>
       </w:r>
     </w:p>
     <w:p/>
@@ -21086,20 +19549,7 @@
               <w:t>Test</w:t>
             </w:r>
             <w:r>
-              <w:t xml:space="preserve"> Report (</w:t>
-            </w:r>
-            <w:proofErr w:type="spellStart"/>
-            <w:proofErr w:type="gramStart"/>
-            <w:r>
-              <w:t>Monthly,weekly</w:t>
-            </w:r>
-            <w:proofErr w:type="gramEnd"/>
-            <w:r>
-              <w:t>,daily</w:t>
-            </w:r>
-            <w:proofErr w:type="spellEnd"/>
-            <w:r>
-              <w:t>)</w:t>
+              <w:t xml:space="preserve"> Report (Monthly,weekly,daily)</w:t>
             </w:r>
           </w:p>
         </w:tc>
@@ -21330,20 +19780,7 @@
           </w:tcPr>
           <w:p>
             <w:r>
-              <w:t xml:space="preserve">Duration </w:t>
-            </w:r>
-            <w:proofErr w:type="gramStart"/>
-            <w:r>
-              <w:t>enter(</w:t>
-            </w:r>
-            <w:proofErr w:type="spellStart"/>
-            <w:proofErr w:type="gramEnd"/>
-            <w:r>
-              <w:t>Monthly,weekly,daily</w:t>
-            </w:r>
-            <w:proofErr w:type="spellEnd"/>
-            <w:r>
-              <w:t>)</w:t>
+              <w:t>Duration enter(Monthly,weekly,daily)</w:t>
             </w:r>
           </w:p>
         </w:tc>
@@ -21477,7 +19914,6 @@
             <w:hideMark/>
           </w:tcPr>
           <w:p>
-            <w:proofErr w:type="gramStart"/>
             <w:r>
               <w:t>Report</w:t>
             </w:r>
@@ -21488,11 +19924,7 @@
               <w:t xml:space="preserve"> </w:t>
             </w:r>
             <w:r>
-              <w:t>is</w:t>
-            </w:r>
-            <w:proofErr w:type="gramEnd"/>
-            <w:r>
-              <w:t xml:space="preserve"> visible to </w:t>
+              <w:t xml:space="preserve">is visible to </w:t>
             </w:r>
             <w:r>
               <w:t>lab technician</w:t>
@@ -21541,14 +19973,12 @@
             <w:r>
               <w:t xml:space="preserve">    </w:t>
             </w:r>
-            <w:proofErr w:type="gramStart"/>
             <w:r>
               <w:rPr>
                 <w:b/>
               </w:rPr>
               <w:t>View  report</w:t>
             </w:r>
-            <w:proofErr w:type="gramEnd"/>
           </w:p>
         </w:tc>
       </w:tr>
@@ -21598,13 +20028,8 @@
             <w:hideMark/>
           </w:tcPr>
           <w:p>
-            <w:proofErr w:type="gramStart"/>
-            <w:r>
-              <w:t>View  Report</w:t>
-            </w:r>
-            <w:proofErr w:type="gramEnd"/>
-            <w:r>
-              <w:t xml:space="preserve"> </w:t>
+            <w:r>
+              <w:t xml:space="preserve">View  Report </w:t>
             </w:r>
           </w:p>
         </w:tc>
@@ -21643,15 +20068,7 @@
           </w:tcPr>
           <w:p>
             <w:r>
-              <w:t xml:space="preserve">Use </w:t>
-            </w:r>
-            <w:proofErr w:type="gramStart"/>
-            <w:r>
-              <w:t>Case  View</w:t>
-            </w:r>
-            <w:proofErr w:type="gramEnd"/>
-            <w:r>
-              <w:t xml:space="preserve">  report</w:t>
+              <w:t>Use Case  View  report</w:t>
             </w:r>
           </w:p>
         </w:tc>
@@ -21728,13 +20145,8 @@
             <w:hideMark/>
           </w:tcPr>
           <w:p>
-            <w:proofErr w:type="gramStart"/>
-            <w:r>
-              <w:t>View  report</w:t>
-            </w:r>
-            <w:proofErr w:type="gramEnd"/>
-            <w:r>
-              <w:t xml:space="preserve"> is visible to </w:t>
+            <w:r>
+              <w:t xml:space="preserve">View  report is visible to </w:t>
             </w:r>
             <w:r>
               <w:t>technician</w:t>
@@ -21837,13 +20249,8 @@
             <w:hideMark/>
           </w:tcPr>
           <w:p>
-            <w:proofErr w:type="gramStart"/>
-            <w:r>
-              <w:t>Request  for</w:t>
-            </w:r>
-            <w:proofErr w:type="gramEnd"/>
-            <w:r>
-              <w:t xml:space="preserve"> login</w:t>
+            <w:r>
+              <w:t>Request  for login</w:t>
             </w:r>
           </w:p>
         </w:tc>
@@ -22398,23 +20805,7 @@
           <w:sz w:val="24"/>
           <w:szCs w:val="24"/>
         </w:rPr>
-        <w:t xml:space="preserve">: User enter details of driver </w:t>
-      </w:r>
-      <w:proofErr w:type="gramStart"/>
-      <w:r>
-        <w:rPr>
-          <w:sz w:val="24"/>
-          <w:szCs w:val="24"/>
-        </w:rPr>
-        <w:t>in order to</w:t>
-      </w:r>
-      <w:proofErr w:type="gramEnd"/>
-      <w:r>
-        <w:rPr>
-          <w:sz w:val="24"/>
-          <w:szCs w:val="24"/>
-        </w:rPr>
-        <w:t xml:space="preserve"> save the details of new driver. </w:t>
+        <w:t xml:space="preserve">: User enter details of driver in order to save the details of new driver. </w:t>
       </w:r>
     </w:p>
     <w:p>
@@ -22439,23 +20830,7 @@
           <w:sz w:val="24"/>
           <w:szCs w:val="24"/>
         </w:rPr>
-        <w:t xml:space="preserve">: System upload details of </w:t>
-      </w:r>
-      <w:proofErr w:type="spellStart"/>
-      <w:r>
-        <w:rPr>
-          <w:sz w:val="24"/>
-          <w:szCs w:val="24"/>
-        </w:rPr>
-        <w:t>to</w:t>
-      </w:r>
-      <w:proofErr w:type="spellEnd"/>
-      <w:r>
-        <w:rPr>
-          <w:sz w:val="24"/>
-          <w:szCs w:val="24"/>
-        </w:rPr>
-        <w:t xml:space="preserve"> database and display the updated list of drivers.</w:t>
+        <w:t>: System upload details of to database and display the updated list of drivers.</w:t>
       </w:r>
     </w:p>
     <w:p>
@@ -22651,6 +21026,7 @@
           <w:color w:val="365F91" w:themeColor="accent1" w:themeShade="BF"/>
           <w:sz w:val="26"/>
           <w:szCs w:val="26"/>
+          <w:lang w:bidi="ar-SA"/>
         </w:rPr>
         <w:drawing>
           <wp:inline distT="0" distB="0" distL="0" distR="0" wp14:anchorId="2BA1D2DB" wp14:editId="45EC562F">
@@ -22766,23 +21142,7 @@
         <w:pStyle w:val="Heading3"/>
       </w:pPr>
       <w:r>
-        <w:t xml:space="preserve">Student 3: </w:t>
-      </w:r>
-      <w:proofErr w:type="spellStart"/>
-      <w:r>
-        <w:t>Hassaan</w:t>
-      </w:r>
-      <w:proofErr w:type="spellEnd"/>
-      <w:r>
-        <w:t xml:space="preserve"> Bin </w:t>
-      </w:r>
-      <w:proofErr w:type="gramStart"/>
-      <w:r>
-        <w:t>Abid(</w:t>
-      </w:r>
-      <w:proofErr w:type="gramEnd"/>
-      <w:r>
-        <w:t>FA20-BSE-080)</w:t>
+        <w:t>Student 3: Hassaan Bin Abid(FA20-BSE-080)</w:t>
       </w:r>
     </w:p>
     <w:p/>
@@ -22790,6 +21150,7 @@
       <w:r>
         <w:rPr>
           <w:noProof/>
+          <w:lang w:bidi="ar-SA"/>
         </w:rPr>
         <w:drawing>
           <wp:inline distT="0" distB="0" distL="0" distR="0" wp14:anchorId="26C0FCA1" wp14:editId="368F2D98">
@@ -22872,6 +21233,7 @@
       <w:r>
         <w:rPr>
           <w:noProof/>
+          <w:lang w:bidi="ar-SA"/>
         </w:rPr>
         <w:drawing>
           <wp:anchor distT="0" distB="0" distL="114300" distR="114300" simplePos="0" relativeHeight="251664384" behindDoc="0" locked="0" layoutInCell="1" allowOverlap="1" wp14:anchorId="1D55B036" wp14:editId="7B55BF49">
@@ -22997,6 +21359,7 @@
           <w:color w:val="365F91" w:themeColor="accent1" w:themeShade="BF"/>
           <w:sz w:val="26"/>
           <w:szCs w:val="26"/>
+          <w:lang w:bidi="ar-SA"/>
         </w:rPr>
         <w:drawing>
           <wp:anchor distT="0" distB="0" distL="114300" distR="114300" simplePos="0" relativeHeight="251656704" behindDoc="0" locked="0" layoutInCell="1" allowOverlap="1" wp14:anchorId="533E1C19" wp14:editId="535852E8">
@@ -23228,23 +21591,7 @@
         <w:pStyle w:val="Heading3"/>
       </w:pPr>
       <w:r>
-        <w:t xml:space="preserve">Student 3: </w:t>
-      </w:r>
-      <w:proofErr w:type="spellStart"/>
-      <w:r>
-        <w:t>Hassaan</w:t>
-      </w:r>
-      <w:proofErr w:type="spellEnd"/>
-      <w:r>
-        <w:t xml:space="preserve"> Bin </w:t>
-      </w:r>
-      <w:proofErr w:type="gramStart"/>
-      <w:r>
-        <w:t>Abid(</w:t>
-      </w:r>
-      <w:proofErr w:type="gramEnd"/>
-      <w:r>
-        <w:t>FA20-BSE-080)</w:t>
+        <w:t>Student 3: Hassaan Bin Abid(FA20-BSE-080)</w:t>
       </w:r>
     </w:p>
     <w:p/>
@@ -23253,6 +21600,7 @@
       <w:r>
         <w:rPr>
           <w:noProof/>
+          <w:lang w:bidi="ar-SA"/>
         </w:rPr>
         <w:drawing>
           <wp:anchor distT="0" distB="0" distL="114300" distR="114300" simplePos="0" relativeHeight="251654656" behindDoc="0" locked="0" layoutInCell="1" allowOverlap="1" wp14:anchorId="67378D8E" wp14:editId="2F1AAE8F">
@@ -23333,7 +21681,7 @@
 </file>
 
 <file path=word/endnotes.xml><?xml version="1.0" encoding="utf-8"?>
-<w:endnotes xmlns:wpc="http://schemas.microsoft.com/office/word/2010/wordprocessingCanvas" xmlns:cx="http://schemas.microsoft.com/office/drawing/2014/chartex" xmlns:cx1="http://schemas.microsoft.com/office/drawing/2015/9/8/chartex" xmlns:cx2="http://schemas.microsoft.com/office/drawing/2015/10/21/chartex" xmlns:cx3="http://schemas.microsoft.com/office/drawing/2016/5/9/chartex" xmlns:cx4="http://schemas.microsoft.com/office/drawing/2016/5/10/chartex" xmlns:cx5="http://schemas.microsoft.com/office/drawing/2016/5/11/chartex" xmlns:cx6="http://schemas.microsoft.com/office/drawing/2016/5/12/chartex" xmlns:cx7="http://schemas.microsoft.com/office/drawing/2016/5/13/chartex" xmlns:cx8="http://schemas.microsoft.com/office/drawing/2016/5/14/chartex" xmlns:mc="http://schemas.openxmlformats.org/markup-compatibility/2006" xmlns:aink="http://schemas.microsoft.com/office/drawing/2016/ink" xmlns:am3d="http://schemas.microsoft.com/office/drawing/2017/model3d" xmlns:o="urn:schemas-microsoft-com:office:office" xmlns:oel="http://schemas.microsoft.com/office/2019/extlst" xmlns:r="http://schemas.openxmlformats.org/officeDocument/2006/relationships" xmlns:m="http://schemas.openxmlformats.org/officeDocument/2006/math" xmlns:v="urn:schemas-microsoft-com:vml" xmlns:wp14="http://schemas.microsoft.com/office/word/2010/wordprocessingDrawing" xmlns:wp="http://schemas.openxmlformats.org/drawingml/2006/wordprocessingDrawing" xmlns:w10="urn:schemas-microsoft-com:office:word" xmlns:w="http://schemas.openxmlformats.org/wordprocessingml/2006/main" xmlns:w14="http://schemas.microsoft.com/office/word/2010/wordml" xmlns:w15="http://schemas.microsoft.com/office/word/2012/wordml" xmlns:w16cex="http://schemas.microsoft.com/office/word/2018/wordml/cex" xmlns:w16cid="http://schemas.microsoft.com/office/word/2016/wordml/cid" xmlns:w16="http://schemas.microsoft.com/office/word/2018/wordml" xmlns:w16sdtdh="http://schemas.microsoft.com/office/word/2020/wordml/sdtdatahash" xmlns:w16se="http://schemas.microsoft.com/office/word/2015/wordml/symex" xmlns:wpg="http://schemas.microsoft.com/office/word/2010/wordprocessingGroup" xmlns:wpi="http://schemas.microsoft.com/office/word/2010/wordprocessingInk" xmlns:wne="http://schemas.microsoft.com/office/word/2006/wordml" xmlns:wps="http://schemas.microsoft.com/office/word/2010/wordprocessingShape" mc:Ignorable="w14 w15 w16se w16cid w16 w16cex w16sdtdh wp14">
+<w:endnotes xmlns:wpc="http://schemas.microsoft.com/office/word/2010/wordprocessingCanvas" xmlns:cx="http://schemas.microsoft.com/office/drawing/2014/chartex" xmlns:mc="http://schemas.openxmlformats.org/markup-compatibility/2006" xmlns:o="urn:schemas-microsoft-com:office:office" xmlns:r="http://schemas.openxmlformats.org/officeDocument/2006/relationships" xmlns:m="http://schemas.openxmlformats.org/officeDocument/2006/math" xmlns:v="urn:schemas-microsoft-com:vml" xmlns:wp14="http://schemas.microsoft.com/office/word/2010/wordprocessingDrawing" xmlns:wp="http://schemas.openxmlformats.org/drawingml/2006/wordprocessingDrawing" xmlns:w10="urn:schemas-microsoft-com:office:word" xmlns:w="http://schemas.openxmlformats.org/wordprocessingml/2006/main" xmlns:w14="http://schemas.microsoft.com/office/word/2010/wordml" xmlns:w15="http://schemas.microsoft.com/office/word/2012/wordml" xmlns:w16se="http://schemas.microsoft.com/office/word/2015/wordml/symex" xmlns:wpg="http://schemas.microsoft.com/office/word/2010/wordprocessingGroup" xmlns:wpi="http://schemas.microsoft.com/office/word/2010/wordprocessingInk" xmlns:wne="http://schemas.microsoft.com/office/word/2006/wordml" xmlns:wps="http://schemas.microsoft.com/office/word/2010/wordprocessingShape" mc:Ignorable="w14 w15 w16se wp14">
   <w:endnote w:type="separator" w:id="-1">
     <w:p>
       <w:pPr>
@@ -23358,7 +21706,7 @@
 </file>
 
 <file path=word/footer1.xml><?xml version="1.0" encoding="utf-8"?>
-<w:ftr xmlns:wpc="http://schemas.microsoft.com/office/word/2010/wordprocessingCanvas" xmlns:cx="http://schemas.microsoft.com/office/drawing/2014/chartex" xmlns:cx1="http://schemas.microsoft.com/office/drawing/2015/9/8/chartex" xmlns:cx2="http://schemas.microsoft.com/office/drawing/2015/10/21/chartex" xmlns:cx3="http://schemas.microsoft.com/office/drawing/2016/5/9/chartex" xmlns:cx4="http://schemas.microsoft.com/office/drawing/2016/5/10/chartex" xmlns:cx5="http://schemas.microsoft.com/office/drawing/2016/5/11/chartex" xmlns:cx6="http://schemas.microsoft.com/office/drawing/2016/5/12/chartex" xmlns:cx7="http://schemas.microsoft.com/office/drawing/2016/5/13/chartex" xmlns:cx8="http://schemas.microsoft.com/office/drawing/2016/5/14/chartex" xmlns:mc="http://schemas.openxmlformats.org/markup-compatibility/2006" xmlns:aink="http://schemas.microsoft.com/office/drawing/2016/ink" xmlns:am3d="http://schemas.microsoft.com/office/drawing/2017/model3d" xmlns:o="urn:schemas-microsoft-com:office:office" xmlns:oel="http://schemas.microsoft.com/office/2019/extlst" xmlns:r="http://schemas.openxmlformats.org/officeDocument/2006/relationships" xmlns:m="http://schemas.openxmlformats.org/officeDocument/2006/math" xmlns:v="urn:schemas-microsoft-com:vml" xmlns:wp14="http://schemas.microsoft.com/office/word/2010/wordprocessingDrawing" xmlns:wp="http://schemas.openxmlformats.org/drawingml/2006/wordprocessingDrawing" xmlns:w10="urn:schemas-microsoft-com:office:word" xmlns:w="http://schemas.openxmlformats.org/wordprocessingml/2006/main" xmlns:w14="http://schemas.microsoft.com/office/word/2010/wordml" xmlns:w15="http://schemas.microsoft.com/office/word/2012/wordml" xmlns:w16cex="http://schemas.microsoft.com/office/word/2018/wordml/cex" xmlns:w16cid="http://schemas.microsoft.com/office/word/2016/wordml/cid" xmlns:w16="http://schemas.microsoft.com/office/word/2018/wordml" xmlns:w16sdtdh="http://schemas.microsoft.com/office/word/2020/wordml/sdtdatahash" xmlns:w16se="http://schemas.microsoft.com/office/word/2015/wordml/symex" xmlns:wpg="http://schemas.microsoft.com/office/word/2010/wordprocessingGroup" xmlns:wpi="http://schemas.microsoft.com/office/word/2010/wordprocessingInk" xmlns:wne="http://schemas.microsoft.com/office/word/2006/wordml" xmlns:wps="http://schemas.microsoft.com/office/word/2010/wordprocessingShape" mc:Ignorable="w14 w15 w16se w16cid w16 w16cex w16sdtdh wp14">
+<w:ftr xmlns:wpc="http://schemas.microsoft.com/office/word/2010/wordprocessingCanvas" xmlns:cx="http://schemas.microsoft.com/office/drawing/2014/chartex" xmlns:mc="http://schemas.openxmlformats.org/markup-compatibility/2006" xmlns:o="urn:schemas-microsoft-com:office:office" xmlns:r="http://schemas.openxmlformats.org/officeDocument/2006/relationships" xmlns:m="http://schemas.openxmlformats.org/officeDocument/2006/math" xmlns:v="urn:schemas-microsoft-com:vml" xmlns:wp14="http://schemas.microsoft.com/office/word/2010/wordprocessingDrawing" xmlns:wp="http://schemas.openxmlformats.org/drawingml/2006/wordprocessingDrawing" xmlns:w10="urn:schemas-microsoft-com:office:word" xmlns:w="http://schemas.openxmlformats.org/wordprocessingml/2006/main" xmlns:w14="http://schemas.microsoft.com/office/word/2010/wordml" xmlns:w15="http://schemas.microsoft.com/office/word/2012/wordml" xmlns:w16se="http://schemas.microsoft.com/office/word/2015/wordml/symex" xmlns:wpg="http://schemas.microsoft.com/office/word/2010/wordprocessingGroup" xmlns:wpi="http://schemas.microsoft.com/office/word/2010/wordprocessingInk" xmlns:wne="http://schemas.microsoft.com/office/word/2006/wordml" xmlns:wps="http://schemas.microsoft.com/office/word/2010/wordprocessingShape" mc:Ignorable="w14 w15 w16se wp14">
   <w:sdt>
     <w:sdtPr>
       <w:id w:val="-1915382654"/>
@@ -23391,7 +21739,7 @@
           <w:rPr>
             <w:noProof/>
           </w:rPr>
-          <w:t>7</w:t>
+          <w:t>11</w:t>
         </w:r>
         <w:r>
           <w:rPr>
@@ -23411,7 +21759,7 @@
 </file>
 
 <file path=word/footnotes.xml><?xml version="1.0" encoding="utf-8"?>
-<w:footnotes xmlns:wpc="http://schemas.microsoft.com/office/word/2010/wordprocessingCanvas" xmlns:cx="http://schemas.microsoft.com/office/drawing/2014/chartex" xmlns:cx1="http://schemas.microsoft.com/office/drawing/2015/9/8/chartex" xmlns:cx2="http://schemas.microsoft.com/office/drawing/2015/10/21/chartex" xmlns:cx3="http://schemas.microsoft.com/office/drawing/2016/5/9/chartex" xmlns:cx4="http://schemas.microsoft.com/office/drawing/2016/5/10/chartex" xmlns:cx5="http://schemas.microsoft.com/office/drawing/2016/5/11/chartex" xmlns:cx6="http://schemas.microsoft.com/office/drawing/2016/5/12/chartex" xmlns:cx7="http://schemas.microsoft.com/office/drawing/2016/5/13/chartex" xmlns:cx8="http://schemas.microsoft.com/office/drawing/2016/5/14/chartex" xmlns:mc="http://schemas.openxmlformats.org/markup-compatibility/2006" xmlns:aink="http://schemas.microsoft.com/office/drawing/2016/ink" xmlns:am3d="http://schemas.microsoft.com/office/drawing/2017/model3d" xmlns:o="urn:schemas-microsoft-com:office:office" xmlns:oel="http://schemas.microsoft.com/office/2019/extlst" xmlns:r="http://schemas.openxmlformats.org/officeDocument/2006/relationships" xmlns:m="http://schemas.openxmlformats.org/officeDocument/2006/math" xmlns:v="urn:schemas-microsoft-com:vml" xmlns:wp14="http://schemas.microsoft.com/office/word/2010/wordprocessingDrawing" xmlns:wp="http://schemas.openxmlformats.org/drawingml/2006/wordprocessingDrawing" xmlns:w10="urn:schemas-microsoft-com:office:word" xmlns:w="http://schemas.openxmlformats.org/wordprocessingml/2006/main" xmlns:w14="http://schemas.microsoft.com/office/word/2010/wordml" xmlns:w15="http://schemas.microsoft.com/office/word/2012/wordml" xmlns:w16cex="http://schemas.microsoft.com/office/word/2018/wordml/cex" xmlns:w16cid="http://schemas.microsoft.com/office/word/2016/wordml/cid" xmlns:w16="http://schemas.microsoft.com/office/word/2018/wordml" xmlns:w16sdtdh="http://schemas.microsoft.com/office/word/2020/wordml/sdtdatahash" xmlns:w16se="http://schemas.microsoft.com/office/word/2015/wordml/symex" xmlns:wpg="http://schemas.microsoft.com/office/word/2010/wordprocessingGroup" xmlns:wpi="http://schemas.microsoft.com/office/word/2010/wordprocessingInk" xmlns:wne="http://schemas.microsoft.com/office/word/2006/wordml" xmlns:wps="http://schemas.microsoft.com/office/word/2010/wordprocessingShape" mc:Ignorable="w14 w15 w16se w16cid w16 w16cex w16sdtdh wp14">
+<w:footnotes xmlns:wpc="http://schemas.microsoft.com/office/word/2010/wordprocessingCanvas" xmlns:cx="http://schemas.microsoft.com/office/drawing/2014/chartex" xmlns:mc="http://schemas.openxmlformats.org/markup-compatibility/2006" xmlns:o="urn:schemas-microsoft-com:office:office" xmlns:r="http://schemas.openxmlformats.org/officeDocument/2006/relationships" xmlns:m="http://schemas.openxmlformats.org/officeDocument/2006/math" xmlns:v="urn:schemas-microsoft-com:vml" xmlns:wp14="http://schemas.microsoft.com/office/word/2010/wordprocessingDrawing" xmlns:wp="http://schemas.openxmlformats.org/drawingml/2006/wordprocessingDrawing" xmlns:w10="urn:schemas-microsoft-com:office:word" xmlns:w="http://schemas.openxmlformats.org/wordprocessingml/2006/main" xmlns:w14="http://schemas.microsoft.com/office/word/2010/wordml" xmlns:w15="http://schemas.microsoft.com/office/word/2012/wordml" xmlns:w16se="http://schemas.microsoft.com/office/word/2015/wordml/symex" xmlns:wpg="http://schemas.microsoft.com/office/word/2010/wordprocessingGroup" xmlns:wpi="http://schemas.microsoft.com/office/word/2010/wordprocessingInk" xmlns:wne="http://schemas.microsoft.com/office/word/2006/wordml" xmlns:wps="http://schemas.microsoft.com/office/word/2010/wordprocessingShape" mc:Ignorable="w14 w15 w16se wp14">
   <w:footnote w:type="separator" w:id="-1">
     <w:p>
       <w:pPr>
@@ -23436,7 +21784,7 @@
 </file>
 
 <file path=word/numbering.xml><?xml version="1.0" encoding="utf-8"?>
-<w:numbering xmlns:wpc="http://schemas.microsoft.com/office/word/2010/wordprocessingCanvas" xmlns:cx="http://schemas.microsoft.com/office/drawing/2014/chartex" xmlns:cx1="http://schemas.microsoft.com/office/drawing/2015/9/8/chartex" xmlns:cx2="http://schemas.microsoft.com/office/drawing/2015/10/21/chartex" xmlns:cx3="http://schemas.microsoft.com/office/drawing/2016/5/9/chartex" xmlns:cx4="http://schemas.microsoft.com/office/drawing/2016/5/10/chartex" xmlns:cx5="http://schemas.microsoft.com/office/drawing/2016/5/11/chartex" xmlns:cx6="http://schemas.microsoft.com/office/drawing/2016/5/12/chartex" xmlns:cx7="http://schemas.microsoft.com/office/drawing/2016/5/13/chartex" xmlns:cx8="http://schemas.microsoft.com/office/drawing/2016/5/14/chartex" xmlns:mc="http://schemas.openxmlformats.org/markup-compatibility/2006" xmlns:aink="http://schemas.microsoft.com/office/drawing/2016/ink" xmlns:am3d="http://schemas.microsoft.com/office/drawing/2017/model3d" xmlns:o="urn:schemas-microsoft-com:office:office" xmlns:oel="http://schemas.microsoft.com/office/2019/extlst" xmlns:r="http://schemas.openxmlformats.org/officeDocument/2006/relationships" xmlns:m="http://schemas.openxmlformats.org/officeDocument/2006/math" xmlns:v="urn:schemas-microsoft-com:vml" xmlns:wp14="http://schemas.microsoft.com/office/word/2010/wordprocessingDrawing" xmlns:wp="http://schemas.openxmlformats.org/drawingml/2006/wordprocessingDrawing" xmlns:w10="urn:schemas-microsoft-com:office:word" xmlns:w="http://schemas.openxmlformats.org/wordprocessingml/2006/main" xmlns:w14="http://schemas.microsoft.com/office/word/2010/wordml" xmlns:w15="http://schemas.microsoft.com/office/word/2012/wordml" xmlns:w16cex="http://schemas.microsoft.com/office/word/2018/wordml/cex" xmlns:w16cid="http://schemas.microsoft.com/office/word/2016/wordml/cid" xmlns:w16="http://schemas.microsoft.com/office/word/2018/wordml" xmlns:w16sdtdh="http://schemas.microsoft.com/office/word/2020/wordml/sdtdatahash" xmlns:w16se="http://schemas.microsoft.com/office/word/2015/wordml/symex" xmlns:wpg="http://schemas.microsoft.com/office/word/2010/wordprocessingGroup" xmlns:wpi="http://schemas.microsoft.com/office/word/2010/wordprocessingInk" xmlns:wne="http://schemas.microsoft.com/office/word/2006/wordml" xmlns:wps="http://schemas.microsoft.com/office/word/2010/wordprocessingShape" mc:Ignorable="w14 w15 w16se w16cid w16 w16cex w16sdtdh wp14">
+<w:numbering xmlns:wpc="http://schemas.microsoft.com/office/word/2010/wordprocessingCanvas" xmlns:cx="http://schemas.microsoft.com/office/drawing/2014/chartex" xmlns:mc="http://schemas.openxmlformats.org/markup-compatibility/2006" xmlns:o="urn:schemas-microsoft-com:office:office" xmlns:r="http://schemas.openxmlformats.org/officeDocument/2006/relationships" xmlns:m="http://schemas.openxmlformats.org/officeDocument/2006/math" xmlns:v="urn:schemas-microsoft-com:vml" xmlns:wp14="http://schemas.microsoft.com/office/word/2010/wordprocessingDrawing" xmlns:wp="http://schemas.openxmlformats.org/drawingml/2006/wordprocessingDrawing" xmlns:w10="urn:schemas-microsoft-com:office:word" xmlns:w="http://schemas.openxmlformats.org/wordprocessingml/2006/main" xmlns:w14="http://schemas.microsoft.com/office/word/2010/wordml" xmlns:w15="http://schemas.microsoft.com/office/word/2012/wordml" xmlns:w16se="http://schemas.microsoft.com/office/word/2015/wordml/symex" xmlns:wpg="http://schemas.microsoft.com/office/word/2010/wordprocessingGroup" xmlns:wpi="http://schemas.microsoft.com/office/word/2010/wordprocessingInk" xmlns:wne="http://schemas.microsoft.com/office/word/2006/wordml" xmlns:wps="http://schemas.microsoft.com/office/word/2010/wordprocessingShape" mc:Ignorable="w14 w15 w16se wp14">
   <w:abstractNum w:abstractNumId="0" w15:restartNumberingAfterBreak="0">
     <w:nsid w:val="00987FCB"/>
     <w:multiLevelType w:val="hybridMultilevel"/>
@@ -27838,37 +26186,37 @@
       </w:pPr>
     </w:lvl>
   </w:abstractNum>
-  <w:num w:numId="1" w16cid:durableId="2043506979">
+  <w:num w:numId="1">
     <w:abstractNumId w:val="32"/>
   </w:num>
-  <w:num w:numId="2" w16cid:durableId="2116049330">
+  <w:num w:numId="2">
     <w:abstractNumId w:val="22"/>
   </w:num>
-  <w:num w:numId="3" w16cid:durableId="184902293">
+  <w:num w:numId="3">
     <w:abstractNumId w:val="9"/>
   </w:num>
-  <w:num w:numId="4" w16cid:durableId="334111055">
+  <w:num w:numId="4">
     <w:abstractNumId w:val="11"/>
   </w:num>
-  <w:num w:numId="5" w16cid:durableId="2005476906">
+  <w:num w:numId="5">
     <w:abstractNumId w:val="5"/>
   </w:num>
-  <w:num w:numId="6" w16cid:durableId="2043939851">
+  <w:num w:numId="6">
     <w:abstractNumId w:val="23"/>
   </w:num>
-  <w:num w:numId="7" w16cid:durableId="455873015">
+  <w:num w:numId="7">
     <w:abstractNumId w:val="16"/>
   </w:num>
-  <w:num w:numId="8" w16cid:durableId="2127699803">
+  <w:num w:numId="8">
     <w:abstractNumId w:val="12"/>
   </w:num>
-  <w:num w:numId="9" w16cid:durableId="1085305338">
+  <w:num w:numId="9">
     <w:abstractNumId w:val="20"/>
   </w:num>
-  <w:num w:numId="10" w16cid:durableId="1846898331">
+  <w:num w:numId="10">
     <w:abstractNumId w:val="41"/>
   </w:num>
-  <w:num w:numId="11" w16cid:durableId="1829058779">
+  <w:num w:numId="11">
     <w:abstractNumId w:val="36"/>
     <w:lvlOverride w:ilvl="0">
       <w:startOverride w:val="1"/>
@@ -27898,34 +26246,34 @@
       <w:startOverride w:val="1"/>
     </w:lvlOverride>
   </w:num>
-  <w:num w:numId="12" w16cid:durableId="356927192">
+  <w:num w:numId="12">
     <w:abstractNumId w:val="21"/>
   </w:num>
-  <w:num w:numId="13" w16cid:durableId="736246398">
+  <w:num w:numId="13">
     <w:abstractNumId w:val="4"/>
   </w:num>
-  <w:num w:numId="14" w16cid:durableId="508570602">
+  <w:num w:numId="14">
     <w:abstractNumId w:val="7"/>
   </w:num>
-  <w:num w:numId="15" w16cid:durableId="1222525371">
+  <w:num w:numId="15">
     <w:abstractNumId w:val="8"/>
   </w:num>
-  <w:num w:numId="16" w16cid:durableId="1982299691">
+  <w:num w:numId="16">
     <w:abstractNumId w:val="21"/>
   </w:num>
-  <w:num w:numId="17" w16cid:durableId="2057854039">
+  <w:num w:numId="17">
     <w:abstractNumId w:val="6"/>
   </w:num>
-  <w:num w:numId="18" w16cid:durableId="495191947">
+  <w:num w:numId="18">
     <w:abstractNumId w:val="30"/>
   </w:num>
-  <w:num w:numId="19" w16cid:durableId="1296907687">
+  <w:num w:numId="19">
     <w:abstractNumId w:val="17"/>
   </w:num>
-  <w:num w:numId="20" w16cid:durableId="777872612">
+  <w:num w:numId="20">
     <w:abstractNumId w:val="39"/>
   </w:num>
-  <w:num w:numId="21" w16cid:durableId="723798613">
+  <w:num w:numId="21">
     <w:abstractNumId w:val="25"/>
     <w:lvlOverride w:ilvl="0"/>
     <w:lvlOverride w:ilvl="1">
@@ -27953,7 +26301,7 @@
       <w:startOverride w:val="1"/>
     </w:lvlOverride>
   </w:num>
-  <w:num w:numId="22" w16cid:durableId="398484358">
+  <w:num w:numId="22">
     <w:abstractNumId w:val="18"/>
     <w:lvlOverride w:ilvl="0"/>
     <w:lvlOverride w:ilvl="1">
@@ -27981,7 +26329,7 @@
       <w:startOverride w:val="1"/>
     </w:lvlOverride>
   </w:num>
-  <w:num w:numId="23" w16cid:durableId="1523863160">
+  <w:num w:numId="23">
     <w:abstractNumId w:val="33"/>
     <w:lvlOverride w:ilvl="0"/>
     <w:lvlOverride w:ilvl="1">
@@ -28009,19 +26357,19 @@
       <w:startOverride w:val="1"/>
     </w:lvlOverride>
   </w:num>
-  <w:num w:numId="24" w16cid:durableId="908153256">
+  <w:num w:numId="24">
     <w:abstractNumId w:val="38"/>
   </w:num>
-  <w:num w:numId="25" w16cid:durableId="559826251">
+  <w:num w:numId="25">
     <w:abstractNumId w:val="3"/>
   </w:num>
-  <w:num w:numId="26" w16cid:durableId="63139096">
+  <w:num w:numId="26">
     <w:abstractNumId w:val="24"/>
   </w:num>
-  <w:num w:numId="27" w16cid:durableId="126706479">
+  <w:num w:numId="27">
     <w:abstractNumId w:val="1"/>
   </w:num>
-  <w:num w:numId="28" w16cid:durableId="1945578816">
+  <w:num w:numId="28">
     <w:abstractNumId w:val="27"/>
     <w:lvlOverride w:ilvl="0"/>
     <w:lvlOverride w:ilvl="1">
@@ -28049,7 +26397,7 @@
       <w:startOverride w:val="1"/>
     </w:lvlOverride>
   </w:num>
-  <w:num w:numId="29" w16cid:durableId="616065068">
+  <w:num w:numId="29">
     <w:abstractNumId w:val="13"/>
     <w:lvlOverride w:ilvl="0"/>
     <w:lvlOverride w:ilvl="1">
@@ -28077,7 +26425,7 @@
       <w:startOverride w:val="1"/>
     </w:lvlOverride>
   </w:num>
-  <w:num w:numId="30" w16cid:durableId="455223835">
+  <w:num w:numId="30">
     <w:abstractNumId w:val="19"/>
     <w:lvlOverride w:ilvl="0"/>
     <w:lvlOverride w:ilvl="1">
@@ -28105,7 +26453,7 @@
       <w:startOverride w:val="1"/>
     </w:lvlOverride>
   </w:num>
-  <w:num w:numId="31" w16cid:durableId="1672178630">
+  <w:num w:numId="31">
     <w:abstractNumId w:val="37"/>
     <w:lvlOverride w:ilvl="0"/>
     <w:lvlOverride w:ilvl="1">
@@ -28133,7 +26481,7 @@
       <w:startOverride w:val="1"/>
     </w:lvlOverride>
   </w:num>
-  <w:num w:numId="32" w16cid:durableId="598833225">
+  <w:num w:numId="32">
     <w:abstractNumId w:val="29"/>
     <w:lvlOverride w:ilvl="0">
       <w:startOverride w:val="1"/>
@@ -28163,7 +26511,7 @@
       <w:startOverride w:val="1"/>
     </w:lvlOverride>
   </w:num>
-  <w:num w:numId="33" w16cid:durableId="456143210">
+  <w:num w:numId="33">
     <w:abstractNumId w:val="31"/>
     <w:lvlOverride w:ilvl="0">
       <w:startOverride w:val="1"/>
@@ -28193,7 +26541,7 @@
       <w:startOverride w:val="1"/>
     </w:lvlOverride>
   </w:num>
-  <w:num w:numId="34" w16cid:durableId="808792159">
+  <w:num w:numId="34">
     <w:abstractNumId w:val="40"/>
     <w:lvlOverride w:ilvl="0">
       <w:startOverride w:val="1"/>
@@ -28223,7 +26571,7 @@
       <w:startOverride w:val="1"/>
     </w:lvlOverride>
   </w:num>
-  <w:num w:numId="35" w16cid:durableId="375931945">
+  <w:num w:numId="35">
     <w:abstractNumId w:val="2"/>
     <w:lvlOverride w:ilvl="0">
       <w:startOverride w:val="1"/>
@@ -28253,13 +26601,13 @@
       <w:startOverride w:val="1"/>
     </w:lvlOverride>
   </w:num>
-  <w:num w:numId="36" w16cid:durableId="87893">
+  <w:num w:numId="36">
     <w:abstractNumId w:val="2"/>
   </w:num>
-  <w:num w:numId="37" w16cid:durableId="1139691301">
+  <w:num w:numId="37">
     <w:abstractNumId w:val="35"/>
   </w:num>
-  <w:num w:numId="38" w16cid:durableId="1041780237">
+  <w:num w:numId="38">
     <w:abstractNumId w:val="15"/>
     <w:lvlOverride w:ilvl="0">
       <w:startOverride w:val="1"/>
@@ -28289,29 +26637,29 @@
       <w:startOverride w:val="1"/>
     </w:lvlOverride>
   </w:num>
-  <w:num w:numId="39" w16cid:durableId="298532261">
+  <w:num w:numId="39">
     <w:abstractNumId w:val="0"/>
   </w:num>
-  <w:num w:numId="40" w16cid:durableId="1395926596">
+  <w:num w:numId="40">
     <w:abstractNumId w:val="28"/>
   </w:num>
-  <w:num w:numId="41" w16cid:durableId="1743017766">
+  <w:num w:numId="41">
     <w:abstractNumId w:val="26"/>
   </w:num>
-  <w:num w:numId="42" w16cid:durableId="483593097">
+  <w:num w:numId="42">
     <w:abstractNumId w:val="34"/>
   </w:num>
-  <w:num w:numId="43" w16cid:durableId="1458599077">
+  <w:num w:numId="43">
     <w:abstractNumId w:val="14"/>
   </w:num>
-  <w:num w:numId="44" w16cid:durableId="1679309255">
+  <w:num w:numId="44">
     <w:abstractNumId w:val="10"/>
   </w:num>
 </w:numbering>
 </file>
 
 <file path=word/styles.xml><?xml version="1.0" encoding="utf-8"?>
-<w:styles xmlns:mc="http://schemas.openxmlformats.org/markup-compatibility/2006" xmlns:r="http://schemas.openxmlformats.org/officeDocument/2006/relationships" xmlns:w="http://schemas.openxmlformats.org/wordprocessingml/2006/main" xmlns:w14="http://schemas.microsoft.com/office/word/2010/wordml" xmlns:w15="http://schemas.microsoft.com/office/word/2012/wordml" xmlns:w16cex="http://schemas.microsoft.com/office/word/2018/wordml/cex" xmlns:w16cid="http://schemas.microsoft.com/office/word/2016/wordml/cid" xmlns:w16="http://schemas.microsoft.com/office/word/2018/wordml" xmlns:w16sdtdh="http://schemas.microsoft.com/office/word/2020/wordml/sdtdatahash" xmlns:w16se="http://schemas.microsoft.com/office/word/2015/wordml/symex" mc:Ignorable="w14 w15 w16se w16cid w16 w16cex w16sdtdh">
+<w:styles xmlns:mc="http://schemas.openxmlformats.org/markup-compatibility/2006" xmlns:r="http://schemas.openxmlformats.org/officeDocument/2006/relationships" xmlns:w="http://schemas.openxmlformats.org/wordprocessingml/2006/main" xmlns:w14="http://schemas.microsoft.com/office/word/2010/wordml" xmlns:w15="http://schemas.microsoft.com/office/word/2012/wordml" xmlns:w16se="http://schemas.microsoft.com/office/word/2015/wordml/symex" mc:Ignorable="w14 w15 w16se">
   <w:docDefaults>
     <w:rPrDefault>
       <w:rPr>
@@ -28321,7 +26669,7 @@
     </w:rPrDefault>
     <w:pPrDefault/>
   </w:docDefaults>
-  <w:latentStyles w:defLockedState="0" w:defUIPriority="99" w:defSemiHidden="0" w:defUnhideWhenUsed="0" w:defQFormat="0" w:count="376">
+  <w:latentStyles w:defLockedState="0" w:defUIPriority="99" w:defSemiHidden="0" w:defUnhideWhenUsed="0" w:defQFormat="0" w:count="371">
     <w:lsdException w:name="Normal" w:locked="1" w:uiPriority="0" w:qFormat="1"/>
     <w:lsdException w:name="heading 1" w:locked="1" w:uiPriority="0" w:qFormat="1"/>
     <w:lsdException w:name="heading 2" w:locked="1" w:semiHidden="1" w:uiPriority="0" w:unhideWhenUsed="1" w:qFormat="1"/>
@@ -28693,11 +27041,6 @@
     <w:lsdException w:name="List Table 5 Dark Accent 6" w:uiPriority="50"/>
     <w:lsdException w:name="List Table 6 Colorful Accent 6" w:uiPriority="51"/>
     <w:lsdException w:name="List Table 7 Colorful Accent 6" w:uiPriority="52"/>
-    <w:lsdException w:name="Mention" w:semiHidden="1" w:unhideWhenUsed="1"/>
-    <w:lsdException w:name="Smart Hyperlink" w:semiHidden="1" w:unhideWhenUsed="1"/>
-    <w:lsdException w:name="Hashtag" w:semiHidden="1" w:unhideWhenUsed="1"/>
-    <w:lsdException w:name="Unresolved Mention" w:semiHidden="1" w:unhideWhenUsed="1"/>
-    <w:lsdException w:name="Smart Link" w:semiHidden="1" w:unhideWhenUsed="1"/>
   </w:latentStyles>
   <w:style w:type="paragraph" w:default="1" w:styleId="Normal">
     <w:name w:val="Normal"/>
@@ -29577,7 +27920,7 @@
 </file>
 
 <file path=customXml/itemProps1.xml><?xml version="1.0" encoding="utf-8"?>
-<ds:datastoreItem xmlns:ds="http://schemas.openxmlformats.org/officeDocument/2006/customXml" ds:itemID="{6DE38B2C-1E2A-487F-9E93-C7861EFD7EAA}">
+<ds:datastoreItem xmlns:ds="http://schemas.openxmlformats.org/officeDocument/2006/customXml" ds:itemID="{81F296EB-642C-4C5B-A602-5E5721F5D3F2}">
   <ds:schemaRefs>
     <ds:schemaRef ds:uri="http://schemas.openxmlformats.org/officeDocument/2006/bibliography"/>
   </ds:schemaRefs>

</xml_diff>

<commit_message>
i have changing in my documentation parts
</commit_message>
<xml_diff>
--- a/Thesis/Project Thesis.docx
+++ b/Thesis/Project Thesis.docx
@@ -1,6 +1,6 @@
 
 <file path=word/document.xml><?xml version="1.0" encoding="utf-8"?>
-<w:document xmlns:wpc="http://schemas.microsoft.com/office/word/2010/wordprocessingCanvas" xmlns:cx="http://schemas.microsoft.com/office/drawing/2014/chartex" xmlns:mc="http://schemas.openxmlformats.org/markup-compatibility/2006" xmlns:o="urn:schemas-microsoft-com:office:office" xmlns:r="http://schemas.openxmlformats.org/officeDocument/2006/relationships" xmlns:m="http://schemas.openxmlformats.org/officeDocument/2006/math" xmlns:v="urn:schemas-microsoft-com:vml" xmlns:wp14="http://schemas.microsoft.com/office/word/2010/wordprocessingDrawing" xmlns:wp="http://schemas.openxmlformats.org/drawingml/2006/wordprocessingDrawing" xmlns:w10="urn:schemas-microsoft-com:office:word" xmlns:w="http://schemas.openxmlformats.org/wordprocessingml/2006/main" xmlns:w14="http://schemas.microsoft.com/office/word/2010/wordml" xmlns:w15="http://schemas.microsoft.com/office/word/2012/wordml" xmlns:w16se="http://schemas.microsoft.com/office/word/2015/wordml/symex" xmlns:wpg="http://schemas.microsoft.com/office/word/2010/wordprocessingGroup" xmlns:wpi="http://schemas.microsoft.com/office/word/2010/wordprocessingInk" xmlns:wne="http://schemas.microsoft.com/office/word/2006/wordml" xmlns:wps="http://schemas.microsoft.com/office/word/2010/wordprocessingShape" mc:Ignorable="w14 w15 w16se wp14">
+<w:document xmlns:wpc="http://schemas.microsoft.com/office/word/2010/wordprocessingCanvas" xmlns:cx="http://schemas.microsoft.com/office/drawing/2014/chartex" xmlns:cx1="http://schemas.microsoft.com/office/drawing/2015/9/8/chartex" xmlns:cx2="http://schemas.microsoft.com/office/drawing/2015/10/21/chartex" xmlns:cx3="http://schemas.microsoft.com/office/drawing/2016/5/9/chartex" xmlns:cx4="http://schemas.microsoft.com/office/drawing/2016/5/10/chartex" xmlns:cx5="http://schemas.microsoft.com/office/drawing/2016/5/11/chartex" xmlns:cx6="http://schemas.microsoft.com/office/drawing/2016/5/12/chartex" xmlns:cx7="http://schemas.microsoft.com/office/drawing/2016/5/13/chartex" xmlns:cx8="http://schemas.microsoft.com/office/drawing/2016/5/14/chartex" xmlns:mc="http://schemas.openxmlformats.org/markup-compatibility/2006" xmlns:aink="http://schemas.microsoft.com/office/drawing/2016/ink" xmlns:am3d="http://schemas.microsoft.com/office/drawing/2017/model3d" xmlns:o="urn:schemas-microsoft-com:office:office" xmlns:oel="http://schemas.microsoft.com/office/2019/extlst" xmlns:r="http://schemas.openxmlformats.org/officeDocument/2006/relationships" xmlns:m="http://schemas.openxmlformats.org/officeDocument/2006/math" xmlns:v="urn:schemas-microsoft-com:vml" xmlns:wp14="http://schemas.microsoft.com/office/word/2010/wordprocessingDrawing" xmlns:wp="http://schemas.openxmlformats.org/drawingml/2006/wordprocessingDrawing" xmlns:w10="urn:schemas-microsoft-com:office:word" xmlns:w="http://schemas.openxmlformats.org/wordprocessingml/2006/main" xmlns:w14="http://schemas.microsoft.com/office/word/2010/wordml" xmlns:w15="http://schemas.microsoft.com/office/word/2012/wordml" xmlns:w16cex="http://schemas.microsoft.com/office/word/2018/wordml/cex" xmlns:w16cid="http://schemas.microsoft.com/office/word/2016/wordml/cid" xmlns:w16="http://schemas.microsoft.com/office/word/2018/wordml" xmlns:w16sdtdh="http://schemas.microsoft.com/office/word/2020/wordml/sdtdatahash" xmlns:w16se="http://schemas.microsoft.com/office/word/2015/wordml/symex" xmlns:wpg="http://schemas.microsoft.com/office/word/2010/wordprocessingGroup" xmlns:wpi="http://schemas.microsoft.com/office/word/2010/wordprocessingInk" xmlns:wne="http://schemas.microsoft.com/office/word/2006/wordml" xmlns:wps="http://schemas.microsoft.com/office/word/2010/wordprocessingShape" mc:Ignorable="w14 w15 w16se w16cid w16 w16cex w16sdtdh wp14">
   <w:body>
     <w:p>
       <w:pPr>
@@ -3578,7 +3578,39 @@
           <w:sz w:val="28"/>
           <w:szCs w:val="28"/>
         </w:rPr>
-        <w:t>Nabeel Ahmad (FA20-BSE-170)</w:t>
+        <w:t xml:space="preserve">Nabeel </w:t>
+      </w:r>
+      <w:r>
+        <w:rPr>
+          <w:rFonts w:asciiTheme="minorHAnsi" w:hAnsiTheme="minorHAnsi" w:cstheme="minorHAnsi"/>
+          <w:sz w:val="28"/>
+          <w:szCs w:val="28"/>
+        </w:rPr>
+        <w:t>Javeed</w:t>
+      </w:r>
+      <w:r>
+        <w:rPr>
+          <w:rFonts w:asciiTheme="minorHAnsi" w:hAnsiTheme="minorHAnsi" w:cstheme="minorHAnsi"/>
+          <w:sz w:val="28"/>
+          <w:szCs w:val="28"/>
+        </w:rPr>
+        <w:t>(FA20-BSE-</w:t>
+      </w:r>
+      <w:r>
+        <w:rPr>
+          <w:rFonts w:asciiTheme="minorHAnsi" w:hAnsiTheme="minorHAnsi" w:cstheme="minorHAnsi"/>
+          <w:sz w:val="28"/>
+          <w:szCs w:val="28"/>
+        </w:rPr>
+        <w:t>061</w:t>
+      </w:r>
+      <w:r>
+        <w:rPr>
+          <w:rFonts w:asciiTheme="minorHAnsi" w:hAnsiTheme="minorHAnsi" w:cstheme="minorHAnsi"/>
+          <w:sz w:val="28"/>
+          <w:szCs w:val="28"/>
+        </w:rPr>
+        <w:t>)</w:t>
       </w:r>
       <w:bookmarkStart w:id="24" w:name="_Toc101427048"/>
       <w:bookmarkEnd w:id="23"/>
@@ -3964,7 +3996,43 @@
           <w:sz w:val="28"/>
           <w:szCs w:val="28"/>
         </w:rPr>
-        <w:t>Nabeel Javeed (FA20-BSE-061)</w:t>
+        <w:t xml:space="preserve">Nabeel </w:t>
+      </w:r>
+      <w:r>
+        <w:rPr>
+          <w:rFonts w:ascii="Times New Roman" w:hAnsi="Times New Roman" w:cs="Times New Roman"/>
+          <w:color w:val="1F497D" w:themeColor="text2"/>
+          <w:sz w:val="28"/>
+          <w:szCs w:val="28"/>
+        </w:rPr>
+        <w:t>Ahmad</w:t>
+      </w:r>
+      <w:r>
+        <w:rPr>
+          <w:rFonts w:ascii="Times New Roman" w:hAnsi="Times New Roman" w:cs="Times New Roman"/>
+          <w:color w:val="1F497D" w:themeColor="text2"/>
+          <w:sz w:val="28"/>
+          <w:szCs w:val="28"/>
+        </w:rPr>
+        <w:t xml:space="preserve"> (FA20-BSE-</w:t>
+      </w:r>
+      <w:r>
+        <w:rPr>
+          <w:rFonts w:ascii="Times New Roman" w:hAnsi="Times New Roman" w:cs="Times New Roman"/>
+          <w:color w:val="1F497D" w:themeColor="text2"/>
+          <w:sz w:val="28"/>
+          <w:szCs w:val="28"/>
+        </w:rPr>
+        <w:t>170</w:t>
+      </w:r>
+      <w:r>
+        <w:rPr>
+          <w:rFonts w:ascii="Times New Roman" w:hAnsi="Times New Roman" w:cs="Times New Roman"/>
+          <w:color w:val="1F497D" w:themeColor="text2"/>
+          <w:sz w:val="28"/>
+          <w:szCs w:val="28"/>
+        </w:rPr>
+        <w:t>)</w:t>
       </w:r>
       <w:bookmarkEnd w:id="26"/>
     </w:p>
@@ -5317,8 +5385,6 @@
         </w:rPr>
         <w:t xml:space="preserve"> </w:t>
       </w:r>
-      <w:bookmarkStart w:id="35" w:name="_GoBack"/>
-      <w:bookmarkEnd w:id="35"/>
       <w:r>
         <w:rPr>
           <w:rFonts w:asciiTheme="minorHAnsi" w:hAnsiTheme="minorHAnsi" w:cstheme="minorHAnsi"/>
@@ -6227,7 +6293,43 @@
           <w:sz w:val="26"/>
           <w:szCs w:val="26"/>
         </w:rPr>
-        <w:t>Student 2: Nabeel Ahmad (FA20-BSE-170)</w:t>
+        <w:t xml:space="preserve">Student 2: Nabeel </w:t>
+      </w:r>
+      <w:r>
+        <w:rPr>
+          <w:b/>
+          <w:bCs/>
+          <w:sz w:val="26"/>
+          <w:szCs w:val="26"/>
+        </w:rPr>
+        <w:t>Javeed</w:t>
+      </w:r>
+      <w:r>
+        <w:rPr>
+          <w:b/>
+          <w:bCs/>
+          <w:sz w:val="26"/>
+          <w:szCs w:val="26"/>
+        </w:rPr>
+        <w:t>(FA20-BSE-</w:t>
+      </w:r>
+      <w:r>
+        <w:rPr>
+          <w:b/>
+          <w:bCs/>
+          <w:sz w:val="26"/>
+          <w:szCs w:val="26"/>
+        </w:rPr>
+        <w:t>061</w:t>
+      </w:r>
+      <w:r>
+        <w:rPr>
+          <w:b/>
+          <w:bCs/>
+          <w:sz w:val="26"/>
+          <w:szCs w:val="26"/>
+        </w:rPr>
+        <w:t>)</w:t>
       </w:r>
     </w:p>
     <w:p/>
@@ -9067,7 +9169,7 @@
           <w:szCs w:val="26"/>
         </w:rPr>
       </w:pPr>
-      <w:bookmarkStart w:id="36" w:name="_Toc108963496"/>
+      <w:bookmarkStart w:id="35" w:name="_Toc108963496"/>
       <w:r>
         <w:rPr>
           <w:b/>
@@ -9076,7 +9178,47 @@
           <w:sz w:val="26"/>
           <w:szCs w:val="26"/>
         </w:rPr>
-        <w:t>Student 3: Nabeel Javeed (FA20-BSE-061)</w:t>
+        <w:t xml:space="preserve">Student 3: Nabeel </w:t>
+      </w:r>
+      <w:r>
+        <w:rPr>
+          <w:b/>
+          <w:bCs/>
+          <w:color w:val="365F91" w:themeColor="accent1" w:themeShade="BF"/>
+          <w:sz w:val="26"/>
+          <w:szCs w:val="26"/>
+        </w:rPr>
+        <w:t>Ahmad</w:t>
+      </w:r>
+      <w:r>
+        <w:rPr>
+          <w:b/>
+          <w:bCs/>
+          <w:color w:val="365F91" w:themeColor="accent1" w:themeShade="BF"/>
+          <w:sz w:val="26"/>
+          <w:szCs w:val="26"/>
+        </w:rPr>
+        <w:t>(FA20-BSE-</w:t>
+      </w:r>
+      <w:r>
+        <w:rPr>
+          <w:b/>
+          <w:bCs/>
+          <w:color w:val="365F91" w:themeColor="accent1" w:themeShade="BF"/>
+          <w:sz w:val="26"/>
+          <w:szCs w:val="26"/>
+        </w:rPr>
+        <w:t>170</w:t>
+      </w:r>
+      <w:r>
+        <w:rPr>
+          <w:b/>
+          <w:bCs/>
+          <w:color w:val="365F91" w:themeColor="accent1" w:themeShade="BF"/>
+          <w:sz w:val="26"/>
+          <w:szCs w:val="26"/>
+        </w:rPr>
+        <w:t>)</w:t>
       </w:r>
     </w:p>
     <w:p>
@@ -10413,7 +10555,7 @@
       <w:r>
         <w:t>FAHAD FARMAN (FA20-BSE-044)</w:t>
       </w:r>
-      <w:bookmarkEnd w:id="36"/>
+      <w:bookmarkEnd w:id="35"/>
     </w:p>
     <w:p>
       <w:pPr>
@@ -14641,7 +14783,7 @@
           <w:szCs w:val="44"/>
         </w:rPr>
       </w:pPr>
-      <w:bookmarkStart w:id="37" w:name="_Toc108963498"/>
+      <w:bookmarkStart w:id="36" w:name="_Toc108963498"/>
       <w:r>
         <w:rPr>
           <w:sz w:val="44"/>
@@ -14649,7 +14791,7 @@
         </w:rPr>
         <w:t>AHMAD HUSSAIN (FA20-BSE-067)</w:t>
       </w:r>
-      <w:bookmarkEnd w:id="37"/>
+      <w:bookmarkEnd w:id="36"/>
     </w:p>
     <w:p>
       <w:pPr>
@@ -18651,7 +18793,43 @@
           <w:sz w:val="28"/>
           <w:szCs w:val="28"/>
         </w:rPr>
-        <w:t>Student 1: Nabeel Javeed (FA20-BSE-061)</w:t>
+        <w:t xml:space="preserve">Student 1: Nabeel </w:t>
+      </w:r>
+      <w:r>
+        <w:rPr>
+          <w:b/>
+          <w:bCs/>
+          <w:sz w:val="28"/>
+          <w:szCs w:val="28"/>
+        </w:rPr>
+        <w:t>Ahmad</w:t>
+      </w:r>
+      <w:r>
+        <w:rPr>
+          <w:b/>
+          <w:bCs/>
+          <w:sz w:val="28"/>
+          <w:szCs w:val="28"/>
+        </w:rPr>
+        <w:t xml:space="preserve"> (FA20-BSE-</w:t>
+      </w:r>
+      <w:r>
+        <w:rPr>
+          <w:b/>
+          <w:bCs/>
+          <w:sz w:val="28"/>
+          <w:szCs w:val="28"/>
+        </w:rPr>
+        <w:t>170</w:t>
+      </w:r>
+      <w:r>
+        <w:rPr>
+          <w:b/>
+          <w:bCs/>
+          <w:sz w:val="28"/>
+          <w:szCs w:val="28"/>
+        </w:rPr>
+        <w:t>)</w:t>
       </w:r>
     </w:p>
     <w:p>
@@ -18799,7 +18977,63 @@
           <w:szCs w:val="28"/>
         </w:rPr>
         <w:lastRenderedPageBreak/>
-        <w:t>Student 2: Nabeel Ahmad (FA20-BSE-170)</w:t>
+        <w:t xml:space="preserve">Student 2: Nabeel </w:t>
+      </w:r>
+      <w:r>
+        <w:rPr>
+          <w:sz w:val="28"/>
+          <w:szCs w:val="28"/>
+        </w:rPr>
+        <w:t>J</w:t>
+      </w:r>
+      <w:r>
+        <w:rPr>
+          <w:sz w:val="28"/>
+          <w:szCs w:val="28"/>
+        </w:rPr>
+        <w:t>a</w:t>
+      </w:r>
+      <w:r>
+        <w:rPr>
+          <w:sz w:val="28"/>
+          <w:szCs w:val="28"/>
+        </w:rPr>
+        <w:t>v</w:t>
+      </w:r>
+      <w:r>
+        <w:rPr>
+          <w:sz w:val="28"/>
+          <w:szCs w:val="28"/>
+        </w:rPr>
+        <w:t>e</w:t>
+      </w:r>
+      <w:r>
+        <w:rPr>
+          <w:sz w:val="28"/>
+          <w:szCs w:val="28"/>
+        </w:rPr>
+        <w:t>ed</w:t>
+      </w:r>
+      <w:r>
+        <w:rPr>
+          <w:sz w:val="28"/>
+          <w:szCs w:val="28"/>
+        </w:rPr>
+        <w:t xml:space="preserve"> (FA20-BSE-</w:t>
+      </w:r>
+      <w:r>
+        <w:rPr>
+          <w:sz w:val="28"/>
+          <w:szCs w:val="28"/>
+        </w:rPr>
+        <w:t>061</w:t>
+      </w:r>
+      <w:r>
+        <w:rPr>
+          <w:sz w:val="28"/>
+          <w:szCs w:val="28"/>
+        </w:rPr>
+        <w:t>)</w:t>
       </w:r>
     </w:p>
     <w:p>
@@ -18991,7 +19225,19 @@
         <w:pStyle w:val="Heading3"/>
       </w:pPr>
       <w:r>
-        <w:t>Student 1 Nabeel Javeed (FA20-BSE-061)</w:t>
+        <w:t>Student 1 Nabeel</w:t>
+      </w:r>
+      <w:r>
+        <w:t xml:space="preserve"> Ahmad </w:t>
+      </w:r>
+      <w:r>
+        <w:t xml:space="preserve"> (FA20-BSE-</w:t>
+      </w:r>
+      <w:r>
+        <w:t>170</w:t>
+      </w:r>
+      <w:r>
+        <w:t>)</w:t>
       </w:r>
     </w:p>
     <w:p>
@@ -20402,7 +20648,35 @@
           <w:sz w:val="28"/>
           <w:szCs w:val="28"/>
         </w:rPr>
-        <w:t>Student 2: Nabeel Ahmad (FA20-BSE-170)</w:t>
+        <w:t xml:space="preserve">Student 2: Nabeel </w:t>
+      </w:r>
+      <w:r>
+        <w:rPr>
+          <w:sz w:val="28"/>
+          <w:szCs w:val="28"/>
+        </w:rPr>
+        <w:t>Javeed</w:t>
+      </w:r>
+      <w:r>
+        <w:rPr>
+          <w:sz w:val="28"/>
+          <w:szCs w:val="28"/>
+        </w:rPr>
+        <w:t>(FA20-BSE-</w:t>
+      </w:r>
+      <w:r>
+        <w:rPr>
+          <w:sz w:val="28"/>
+          <w:szCs w:val="28"/>
+        </w:rPr>
+        <w:t>061</w:t>
+      </w:r>
+      <w:r>
+        <w:rPr>
+          <w:sz w:val="28"/>
+          <w:szCs w:val="28"/>
+        </w:rPr>
+        <w:t>)</w:t>
       </w:r>
     </w:p>
     <w:p>
@@ -20897,7 +21171,35 @@
           <w:sz w:val="26"/>
           <w:szCs w:val="26"/>
         </w:rPr>
-        <w:t>Student 1 Nabeel Javeed (fA20-BSE-061)</w:t>
+        <w:t xml:space="preserve">Student 1 Nabeel </w:t>
+      </w:r>
+      <w:r>
+        <w:rPr>
+          <w:sz w:val="26"/>
+          <w:szCs w:val="26"/>
+        </w:rPr>
+        <w:t>Ahmad</w:t>
+      </w:r>
+      <w:r>
+        <w:rPr>
+          <w:sz w:val="26"/>
+          <w:szCs w:val="26"/>
+        </w:rPr>
+        <w:t xml:space="preserve"> (fA20-BSE-</w:t>
+      </w:r>
+      <w:r>
+        <w:rPr>
+          <w:sz w:val="26"/>
+          <w:szCs w:val="26"/>
+        </w:rPr>
+        <w:t>170</w:t>
+      </w:r>
+      <w:r>
+        <w:rPr>
+          <w:sz w:val="26"/>
+          <w:szCs w:val="26"/>
+        </w:rPr>
+        <w:t>)</w:t>
       </w:r>
     </w:p>
     <w:p>
@@ -20992,7 +21294,35 @@
           <w:sz w:val="28"/>
           <w:szCs w:val="28"/>
         </w:rPr>
-        <w:t>Student 2: Nabeel Ahmad (FA20-BSE-170)</w:t>
+        <w:t xml:space="preserve">Student 2: Nabeel </w:t>
+      </w:r>
+      <w:r>
+        <w:rPr>
+          <w:sz w:val="28"/>
+          <w:szCs w:val="28"/>
+        </w:rPr>
+        <w:t>Javeed</w:t>
+      </w:r>
+      <w:r>
+        <w:rPr>
+          <w:sz w:val="28"/>
+          <w:szCs w:val="28"/>
+        </w:rPr>
+        <w:t>(FA20-BSE-</w:t>
+      </w:r>
+      <w:r>
+        <w:rPr>
+          <w:sz w:val="28"/>
+          <w:szCs w:val="28"/>
+        </w:rPr>
+        <w:t>061</w:t>
+      </w:r>
+      <w:r>
+        <w:rPr>
+          <w:sz w:val="28"/>
+          <w:szCs w:val="28"/>
+        </w:rPr>
+        <w:t>)</w:t>
       </w:r>
     </w:p>
     <w:p>
@@ -21225,7 +21555,35 @@
           <w:sz w:val="26"/>
           <w:szCs w:val="26"/>
         </w:rPr>
-        <w:t>Student 1 Nabeel Javeed (fA20-BSE-061)</w:t>
+        <w:t xml:space="preserve">Student 1 Nabeel </w:t>
+      </w:r>
+      <w:r>
+        <w:rPr>
+          <w:sz w:val="26"/>
+          <w:szCs w:val="26"/>
+        </w:rPr>
+        <w:t>Ahmad</w:t>
+      </w:r>
+      <w:r>
+        <w:rPr>
+          <w:sz w:val="26"/>
+          <w:szCs w:val="26"/>
+        </w:rPr>
+        <w:t xml:space="preserve"> (fA20-BSE-</w:t>
+      </w:r>
+      <w:r>
+        <w:rPr>
+          <w:sz w:val="26"/>
+          <w:szCs w:val="26"/>
+        </w:rPr>
+        <w:t>170</w:t>
+      </w:r>
+      <w:r>
+        <w:rPr>
+          <w:sz w:val="26"/>
+          <w:szCs w:val="26"/>
+        </w:rPr>
+        <w:t>)</w:t>
       </w:r>
     </w:p>
     <w:p/>
@@ -21316,7 +21674,35 @@
           <w:szCs w:val="28"/>
         </w:rPr>
         <w:lastRenderedPageBreak/>
-        <w:t>Student 2: Nabeel Ahmad (FA20-BSE-170)</w:t>
+        <w:t>Student 2: Nabeel</w:t>
+      </w:r>
+      <w:r>
+        <w:rPr>
+          <w:sz w:val="28"/>
+          <w:szCs w:val="28"/>
+        </w:rPr>
+        <w:t xml:space="preserve"> Javeed</w:t>
+      </w:r>
+      <w:r>
+        <w:rPr>
+          <w:sz w:val="28"/>
+          <w:szCs w:val="28"/>
+        </w:rPr>
+        <w:t xml:space="preserve"> (FA20-BSE-</w:t>
+      </w:r>
+      <w:r>
+        <w:rPr>
+          <w:sz w:val="28"/>
+          <w:szCs w:val="28"/>
+        </w:rPr>
+        <w:t>061</w:t>
+      </w:r>
+      <w:r>
+        <w:rPr>
+          <w:sz w:val="28"/>
+          <w:szCs w:val="28"/>
+        </w:rPr>
+        <w:t>)</w:t>
       </w:r>
     </w:p>
     <w:p>
@@ -21681,7 +22067,7 @@
 </file>
 
 <file path=word/endnotes.xml><?xml version="1.0" encoding="utf-8"?>
-<w:endnotes xmlns:wpc="http://schemas.microsoft.com/office/word/2010/wordprocessingCanvas" xmlns:cx="http://schemas.microsoft.com/office/drawing/2014/chartex" xmlns:mc="http://schemas.openxmlformats.org/markup-compatibility/2006" xmlns:o="urn:schemas-microsoft-com:office:office" xmlns:r="http://schemas.openxmlformats.org/officeDocument/2006/relationships" xmlns:m="http://schemas.openxmlformats.org/officeDocument/2006/math" xmlns:v="urn:schemas-microsoft-com:vml" xmlns:wp14="http://schemas.microsoft.com/office/word/2010/wordprocessingDrawing" xmlns:wp="http://schemas.openxmlformats.org/drawingml/2006/wordprocessingDrawing" xmlns:w10="urn:schemas-microsoft-com:office:word" xmlns:w="http://schemas.openxmlformats.org/wordprocessingml/2006/main" xmlns:w14="http://schemas.microsoft.com/office/word/2010/wordml" xmlns:w15="http://schemas.microsoft.com/office/word/2012/wordml" xmlns:w16se="http://schemas.microsoft.com/office/word/2015/wordml/symex" xmlns:wpg="http://schemas.microsoft.com/office/word/2010/wordprocessingGroup" xmlns:wpi="http://schemas.microsoft.com/office/word/2010/wordprocessingInk" xmlns:wne="http://schemas.microsoft.com/office/word/2006/wordml" xmlns:wps="http://schemas.microsoft.com/office/word/2010/wordprocessingShape" mc:Ignorable="w14 w15 w16se wp14">
+<w:endnotes xmlns:wpc="http://schemas.microsoft.com/office/word/2010/wordprocessingCanvas" xmlns:cx="http://schemas.microsoft.com/office/drawing/2014/chartex" xmlns:cx1="http://schemas.microsoft.com/office/drawing/2015/9/8/chartex" xmlns:cx2="http://schemas.microsoft.com/office/drawing/2015/10/21/chartex" xmlns:cx3="http://schemas.microsoft.com/office/drawing/2016/5/9/chartex" xmlns:cx4="http://schemas.microsoft.com/office/drawing/2016/5/10/chartex" xmlns:cx5="http://schemas.microsoft.com/office/drawing/2016/5/11/chartex" xmlns:cx6="http://schemas.microsoft.com/office/drawing/2016/5/12/chartex" xmlns:cx7="http://schemas.microsoft.com/office/drawing/2016/5/13/chartex" xmlns:cx8="http://schemas.microsoft.com/office/drawing/2016/5/14/chartex" xmlns:mc="http://schemas.openxmlformats.org/markup-compatibility/2006" xmlns:aink="http://schemas.microsoft.com/office/drawing/2016/ink" xmlns:am3d="http://schemas.microsoft.com/office/drawing/2017/model3d" xmlns:o="urn:schemas-microsoft-com:office:office" xmlns:oel="http://schemas.microsoft.com/office/2019/extlst" xmlns:r="http://schemas.openxmlformats.org/officeDocument/2006/relationships" xmlns:m="http://schemas.openxmlformats.org/officeDocument/2006/math" xmlns:v="urn:schemas-microsoft-com:vml" xmlns:wp14="http://schemas.microsoft.com/office/word/2010/wordprocessingDrawing" xmlns:wp="http://schemas.openxmlformats.org/drawingml/2006/wordprocessingDrawing" xmlns:w10="urn:schemas-microsoft-com:office:word" xmlns:w="http://schemas.openxmlformats.org/wordprocessingml/2006/main" xmlns:w14="http://schemas.microsoft.com/office/word/2010/wordml" xmlns:w15="http://schemas.microsoft.com/office/word/2012/wordml" xmlns:w16cex="http://schemas.microsoft.com/office/word/2018/wordml/cex" xmlns:w16cid="http://schemas.microsoft.com/office/word/2016/wordml/cid" xmlns:w16="http://schemas.microsoft.com/office/word/2018/wordml" xmlns:w16sdtdh="http://schemas.microsoft.com/office/word/2020/wordml/sdtdatahash" xmlns:w16se="http://schemas.microsoft.com/office/word/2015/wordml/symex" xmlns:wpg="http://schemas.microsoft.com/office/word/2010/wordprocessingGroup" xmlns:wpi="http://schemas.microsoft.com/office/word/2010/wordprocessingInk" xmlns:wne="http://schemas.microsoft.com/office/word/2006/wordml" xmlns:wps="http://schemas.microsoft.com/office/word/2010/wordprocessingShape" mc:Ignorable="w14 w15 w16se w16cid w16 w16cex w16sdtdh wp14">
   <w:endnote w:type="separator" w:id="-1">
     <w:p>
       <w:pPr>
@@ -21706,7 +22092,7 @@
 </file>
 
 <file path=word/footer1.xml><?xml version="1.0" encoding="utf-8"?>
-<w:ftr xmlns:wpc="http://schemas.microsoft.com/office/word/2010/wordprocessingCanvas" xmlns:cx="http://schemas.microsoft.com/office/drawing/2014/chartex" xmlns:mc="http://schemas.openxmlformats.org/markup-compatibility/2006" xmlns:o="urn:schemas-microsoft-com:office:office" xmlns:r="http://schemas.openxmlformats.org/officeDocument/2006/relationships" xmlns:m="http://schemas.openxmlformats.org/officeDocument/2006/math" xmlns:v="urn:schemas-microsoft-com:vml" xmlns:wp14="http://schemas.microsoft.com/office/word/2010/wordprocessingDrawing" xmlns:wp="http://schemas.openxmlformats.org/drawingml/2006/wordprocessingDrawing" xmlns:w10="urn:schemas-microsoft-com:office:word" xmlns:w="http://schemas.openxmlformats.org/wordprocessingml/2006/main" xmlns:w14="http://schemas.microsoft.com/office/word/2010/wordml" xmlns:w15="http://schemas.microsoft.com/office/word/2012/wordml" xmlns:w16se="http://schemas.microsoft.com/office/word/2015/wordml/symex" xmlns:wpg="http://schemas.microsoft.com/office/word/2010/wordprocessingGroup" xmlns:wpi="http://schemas.microsoft.com/office/word/2010/wordprocessingInk" xmlns:wne="http://schemas.microsoft.com/office/word/2006/wordml" xmlns:wps="http://schemas.microsoft.com/office/word/2010/wordprocessingShape" mc:Ignorable="w14 w15 w16se wp14">
+<w:ftr xmlns:wpc="http://schemas.microsoft.com/office/word/2010/wordprocessingCanvas" xmlns:cx="http://schemas.microsoft.com/office/drawing/2014/chartex" xmlns:cx1="http://schemas.microsoft.com/office/drawing/2015/9/8/chartex" xmlns:cx2="http://schemas.microsoft.com/office/drawing/2015/10/21/chartex" xmlns:cx3="http://schemas.microsoft.com/office/drawing/2016/5/9/chartex" xmlns:cx4="http://schemas.microsoft.com/office/drawing/2016/5/10/chartex" xmlns:cx5="http://schemas.microsoft.com/office/drawing/2016/5/11/chartex" xmlns:cx6="http://schemas.microsoft.com/office/drawing/2016/5/12/chartex" xmlns:cx7="http://schemas.microsoft.com/office/drawing/2016/5/13/chartex" xmlns:cx8="http://schemas.microsoft.com/office/drawing/2016/5/14/chartex" xmlns:mc="http://schemas.openxmlformats.org/markup-compatibility/2006" xmlns:aink="http://schemas.microsoft.com/office/drawing/2016/ink" xmlns:am3d="http://schemas.microsoft.com/office/drawing/2017/model3d" xmlns:o="urn:schemas-microsoft-com:office:office" xmlns:oel="http://schemas.microsoft.com/office/2019/extlst" xmlns:r="http://schemas.openxmlformats.org/officeDocument/2006/relationships" xmlns:m="http://schemas.openxmlformats.org/officeDocument/2006/math" xmlns:v="urn:schemas-microsoft-com:vml" xmlns:wp14="http://schemas.microsoft.com/office/word/2010/wordprocessingDrawing" xmlns:wp="http://schemas.openxmlformats.org/drawingml/2006/wordprocessingDrawing" xmlns:w10="urn:schemas-microsoft-com:office:word" xmlns:w="http://schemas.openxmlformats.org/wordprocessingml/2006/main" xmlns:w14="http://schemas.microsoft.com/office/word/2010/wordml" xmlns:w15="http://schemas.microsoft.com/office/word/2012/wordml" xmlns:w16cex="http://schemas.microsoft.com/office/word/2018/wordml/cex" xmlns:w16cid="http://schemas.microsoft.com/office/word/2016/wordml/cid" xmlns:w16="http://schemas.microsoft.com/office/word/2018/wordml" xmlns:w16sdtdh="http://schemas.microsoft.com/office/word/2020/wordml/sdtdatahash" xmlns:w16se="http://schemas.microsoft.com/office/word/2015/wordml/symex" xmlns:wpg="http://schemas.microsoft.com/office/word/2010/wordprocessingGroup" xmlns:wpi="http://schemas.microsoft.com/office/word/2010/wordprocessingInk" xmlns:wne="http://schemas.microsoft.com/office/word/2006/wordml" xmlns:wps="http://schemas.microsoft.com/office/word/2010/wordprocessingShape" mc:Ignorable="w14 w15 w16se w16cid w16 w16cex w16sdtdh wp14">
   <w:sdt>
     <w:sdtPr>
       <w:id w:val="-1915382654"/>
@@ -21759,7 +22145,7 @@
 </file>
 
 <file path=word/footnotes.xml><?xml version="1.0" encoding="utf-8"?>
-<w:footnotes xmlns:wpc="http://schemas.microsoft.com/office/word/2010/wordprocessingCanvas" xmlns:cx="http://schemas.microsoft.com/office/drawing/2014/chartex" xmlns:mc="http://schemas.openxmlformats.org/markup-compatibility/2006" xmlns:o="urn:schemas-microsoft-com:office:office" xmlns:r="http://schemas.openxmlformats.org/officeDocument/2006/relationships" xmlns:m="http://schemas.openxmlformats.org/officeDocument/2006/math" xmlns:v="urn:schemas-microsoft-com:vml" xmlns:wp14="http://schemas.microsoft.com/office/word/2010/wordprocessingDrawing" xmlns:wp="http://schemas.openxmlformats.org/drawingml/2006/wordprocessingDrawing" xmlns:w10="urn:schemas-microsoft-com:office:word" xmlns:w="http://schemas.openxmlformats.org/wordprocessingml/2006/main" xmlns:w14="http://schemas.microsoft.com/office/word/2010/wordml" xmlns:w15="http://schemas.microsoft.com/office/word/2012/wordml" xmlns:w16se="http://schemas.microsoft.com/office/word/2015/wordml/symex" xmlns:wpg="http://schemas.microsoft.com/office/word/2010/wordprocessingGroup" xmlns:wpi="http://schemas.microsoft.com/office/word/2010/wordprocessingInk" xmlns:wne="http://schemas.microsoft.com/office/word/2006/wordml" xmlns:wps="http://schemas.microsoft.com/office/word/2010/wordprocessingShape" mc:Ignorable="w14 w15 w16se wp14">
+<w:footnotes xmlns:wpc="http://schemas.microsoft.com/office/word/2010/wordprocessingCanvas" xmlns:cx="http://schemas.microsoft.com/office/drawing/2014/chartex" xmlns:cx1="http://schemas.microsoft.com/office/drawing/2015/9/8/chartex" xmlns:cx2="http://schemas.microsoft.com/office/drawing/2015/10/21/chartex" xmlns:cx3="http://schemas.microsoft.com/office/drawing/2016/5/9/chartex" xmlns:cx4="http://schemas.microsoft.com/office/drawing/2016/5/10/chartex" xmlns:cx5="http://schemas.microsoft.com/office/drawing/2016/5/11/chartex" xmlns:cx6="http://schemas.microsoft.com/office/drawing/2016/5/12/chartex" xmlns:cx7="http://schemas.microsoft.com/office/drawing/2016/5/13/chartex" xmlns:cx8="http://schemas.microsoft.com/office/drawing/2016/5/14/chartex" xmlns:mc="http://schemas.openxmlformats.org/markup-compatibility/2006" xmlns:aink="http://schemas.microsoft.com/office/drawing/2016/ink" xmlns:am3d="http://schemas.microsoft.com/office/drawing/2017/model3d" xmlns:o="urn:schemas-microsoft-com:office:office" xmlns:oel="http://schemas.microsoft.com/office/2019/extlst" xmlns:r="http://schemas.openxmlformats.org/officeDocument/2006/relationships" xmlns:m="http://schemas.openxmlformats.org/officeDocument/2006/math" xmlns:v="urn:schemas-microsoft-com:vml" xmlns:wp14="http://schemas.microsoft.com/office/word/2010/wordprocessingDrawing" xmlns:wp="http://schemas.openxmlformats.org/drawingml/2006/wordprocessingDrawing" xmlns:w10="urn:schemas-microsoft-com:office:word" xmlns:w="http://schemas.openxmlformats.org/wordprocessingml/2006/main" xmlns:w14="http://schemas.microsoft.com/office/word/2010/wordml" xmlns:w15="http://schemas.microsoft.com/office/word/2012/wordml" xmlns:w16cex="http://schemas.microsoft.com/office/word/2018/wordml/cex" xmlns:w16cid="http://schemas.microsoft.com/office/word/2016/wordml/cid" xmlns:w16="http://schemas.microsoft.com/office/word/2018/wordml" xmlns:w16sdtdh="http://schemas.microsoft.com/office/word/2020/wordml/sdtdatahash" xmlns:w16se="http://schemas.microsoft.com/office/word/2015/wordml/symex" xmlns:wpg="http://schemas.microsoft.com/office/word/2010/wordprocessingGroup" xmlns:wpi="http://schemas.microsoft.com/office/word/2010/wordprocessingInk" xmlns:wne="http://schemas.microsoft.com/office/word/2006/wordml" xmlns:wps="http://schemas.microsoft.com/office/word/2010/wordprocessingShape" mc:Ignorable="w14 w15 w16se w16cid w16 w16cex w16sdtdh wp14">
   <w:footnote w:type="separator" w:id="-1">
     <w:p>
       <w:pPr>
@@ -21784,7 +22170,7 @@
 </file>
 
 <file path=word/numbering.xml><?xml version="1.0" encoding="utf-8"?>
-<w:numbering xmlns:wpc="http://schemas.microsoft.com/office/word/2010/wordprocessingCanvas" xmlns:cx="http://schemas.microsoft.com/office/drawing/2014/chartex" xmlns:mc="http://schemas.openxmlformats.org/markup-compatibility/2006" xmlns:o="urn:schemas-microsoft-com:office:office" xmlns:r="http://schemas.openxmlformats.org/officeDocument/2006/relationships" xmlns:m="http://schemas.openxmlformats.org/officeDocument/2006/math" xmlns:v="urn:schemas-microsoft-com:vml" xmlns:wp14="http://schemas.microsoft.com/office/word/2010/wordprocessingDrawing" xmlns:wp="http://schemas.openxmlformats.org/drawingml/2006/wordprocessingDrawing" xmlns:w10="urn:schemas-microsoft-com:office:word" xmlns:w="http://schemas.openxmlformats.org/wordprocessingml/2006/main" xmlns:w14="http://schemas.microsoft.com/office/word/2010/wordml" xmlns:w15="http://schemas.microsoft.com/office/word/2012/wordml" xmlns:w16se="http://schemas.microsoft.com/office/word/2015/wordml/symex" xmlns:wpg="http://schemas.microsoft.com/office/word/2010/wordprocessingGroup" xmlns:wpi="http://schemas.microsoft.com/office/word/2010/wordprocessingInk" xmlns:wne="http://schemas.microsoft.com/office/word/2006/wordml" xmlns:wps="http://schemas.microsoft.com/office/word/2010/wordprocessingShape" mc:Ignorable="w14 w15 w16se wp14">
+<w:numbering xmlns:wpc="http://schemas.microsoft.com/office/word/2010/wordprocessingCanvas" xmlns:cx="http://schemas.microsoft.com/office/drawing/2014/chartex" xmlns:cx1="http://schemas.microsoft.com/office/drawing/2015/9/8/chartex" xmlns:cx2="http://schemas.microsoft.com/office/drawing/2015/10/21/chartex" xmlns:cx3="http://schemas.microsoft.com/office/drawing/2016/5/9/chartex" xmlns:cx4="http://schemas.microsoft.com/office/drawing/2016/5/10/chartex" xmlns:cx5="http://schemas.microsoft.com/office/drawing/2016/5/11/chartex" xmlns:cx6="http://schemas.microsoft.com/office/drawing/2016/5/12/chartex" xmlns:cx7="http://schemas.microsoft.com/office/drawing/2016/5/13/chartex" xmlns:cx8="http://schemas.microsoft.com/office/drawing/2016/5/14/chartex" xmlns:mc="http://schemas.openxmlformats.org/markup-compatibility/2006" xmlns:aink="http://schemas.microsoft.com/office/drawing/2016/ink" xmlns:am3d="http://schemas.microsoft.com/office/drawing/2017/model3d" xmlns:o="urn:schemas-microsoft-com:office:office" xmlns:oel="http://schemas.microsoft.com/office/2019/extlst" xmlns:r="http://schemas.openxmlformats.org/officeDocument/2006/relationships" xmlns:m="http://schemas.openxmlformats.org/officeDocument/2006/math" xmlns:v="urn:schemas-microsoft-com:vml" xmlns:wp14="http://schemas.microsoft.com/office/word/2010/wordprocessingDrawing" xmlns:wp="http://schemas.openxmlformats.org/drawingml/2006/wordprocessingDrawing" xmlns:w10="urn:schemas-microsoft-com:office:word" xmlns:w="http://schemas.openxmlformats.org/wordprocessingml/2006/main" xmlns:w14="http://schemas.microsoft.com/office/word/2010/wordml" xmlns:w15="http://schemas.microsoft.com/office/word/2012/wordml" xmlns:w16cex="http://schemas.microsoft.com/office/word/2018/wordml/cex" xmlns:w16cid="http://schemas.microsoft.com/office/word/2016/wordml/cid" xmlns:w16="http://schemas.microsoft.com/office/word/2018/wordml" xmlns:w16sdtdh="http://schemas.microsoft.com/office/word/2020/wordml/sdtdatahash" xmlns:w16se="http://schemas.microsoft.com/office/word/2015/wordml/symex" xmlns:wpg="http://schemas.microsoft.com/office/word/2010/wordprocessingGroup" xmlns:wpi="http://schemas.microsoft.com/office/word/2010/wordprocessingInk" xmlns:wne="http://schemas.microsoft.com/office/word/2006/wordml" xmlns:wps="http://schemas.microsoft.com/office/word/2010/wordprocessingShape" mc:Ignorable="w14 w15 w16se w16cid w16 w16cex w16sdtdh wp14">
   <w:abstractNum w:abstractNumId="0" w15:restartNumberingAfterBreak="0">
     <w:nsid w:val="00987FCB"/>
     <w:multiLevelType w:val="hybridMultilevel"/>
@@ -26186,37 +26572,37 @@
       </w:pPr>
     </w:lvl>
   </w:abstractNum>
-  <w:num w:numId="1">
+  <w:num w:numId="1" w16cid:durableId="1284114863">
     <w:abstractNumId w:val="32"/>
   </w:num>
-  <w:num w:numId="2">
+  <w:num w:numId="2" w16cid:durableId="2001421671">
     <w:abstractNumId w:val="22"/>
   </w:num>
-  <w:num w:numId="3">
+  <w:num w:numId="3" w16cid:durableId="1974406918">
     <w:abstractNumId w:val="9"/>
   </w:num>
-  <w:num w:numId="4">
+  <w:num w:numId="4" w16cid:durableId="1398093846">
     <w:abstractNumId w:val="11"/>
   </w:num>
-  <w:num w:numId="5">
+  <w:num w:numId="5" w16cid:durableId="898826701">
     <w:abstractNumId w:val="5"/>
   </w:num>
-  <w:num w:numId="6">
+  <w:num w:numId="6" w16cid:durableId="2095206459">
     <w:abstractNumId w:val="23"/>
   </w:num>
-  <w:num w:numId="7">
+  <w:num w:numId="7" w16cid:durableId="360282555">
     <w:abstractNumId w:val="16"/>
   </w:num>
-  <w:num w:numId="8">
+  <w:num w:numId="8" w16cid:durableId="982808010">
     <w:abstractNumId w:val="12"/>
   </w:num>
-  <w:num w:numId="9">
+  <w:num w:numId="9" w16cid:durableId="2012021347">
     <w:abstractNumId w:val="20"/>
   </w:num>
-  <w:num w:numId="10">
+  <w:num w:numId="10" w16cid:durableId="49619593">
     <w:abstractNumId w:val="41"/>
   </w:num>
-  <w:num w:numId="11">
+  <w:num w:numId="11" w16cid:durableId="576863643">
     <w:abstractNumId w:val="36"/>
     <w:lvlOverride w:ilvl="0">
       <w:startOverride w:val="1"/>
@@ -26246,34 +26632,34 @@
       <w:startOverride w:val="1"/>
     </w:lvlOverride>
   </w:num>
-  <w:num w:numId="12">
+  <w:num w:numId="12" w16cid:durableId="1196457200">
     <w:abstractNumId w:val="21"/>
   </w:num>
-  <w:num w:numId="13">
+  <w:num w:numId="13" w16cid:durableId="854072586">
     <w:abstractNumId w:val="4"/>
   </w:num>
-  <w:num w:numId="14">
+  <w:num w:numId="14" w16cid:durableId="1046879571">
     <w:abstractNumId w:val="7"/>
   </w:num>
-  <w:num w:numId="15">
+  <w:num w:numId="15" w16cid:durableId="1716856112">
     <w:abstractNumId w:val="8"/>
   </w:num>
-  <w:num w:numId="16">
+  <w:num w:numId="16" w16cid:durableId="1421487215">
     <w:abstractNumId w:val="21"/>
   </w:num>
-  <w:num w:numId="17">
+  <w:num w:numId="17" w16cid:durableId="617300849">
     <w:abstractNumId w:val="6"/>
   </w:num>
-  <w:num w:numId="18">
+  <w:num w:numId="18" w16cid:durableId="569002700">
     <w:abstractNumId w:val="30"/>
   </w:num>
-  <w:num w:numId="19">
+  <w:num w:numId="19" w16cid:durableId="1281523644">
     <w:abstractNumId w:val="17"/>
   </w:num>
-  <w:num w:numId="20">
+  <w:num w:numId="20" w16cid:durableId="1179461855">
     <w:abstractNumId w:val="39"/>
   </w:num>
-  <w:num w:numId="21">
+  <w:num w:numId="21" w16cid:durableId="1597136162">
     <w:abstractNumId w:val="25"/>
     <w:lvlOverride w:ilvl="0"/>
     <w:lvlOverride w:ilvl="1">
@@ -26301,7 +26687,7 @@
       <w:startOverride w:val="1"/>
     </w:lvlOverride>
   </w:num>
-  <w:num w:numId="22">
+  <w:num w:numId="22" w16cid:durableId="1196696310">
     <w:abstractNumId w:val="18"/>
     <w:lvlOverride w:ilvl="0"/>
     <w:lvlOverride w:ilvl="1">
@@ -26329,7 +26715,7 @@
       <w:startOverride w:val="1"/>
     </w:lvlOverride>
   </w:num>
-  <w:num w:numId="23">
+  <w:num w:numId="23" w16cid:durableId="57749213">
     <w:abstractNumId w:val="33"/>
     <w:lvlOverride w:ilvl="0"/>
     <w:lvlOverride w:ilvl="1">
@@ -26357,19 +26743,19 @@
       <w:startOverride w:val="1"/>
     </w:lvlOverride>
   </w:num>
-  <w:num w:numId="24">
+  <w:num w:numId="24" w16cid:durableId="1945187217">
     <w:abstractNumId w:val="38"/>
   </w:num>
-  <w:num w:numId="25">
+  <w:num w:numId="25" w16cid:durableId="445271694">
     <w:abstractNumId w:val="3"/>
   </w:num>
-  <w:num w:numId="26">
+  <w:num w:numId="26" w16cid:durableId="268202410">
     <w:abstractNumId w:val="24"/>
   </w:num>
-  <w:num w:numId="27">
+  <w:num w:numId="27" w16cid:durableId="1956981597">
     <w:abstractNumId w:val="1"/>
   </w:num>
-  <w:num w:numId="28">
+  <w:num w:numId="28" w16cid:durableId="1360006735">
     <w:abstractNumId w:val="27"/>
     <w:lvlOverride w:ilvl="0"/>
     <w:lvlOverride w:ilvl="1">
@@ -26397,7 +26783,7 @@
       <w:startOverride w:val="1"/>
     </w:lvlOverride>
   </w:num>
-  <w:num w:numId="29">
+  <w:num w:numId="29" w16cid:durableId="846754588">
     <w:abstractNumId w:val="13"/>
     <w:lvlOverride w:ilvl="0"/>
     <w:lvlOverride w:ilvl="1">
@@ -26425,7 +26811,7 @@
       <w:startOverride w:val="1"/>
     </w:lvlOverride>
   </w:num>
-  <w:num w:numId="30">
+  <w:num w:numId="30" w16cid:durableId="1849296168">
     <w:abstractNumId w:val="19"/>
     <w:lvlOverride w:ilvl="0"/>
     <w:lvlOverride w:ilvl="1">
@@ -26453,7 +26839,7 @@
       <w:startOverride w:val="1"/>
     </w:lvlOverride>
   </w:num>
-  <w:num w:numId="31">
+  <w:num w:numId="31" w16cid:durableId="576135612">
     <w:abstractNumId w:val="37"/>
     <w:lvlOverride w:ilvl="0"/>
     <w:lvlOverride w:ilvl="1">
@@ -26481,7 +26867,7 @@
       <w:startOverride w:val="1"/>
     </w:lvlOverride>
   </w:num>
-  <w:num w:numId="32">
+  <w:num w:numId="32" w16cid:durableId="1999920843">
     <w:abstractNumId w:val="29"/>
     <w:lvlOverride w:ilvl="0">
       <w:startOverride w:val="1"/>
@@ -26511,7 +26897,7 @@
       <w:startOverride w:val="1"/>
     </w:lvlOverride>
   </w:num>
-  <w:num w:numId="33">
+  <w:num w:numId="33" w16cid:durableId="1525633416">
     <w:abstractNumId w:val="31"/>
     <w:lvlOverride w:ilvl="0">
       <w:startOverride w:val="1"/>
@@ -26541,7 +26927,7 @@
       <w:startOverride w:val="1"/>
     </w:lvlOverride>
   </w:num>
-  <w:num w:numId="34">
+  <w:num w:numId="34" w16cid:durableId="812715939">
     <w:abstractNumId w:val="40"/>
     <w:lvlOverride w:ilvl="0">
       <w:startOverride w:val="1"/>
@@ -26571,7 +26957,7 @@
       <w:startOverride w:val="1"/>
     </w:lvlOverride>
   </w:num>
-  <w:num w:numId="35">
+  <w:num w:numId="35" w16cid:durableId="372922086">
     <w:abstractNumId w:val="2"/>
     <w:lvlOverride w:ilvl="0">
       <w:startOverride w:val="1"/>
@@ -26601,13 +26987,13 @@
       <w:startOverride w:val="1"/>
     </w:lvlOverride>
   </w:num>
-  <w:num w:numId="36">
+  <w:num w:numId="36" w16cid:durableId="1990012356">
     <w:abstractNumId w:val="2"/>
   </w:num>
-  <w:num w:numId="37">
+  <w:num w:numId="37" w16cid:durableId="691879383">
     <w:abstractNumId w:val="35"/>
   </w:num>
-  <w:num w:numId="38">
+  <w:num w:numId="38" w16cid:durableId="819267713">
     <w:abstractNumId w:val="15"/>
     <w:lvlOverride w:ilvl="0">
       <w:startOverride w:val="1"/>
@@ -26637,29 +27023,29 @@
       <w:startOverride w:val="1"/>
     </w:lvlOverride>
   </w:num>
-  <w:num w:numId="39">
+  <w:num w:numId="39" w16cid:durableId="1875381702">
     <w:abstractNumId w:val="0"/>
   </w:num>
-  <w:num w:numId="40">
+  <w:num w:numId="40" w16cid:durableId="1868180864">
     <w:abstractNumId w:val="28"/>
   </w:num>
-  <w:num w:numId="41">
+  <w:num w:numId="41" w16cid:durableId="1387728821">
     <w:abstractNumId w:val="26"/>
   </w:num>
-  <w:num w:numId="42">
+  <w:num w:numId="42" w16cid:durableId="468673937">
     <w:abstractNumId w:val="34"/>
   </w:num>
-  <w:num w:numId="43">
+  <w:num w:numId="43" w16cid:durableId="451946951">
     <w:abstractNumId w:val="14"/>
   </w:num>
-  <w:num w:numId="44">
+  <w:num w:numId="44" w16cid:durableId="40331605">
     <w:abstractNumId w:val="10"/>
   </w:num>
 </w:numbering>
 </file>
 
 <file path=word/styles.xml><?xml version="1.0" encoding="utf-8"?>
-<w:styles xmlns:mc="http://schemas.openxmlformats.org/markup-compatibility/2006" xmlns:r="http://schemas.openxmlformats.org/officeDocument/2006/relationships" xmlns:w="http://schemas.openxmlformats.org/wordprocessingml/2006/main" xmlns:w14="http://schemas.microsoft.com/office/word/2010/wordml" xmlns:w15="http://schemas.microsoft.com/office/word/2012/wordml" xmlns:w16se="http://schemas.microsoft.com/office/word/2015/wordml/symex" mc:Ignorable="w14 w15 w16se">
+<w:styles xmlns:mc="http://schemas.openxmlformats.org/markup-compatibility/2006" xmlns:r="http://schemas.openxmlformats.org/officeDocument/2006/relationships" xmlns:w="http://schemas.openxmlformats.org/wordprocessingml/2006/main" xmlns:w14="http://schemas.microsoft.com/office/word/2010/wordml" xmlns:w15="http://schemas.microsoft.com/office/word/2012/wordml" xmlns:w16cex="http://schemas.microsoft.com/office/word/2018/wordml/cex" xmlns:w16cid="http://schemas.microsoft.com/office/word/2016/wordml/cid" xmlns:w16="http://schemas.microsoft.com/office/word/2018/wordml" xmlns:w16sdtdh="http://schemas.microsoft.com/office/word/2020/wordml/sdtdatahash" xmlns:w16se="http://schemas.microsoft.com/office/word/2015/wordml/symex" mc:Ignorable="w14 w15 w16se w16cid w16 w16cex w16sdtdh">
   <w:docDefaults>
     <w:rPrDefault>
       <w:rPr>
@@ -26669,7 +27055,7 @@
     </w:rPrDefault>
     <w:pPrDefault/>
   </w:docDefaults>
-  <w:latentStyles w:defLockedState="0" w:defUIPriority="99" w:defSemiHidden="0" w:defUnhideWhenUsed="0" w:defQFormat="0" w:count="371">
+  <w:latentStyles w:defLockedState="0" w:defUIPriority="99" w:defSemiHidden="0" w:defUnhideWhenUsed="0" w:defQFormat="0" w:count="376">
     <w:lsdException w:name="Normal" w:locked="1" w:uiPriority="0" w:qFormat="1"/>
     <w:lsdException w:name="heading 1" w:locked="1" w:uiPriority="0" w:qFormat="1"/>
     <w:lsdException w:name="heading 2" w:locked="1" w:semiHidden="1" w:uiPriority="0" w:unhideWhenUsed="1" w:qFormat="1"/>
@@ -26775,7 +27161,6 @@
     <w:lsdException w:name="HTML Sample" w:semiHidden="1" w:unhideWhenUsed="1"/>
     <w:lsdException w:name="HTML Typewriter" w:semiHidden="1" w:unhideWhenUsed="1"/>
     <w:lsdException w:name="HTML Variable" w:semiHidden="1" w:unhideWhenUsed="1"/>
-    <w:lsdException w:name="Normal Table" w:semiHidden="1" w:unhideWhenUsed="1"/>
     <w:lsdException w:name="annotation subject" w:semiHidden="1" w:unhideWhenUsed="1"/>
     <w:lsdException w:name="No List" w:semiHidden="1" w:unhideWhenUsed="1"/>
     <w:lsdException w:name="Outline List 1" w:semiHidden="1" w:unhideWhenUsed="1"/>
@@ -26818,11 +27203,8 @@
     <w:lsdException w:name="Table Contemporary" w:semiHidden="1" w:unhideWhenUsed="1"/>
     <w:lsdException w:name="Table Elegant" w:semiHidden="1" w:unhideWhenUsed="1"/>
     <w:lsdException w:name="Table Professional" w:semiHidden="1" w:unhideWhenUsed="1"/>
-    <w:lsdException w:name="Table Subtle 1" w:semiHidden="1" w:unhideWhenUsed="1"/>
     <w:lsdException w:name="Table Subtle 2" w:semiHidden="1" w:unhideWhenUsed="1"/>
     <w:lsdException w:name="Table Web 1" w:semiHidden="1" w:unhideWhenUsed="1"/>
-    <w:lsdException w:name="Table Web 2" w:semiHidden="1" w:unhideWhenUsed="1"/>
-    <w:lsdException w:name="Table Web 3" w:semiHidden="1" w:unhideWhenUsed="1"/>
     <w:lsdException w:name="Balloon Text" w:semiHidden="1" w:unhideWhenUsed="1"/>
     <w:lsdException w:name="Table Grid" w:locked="1" w:uiPriority="39"/>
     <w:lsdException w:name="Table Theme" w:semiHidden="1" w:unhideWhenUsed="1"/>
@@ -27041,6 +27423,11 @@
     <w:lsdException w:name="List Table 5 Dark Accent 6" w:uiPriority="50"/>
     <w:lsdException w:name="List Table 6 Colorful Accent 6" w:uiPriority="51"/>
     <w:lsdException w:name="List Table 7 Colorful Accent 6" w:uiPriority="52"/>
+    <w:lsdException w:name="Mention" w:semiHidden="1" w:unhideWhenUsed="1"/>
+    <w:lsdException w:name="Smart Hyperlink" w:semiHidden="1" w:unhideWhenUsed="1"/>
+    <w:lsdException w:name="Hashtag" w:semiHidden="1" w:unhideWhenUsed="1"/>
+    <w:lsdException w:name="Unresolved Mention" w:semiHidden="1" w:unhideWhenUsed="1"/>
+    <w:lsdException w:name="Smart Link" w:semiHidden="1" w:unhideWhenUsed="1"/>
   </w:latentStyles>
   <w:style w:type="paragraph" w:default="1" w:styleId="Normal">
     <w:name w:val="Normal"/>

</xml_diff>